<commit_message>
KAZOO-2435: Added auto-reconnect feature
</commit_message>
<xml_diff>
--- a/kazooJSDocv1.0.docx
+++ b/kazooJSDocv1.0.docx
@@ -1,6 +1,6 @@
 
 <file path=word/document.xml><?xml version="1.0" encoding="utf-8"?>
-<w:document xmlns:wpc="http://schemas.microsoft.com/office/word/2010/wordprocessingCanvas" xmlns:mc="http://schemas.openxmlformats.org/markup-compatibility/2006" xmlns:o="urn:schemas-microsoft-com:office:office" xmlns:r="http://schemas.openxmlformats.org/officeDocument/2006/relationships" xmlns:m="http://schemas.openxmlformats.org/officeDocument/2006/math" xmlns:v="urn:schemas-microsoft-com:vml" xmlns:wp14="http://schemas.microsoft.com/office/word/2010/wordprocessingDrawing" xmlns:wp="http://schemas.openxmlformats.org/drawingml/2006/wordprocessingDrawing" xmlns:w10="urn:schemas-microsoft-com:office:word" xmlns:w="http://schemas.openxmlformats.org/wordprocessingml/2006/main" xmlns:w14="http://schemas.microsoft.com/office/word/2010/wordml" xmlns:wpg="http://schemas.microsoft.com/office/word/2010/wordprocessingGroup" xmlns:wpi="http://schemas.microsoft.com/office/word/2010/wordprocessingInk" xmlns:wne="http://schemas.microsoft.com/office/word/2006/wordml" xmlns:wps="http://schemas.microsoft.com/office/word/2010/wordprocessingShape" mc:Ignorable="w14 wp14">
+<w:document xmlns:wpc="http://schemas.microsoft.com/office/word/2010/wordprocessingCanvas" xmlns:mc="http://schemas.openxmlformats.org/markup-compatibility/2006" xmlns:o="urn:schemas-microsoft-com:office:office" xmlns:r="http://schemas.openxmlformats.org/officeDocument/2006/relationships" xmlns:m="http://schemas.openxmlformats.org/officeDocument/2006/math" xmlns:v="urn:schemas-microsoft-com:vml" xmlns:wp14="http://schemas.microsoft.com/office/word/2010/wordprocessingDrawing" xmlns:wp="http://schemas.openxmlformats.org/drawingml/2006/wordprocessingDrawing" xmlns:w10="urn:schemas-microsoft-com:office:word" xmlns:w="http://schemas.openxmlformats.org/wordprocessingml/2006/main" xmlns:w14="http://schemas.microsoft.com/office/word/2010/wordml" xmlns:w15="http://schemas.microsoft.com/office/word/2012/wordml" xmlns:wpg="http://schemas.microsoft.com/office/word/2010/wordprocessingGroup" xmlns:wpi="http://schemas.microsoft.com/office/word/2010/wordprocessingInk" xmlns:wne="http://schemas.microsoft.com/office/word/2006/wordml" xmlns:wps="http://schemas.microsoft.com/office/word/2010/wordprocessingShape" mc:Ignorable="w14 w15 wp14">
   <w:body>
     <w:p>
       <w:pPr>
@@ -45,7 +45,7 @@
                     <pic:cNvPicPr/>
                   </pic:nvPicPr>
                   <pic:blipFill>
-                    <a:blip r:embed="rId7">
+                    <a:blip r:embed="rId6">
                       <a:extLst>
                         <a:ext uri="{28A0092B-C50C-407E-A947-70E740481C1C}">
                           <a14:useLocalDpi xmlns:a14="http://schemas.microsoft.com/office/drawing/2010/main" val="0"/>
@@ -66,7 +66,7 @@
                     </a:prstGeom>
                     <a:extLst>
                       <a:ext uri="{FAA26D3D-D897-4be2-8F04-BA451C77F1D7}">
-                        <ma14:placeholderFlag xmlns:w15="http://schemas.microsoft.com/office/word/2012/wordml" xmlns="" xmlns:mo="http://schemas.microsoft.com/office/mac/office/2008/main" xmlns:mv="urn:schemas-microsoft-com:mac:vml" xmlns:o="urn:schemas-microsoft-com:office:office" xmlns:v="urn:schemas-microsoft-com:vml" xmlns:w10="urn:schemas-microsoft-com:office:word" xmlns:w="http://schemas.openxmlformats.org/wordprocessingml/2006/main" xmlns:ma14="http://schemas.microsoft.com/office/mac/drawingml/2011/main"/>
+                        <ma14:placeholderFlag xmlns:ma14="http://schemas.microsoft.com/office/mac/drawingml/2011/main" xmlns:w="http://schemas.openxmlformats.org/wordprocessingml/2006/main" xmlns:w10="urn:schemas-microsoft-com:office:word" xmlns:v="urn:schemas-microsoft-com:vml" xmlns:o="urn:schemas-microsoft-com:office:office" xmlns:mv="urn:schemas-microsoft-com:mac:vml" xmlns:mo="http://schemas.microsoft.com/office/mac/office/2008/main" xmlns=""/>
                       </a:ext>
                     </a:extLst>
                   </pic:spPr>
@@ -463,7 +463,7 @@
               </wp:anchor>
             </w:drawing>
           </mc:Choice>
-          <mc:Fallback xmlns:w15="http://schemas.microsoft.com/office/word/2012/wordml">
+          <mc:Fallback>
             <w:pict>
               <v:shapetype w14:anchorId="1326225D" id="_x0000_t202" coordsize="21600,21600" o:spt="202" path="m,l,21600r21600,l21600,xe">
                 <v:stroke joinstyle="miter"/>
@@ -590,18 +590,7 @@
           <w:sz w:val="20"/>
           <w:szCs w:val="20"/>
         </w:rPr>
-        <w:t>Once this is done the library will be loaded at the same tim</w:t>
-      </w:r>
-      <w:bookmarkStart w:id="0" w:name="_GoBack"/>
-      <w:bookmarkEnd w:id="0"/>
-      <w:r>
-        <w:rPr>
-          <w:rFonts w:ascii="Verdana" w:hAnsi="Verdana" w:cs="Tahoma"/>
-          <w:color w:val="141313"/>
-          <w:sz w:val="20"/>
-          <w:szCs w:val="20"/>
-        </w:rPr>
-        <w:t>e that this HTML page is accessed</w:t>
+        <w:t>Once this is done the library will be loaded at the same time that this HTML page is accessed</w:t>
       </w:r>
       <w:r>
         <w:rPr>
@@ -1649,11 +1638,7 @@
           </mc:Choice>
           <mc:Fallback>
             <w:pict>
-              <v:shapetype id="_x0000_t202" coordsize="21600,21600" o:spt="202" path="m,l,21600r21600,l21600,xe">
-                <v:stroke joinstyle="miter"/>
-                <v:path gradientshapeok="t" o:connecttype="rect"/>
-              </v:shapetype>
-              <v:shape id="_x0000_s1027" type="#_x0000_t202" style="position:absolute;margin-left:23.25pt;margin-top:11.6pt;width:505.5pt;height:110.55pt;z-index:251669504;visibility:visible;mso-wrap-style:square;mso-width-percent:0;mso-height-percent:200;mso-wrap-distance-left:9pt;mso-wrap-distance-top:0;mso-wrap-distance-right:9pt;mso-wrap-distance-bottom:0;mso-position-horizontal:absolute;mso-position-horizontal-relative:text;mso-position-vertical:absolute;mso-position-vertical-relative:text;mso-width-percent:0;mso-height-percent:200;mso-width-relative:margin;mso-height-relative:margin;v-text-anchor:top" o:gfxdata="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" fillcolor="white [3201]" strokecolor="#f79646 [3209]" strokeweight="2pt">
+              <v:shape w14:anchorId="71BB903D" id="_x0000_s1027" type="#_x0000_t202" style="position:absolute;margin-left:23.25pt;margin-top:11.6pt;width:505.5pt;height:110.55pt;z-index:251669504;visibility:visible;mso-wrap-style:square;mso-width-percent:0;mso-height-percent:200;mso-wrap-distance-left:9pt;mso-wrap-distance-top:0;mso-wrap-distance-right:9pt;mso-wrap-distance-bottom:0;mso-position-horizontal:absolute;mso-position-horizontal-relative:text;mso-position-vertical:absolute;mso-position-vertical-relative:text;mso-width-percent:0;mso-height-percent:200;mso-width-relative:margin;mso-height-relative:margin;v-text-anchor:top" o:gfxdata="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" fillcolor="white [3201]" strokecolor="#f79646 [3209]" strokeweight="2pt">
                 <v:textbox style="mso-fit-shape-to-text:t">
                   <w:txbxContent>
                     <w:p>
@@ -2315,9 +2300,11 @@
         <w:spacing w:line="276" w:lineRule="auto"/>
         <w:rPr>
           <w:rFonts w:ascii="Verdana" w:hAnsi="Verdana" w:cs="Tahoma"/>
-          <w:color w:val="282828"/>
-          <w:sz w:val="20"/>
-          <w:szCs w:val="20"/>
+          <w:vanish/>
+          <w:color w:val="282828"/>
+          <w:sz w:val="20"/>
+          <w:szCs w:val="20"/>
+          <w:specVanish/>
         </w:rPr>
       </w:pPr>
       <w:r>
@@ -2395,27 +2382,7 @@
           <w:sz w:val="20"/>
           <w:szCs w:val="20"/>
         </w:rPr>
-        <w:t xml:space="preserve"> </w:t>
-      </w:r>
-      <w:proofErr w:type="gramStart"/>
-      <w:r>
-        <w:rPr>
-          <w:rFonts w:ascii="Verdana" w:hAnsi="Verdana" w:cs="Tahoma"/>
-          <w:color w:val="282828"/>
-          <w:sz w:val="20"/>
-          <w:szCs w:val="20"/>
-        </w:rPr>
-        <w:t>function,</w:t>
-      </w:r>
-      <w:proofErr w:type="gramEnd"/>
-      <w:r>
-        <w:rPr>
-          <w:rFonts w:ascii="Verdana" w:hAnsi="Verdana" w:cs="Tahoma"/>
-          <w:color w:val="282828"/>
-          <w:sz w:val="20"/>
-          <w:szCs w:val="20"/>
-        </w:rPr>
-        <w:t xml:space="preserve"> the expected parameters are the following:</w:t>
+        <w:t xml:space="preserve"> function, the expected parameters are the following:</w:t>
       </w:r>
     </w:p>
     <w:p>
@@ -3402,6 +3369,246 @@
     <w:p>
       <w:pPr>
         <w:pStyle w:val="ListParagraph"/>
+        <w:numPr>
+          <w:ilvl w:val="0"/>
+          <w:numId w:val="1"/>
+        </w:numPr>
+        <w:spacing w:line="276" w:lineRule="auto"/>
+        <w:rPr>
+          <w:rFonts w:ascii="Verdana" w:hAnsi="Verdana"/>
+          <w:color w:val="282828"/>
+          <w:sz w:val="20"/>
+          <w:szCs w:val="20"/>
+        </w:rPr>
+      </w:pPr>
+      <w:proofErr w:type="spellStart"/>
+      <w:proofErr w:type="gramStart"/>
+      <w:r>
+        <w:rPr>
+          <w:rFonts w:ascii="Verdana" w:hAnsi="Verdana"/>
+          <w:b/>
+          <w:i/>
+          <w:color w:val="282828"/>
+          <w:sz w:val="20"/>
+          <w:szCs w:val="20"/>
+        </w:rPr>
+        <w:t>reconnectMaxAttempts</w:t>
+      </w:r>
+      <w:proofErr w:type="spellEnd"/>
+      <w:proofErr w:type="gramEnd"/>
+      <w:r>
+        <w:rPr>
+          <w:rFonts w:ascii="Verdana" w:hAnsi="Verdana"/>
+          <w:color w:val="282828"/>
+          <w:sz w:val="20"/>
+          <w:szCs w:val="20"/>
+        </w:rPr>
+        <w:t xml:space="preserve">: </w:t>
+      </w:r>
+      <w:r>
+        <w:rPr>
+          <w:rFonts w:ascii="Verdana" w:hAnsi="Verdana"/>
+          <w:color w:val="282828"/>
+          <w:sz w:val="20"/>
+          <w:szCs w:val="20"/>
+        </w:rPr>
+        <w:t xml:space="preserve">OPTIONAL, </w:t>
+      </w:r>
+      <w:r>
+        <w:rPr>
+          <w:rFonts w:ascii="Verdana" w:hAnsi="Verdana"/>
+          <w:color w:val="282828"/>
+          <w:sz w:val="20"/>
+          <w:szCs w:val="20"/>
+        </w:rPr>
+        <w:t xml:space="preserve">Integer value representing the maximum number of attempts to auto-reconnect after getting disconnected unexpectedly. </w:t>
+      </w:r>
+      <w:r>
+        <w:rPr>
+          <w:rFonts w:ascii="Verdana" w:hAnsi="Verdana"/>
+          <w:b/>
+          <w:color w:val="282828"/>
+          <w:sz w:val="20"/>
+          <w:szCs w:val="20"/>
+        </w:rPr>
+        <w:t>0</w:t>
+      </w:r>
+      <w:r>
+        <w:rPr>
+          <w:rFonts w:ascii="Verdana" w:hAnsi="Verdana"/>
+          <w:color w:val="282828"/>
+          <w:sz w:val="20"/>
+          <w:szCs w:val="20"/>
+        </w:rPr>
+        <w:t xml:space="preserve"> will disable the auto-reconnect feature, while a negative value will set it to attempt </w:t>
+      </w:r>
+      <w:r>
+        <w:rPr>
+          <w:rFonts w:ascii="Verdana" w:hAnsi="Verdana"/>
+          <w:color w:val="282828"/>
+          <w:sz w:val="20"/>
+          <w:szCs w:val="20"/>
+        </w:rPr>
+        <w:t xml:space="preserve">reconnecting </w:t>
+      </w:r>
+      <w:r>
+        <w:rPr>
+          <w:rFonts w:ascii="Verdana" w:hAnsi="Verdana"/>
+          <w:color w:val="282828"/>
+          <w:sz w:val="20"/>
+          <w:szCs w:val="20"/>
+        </w:rPr>
+        <w:t xml:space="preserve">indefinitely (until it finally connects). The default value is </w:t>
+      </w:r>
+      <w:r>
+        <w:rPr>
+          <w:rFonts w:ascii="Verdana" w:hAnsi="Verdana"/>
+          <w:b/>
+          <w:color w:val="282828"/>
+          <w:sz w:val="20"/>
+          <w:szCs w:val="20"/>
+        </w:rPr>
+        <w:t>-1</w:t>
+      </w:r>
+      <w:r>
+        <w:rPr>
+          <w:rFonts w:ascii="Verdana" w:hAnsi="Verdana"/>
+          <w:color w:val="282828"/>
+          <w:sz w:val="20"/>
+          <w:szCs w:val="20"/>
+        </w:rPr>
+        <w:t>.</w:t>
+      </w:r>
+      <w:r>
+        <w:rPr>
+          <w:rFonts w:ascii="Verdana" w:hAnsi="Verdana"/>
+          <w:color w:val="282828"/>
+          <w:sz w:val="20"/>
+          <w:szCs w:val="20"/>
+        </w:rPr>
+        <w:t xml:space="preserve"> </w:t>
+      </w:r>
+      <w:r>
+        <w:rPr>
+          <w:rFonts w:ascii="Verdana" w:hAnsi="Verdana"/>
+          <w:i/>
+          <w:color w:val="282828"/>
+          <w:sz w:val="20"/>
+          <w:szCs w:val="20"/>
+        </w:rPr>
+        <w:t>Note: getting your registration overrid</w:t>
+      </w:r>
+      <w:r>
+        <w:rPr>
+          <w:rFonts w:ascii="Verdana" w:hAnsi="Verdana"/>
+          <w:i/>
+          <w:color w:val="282828"/>
+          <w:sz w:val="20"/>
+          <w:szCs w:val="20"/>
+        </w:rPr>
+        <w:t>d</w:t>
+      </w:r>
+      <w:r>
+        <w:rPr>
+          <w:rFonts w:ascii="Verdana" w:hAnsi="Verdana"/>
+          <w:i/>
+          <w:color w:val="282828"/>
+          <w:sz w:val="20"/>
+          <w:szCs w:val="20"/>
+        </w:rPr>
+        <w:t>en will not attempt to automatically reconnect</w:t>
+      </w:r>
+      <w:r>
+        <w:rPr>
+          <w:rFonts w:ascii="Verdana" w:hAnsi="Verdana"/>
+          <w:color w:val="282828"/>
+          <w:sz w:val="20"/>
+          <w:szCs w:val="20"/>
+        </w:rPr>
+        <w:t>.</w:t>
+      </w:r>
+    </w:p>
+    <w:p>
+      <w:pPr>
+        <w:pStyle w:val="ListParagraph"/>
+        <w:numPr>
+          <w:ilvl w:val="0"/>
+          <w:numId w:val="1"/>
+        </w:numPr>
+        <w:spacing w:line="276" w:lineRule="auto"/>
+        <w:rPr>
+          <w:rFonts w:ascii="Verdana" w:hAnsi="Verdana"/>
+          <w:color w:val="282828"/>
+          <w:sz w:val="20"/>
+          <w:szCs w:val="20"/>
+        </w:rPr>
+      </w:pPr>
+      <w:proofErr w:type="spellStart"/>
+      <w:proofErr w:type="gramStart"/>
+      <w:r>
+        <w:rPr>
+          <w:rFonts w:ascii="Verdana" w:hAnsi="Verdana"/>
+          <w:b/>
+          <w:i/>
+          <w:color w:val="282828"/>
+          <w:sz w:val="20"/>
+          <w:szCs w:val="20"/>
+        </w:rPr>
+        <w:t>reconnectDelay</w:t>
+      </w:r>
+      <w:proofErr w:type="spellEnd"/>
+      <w:proofErr w:type="gramEnd"/>
+      <w:r>
+        <w:rPr>
+          <w:rFonts w:ascii="Verdana" w:hAnsi="Verdana"/>
+          <w:color w:val="282828"/>
+          <w:sz w:val="20"/>
+          <w:szCs w:val="20"/>
+        </w:rPr>
+        <w:t>:</w:t>
+      </w:r>
+      <w:r>
+        <w:rPr>
+          <w:rFonts w:ascii="Verdana" w:hAnsi="Verdana"/>
+          <w:color w:val="282828"/>
+          <w:sz w:val="20"/>
+          <w:szCs w:val="20"/>
+        </w:rPr>
+        <w:t xml:space="preserve"> OPTIONAL, Integer value representing the delay in milliseconds between consecutive auto-reconnect attempts. The minimum value is 2000. The default value is 5000. Note: the first auto-reconnect attempt will always be triggered shortly after</w:t>
+      </w:r>
+      <w:r>
+        <w:rPr>
+          <w:rFonts w:ascii="Verdana" w:hAnsi="Verdana"/>
+          <w:color w:val="282828"/>
+          <w:sz w:val="20"/>
+          <w:szCs w:val="20"/>
+        </w:rPr>
+        <w:t xml:space="preserve"> the </w:t>
+      </w:r>
+      <w:proofErr w:type="spellStart"/>
+      <w:r>
+        <w:rPr>
+          <w:rFonts w:ascii="Verdana" w:hAnsi="Verdana"/>
+          <w:color w:val="282828"/>
+          <w:sz w:val="20"/>
+          <w:szCs w:val="20"/>
+        </w:rPr>
+        <w:t>deconnection</w:t>
+      </w:r>
+      <w:proofErr w:type="spellEnd"/>
+      <w:r>
+        <w:rPr>
+          <w:rFonts w:ascii="Verdana" w:hAnsi="Verdana"/>
+          <w:color w:val="282828"/>
+          <w:sz w:val="20"/>
+          <w:szCs w:val="20"/>
+        </w:rPr>
+        <w:t>.</w:t>
+      </w:r>
+    </w:p>
+    <w:p>
+      <w:pPr>
+        <w:pStyle w:val="ListParagraph"/>
         <w:spacing w:line="276" w:lineRule="auto"/>
         <w:ind w:left="1080"/>
         <w:rPr>
@@ -3430,6 +3637,7 @@
           <w:sz w:val="20"/>
           <w:szCs w:val="20"/>
         </w:rPr>
+        <w:lastRenderedPageBreak/>
         <mc:AlternateContent>
           <mc:Choice Requires="wps">
             <w:drawing>
@@ -4599,6 +4807,106 @@
                               </w:rPr>
                               <w:t>) { /*****/ }</w:t>
                             </w:r>
+                            <w:r>
+                              <w:rPr>
+                                <w:rFonts w:ascii="Courier New" w:hAnsi="Courier New" w:cs="Courier New"/>
+                                <w:sz w:val="20"/>
+                                <w:szCs w:val="20"/>
+                              </w:rPr>
+                              <w:t>,</w:t>
+                            </w:r>
+                          </w:p>
+                          <w:p>
+                            <w:pPr>
+                              <w:ind w:left="720" w:firstLine="720"/>
+                              <w:rPr>
+                                <w:rFonts w:ascii="Courier New" w:hAnsi="Courier New" w:cs="Courier New"/>
+                                <w:sz w:val="20"/>
+                                <w:szCs w:val="20"/>
+                              </w:rPr>
+                            </w:pPr>
+                            <w:proofErr w:type="spellStart"/>
+                            <w:proofErr w:type="gramStart"/>
+                            <w:r>
+                              <w:rPr>
+                                <w:rFonts w:ascii="Courier New" w:hAnsi="Courier New" w:cs="Courier New"/>
+                                <w:sz w:val="20"/>
+                                <w:szCs w:val="20"/>
+                              </w:rPr>
+                              <w:t>reconnectMaxAttempts</w:t>
+                            </w:r>
+                            <w:proofErr w:type="spellEnd"/>
+                            <w:proofErr w:type="gramEnd"/>
+                            <w:r>
+                              <w:rPr>
+                                <w:rFonts w:ascii="Courier New" w:hAnsi="Courier New" w:cs="Courier New"/>
+                                <w:sz w:val="20"/>
+                                <w:szCs w:val="20"/>
+                              </w:rPr>
+                              <w:t xml:space="preserve">: </w:t>
+                            </w:r>
+                            <w:r>
+                              <w:rPr>
+                                <w:rFonts w:ascii="Courier New" w:hAnsi="Courier New" w:cs="Courier New"/>
+                                <w:sz w:val="20"/>
+                                <w:szCs w:val="20"/>
+                              </w:rPr>
+                              <w:t>3</w:t>
+                            </w:r>
+                            <w:r>
+                              <w:rPr>
+                                <w:rFonts w:ascii="Courier New" w:hAnsi="Courier New" w:cs="Courier New"/>
+                                <w:sz w:val="20"/>
+                                <w:szCs w:val="20"/>
+                              </w:rPr>
+                              <w:t>,</w:t>
+                            </w:r>
+                          </w:p>
+                          <w:p>
+                            <w:pPr>
+                              <w:ind w:left="720" w:firstLine="720"/>
+                              <w:rPr>
+                                <w:rFonts w:ascii="Courier New" w:hAnsi="Courier New" w:cs="Courier New"/>
+                                <w:sz w:val="20"/>
+                                <w:szCs w:val="20"/>
+                              </w:rPr>
+                            </w:pPr>
+                            <w:proofErr w:type="spellStart"/>
+                            <w:proofErr w:type="gramStart"/>
+                            <w:r>
+                              <w:rPr>
+                                <w:rFonts w:ascii="Courier New" w:hAnsi="Courier New" w:cs="Courier New"/>
+                                <w:sz w:val="20"/>
+                                <w:szCs w:val="20"/>
+                              </w:rPr>
+                              <w:t>reconnectDelay</w:t>
+                            </w:r>
+                            <w:proofErr w:type="spellEnd"/>
+                            <w:proofErr w:type="gramEnd"/>
+                            <w:r>
+                              <w:rPr>
+                                <w:rFonts w:ascii="Courier New" w:hAnsi="Courier New" w:cs="Courier New"/>
+                                <w:sz w:val="20"/>
+                                <w:szCs w:val="20"/>
+                              </w:rPr>
+                              <w:t xml:space="preserve">: </w:t>
+                            </w:r>
+                            <w:r>
+                              <w:rPr>
+                                <w:rFonts w:ascii="Courier New" w:hAnsi="Courier New" w:cs="Courier New"/>
+                                <w:sz w:val="20"/>
+                                <w:szCs w:val="20"/>
+                              </w:rPr>
+                              <w:t>10</w:t>
+                            </w:r>
+                            <w:r>
+                              <w:rPr>
+                                <w:rFonts w:ascii="Courier New" w:hAnsi="Courier New" w:cs="Courier New"/>
+                                <w:sz w:val="20"/>
+                                <w:szCs w:val="20"/>
+                              </w:rPr>
+                              <w:t>000</w:t>
+                            </w:r>
                           </w:p>
                           <w:p>
                             <w:pPr>
@@ -4691,13 +4999,9 @@
               </wp:anchor>
             </w:drawing>
           </mc:Choice>
-          <mc:Fallback xmlns:w15="http://schemas.microsoft.com/office/word/2012/wordml">
+          <mc:Fallback>
             <w:pict>
-              <v:shapetype w14:anchorId="29BE2FD3" id="_x0000_t202" coordsize="21600,21600" o:spt="202" path="m,l,21600r21600,l21600,xe">
-                <v:stroke joinstyle="miter"/>
-                <v:path gradientshapeok="t" o:connecttype="rect"/>
-              </v:shapetype>
-              <v:shape id="_x0000_s1028" type="#_x0000_t202" style="position:absolute;margin-left:9pt;margin-top:15.85pt;width:528.75pt;height:110.55pt;z-index:251673600;visibility:visible;mso-wrap-style:square;mso-width-percent:0;mso-height-percent:200;mso-wrap-distance-left:9pt;mso-wrap-distance-top:0;mso-wrap-distance-right:9pt;mso-wrap-distance-bottom:0;mso-position-horizontal:absolute;mso-position-horizontal-relative:text;mso-position-vertical:absolute;mso-position-vertical-relative:text;mso-width-percent:0;mso-height-percent:200;mso-width-relative:margin;mso-height-relative:margin;v-text-anchor:top" o:gfxdata="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" fillcolor="white [3201]" strokecolor="#f79646 [3209]" strokeweight="2pt">
+              <v:shape w14:anchorId="29BE2FD3" id="_x0000_s1028" type="#_x0000_t202" style="position:absolute;margin-left:9pt;margin-top:15.85pt;width:528.75pt;height:110.55pt;z-index:251673600;visibility:visible;mso-wrap-style:square;mso-width-percent:0;mso-height-percent:200;mso-wrap-distance-left:9pt;mso-wrap-distance-top:0;mso-wrap-distance-right:9pt;mso-wrap-distance-bottom:0;mso-position-horizontal:absolute;mso-position-horizontal-relative:text;mso-position-vertical:absolute;mso-position-vertical-relative:text;mso-width-percent:0;mso-height-percent:200;mso-width-relative:margin;mso-height-relative:margin;v-text-anchor:top" o:gfxdata="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" fillcolor="white [3201]" strokecolor="#f79646 [3209]" strokeweight="2pt">
                 <v:textbox style="mso-fit-shape-to-text:t">
                   <w:txbxContent>
                     <w:p>
@@ -4709,13 +5013,41 @@
                           <w:szCs w:val="20"/>
                         </w:rPr>
                       </w:pPr>
-                      <w:r>
-                        <w:rPr>
-                          <w:rFonts w:ascii="Courier New" w:hAnsi="Courier New" w:cs="Courier New"/>
-                          <w:sz w:val="20"/>
-                          <w:szCs w:val="20"/>
-                        </w:rPr>
-                        <w:t>function onIncoming(call) {</w:t>
+                      <w:proofErr w:type="gramStart"/>
+                      <w:r>
+                        <w:rPr>
+                          <w:rFonts w:ascii="Courier New" w:hAnsi="Courier New" w:cs="Courier New"/>
+                          <w:sz w:val="20"/>
+                          <w:szCs w:val="20"/>
+                        </w:rPr>
+                        <w:t>function</w:t>
+                      </w:r>
+                      <w:proofErr w:type="gramEnd"/>
+                      <w:r>
+                        <w:rPr>
+                          <w:rFonts w:ascii="Courier New" w:hAnsi="Courier New" w:cs="Courier New"/>
+                          <w:sz w:val="20"/>
+                          <w:szCs w:val="20"/>
+                        </w:rPr>
+                        <w:t xml:space="preserve"> </w:t>
+                      </w:r>
+                      <w:proofErr w:type="spellStart"/>
+                      <w:r>
+                        <w:rPr>
+                          <w:rFonts w:ascii="Courier New" w:hAnsi="Courier New" w:cs="Courier New"/>
+                          <w:sz w:val="20"/>
+                          <w:szCs w:val="20"/>
+                        </w:rPr>
+                        <w:t>onIncoming</w:t>
+                      </w:r>
+                      <w:proofErr w:type="spellEnd"/>
+                      <w:r>
+                        <w:rPr>
+                          <w:rFonts w:ascii="Courier New" w:hAnsi="Courier New" w:cs="Courier New"/>
+                          <w:sz w:val="20"/>
+                          <w:szCs w:val="20"/>
+                        </w:rPr>
+                        <w:t>(call) {</w:t>
                       </w:r>
                     </w:p>
                     <w:p>
@@ -4727,13 +5059,79 @@
                           <w:szCs w:val="20"/>
                         </w:rPr>
                       </w:pPr>
-                      <w:r>
-                        <w:rPr>
-                          <w:rFonts w:ascii="Courier New" w:hAnsi="Courier New" w:cs="Courier New"/>
-                          <w:sz w:val="20"/>
-                          <w:szCs w:val="20"/>
-                        </w:rPr>
-                        <w:t>confirm(call.callerName + ' is calling you! Pick up the call?') ? call.accept() : call.reject();</w:t>
+                      <w:proofErr w:type="gramStart"/>
+                      <w:r>
+                        <w:rPr>
+                          <w:rFonts w:ascii="Courier New" w:hAnsi="Courier New" w:cs="Courier New"/>
+                          <w:sz w:val="20"/>
+                          <w:szCs w:val="20"/>
+                        </w:rPr>
+                        <w:t>confirm(</w:t>
+                      </w:r>
+                      <w:proofErr w:type="spellStart"/>
+                      <w:proofErr w:type="gramEnd"/>
+                      <w:r>
+                        <w:rPr>
+                          <w:rFonts w:ascii="Courier New" w:hAnsi="Courier New" w:cs="Courier New"/>
+                          <w:sz w:val="20"/>
+                          <w:szCs w:val="20"/>
+                        </w:rPr>
+                        <w:t>call.callerName</w:t>
+                      </w:r>
+                      <w:proofErr w:type="spellEnd"/>
+                      <w:r>
+                        <w:rPr>
+                          <w:rFonts w:ascii="Courier New" w:hAnsi="Courier New" w:cs="Courier New"/>
+                          <w:sz w:val="20"/>
+                          <w:szCs w:val="20"/>
+                        </w:rPr>
+                        <w:t xml:space="preserve"> + ' is calling you! Pick up the call?') ? </w:t>
+                      </w:r>
+                      <w:proofErr w:type="spellStart"/>
+                      <w:proofErr w:type="gramStart"/>
+                      <w:r>
+                        <w:rPr>
+                          <w:rFonts w:ascii="Courier New" w:hAnsi="Courier New" w:cs="Courier New"/>
+                          <w:sz w:val="20"/>
+                          <w:szCs w:val="20"/>
+                        </w:rPr>
+                        <w:t>call.accept</w:t>
+                      </w:r>
+                      <w:proofErr w:type="spellEnd"/>
+                      <w:r>
+                        <w:rPr>
+                          <w:rFonts w:ascii="Courier New" w:hAnsi="Courier New" w:cs="Courier New"/>
+                          <w:sz w:val="20"/>
+                          <w:szCs w:val="20"/>
+                        </w:rPr>
+                        <w:t>(</w:t>
+                      </w:r>
+                      <w:proofErr w:type="gramEnd"/>
+                      <w:r>
+                        <w:rPr>
+                          <w:rFonts w:ascii="Courier New" w:hAnsi="Courier New" w:cs="Courier New"/>
+                          <w:sz w:val="20"/>
+                          <w:szCs w:val="20"/>
+                        </w:rPr>
+                        <w:t xml:space="preserve">) : </w:t>
+                      </w:r>
+                      <w:proofErr w:type="spellStart"/>
+                      <w:r>
+                        <w:rPr>
+                          <w:rFonts w:ascii="Courier New" w:hAnsi="Courier New" w:cs="Courier New"/>
+                          <w:sz w:val="20"/>
+                          <w:szCs w:val="20"/>
+                        </w:rPr>
+                        <w:t>call.reject</w:t>
+                      </w:r>
+                      <w:proofErr w:type="spellEnd"/>
+                      <w:r>
+                        <w:rPr>
+                          <w:rFonts w:ascii="Courier New" w:hAnsi="Courier New" w:cs="Courier New"/>
+                          <w:sz w:val="20"/>
+                          <w:szCs w:val="20"/>
+                        </w:rPr>
+                        <w:t>();</w:t>
                       </w:r>
                     </w:p>
                     <w:p>
@@ -4773,13 +5171,41 @@
                           <w:szCs w:val="20"/>
                         </w:rPr>
                       </w:pPr>
-                      <w:r>
-                        <w:rPr>
-                          <w:rFonts w:ascii="Courier New" w:hAnsi="Courier New" w:cs="Courier New"/>
-                          <w:sz w:val="20"/>
-                          <w:szCs w:val="20"/>
-                        </w:rPr>
-                        <w:t>function onHangup() {</w:t>
+                      <w:proofErr w:type="gramStart"/>
+                      <w:r>
+                        <w:rPr>
+                          <w:rFonts w:ascii="Courier New" w:hAnsi="Courier New" w:cs="Courier New"/>
+                          <w:sz w:val="20"/>
+                          <w:szCs w:val="20"/>
+                        </w:rPr>
+                        <w:t>function</w:t>
+                      </w:r>
+                      <w:proofErr w:type="gramEnd"/>
+                      <w:r>
+                        <w:rPr>
+                          <w:rFonts w:ascii="Courier New" w:hAnsi="Courier New" w:cs="Courier New"/>
+                          <w:sz w:val="20"/>
+                          <w:szCs w:val="20"/>
+                        </w:rPr>
+                        <w:t xml:space="preserve"> </w:t>
+                      </w:r>
+                      <w:proofErr w:type="spellStart"/>
+                      <w:r>
+                        <w:rPr>
+                          <w:rFonts w:ascii="Courier New" w:hAnsi="Courier New" w:cs="Courier New"/>
+                          <w:sz w:val="20"/>
+                          <w:szCs w:val="20"/>
+                        </w:rPr>
+                        <w:t>onHangup</w:t>
+                      </w:r>
+                      <w:proofErr w:type="spellEnd"/>
+                      <w:r>
+                        <w:rPr>
+                          <w:rFonts w:ascii="Courier New" w:hAnsi="Courier New" w:cs="Courier New"/>
+                          <w:sz w:val="20"/>
+                          <w:szCs w:val="20"/>
+                        </w:rPr>
+                        <w:t>() {</w:t>
                       </w:r>
                     </w:p>
                     <w:p>
@@ -4791,13 +5217,69 @@
                           <w:szCs w:val="20"/>
                         </w:rPr>
                       </w:pPr>
-                      <w:r>
-                        <w:rPr>
-                          <w:rFonts w:ascii="Courier New" w:hAnsi="Courier New" w:cs="Courier New"/>
-                          <w:sz w:val="20"/>
-                          <w:szCs w:val="20"/>
-                        </w:rPr>
-                        <w:t>document.getElementById('divCalling').style.display = "none";</w:t>
+                      <w:proofErr w:type="spellStart"/>
+                      <w:proofErr w:type="gramStart"/>
+                      <w:r>
+                        <w:rPr>
+                          <w:rFonts w:ascii="Courier New" w:hAnsi="Courier New" w:cs="Courier New"/>
+                          <w:sz w:val="20"/>
+                          <w:szCs w:val="20"/>
+                        </w:rPr>
+                        <w:t>document.getElementById</w:t>
+                      </w:r>
+                      <w:proofErr w:type="spellEnd"/>
+                      <w:r>
+                        <w:rPr>
+                          <w:rFonts w:ascii="Courier New" w:hAnsi="Courier New" w:cs="Courier New"/>
+                          <w:sz w:val="20"/>
+                          <w:szCs w:val="20"/>
+                        </w:rPr>
+                        <w:t>(</w:t>
+                      </w:r>
+                      <w:proofErr w:type="gramEnd"/>
+                      <w:r>
+                        <w:rPr>
+                          <w:rFonts w:ascii="Courier New" w:hAnsi="Courier New" w:cs="Courier New"/>
+                          <w:sz w:val="20"/>
+                          <w:szCs w:val="20"/>
+                        </w:rPr>
+                        <w:t>'</w:t>
+                      </w:r>
+                      <w:proofErr w:type="spellStart"/>
+                      <w:r>
+                        <w:rPr>
+                          <w:rFonts w:ascii="Courier New" w:hAnsi="Courier New" w:cs="Courier New"/>
+                          <w:sz w:val="20"/>
+                          <w:szCs w:val="20"/>
+                        </w:rPr>
+                        <w:t>divCalling</w:t>
+                      </w:r>
+                      <w:proofErr w:type="spellEnd"/>
+                      <w:r>
+                        <w:rPr>
+                          <w:rFonts w:ascii="Courier New" w:hAnsi="Courier New" w:cs="Courier New"/>
+                          <w:sz w:val="20"/>
+                          <w:szCs w:val="20"/>
+                        </w:rPr>
+                        <w:t>').</w:t>
+                      </w:r>
+                      <w:proofErr w:type="spellStart"/>
+                      <w:r>
+                        <w:rPr>
+                          <w:rFonts w:ascii="Courier New" w:hAnsi="Courier New" w:cs="Courier New"/>
+                          <w:sz w:val="20"/>
+                          <w:szCs w:val="20"/>
+                        </w:rPr>
+                        <w:t>style.display</w:t>
+                      </w:r>
+                      <w:proofErr w:type="spellEnd"/>
+                      <w:r>
+                        <w:rPr>
+                          <w:rFonts w:ascii="Courier New" w:hAnsi="Courier New" w:cs="Courier New"/>
+                          <w:sz w:val="20"/>
+                          <w:szCs w:val="20"/>
+                        </w:rPr>
+                        <w:t xml:space="preserve"> = "none";</w:t>
                       </w:r>
                     </w:p>
                     <w:p>
@@ -4837,14 +5319,27 @@
                           <w:szCs w:val="20"/>
                         </w:rPr>
                       </w:pPr>
-                      <w:r>
-                        <w:rPr>
-                          <w:rFonts w:ascii="Courier New" w:hAnsi="Courier New" w:cs="Courier New"/>
-                          <w:sz w:val="20"/>
-                          <w:szCs w:val="20"/>
-                        </w:rPr>
-                        <w:t xml:space="preserve">var </w:t>
-                      </w:r>
+                      <w:proofErr w:type="spellStart"/>
+                      <w:proofErr w:type="gramStart"/>
+                      <w:r>
+                        <w:rPr>
+                          <w:rFonts w:ascii="Courier New" w:hAnsi="Courier New" w:cs="Courier New"/>
+                          <w:sz w:val="20"/>
+                          <w:szCs w:val="20"/>
+                        </w:rPr>
+                        <w:t>var</w:t>
+                      </w:r>
+                      <w:proofErr w:type="spellEnd"/>
+                      <w:proofErr w:type="gramEnd"/>
+                      <w:r>
+                        <w:rPr>
+                          <w:rFonts w:ascii="Courier New" w:hAnsi="Courier New" w:cs="Courier New"/>
+                          <w:sz w:val="20"/>
+                          <w:szCs w:val="20"/>
+                        </w:rPr>
+                        <w:t xml:space="preserve"> </w:t>
+                      </w:r>
+                      <w:proofErr w:type="spellStart"/>
                       <w:r>
                         <w:rPr>
                           <w:rFonts w:ascii="Courier New" w:hAnsi="Courier New" w:cs="Courier New"/>
@@ -4859,7 +5354,16 @@
                           <w:sz w:val="20"/>
                           <w:szCs w:val="20"/>
                         </w:rPr>
-                        <w:t>arams = {</w:t>
+                        <w:t>arams</w:t>
+                      </w:r>
+                      <w:proofErr w:type="spellEnd"/>
+                      <w:r>
+                        <w:rPr>
+                          <w:rFonts w:ascii="Courier New" w:hAnsi="Courier New" w:cs="Courier New"/>
+                          <w:sz w:val="20"/>
+                          <w:szCs w:val="20"/>
+                        </w:rPr>
+                        <w:t xml:space="preserve"> = {</w:t>
                       </w:r>
                     </w:p>
                     <w:p>
@@ -4871,13 +5375,25 @@
                           <w:szCs w:val="20"/>
                         </w:rPr>
                       </w:pPr>
-                      <w:r>
-                        <w:rPr>
-                          <w:rFonts w:ascii="Courier New" w:hAnsi="Courier New" w:cs="Courier New"/>
-                          <w:sz w:val="20"/>
-                          <w:szCs w:val="20"/>
-                        </w:rPr>
-                        <w:t>forceRTMP: true,</w:t>
+                      <w:proofErr w:type="spellStart"/>
+                      <w:proofErr w:type="gramStart"/>
+                      <w:r>
+                        <w:rPr>
+                          <w:rFonts w:ascii="Courier New" w:hAnsi="Courier New" w:cs="Courier New"/>
+                          <w:sz w:val="20"/>
+                          <w:szCs w:val="20"/>
+                        </w:rPr>
+                        <w:t>forceRTMP</w:t>
+                      </w:r>
+                      <w:proofErr w:type="spellEnd"/>
+                      <w:proofErr w:type="gramEnd"/>
+                      <w:r>
+                        <w:rPr>
+                          <w:rFonts w:ascii="Courier New" w:hAnsi="Courier New" w:cs="Courier New"/>
+                          <w:sz w:val="20"/>
+                          <w:szCs w:val="20"/>
+                        </w:rPr>
+                        <w:t>: true,</w:t>
                       </w:r>
                     </w:p>
                     <w:p>
@@ -4912,13 +5428,43 @@
                         </w:rPr>
                         <w:tab/>
                       </w:r>
-                      <w:r>
-                        <w:rPr>
-                          <w:rFonts w:ascii="Courier New" w:hAnsi="Courier New" w:cs="Courier New"/>
-                          <w:sz w:val="20"/>
-                          <w:szCs w:val="20"/>
-                        </w:rPr>
-                        <w:t>wsUrl: 'ws://10.26.0.41:8080',</w:t>
+                      <w:proofErr w:type="spellStart"/>
+                      <w:proofErr w:type="gramStart"/>
+                      <w:r>
+                        <w:rPr>
+                          <w:rFonts w:ascii="Courier New" w:hAnsi="Courier New" w:cs="Courier New"/>
+                          <w:sz w:val="20"/>
+                          <w:szCs w:val="20"/>
+                        </w:rPr>
+                        <w:t>wsUrl</w:t>
+                      </w:r>
+                      <w:proofErr w:type="spellEnd"/>
+                      <w:proofErr w:type="gramEnd"/>
+                      <w:r>
+                        <w:rPr>
+                          <w:rFonts w:ascii="Courier New" w:hAnsi="Courier New" w:cs="Courier New"/>
+                          <w:sz w:val="20"/>
+                          <w:szCs w:val="20"/>
+                        </w:rPr>
+                        <w:t>: '</w:t>
+                      </w:r>
+                      <w:proofErr w:type="spellStart"/>
+                      <w:r>
+                        <w:rPr>
+                          <w:rFonts w:ascii="Courier New" w:hAnsi="Courier New" w:cs="Courier New"/>
+                          <w:sz w:val="20"/>
+                          <w:szCs w:val="20"/>
+                        </w:rPr>
+                        <w:t>ws</w:t>
+                      </w:r>
+                      <w:proofErr w:type="spellEnd"/>
+                      <w:r>
+                        <w:rPr>
+                          <w:rFonts w:ascii="Courier New" w:hAnsi="Courier New" w:cs="Courier New"/>
+                          <w:sz w:val="20"/>
+                          <w:szCs w:val="20"/>
+                        </w:rPr>
+                        <w:t>://10.26.0.41:8080',</w:t>
                       </w:r>
                     </w:p>
                     <w:p>
@@ -4930,13 +5476,43 @@
                           <w:szCs w:val="20"/>
                         </w:rPr>
                       </w:pPr>
-                      <w:r>
-                        <w:rPr>
-                          <w:rFonts w:ascii="Courier New" w:hAnsi="Courier New" w:cs="Courier New"/>
-                          <w:sz w:val="20"/>
-                          <w:szCs w:val="20"/>
-                        </w:rPr>
-                        <w:t>rtmpUrl: 'rtmp://10.26.0.41/sip',</w:t>
+                      <w:proofErr w:type="spellStart"/>
+                      <w:proofErr w:type="gramStart"/>
+                      <w:r>
+                        <w:rPr>
+                          <w:rFonts w:ascii="Courier New" w:hAnsi="Courier New" w:cs="Courier New"/>
+                          <w:sz w:val="20"/>
+                          <w:szCs w:val="20"/>
+                        </w:rPr>
+                        <w:t>rtmpUrl</w:t>
+                      </w:r>
+                      <w:proofErr w:type="spellEnd"/>
+                      <w:proofErr w:type="gramEnd"/>
+                      <w:r>
+                        <w:rPr>
+                          <w:rFonts w:ascii="Courier New" w:hAnsi="Courier New" w:cs="Courier New"/>
+                          <w:sz w:val="20"/>
+                          <w:szCs w:val="20"/>
+                        </w:rPr>
+                        <w:t>: '</w:t>
+                      </w:r>
+                      <w:proofErr w:type="spellStart"/>
+                      <w:r>
+                        <w:rPr>
+                          <w:rFonts w:ascii="Courier New" w:hAnsi="Courier New" w:cs="Courier New"/>
+                          <w:sz w:val="20"/>
+                          <w:szCs w:val="20"/>
+                        </w:rPr>
+                        <w:t>rtmp</w:t>
+                      </w:r>
+                      <w:proofErr w:type="spellEnd"/>
+                      <w:r>
+                        <w:rPr>
+                          <w:rFonts w:ascii="Courier New" w:hAnsi="Courier New" w:cs="Courier New"/>
+                          <w:sz w:val="20"/>
+                          <w:szCs w:val="20"/>
+                        </w:rPr>
+                        <w:t>://10.26.0.41/sip',</w:t>
                       </w:r>
                     </w:p>
                     <w:p>
@@ -4948,13 +5524,41 @@
                           <w:szCs w:val="20"/>
                         </w:rPr>
                       </w:pPr>
-                      <w:r>
-                        <w:rPr>
-                          <w:rFonts w:ascii="Courier New" w:hAnsi="Courier New" w:cs="Courier New"/>
-                          <w:sz w:val="20"/>
-                          <w:szCs w:val="20"/>
-                        </w:rPr>
-                        <w:t>realm: document.getElementById('realm').value,</w:t>
+                      <w:proofErr w:type="gramStart"/>
+                      <w:r>
+                        <w:rPr>
+                          <w:rFonts w:ascii="Courier New" w:hAnsi="Courier New" w:cs="Courier New"/>
+                          <w:sz w:val="20"/>
+                          <w:szCs w:val="20"/>
+                        </w:rPr>
+                        <w:t>realm</w:t>
+                      </w:r>
+                      <w:proofErr w:type="gramEnd"/>
+                      <w:r>
+                        <w:rPr>
+                          <w:rFonts w:ascii="Courier New" w:hAnsi="Courier New" w:cs="Courier New"/>
+                          <w:sz w:val="20"/>
+                          <w:szCs w:val="20"/>
+                        </w:rPr>
+                        <w:t xml:space="preserve">: </w:t>
+                      </w:r>
+                      <w:proofErr w:type="spellStart"/>
+                      <w:r>
+                        <w:rPr>
+                          <w:rFonts w:ascii="Courier New" w:hAnsi="Courier New" w:cs="Courier New"/>
+                          <w:sz w:val="20"/>
+                          <w:szCs w:val="20"/>
+                        </w:rPr>
+                        <w:t>document.getElementById</w:t>
+                      </w:r>
+                      <w:proofErr w:type="spellEnd"/>
+                      <w:r>
+                        <w:rPr>
+                          <w:rFonts w:ascii="Courier New" w:hAnsi="Courier New" w:cs="Courier New"/>
+                          <w:sz w:val="20"/>
+                          <w:szCs w:val="20"/>
+                        </w:rPr>
+                        <w:t>('realm').value,</w:t>
                       </w:r>
                     </w:p>
                     <w:p>
@@ -4966,13 +5570,61 @@
                           <w:szCs w:val="20"/>
                         </w:rPr>
                       </w:pPr>
-                      <w:r>
-                        <w:rPr>
-                          <w:rFonts w:ascii="Courier New" w:hAnsi="Courier New" w:cs="Courier New"/>
-                          <w:sz w:val="20"/>
-                          <w:szCs w:val="20"/>
-                        </w:rPr>
-                        <w:t>privateIdentity: document.getElementById('privateIdentity').value,</w:t>
+                      <w:proofErr w:type="spellStart"/>
+                      <w:proofErr w:type="gramStart"/>
+                      <w:r>
+                        <w:rPr>
+                          <w:rFonts w:ascii="Courier New" w:hAnsi="Courier New" w:cs="Courier New"/>
+                          <w:sz w:val="20"/>
+                          <w:szCs w:val="20"/>
+                        </w:rPr>
+                        <w:t>privateIdentity</w:t>
+                      </w:r>
+                      <w:proofErr w:type="spellEnd"/>
+                      <w:proofErr w:type="gramEnd"/>
+                      <w:r>
+                        <w:rPr>
+                          <w:rFonts w:ascii="Courier New" w:hAnsi="Courier New" w:cs="Courier New"/>
+                          <w:sz w:val="20"/>
+                          <w:szCs w:val="20"/>
+                        </w:rPr>
+                        <w:t xml:space="preserve">: </w:t>
+                      </w:r>
+                      <w:proofErr w:type="spellStart"/>
+                      <w:r>
+                        <w:rPr>
+                          <w:rFonts w:ascii="Courier New" w:hAnsi="Courier New" w:cs="Courier New"/>
+                          <w:sz w:val="20"/>
+                          <w:szCs w:val="20"/>
+                        </w:rPr>
+                        <w:t>document.getElementById</w:t>
+                      </w:r>
+                      <w:proofErr w:type="spellEnd"/>
+                      <w:r>
+                        <w:rPr>
+                          <w:rFonts w:ascii="Courier New" w:hAnsi="Courier New" w:cs="Courier New"/>
+                          <w:sz w:val="20"/>
+                          <w:szCs w:val="20"/>
+                        </w:rPr>
+                        <w:t>('</w:t>
+                      </w:r>
+                      <w:proofErr w:type="spellStart"/>
+                      <w:r>
+                        <w:rPr>
+                          <w:rFonts w:ascii="Courier New" w:hAnsi="Courier New" w:cs="Courier New"/>
+                          <w:sz w:val="20"/>
+                          <w:szCs w:val="20"/>
+                        </w:rPr>
+                        <w:t>privateIdentity</w:t>
+                      </w:r>
+                      <w:proofErr w:type="spellEnd"/>
+                      <w:r>
+                        <w:rPr>
+                          <w:rFonts w:ascii="Courier New" w:hAnsi="Courier New" w:cs="Courier New"/>
+                          <w:sz w:val="20"/>
+                          <w:szCs w:val="20"/>
+                        </w:rPr>
+                        <w:t>').value,</w:t>
                       </w:r>
                     </w:p>
                     <w:p>
@@ -4984,13 +5636,61 @@
                           <w:szCs w:val="20"/>
                         </w:rPr>
                       </w:pPr>
-                      <w:r>
-                        <w:rPr>
-                          <w:rFonts w:ascii="Courier New" w:hAnsi="Courier New" w:cs="Courier New"/>
-                          <w:sz w:val="20"/>
-                          <w:szCs w:val="20"/>
-                        </w:rPr>
-                        <w:t>publicIdentity: document.getElementById('publicIdentity').value,</w:t>
+                      <w:proofErr w:type="spellStart"/>
+                      <w:proofErr w:type="gramStart"/>
+                      <w:r>
+                        <w:rPr>
+                          <w:rFonts w:ascii="Courier New" w:hAnsi="Courier New" w:cs="Courier New"/>
+                          <w:sz w:val="20"/>
+                          <w:szCs w:val="20"/>
+                        </w:rPr>
+                        <w:t>publicIdentity</w:t>
+                      </w:r>
+                      <w:proofErr w:type="spellEnd"/>
+                      <w:proofErr w:type="gramEnd"/>
+                      <w:r>
+                        <w:rPr>
+                          <w:rFonts w:ascii="Courier New" w:hAnsi="Courier New" w:cs="Courier New"/>
+                          <w:sz w:val="20"/>
+                          <w:szCs w:val="20"/>
+                        </w:rPr>
+                        <w:t xml:space="preserve">: </w:t>
+                      </w:r>
+                      <w:proofErr w:type="spellStart"/>
+                      <w:r>
+                        <w:rPr>
+                          <w:rFonts w:ascii="Courier New" w:hAnsi="Courier New" w:cs="Courier New"/>
+                          <w:sz w:val="20"/>
+                          <w:szCs w:val="20"/>
+                        </w:rPr>
+                        <w:t>document.getElementById</w:t>
+                      </w:r>
+                      <w:proofErr w:type="spellEnd"/>
+                      <w:r>
+                        <w:rPr>
+                          <w:rFonts w:ascii="Courier New" w:hAnsi="Courier New" w:cs="Courier New"/>
+                          <w:sz w:val="20"/>
+                          <w:szCs w:val="20"/>
+                        </w:rPr>
+                        <w:t>('</w:t>
+                      </w:r>
+                      <w:proofErr w:type="spellStart"/>
+                      <w:r>
+                        <w:rPr>
+                          <w:rFonts w:ascii="Courier New" w:hAnsi="Courier New" w:cs="Courier New"/>
+                          <w:sz w:val="20"/>
+                          <w:szCs w:val="20"/>
+                        </w:rPr>
+                        <w:t>publicIdentity</w:t>
+                      </w:r>
+                      <w:proofErr w:type="spellEnd"/>
+                      <w:r>
+                        <w:rPr>
+                          <w:rFonts w:ascii="Courier New" w:hAnsi="Courier New" w:cs="Courier New"/>
+                          <w:sz w:val="20"/>
+                          <w:szCs w:val="20"/>
+                        </w:rPr>
+                        <w:t>').value,</w:t>
                       </w:r>
                     </w:p>
                     <w:p>
@@ -5002,13 +5702,41 @@
                           <w:szCs w:val="20"/>
                         </w:rPr>
                       </w:pPr>
-                      <w:r>
-                        <w:rPr>
-                          <w:rFonts w:ascii="Courier New" w:hAnsi="Courier New" w:cs="Courier New"/>
-                          <w:sz w:val="20"/>
-                          <w:szCs w:val="20"/>
-                        </w:rPr>
-                        <w:t>password: document.getElementById('password').value,</w:t>
+                      <w:proofErr w:type="gramStart"/>
+                      <w:r>
+                        <w:rPr>
+                          <w:rFonts w:ascii="Courier New" w:hAnsi="Courier New" w:cs="Courier New"/>
+                          <w:sz w:val="20"/>
+                          <w:szCs w:val="20"/>
+                        </w:rPr>
+                        <w:t>password</w:t>
+                      </w:r>
+                      <w:proofErr w:type="gramEnd"/>
+                      <w:r>
+                        <w:rPr>
+                          <w:rFonts w:ascii="Courier New" w:hAnsi="Courier New" w:cs="Courier New"/>
+                          <w:sz w:val="20"/>
+                          <w:szCs w:val="20"/>
+                        </w:rPr>
+                        <w:t xml:space="preserve">: </w:t>
+                      </w:r>
+                      <w:proofErr w:type="spellStart"/>
+                      <w:r>
+                        <w:rPr>
+                          <w:rFonts w:ascii="Courier New" w:hAnsi="Courier New" w:cs="Courier New"/>
+                          <w:sz w:val="20"/>
+                          <w:szCs w:val="20"/>
+                        </w:rPr>
+                        <w:t>document.getElementById</w:t>
+                      </w:r>
+                      <w:proofErr w:type="spellEnd"/>
+                      <w:r>
+                        <w:rPr>
+                          <w:rFonts w:ascii="Courier New" w:hAnsi="Courier New" w:cs="Courier New"/>
+                          <w:sz w:val="20"/>
+                          <w:szCs w:val="20"/>
+                        </w:rPr>
+                        <w:t>('password').value,</w:t>
                       </w:r>
                     </w:p>
                     <w:p>
@@ -5020,13 +5748,25 @@
                           <w:szCs w:val="20"/>
                         </w:rPr>
                       </w:pPr>
-                      <w:r>
-                        <w:rPr>
-                          <w:rFonts w:ascii="Courier New" w:hAnsi="Courier New" w:cs="Courier New"/>
-                          <w:sz w:val="20"/>
-                          <w:szCs w:val="20"/>
-                        </w:rPr>
-                        <w:t xml:space="preserve">onAccepted: </w:t>
+                      <w:proofErr w:type="spellStart"/>
+                      <w:proofErr w:type="gramStart"/>
+                      <w:r>
+                        <w:rPr>
+                          <w:rFonts w:ascii="Courier New" w:hAnsi="Courier New" w:cs="Courier New"/>
+                          <w:sz w:val="20"/>
+                          <w:szCs w:val="20"/>
+                        </w:rPr>
+                        <w:t>onAccepted</w:t>
+                      </w:r>
+                      <w:proofErr w:type="spellEnd"/>
+                      <w:proofErr w:type="gramEnd"/>
+                      <w:r>
+                        <w:rPr>
+                          <w:rFonts w:ascii="Courier New" w:hAnsi="Courier New" w:cs="Courier New"/>
+                          <w:sz w:val="20"/>
+                          <w:szCs w:val="20"/>
+                        </w:rPr>
+                        <w:t xml:space="preserve">: </w:t>
                       </w:r>
                       <w:r>
                         <w:rPr>
@@ -5054,13 +5794,25 @@
                           <w:szCs w:val="20"/>
                         </w:rPr>
                       </w:pPr>
-                      <w:r>
-                        <w:rPr>
-                          <w:rFonts w:ascii="Courier New" w:hAnsi="Courier New" w:cs="Courier New"/>
-                          <w:sz w:val="20"/>
-                          <w:szCs w:val="20"/>
-                        </w:rPr>
-                        <w:t xml:space="preserve">onConnected: </w:t>
+                      <w:proofErr w:type="spellStart"/>
+                      <w:proofErr w:type="gramStart"/>
+                      <w:r>
+                        <w:rPr>
+                          <w:rFonts w:ascii="Courier New" w:hAnsi="Courier New" w:cs="Courier New"/>
+                          <w:sz w:val="20"/>
+                          <w:szCs w:val="20"/>
+                        </w:rPr>
+                        <w:t>onConnected</w:t>
+                      </w:r>
+                      <w:proofErr w:type="spellEnd"/>
+                      <w:proofErr w:type="gramEnd"/>
+                      <w:r>
+                        <w:rPr>
+                          <w:rFonts w:ascii="Courier New" w:hAnsi="Courier New" w:cs="Courier New"/>
+                          <w:sz w:val="20"/>
+                          <w:szCs w:val="20"/>
+                        </w:rPr>
+                        <w:t xml:space="preserve">: </w:t>
                       </w:r>
                       <w:r>
                         <w:rPr>
@@ -5088,14 +5840,8 @@
                           <w:szCs w:val="20"/>
                         </w:rPr>
                       </w:pPr>
-                      <w:r>
-                        <w:rPr>
-                          <w:rFonts w:ascii="Courier New" w:hAnsi="Courier New" w:cs="Courier New"/>
-                          <w:sz w:val="20"/>
-                          <w:szCs w:val="20"/>
-                        </w:rPr>
-                        <w:t xml:space="preserve">onHangup: </w:t>
-                      </w:r>
+                      <w:proofErr w:type="spellStart"/>
+                      <w:proofErr w:type="gramStart"/>
                       <w:r>
                         <w:rPr>
                           <w:rFonts w:ascii="Courier New" w:hAnsi="Courier New" w:cs="Courier New"/>
@@ -5104,6 +5850,26 @@
                         </w:rPr>
                         <w:t>onHangup</w:t>
                       </w:r>
+                      <w:proofErr w:type="spellEnd"/>
+                      <w:proofErr w:type="gramEnd"/>
+                      <w:r>
+                        <w:rPr>
+                          <w:rFonts w:ascii="Courier New" w:hAnsi="Courier New" w:cs="Courier New"/>
+                          <w:sz w:val="20"/>
+                          <w:szCs w:val="20"/>
+                        </w:rPr>
+                        <w:t xml:space="preserve">: </w:t>
+                      </w:r>
+                      <w:proofErr w:type="spellStart"/>
+                      <w:r>
+                        <w:rPr>
+                          <w:rFonts w:ascii="Courier New" w:hAnsi="Courier New" w:cs="Courier New"/>
+                          <w:sz w:val="20"/>
+                          <w:szCs w:val="20"/>
+                        </w:rPr>
+                        <w:t>onHangup</w:t>
+                      </w:r>
+                      <w:proofErr w:type="spellEnd"/>
                       <w:r>
                         <w:rPr>
                           <w:rFonts w:ascii="Courier New" w:hAnsi="Courier New" w:cs="Courier New"/>
@@ -5122,14 +5888,8 @@
                           <w:szCs w:val="20"/>
                         </w:rPr>
                       </w:pPr>
-                      <w:r>
-                        <w:rPr>
-                          <w:rFonts w:ascii="Courier New" w:hAnsi="Courier New" w:cs="Courier New"/>
-                          <w:sz w:val="20"/>
-                          <w:szCs w:val="20"/>
-                        </w:rPr>
-                        <w:t xml:space="preserve">onIncoming: </w:t>
-                      </w:r>
+                      <w:proofErr w:type="spellStart"/>
+                      <w:proofErr w:type="gramStart"/>
                       <w:r>
                         <w:rPr>
                           <w:rFonts w:ascii="Courier New" w:hAnsi="Courier New" w:cs="Courier New"/>
@@ -5138,6 +5898,26 @@
                         </w:rPr>
                         <w:t>onIncoming</w:t>
                       </w:r>
+                      <w:proofErr w:type="spellEnd"/>
+                      <w:proofErr w:type="gramEnd"/>
+                      <w:r>
+                        <w:rPr>
+                          <w:rFonts w:ascii="Courier New" w:hAnsi="Courier New" w:cs="Courier New"/>
+                          <w:sz w:val="20"/>
+                          <w:szCs w:val="20"/>
+                        </w:rPr>
+                        <w:t xml:space="preserve">: </w:t>
+                      </w:r>
+                      <w:proofErr w:type="spellStart"/>
+                      <w:r>
+                        <w:rPr>
+                          <w:rFonts w:ascii="Courier New" w:hAnsi="Courier New" w:cs="Courier New"/>
+                          <w:sz w:val="20"/>
+                          <w:szCs w:val="20"/>
+                        </w:rPr>
+                        <w:t>onIncoming</w:t>
+                      </w:r>
+                      <w:proofErr w:type="spellEnd"/>
                       <w:r>
                         <w:rPr>
                           <w:rFonts w:ascii="Courier New" w:hAnsi="Courier New" w:cs="Courier New"/>
@@ -5156,13 +5936,43 @@
                           <w:szCs w:val="20"/>
                         </w:rPr>
                       </w:pPr>
-                      <w:r>
-                        <w:rPr>
-                          <w:rFonts w:ascii="Courier New" w:hAnsi="Courier New" w:cs="Courier New"/>
-                          <w:sz w:val="20"/>
-                          <w:szCs w:val="20"/>
-                        </w:rPr>
-                        <w:t>onCancel: function(cancelDetails) { /*****/ },</w:t>
+                      <w:proofErr w:type="spellStart"/>
+                      <w:proofErr w:type="gramStart"/>
+                      <w:r>
+                        <w:rPr>
+                          <w:rFonts w:ascii="Courier New" w:hAnsi="Courier New" w:cs="Courier New"/>
+                          <w:sz w:val="20"/>
+                          <w:szCs w:val="20"/>
+                        </w:rPr>
+                        <w:t>onCancel</w:t>
+                      </w:r>
+                      <w:proofErr w:type="spellEnd"/>
+                      <w:proofErr w:type="gramEnd"/>
+                      <w:r>
+                        <w:rPr>
+                          <w:rFonts w:ascii="Courier New" w:hAnsi="Courier New" w:cs="Courier New"/>
+                          <w:sz w:val="20"/>
+                          <w:szCs w:val="20"/>
+                        </w:rPr>
+                        <w:t>: function(</w:t>
+                      </w:r>
+                      <w:proofErr w:type="spellStart"/>
+                      <w:r>
+                        <w:rPr>
+                          <w:rFonts w:ascii="Courier New" w:hAnsi="Courier New" w:cs="Courier New"/>
+                          <w:sz w:val="20"/>
+                          <w:szCs w:val="20"/>
+                        </w:rPr>
+                        <w:t>cancelDetails</w:t>
+                      </w:r>
+                      <w:proofErr w:type="spellEnd"/>
+                      <w:r>
+                        <w:rPr>
+                          <w:rFonts w:ascii="Courier New" w:hAnsi="Courier New" w:cs="Courier New"/>
+                          <w:sz w:val="20"/>
+                          <w:szCs w:val="20"/>
+                        </w:rPr>
+                        <w:t>) { /*****/ },</w:t>
                       </w:r>
                     </w:p>
                     <w:p>
@@ -5174,13 +5984,25 @@
                           <w:szCs w:val="20"/>
                         </w:rPr>
                       </w:pPr>
-                      <w:r>
-                        <w:rPr>
-                          <w:rFonts w:ascii="Courier New" w:hAnsi="Courier New" w:cs="Courier New"/>
-                          <w:sz w:val="20"/>
-                          <w:szCs w:val="20"/>
-                        </w:rPr>
-                        <w:t xml:space="preserve">onTransfer: </w:t>
+                      <w:proofErr w:type="spellStart"/>
+                      <w:proofErr w:type="gramStart"/>
+                      <w:r>
+                        <w:rPr>
+                          <w:rFonts w:ascii="Courier New" w:hAnsi="Courier New" w:cs="Courier New"/>
+                          <w:sz w:val="20"/>
+                          <w:szCs w:val="20"/>
+                        </w:rPr>
+                        <w:t>onTransfer</w:t>
+                      </w:r>
+                      <w:proofErr w:type="spellEnd"/>
+                      <w:proofErr w:type="gramEnd"/>
+                      <w:r>
+                        <w:rPr>
+                          <w:rFonts w:ascii="Courier New" w:hAnsi="Courier New" w:cs="Courier New"/>
+                          <w:sz w:val="20"/>
+                          <w:szCs w:val="20"/>
+                        </w:rPr>
+                        <w:t xml:space="preserve">: </w:t>
                       </w:r>
                       <w:r>
                         <w:rPr>
@@ -5200,6 +6022,8 @@
                           <w:szCs w:val="20"/>
                         </w:rPr>
                       </w:pPr>
+                      <w:proofErr w:type="spellStart"/>
+                      <w:proofErr w:type="gramStart"/>
                       <w:r>
                         <w:rPr>
                           <w:rFonts w:ascii="Courier New" w:hAnsi="Courier New" w:cs="Courier New"/>
@@ -5216,6 +6040,8 @@
                         </w:rPr>
                         <w:t>Notified</w:t>
                       </w:r>
+                      <w:proofErr w:type="spellEnd"/>
+                      <w:proofErr w:type="gramEnd"/>
                       <w:r>
                         <w:rPr>
                           <w:rFonts w:ascii="Courier New" w:hAnsi="Courier New" w:cs="Courier New"/>
@@ -5250,6 +6076,8 @@
                           <w:szCs w:val="20"/>
                         </w:rPr>
                       </w:pPr>
+                      <w:proofErr w:type="spellStart"/>
+                      <w:proofErr w:type="gramStart"/>
                       <w:r>
                         <w:rPr>
                           <w:rFonts w:ascii="Courier New" w:hAnsi="Courier New" w:cs="Courier New"/>
@@ -5266,6 +6094,8 @@
                         </w:rPr>
                         <w:t>Error</w:t>
                       </w:r>
+                      <w:proofErr w:type="spellEnd"/>
+                      <w:proofErr w:type="gramEnd"/>
                       <w:r>
                         <w:rPr>
                           <w:rFonts w:ascii="Courier New" w:hAnsi="Courier New" w:cs="Courier New"/>
@@ -5289,6 +6119,106 @@
                           <w:szCs w:val="20"/>
                         </w:rPr>
                         <w:t>) { /*****/ }</w:t>
+                      </w:r>
+                      <w:r>
+                        <w:rPr>
+                          <w:rFonts w:ascii="Courier New" w:hAnsi="Courier New" w:cs="Courier New"/>
+                          <w:sz w:val="20"/>
+                          <w:szCs w:val="20"/>
+                        </w:rPr>
+                        <w:t>,</w:t>
+                      </w:r>
+                    </w:p>
+                    <w:p>
+                      <w:pPr>
+                        <w:ind w:left="720" w:firstLine="720"/>
+                        <w:rPr>
+                          <w:rFonts w:ascii="Courier New" w:hAnsi="Courier New" w:cs="Courier New"/>
+                          <w:sz w:val="20"/>
+                          <w:szCs w:val="20"/>
+                        </w:rPr>
+                      </w:pPr>
+                      <w:proofErr w:type="spellStart"/>
+                      <w:proofErr w:type="gramStart"/>
+                      <w:r>
+                        <w:rPr>
+                          <w:rFonts w:ascii="Courier New" w:hAnsi="Courier New" w:cs="Courier New"/>
+                          <w:sz w:val="20"/>
+                          <w:szCs w:val="20"/>
+                        </w:rPr>
+                        <w:t>reconnectMaxAttempts</w:t>
+                      </w:r>
+                      <w:proofErr w:type="spellEnd"/>
+                      <w:proofErr w:type="gramEnd"/>
+                      <w:r>
+                        <w:rPr>
+                          <w:rFonts w:ascii="Courier New" w:hAnsi="Courier New" w:cs="Courier New"/>
+                          <w:sz w:val="20"/>
+                          <w:szCs w:val="20"/>
+                        </w:rPr>
+                        <w:t xml:space="preserve">: </w:t>
+                      </w:r>
+                      <w:r>
+                        <w:rPr>
+                          <w:rFonts w:ascii="Courier New" w:hAnsi="Courier New" w:cs="Courier New"/>
+                          <w:sz w:val="20"/>
+                          <w:szCs w:val="20"/>
+                        </w:rPr>
+                        <w:t>3</w:t>
+                      </w:r>
+                      <w:r>
+                        <w:rPr>
+                          <w:rFonts w:ascii="Courier New" w:hAnsi="Courier New" w:cs="Courier New"/>
+                          <w:sz w:val="20"/>
+                          <w:szCs w:val="20"/>
+                        </w:rPr>
+                        <w:t>,</w:t>
+                      </w:r>
+                    </w:p>
+                    <w:p>
+                      <w:pPr>
+                        <w:ind w:left="720" w:firstLine="720"/>
+                        <w:rPr>
+                          <w:rFonts w:ascii="Courier New" w:hAnsi="Courier New" w:cs="Courier New"/>
+                          <w:sz w:val="20"/>
+                          <w:szCs w:val="20"/>
+                        </w:rPr>
+                      </w:pPr>
+                      <w:proofErr w:type="spellStart"/>
+                      <w:proofErr w:type="gramStart"/>
+                      <w:r>
+                        <w:rPr>
+                          <w:rFonts w:ascii="Courier New" w:hAnsi="Courier New" w:cs="Courier New"/>
+                          <w:sz w:val="20"/>
+                          <w:szCs w:val="20"/>
+                        </w:rPr>
+                        <w:t>reconnectDelay</w:t>
+                      </w:r>
+                      <w:proofErr w:type="spellEnd"/>
+                      <w:proofErr w:type="gramEnd"/>
+                      <w:r>
+                        <w:rPr>
+                          <w:rFonts w:ascii="Courier New" w:hAnsi="Courier New" w:cs="Courier New"/>
+                          <w:sz w:val="20"/>
+                          <w:szCs w:val="20"/>
+                        </w:rPr>
+                        <w:t xml:space="preserve">: </w:t>
+                      </w:r>
+                      <w:r>
+                        <w:rPr>
+                          <w:rFonts w:ascii="Courier New" w:hAnsi="Courier New" w:cs="Courier New"/>
+                          <w:sz w:val="20"/>
+                          <w:szCs w:val="20"/>
+                        </w:rPr>
+                        <w:t>10</w:t>
+                      </w:r>
+                      <w:r>
+                        <w:rPr>
+                          <w:rFonts w:ascii="Courier New" w:hAnsi="Courier New" w:cs="Courier New"/>
+                          <w:sz w:val="20"/>
+                          <w:szCs w:val="20"/>
+                        </w:rPr>
+                        <w:t>000</w:t>
                       </w:r>
                     </w:p>
                     <w:p>
@@ -5308,8 +6238,6 @@
                         </w:rPr>
                         <w:t>};</w:t>
                       </w:r>
-                      <w:bookmarkStart w:id="1" w:name="_GoBack"/>
-                      <w:bookmarkEnd w:id="1"/>
                     </w:p>
                     <w:p>
                       <w:pPr>
@@ -5320,6 +6248,8 @@
                           <w:szCs w:val="20"/>
                         </w:rPr>
                       </w:pPr>
+                      <w:proofErr w:type="spellStart"/>
+                      <w:proofErr w:type="gramStart"/>
                       <w:r>
                         <w:rPr>
                           <w:rFonts w:ascii="Courier New" w:hAnsi="Courier New" w:cs="Courier New"/>
@@ -5336,6 +6266,7 @@
                         </w:rPr>
                         <w:t>register</w:t>
                       </w:r>
+                      <w:proofErr w:type="spellEnd"/>
                       <w:r>
                         <w:rPr>
                           <w:rFonts w:ascii="Courier New" w:hAnsi="Courier New" w:cs="Courier New"/>
@@ -5344,6 +6275,8 @@
                         </w:rPr>
                         <w:t>(</w:t>
                       </w:r>
+                      <w:proofErr w:type="spellStart"/>
+                      <w:proofErr w:type="gramEnd"/>
                       <w:r>
                         <w:rPr>
                           <w:rFonts w:ascii="Courier New" w:hAnsi="Courier New" w:cs="Courier New"/>
@@ -5352,6 +6285,7 @@
                         </w:rPr>
                         <w:t>registerParams</w:t>
                       </w:r>
+                      <w:proofErr w:type="spellEnd"/>
                       <w:r>
                         <w:rPr>
                           <w:rFonts w:ascii="Courier New" w:hAnsi="Courier New" w:cs="Courier New"/>
@@ -5415,7 +6349,6 @@
           <w:sz w:val="20"/>
           <w:szCs w:val="20"/>
         </w:rPr>
-        <w:lastRenderedPageBreak/>
         <w:t>Example 2: Registering to a SIP account</w:t>
       </w:r>
     </w:p>
@@ -5666,8 +6599,8 @@
     </w:p>
     <w:tbl>
       <w:tblPr>
-        <w:tblStyle w:val="GridTable4Accent6"/>
-        <w:tblW w:w="0" w:type="auto"/>
+        <w:tblStyle w:val="GridTable4-Accent61"/>
+        <w:tblW w:w="11016" w:type="dxa"/>
         <w:tblLayout w:type="fixed"/>
         <w:tblLook w:val="04A0" w:firstRow="1" w:lastRow="0" w:firstColumn="1" w:lastColumn="0" w:noHBand="0" w:noVBand="1"/>
       </w:tblPr>
@@ -6477,6 +7410,15 @@
                 <w:szCs w:val="32"/>
               </w:rPr>
             </w:pPr>
+            <w:r>
+              <w:rPr>
+                <w:rFonts w:ascii="Verdana" w:hAnsi="Verdana"/>
+                <w:color w:val="282828"/>
+                <w:sz w:val="32"/>
+                <w:szCs w:val="32"/>
+              </w:rPr>
+              <w:t>x</w:t>
+            </w:r>
           </w:p>
         </w:tc>
         <w:tc>
@@ -6874,7 +7816,17 @@
                 <w:sz w:val="20"/>
                 <w:szCs w:val="20"/>
               </w:rPr>
-              <w:t xml:space="preserve"> sent when your currently registered device is being registered somewhere else.</w:t>
+              <w:t xml:space="preserve"> sent when your currently registered device is being registered somewhere </w:t>
+            </w:r>
+            <w:r>
+              <w:rPr>
+                <w:rFonts w:ascii="Verdana" w:hAnsi="Verdana"/>
+                <w:color w:val="282828"/>
+                <w:sz w:val="20"/>
+                <w:szCs w:val="20"/>
+              </w:rPr>
+              <w:lastRenderedPageBreak/>
+              <w:t>else.</w:t>
             </w:r>
           </w:p>
         </w:tc>
@@ -6902,6 +7854,7 @@
                 <w:sz w:val="32"/>
                 <w:szCs w:val="32"/>
               </w:rPr>
+              <w:lastRenderedPageBreak/>
               <w:t>x</w:t>
             </w:r>
           </w:p>
@@ -6965,6 +7918,7 @@
                 <w:sz w:val="16"/>
                 <w:szCs w:val="16"/>
               </w:rPr>
+              <w:lastRenderedPageBreak/>
               <w:t>voicemail_notification</w:t>
             </w:r>
             <w:proofErr w:type="spellEnd"/>
@@ -7032,6 +7986,437 @@
                 <w:szCs w:val="20"/>
               </w:rPr>
               <w:t xml:space="preserve"> sent when the server detects one or more messages on your device’s voicemail box.</w:t>
+            </w:r>
+          </w:p>
+        </w:tc>
+        <w:tc>
+          <w:tcPr>
+            <w:tcW w:w="1170" w:type="dxa"/>
+            <w:vAlign w:val="center"/>
+          </w:tcPr>
+          <w:p>
+            <w:pPr>
+              <w:spacing w:line="276" w:lineRule="auto"/>
+              <w:jc w:val="center"/>
+              <w:cnfStyle w:val="000000000000" w:firstRow="0" w:lastRow="0" w:firstColumn="0" w:lastColumn="0" w:oddVBand="0" w:evenVBand="0" w:oddHBand="0" w:evenHBand="0" w:firstRowFirstColumn="0" w:firstRowLastColumn="0" w:lastRowFirstColumn="0" w:lastRowLastColumn="0"/>
+              <w:rPr>
+                <w:rFonts w:ascii="Verdana" w:hAnsi="Verdana"/>
+                <w:color w:val="282828"/>
+                <w:sz w:val="32"/>
+                <w:szCs w:val="32"/>
+              </w:rPr>
+            </w:pPr>
+            <w:r>
+              <w:rPr>
+                <w:rFonts w:ascii="Verdana" w:hAnsi="Verdana"/>
+                <w:color w:val="282828"/>
+                <w:sz w:val="32"/>
+                <w:szCs w:val="32"/>
+              </w:rPr>
+              <w:t>x</w:t>
+            </w:r>
+          </w:p>
+        </w:tc>
+        <w:tc>
+          <w:tcPr>
+            <w:tcW w:w="1098" w:type="dxa"/>
+            <w:vAlign w:val="center"/>
+          </w:tcPr>
+          <w:p>
+            <w:pPr>
+              <w:spacing w:line="276" w:lineRule="auto"/>
+              <w:jc w:val="center"/>
+              <w:cnfStyle w:val="000000000000" w:firstRow="0" w:lastRow="0" w:firstColumn="0" w:lastColumn="0" w:oddVBand="0" w:evenVBand="0" w:oddHBand="0" w:evenHBand="0" w:firstRowFirstColumn="0" w:firstRowLastColumn="0" w:lastRowFirstColumn="0" w:lastRowLastColumn="0"/>
+              <w:rPr>
+                <w:rFonts w:ascii="Verdana" w:hAnsi="Verdana"/>
+                <w:color w:val="282828"/>
+                <w:sz w:val="32"/>
+                <w:szCs w:val="32"/>
+              </w:rPr>
+            </w:pPr>
+            <w:r>
+              <w:rPr>
+                <w:rFonts w:ascii="Verdana" w:hAnsi="Verdana"/>
+                <w:color w:val="282828"/>
+                <w:sz w:val="32"/>
+                <w:szCs w:val="32"/>
+              </w:rPr>
+              <w:t>x</w:t>
+            </w:r>
+          </w:p>
+        </w:tc>
+      </w:tr>
+      <w:tr>
+        <w:trPr>
+          <w:cnfStyle w:val="000000100000" w:firstRow="0" w:lastRow="0" w:firstColumn="0" w:lastColumn="0" w:oddVBand="0" w:evenVBand="0" w:oddHBand="1" w:evenHBand="0" w:firstRowFirstColumn="0" w:firstRowLastColumn="0" w:lastRowFirstColumn="0" w:lastRowLastColumn="0"/>
+          <w:trHeight w:val="350"/>
+        </w:trPr>
+        <w:tc>
+          <w:tcPr>
+            <w:cnfStyle w:val="001000000000" w:firstRow="0" w:lastRow="0" w:firstColumn="1" w:lastColumn="0" w:oddVBand="0" w:evenVBand="0" w:oddHBand="0" w:evenHBand="0" w:firstRowFirstColumn="0" w:firstRowLastColumn="0" w:lastRowFirstColumn="0" w:lastRowLastColumn="0"/>
+            <w:tcW w:w="2088" w:type="dxa"/>
+            <w:tcFitText/>
+            <w:vAlign w:val="center"/>
+          </w:tcPr>
+          <w:p>
+            <w:pPr>
+              <w:spacing w:line="276" w:lineRule="auto"/>
+              <w:rPr>
+                <w:rFonts w:ascii="Verdana" w:hAnsi="Verdana"/>
+                <w:b w:val="0"/>
+                <w:color w:val="282828"/>
+                <w:sz w:val="16"/>
+                <w:szCs w:val="16"/>
+              </w:rPr>
+            </w:pPr>
+            <w:proofErr w:type="spellStart"/>
+            <w:r>
+              <w:rPr>
+                <w:rFonts w:ascii="Verdana" w:hAnsi="Verdana"/>
+                <w:b w:val="0"/>
+                <w:color w:val="282828"/>
+                <w:w w:val="94"/>
+                <w:sz w:val="16"/>
+                <w:szCs w:val="16"/>
+              </w:rPr>
+              <w:t>connectivity_notificatio</w:t>
+            </w:r>
+            <w:r>
+              <w:rPr>
+                <w:rFonts w:ascii="Verdana" w:hAnsi="Verdana"/>
+                <w:b w:val="0"/>
+                <w:color w:val="282828"/>
+                <w:spacing w:val="13"/>
+                <w:w w:val="94"/>
+                <w:sz w:val="16"/>
+                <w:szCs w:val="16"/>
+              </w:rPr>
+              <w:t>n</w:t>
+            </w:r>
+            <w:proofErr w:type="spellEnd"/>
+          </w:p>
+        </w:tc>
+        <w:tc>
+          <w:tcPr>
+            <w:tcW w:w="3060" w:type="dxa"/>
+            <w:vAlign w:val="center"/>
+          </w:tcPr>
+          <w:p>
+            <w:pPr>
+              <w:spacing w:line="276" w:lineRule="auto"/>
+              <w:cnfStyle w:val="000000100000" w:firstRow="0" w:lastRow="0" w:firstColumn="0" w:lastColumn="0" w:oddVBand="0" w:evenVBand="0" w:oddHBand="1" w:evenHBand="0" w:firstRowFirstColumn="0" w:firstRowLastColumn="0" w:lastRowFirstColumn="0" w:lastRowLastColumn="0"/>
+              <w:rPr>
+                <w:rFonts w:ascii="Verdana" w:hAnsi="Verdana"/>
+                <w:color w:val="282828"/>
+                <w:sz w:val="20"/>
+                <w:szCs w:val="20"/>
+              </w:rPr>
+            </w:pPr>
+            <w:r>
+              <w:rPr>
+                <w:rFonts w:ascii="Verdana" w:hAnsi="Verdana"/>
+                <w:color w:val="282828"/>
+                <w:sz w:val="20"/>
+                <w:szCs w:val="20"/>
+              </w:rPr>
+              <w:t>You have lost your connection to the network.</w:t>
+            </w:r>
+            <w:r>
+              <w:rPr>
+                <w:rFonts w:ascii="Verdana" w:hAnsi="Verdana"/>
+                <w:color w:val="282828"/>
+                <w:sz w:val="20"/>
+                <w:szCs w:val="20"/>
+              </w:rPr>
+              <w:br/>
+              <w:t>OR</w:t>
+            </w:r>
+            <w:r>
+              <w:rPr>
+                <w:rFonts w:ascii="Verdana" w:hAnsi="Verdana"/>
+                <w:color w:val="282828"/>
+                <w:sz w:val="20"/>
+                <w:szCs w:val="20"/>
+              </w:rPr>
+              <w:br/>
+            </w:r>
+            <w:r>
+              <w:rPr>
+                <w:rFonts w:ascii="Verdana" w:hAnsi="Verdana"/>
+                <w:color w:val="282828"/>
+                <w:sz w:val="20"/>
+                <w:szCs w:val="20"/>
+              </w:rPr>
+              <w:t>You have recovered your connection to the network.</w:t>
+            </w:r>
+          </w:p>
+        </w:tc>
+        <w:tc>
+          <w:tcPr>
+            <w:tcW w:w="3600" w:type="dxa"/>
+            <w:vAlign w:val="center"/>
+          </w:tcPr>
+          <w:p>
+            <w:pPr>
+              <w:spacing w:line="276" w:lineRule="auto"/>
+              <w:cnfStyle w:val="000000100000" w:firstRow="0" w:lastRow="0" w:firstColumn="0" w:lastColumn="0" w:oddVBand="0" w:evenVBand="0" w:oddHBand="1" w:evenHBand="0" w:firstRowFirstColumn="0" w:firstRowLastColumn="0" w:lastRowFirstColumn="0" w:lastRowLastColumn="0"/>
+              <w:rPr>
+                <w:rFonts w:ascii="Verdana" w:hAnsi="Verdana"/>
+                <w:color w:val="282828"/>
+                <w:sz w:val="20"/>
+                <w:szCs w:val="20"/>
+              </w:rPr>
+            </w:pPr>
+            <w:r>
+              <w:rPr>
+                <w:rFonts w:ascii="Verdana" w:hAnsi="Verdana"/>
+                <w:b/>
+                <w:i/>
+                <w:color w:val="282828"/>
+                <w:sz w:val="20"/>
+                <w:szCs w:val="20"/>
+              </w:rPr>
+              <w:t>Notification</w:t>
+            </w:r>
+            <w:r>
+              <w:rPr>
+                <w:rFonts w:ascii="Verdana" w:hAnsi="Verdana"/>
+                <w:color w:val="282828"/>
+                <w:sz w:val="20"/>
+                <w:szCs w:val="20"/>
+              </w:rPr>
+              <w:t xml:space="preserve"> sent when the network connectivity changes.</w:t>
+            </w:r>
+            <w:r>
+              <w:rPr>
+                <w:rFonts w:ascii="Verdana" w:hAnsi="Verdana"/>
+                <w:color w:val="282828"/>
+                <w:sz w:val="20"/>
+                <w:szCs w:val="20"/>
+              </w:rPr>
+              <w:t xml:space="preserve"> This notification also has a </w:t>
+            </w:r>
+            <w:r>
+              <w:rPr>
+                <w:rFonts w:ascii="Verdana" w:hAnsi="Verdana"/>
+                <w:i/>
+                <w:color w:val="282828"/>
+                <w:sz w:val="20"/>
+                <w:szCs w:val="20"/>
+              </w:rPr>
+              <w:t>status</w:t>
+            </w:r>
+            <w:r>
+              <w:rPr>
+                <w:rFonts w:ascii="Verdana" w:hAnsi="Verdana"/>
+                <w:color w:val="282828"/>
+                <w:sz w:val="20"/>
+                <w:szCs w:val="20"/>
+              </w:rPr>
+              <w:t xml:space="preserve"> that may contain the values ‘online’ or ‘offline’.</w:t>
+            </w:r>
+          </w:p>
+        </w:tc>
+        <w:tc>
+          <w:tcPr>
+            <w:tcW w:w="1170" w:type="dxa"/>
+            <w:vAlign w:val="center"/>
+          </w:tcPr>
+          <w:p>
+            <w:pPr>
+              <w:spacing w:line="276" w:lineRule="auto"/>
+              <w:jc w:val="center"/>
+              <w:cnfStyle w:val="000000100000" w:firstRow="0" w:lastRow="0" w:firstColumn="0" w:lastColumn="0" w:oddVBand="0" w:evenVBand="0" w:oddHBand="1" w:evenHBand="0" w:firstRowFirstColumn="0" w:firstRowLastColumn="0" w:lastRowFirstColumn="0" w:lastRowLastColumn="0"/>
+              <w:rPr>
+                <w:rFonts w:ascii="Verdana" w:hAnsi="Verdana"/>
+                <w:color w:val="282828"/>
+                <w:sz w:val="32"/>
+                <w:szCs w:val="32"/>
+              </w:rPr>
+            </w:pPr>
+            <w:r>
+              <w:rPr>
+                <w:rFonts w:ascii="Verdana" w:hAnsi="Verdana"/>
+                <w:color w:val="282828"/>
+                <w:sz w:val="32"/>
+                <w:szCs w:val="32"/>
+              </w:rPr>
+              <w:t>x</w:t>
+            </w:r>
+          </w:p>
+        </w:tc>
+        <w:tc>
+          <w:tcPr>
+            <w:tcW w:w="1098" w:type="dxa"/>
+            <w:vAlign w:val="center"/>
+          </w:tcPr>
+          <w:p>
+            <w:pPr>
+              <w:spacing w:line="276" w:lineRule="auto"/>
+              <w:jc w:val="center"/>
+              <w:cnfStyle w:val="000000100000" w:firstRow="0" w:lastRow="0" w:firstColumn="0" w:lastColumn="0" w:oddVBand="0" w:evenVBand="0" w:oddHBand="1" w:evenHBand="0" w:firstRowFirstColumn="0" w:firstRowLastColumn="0" w:lastRowFirstColumn="0" w:lastRowLastColumn="0"/>
+              <w:rPr>
+                <w:rFonts w:ascii="Verdana" w:hAnsi="Verdana"/>
+                <w:color w:val="282828"/>
+                <w:sz w:val="32"/>
+                <w:szCs w:val="32"/>
+              </w:rPr>
+            </w:pPr>
+            <w:r>
+              <w:rPr>
+                <w:rFonts w:ascii="Verdana" w:hAnsi="Verdana"/>
+                <w:color w:val="282828"/>
+                <w:sz w:val="32"/>
+                <w:szCs w:val="32"/>
+              </w:rPr>
+              <w:t>x</w:t>
+            </w:r>
+          </w:p>
+        </w:tc>
+      </w:tr>
+      <w:tr>
+        <w:trPr>
+          <w:trHeight w:val="350"/>
+        </w:trPr>
+        <w:tc>
+          <w:tcPr>
+            <w:cnfStyle w:val="001000000000" w:firstRow="0" w:lastRow="0" w:firstColumn="1" w:lastColumn="0" w:oddVBand="0" w:evenVBand="0" w:oddHBand="0" w:evenHBand="0" w:firstRowFirstColumn="0" w:firstRowLastColumn="0" w:lastRowFirstColumn="0" w:lastRowLastColumn="0"/>
+            <w:tcW w:w="2088" w:type="dxa"/>
+            <w:tcFitText/>
+            <w:vAlign w:val="center"/>
+          </w:tcPr>
+          <w:p>
+            <w:pPr>
+              <w:spacing w:line="276" w:lineRule="auto"/>
+              <w:rPr>
+                <w:rFonts w:ascii="Verdana" w:hAnsi="Verdana"/>
+                <w:b w:val="0"/>
+                <w:color w:val="282828"/>
+                <w:w w:val="94"/>
+                <w:sz w:val="16"/>
+                <w:szCs w:val="16"/>
+              </w:rPr>
+            </w:pPr>
+            <w:proofErr w:type="spellStart"/>
+            <w:r>
+              <w:rPr>
+                <w:rFonts w:ascii="Verdana" w:hAnsi="Verdana"/>
+                <w:b w:val="0"/>
+                <w:color w:val="282828"/>
+                <w:w w:val="91"/>
+                <w:sz w:val="16"/>
+                <w:szCs w:val="16"/>
+              </w:rPr>
+              <w:t>reconnecting_notificatio</w:t>
+            </w:r>
+            <w:r>
+              <w:rPr>
+                <w:rFonts w:ascii="Verdana" w:hAnsi="Verdana"/>
+                <w:b w:val="0"/>
+                <w:color w:val="282828"/>
+                <w:spacing w:val="9"/>
+                <w:w w:val="91"/>
+                <w:sz w:val="16"/>
+                <w:szCs w:val="16"/>
+              </w:rPr>
+              <w:t>n</w:t>
+            </w:r>
+            <w:proofErr w:type="spellEnd"/>
+          </w:p>
+        </w:tc>
+        <w:tc>
+          <w:tcPr>
+            <w:tcW w:w="3060" w:type="dxa"/>
+            <w:vAlign w:val="center"/>
+          </w:tcPr>
+          <w:p>
+            <w:pPr>
+              <w:spacing w:line="276" w:lineRule="auto"/>
+              <w:cnfStyle w:val="000000000000" w:firstRow="0" w:lastRow="0" w:firstColumn="0" w:lastColumn="0" w:oddVBand="0" w:evenVBand="0" w:oddHBand="0" w:evenHBand="0" w:firstRowFirstColumn="0" w:firstRowLastColumn="0" w:lastRowFirstColumn="0" w:lastRowLastColumn="0"/>
+              <w:rPr>
+                <w:rFonts w:ascii="Verdana" w:hAnsi="Verdana"/>
+                <w:color w:val="282828"/>
+                <w:sz w:val="20"/>
+                <w:szCs w:val="20"/>
+              </w:rPr>
+            </w:pPr>
+            <w:r>
+              <w:rPr>
+                <w:rFonts w:ascii="Verdana" w:hAnsi="Verdana"/>
+                <w:color w:val="282828"/>
+                <w:sz w:val="20"/>
+                <w:szCs w:val="20"/>
+              </w:rPr>
+              <w:t>Attempting to reconnect...</w:t>
+            </w:r>
+          </w:p>
+        </w:tc>
+        <w:tc>
+          <w:tcPr>
+            <w:tcW w:w="3600" w:type="dxa"/>
+            <w:vAlign w:val="center"/>
+          </w:tcPr>
+          <w:p>
+            <w:pPr>
+              <w:spacing w:line="276" w:lineRule="auto"/>
+              <w:cnfStyle w:val="000000000000" w:firstRow="0" w:lastRow="0" w:firstColumn="0" w:lastColumn="0" w:oddVBand="0" w:evenVBand="0" w:oddHBand="0" w:evenHBand="0" w:firstRowFirstColumn="0" w:firstRowLastColumn="0" w:lastRowFirstColumn="0" w:lastRowLastColumn="0"/>
+              <w:rPr>
+                <w:rFonts w:ascii="Verdana" w:hAnsi="Verdana"/>
+                <w:color w:val="282828"/>
+                <w:sz w:val="20"/>
+                <w:szCs w:val="20"/>
+              </w:rPr>
+            </w:pPr>
+            <w:r>
+              <w:rPr>
+                <w:rFonts w:ascii="Verdana" w:hAnsi="Verdana"/>
+                <w:b/>
+                <w:i/>
+                <w:color w:val="282828"/>
+                <w:sz w:val="20"/>
+                <w:szCs w:val="20"/>
+              </w:rPr>
+              <w:t>Notification</w:t>
+            </w:r>
+            <w:r>
+              <w:rPr>
+                <w:rFonts w:ascii="Verdana" w:hAnsi="Verdana"/>
+                <w:color w:val="282828"/>
+                <w:sz w:val="20"/>
+                <w:szCs w:val="20"/>
+              </w:rPr>
+              <w:t xml:space="preserve"> sent when the </w:t>
+            </w:r>
+            <w:proofErr w:type="spellStart"/>
+            <w:proofErr w:type="gramStart"/>
+            <w:r>
+              <w:rPr>
+                <w:rFonts w:ascii="Verdana" w:hAnsi="Verdana"/>
+                <w:color w:val="282828"/>
+                <w:sz w:val="20"/>
+                <w:szCs w:val="20"/>
+              </w:rPr>
+              <w:t>kazoo.reconnect</w:t>
+            </w:r>
+            <w:proofErr w:type="spellEnd"/>
+            <w:r>
+              <w:rPr>
+                <w:rFonts w:ascii="Verdana" w:hAnsi="Verdana"/>
+                <w:color w:val="282828"/>
+                <w:sz w:val="20"/>
+                <w:szCs w:val="20"/>
+              </w:rPr>
+              <w:t>(</w:t>
+            </w:r>
+            <w:proofErr w:type="gramEnd"/>
+            <w:r>
+              <w:rPr>
+                <w:rFonts w:ascii="Verdana" w:hAnsi="Verdana"/>
+                <w:color w:val="282828"/>
+                <w:sz w:val="20"/>
+                <w:szCs w:val="20"/>
+              </w:rPr>
+              <w:t>) function is called, either manually or automatically from the auto-reconnect feature.</w:t>
             </w:r>
           </w:p>
         </w:tc>
@@ -8097,6 +9482,207 @@
         </w:rPr>
         <w:t>(true, success, error); ).</w:t>
       </w:r>
+      <w:r>
+        <w:rPr>
+          <w:rFonts w:ascii="Verdana" w:hAnsi="Verdana"/>
+          <w:color w:val="282828"/>
+          <w:sz w:val="20"/>
+          <w:szCs w:val="20"/>
+        </w:rPr>
+        <w:t>]</w:t>
+      </w:r>
+    </w:p>
+    <w:p>
+      <w:pPr>
+        <w:pStyle w:val="ListParagraph"/>
+        <w:numPr>
+          <w:ilvl w:val="0"/>
+          <w:numId w:val="1"/>
+        </w:numPr>
+        <w:spacing w:line="276" w:lineRule="auto"/>
+        <w:rPr>
+          <w:rFonts w:ascii="Verdana" w:hAnsi="Verdana"/>
+          <w:color w:val="282828"/>
+          <w:sz w:val="20"/>
+          <w:szCs w:val="20"/>
+        </w:rPr>
+      </w:pPr>
+      <w:proofErr w:type="spellStart"/>
+      <w:proofErr w:type="gramStart"/>
+      <w:r>
+        <w:rPr>
+          <w:rFonts w:ascii="Verdana" w:hAnsi="Verdana"/>
+          <w:b/>
+          <w:i/>
+          <w:color w:val="282828"/>
+          <w:sz w:val="20"/>
+          <w:szCs w:val="20"/>
+        </w:rPr>
+        <w:t>startAutoReconnect</w:t>
+      </w:r>
+      <w:proofErr w:type="spellEnd"/>
+      <w:proofErr w:type="gramEnd"/>
+      <w:r>
+        <w:rPr>
+          <w:rFonts w:ascii="Verdana" w:hAnsi="Verdana"/>
+          <w:color w:val="282828"/>
+          <w:sz w:val="20"/>
+          <w:szCs w:val="20"/>
+        </w:rPr>
+        <w:t xml:space="preserve">: triggers the auto-reconnect using the </w:t>
+      </w:r>
+      <w:proofErr w:type="spellStart"/>
+      <w:r>
+        <w:rPr>
+          <w:rFonts w:ascii="Verdana" w:hAnsi="Verdana"/>
+          <w:i/>
+          <w:color w:val="282828"/>
+          <w:sz w:val="20"/>
+          <w:szCs w:val="20"/>
+        </w:rPr>
+        <w:t>reconnectMaxAttempts</w:t>
+      </w:r>
+      <w:proofErr w:type="spellEnd"/>
+      <w:r>
+        <w:rPr>
+          <w:rFonts w:ascii="Verdana" w:hAnsi="Verdana"/>
+          <w:color w:val="282828"/>
+          <w:sz w:val="20"/>
+          <w:szCs w:val="20"/>
+        </w:rPr>
+        <w:t xml:space="preserve"> and </w:t>
+      </w:r>
+      <w:proofErr w:type="spellStart"/>
+      <w:r>
+        <w:rPr>
+          <w:rFonts w:ascii="Verdana" w:hAnsi="Verdana"/>
+          <w:i/>
+          <w:color w:val="282828"/>
+          <w:sz w:val="20"/>
+          <w:szCs w:val="20"/>
+        </w:rPr>
+        <w:t>reconnectDelay</w:t>
+      </w:r>
+      <w:proofErr w:type="spellEnd"/>
+      <w:r>
+        <w:rPr>
+          <w:rFonts w:ascii="Verdana" w:hAnsi="Verdana"/>
+          <w:color w:val="282828"/>
+          <w:sz w:val="20"/>
+          <w:szCs w:val="20"/>
+        </w:rPr>
+        <w:t xml:space="preserve"> values provided in the </w:t>
+      </w:r>
+      <w:r>
+        <w:rPr>
+          <w:rFonts w:ascii="Verdana" w:hAnsi="Verdana"/>
+          <w:i/>
+          <w:color w:val="282828"/>
+          <w:sz w:val="20"/>
+          <w:szCs w:val="20"/>
+        </w:rPr>
+        <w:t>register</w:t>
+      </w:r>
+      <w:r>
+        <w:rPr>
+          <w:rFonts w:ascii="Verdana" w:hAnsi="Verdana"/>
+          <w:color w:val="282828"/>
+          <w:sz w:val="20"/>
+          <w:szCs w:val="20"/>
+        </w:rPr>
+        <w:t xml:space="preserve"> parameters. You should not have to call this method as it will be automatically called when getting disconnected (except when the registration is getting overridden).</w:t>
+      </w:r>
+    </w:p>
+    <w:p>
+      <w:pPr>
+        <w:pStyle w:val="ListParagraph"/>
+        <w:numPr>
+          <w:ilvl w:val="0"/>
+          <w:numId w:val="1"/>
+        </w:numPr>
+        <w:spacing w:line="276" w:lineRule="auto"/>
+        <w:rPr>
+          <w:rFonts w:ascii="Verdana" w:hAnsi="Verdana"/>
+          <w:color w:val="282828"/>
+          <w:sz w:val="20"/>
+          <w:szCs w:val="20"/>
+        </w:rPr>
+      </w:pPr>
+      <w:proofErr w:type="spellStart"/>
+      <w:proofErr w:type="gramStart"/>
+      <w:r>
+        <w:rPr>
+          <w:rFonts w:ascii="Verdana" w:hAnsi="Verdana"/>
+          <w:b/>
+          <w:i/>
+          <w:color w:val="282828"/>
+          <w:sz w:val="20"/>
+          <w:szCs w:val="20"/>
+        </w:rPr>
+        <w:t>stopAutoReconnect</w:t>
+      </w:r>
+      <w:proofErr w:type="spellEnd"/>
+      <w:proofErr w:type="gramEnd"/>
+      <w:r>
+        <w:rPr>
+          <w:rFonts w:ascii="Verdana" w:hAnsi="Verdana"/>
+          <w:color w:val="282828"/>
+          <w:sz w:val="20"/>
+          <w:szCs w:val="20"/>
+        </w:rPr>
+        <w:t>:</w:t>
+      </w:r>
+      <w:r>
+        <w:rPr>
+          <w:rFonts w:ascii="Verdana" w:hAnsi="Verdana"/>
+          <w:color w:val="282828"/>
+          <w:sz w:val="20"/>
+          <w:szCs w:val="20"/>
+        </w:rPr>
+        <w:t xml:space="preserve"> stops the currently ongoing auto-reconnect. Note that the auto-reconnect automatically stops by itself as soon as the connection is successful.</w:t>
+      </w:r>
+    </w:p>
+    <w:p>
+      <w:pPr>
+        <w:pStyle w:val="ListParagraph"/>
+        <w:numPr>
+          <w:ilvl w:val="0"/>
+          <w:numId w:val="1"/>
+        </w:numPr>
+        <w:spacing w:line="276" w:lineRule="auto"/>
+        <w:rPr>
+          <w:rFonts w:ascii="Verdana" w:hAnsi="Verdana"/>
+          <w:color w:val="282828"/>
+          <w:sz w:val="20"/>
+          <w:szCs w:val="20"/>
+        </w:rPr>
+      </w:pPr>
+      <w:proofErr w:type="spellStart"/>
+      <w:proofErr w:type="gramStart"/>
+      <w:r>
+        <w:rPr>
+          <w:rFonts w:ascii="Verdana" w:hAnsi="Verdana"/>
+          <w:b/>
+          <w:i/>
+          <w:color w:val="282828"/>
+          <w:sz w:val="20"/>
+          <w:szCs w:val="20"/>
+        </w:rPr>
+        <w:t>monitorConnectivity</w:t>
+      </w:r>
+      <w:proofErr w:type="spellEnd"/>
+      <w:proofErr w:type="gramEnd"/>
+      <w:r>
+        <w:rPr>
+          <w:rFonts w:ascii="Verdana" w:hAnsi="Verdana"/>
+          <w:color w:val="282828"/>
+          <w:sz w:val="20"/>
+          <w:szCs w:val="20"/>
+        </w:rPr>
+        <w:t>: takes a Boolean as a parameter, which is true by default. This function allows to enable (true) or disable (false) the monitoring of your network connectivity. It is enabled by default, and disabling it will prevent the library from knowing when your connectivity has been loss, hence impairing the auto-reconnect feature. This is especially used for recovering from sleep/hibernate mode.</w:t>
+      </w:r>
+      <w:bookmarkStart w:id="0" w:name="_GoBack"/>
+      <w:bookmarkEnd w:id="0"/>
     </w:p>
     <w:p>
       <w:pPr>
@@ -8189,7 +9775,7 @@
 </file>
 
 <file path=word/numbering.xml><?xml version="1.0" encoding="utf-8"?>
-<w:numbering xmlns:wpc="http://schemas.microsoft.com/office/word/2010/wordprocessingCanvas" xmlns:mc="http://schemas.openxmlformats.org/markup-compatibility/2006" xmlns:o="urn:schemas-microsoft-com:office:office" xmlns:r="http://schemas.openxmlformats.org/officeDocument/2006/relationships" xmlns:m="http://schemas.openxmlformats.org/officeDocument/2006/math" xmlns:v="urn:schemas-microsoft-com:vml" xmlns:wp14="http://schemas.microsoft.com/office/word/2010/wordprocessingDrawing" xmlns:wp="http://schemas.openxmlformats.org/drawingml/2006/wordprocessingDrawing" xmlns:w10="urn:schemas-microsoft-com:office:word" xmlns:w="http://schemas.openxmlformats.org/wordprocessingml/2006/main" xmlns:w14="http://schemas.microsoft.com/office/word/2010/wordml" xmlns:wpg="http://schemas.microsoft.com/office/word/2010/wordprocessingGroup" xmlns:wpi="http://schemas.microsoft.com/office/word/2010/wordprocessingInk" xmlns:wne="http://schemas.microsoft.com/office/word/2006/wordml" xmlns:wps="http://schemas.microsoft.com/office/word/2010/wordprocessingShape" mc:Ignorable="w14 wp14">
+<w:numbering xmlns:wpc="http://schemas.microsoft.com/office/word/2010/wordprocessingCanvas" xmlns:mc="http://schemas.openxmlformats.org/markup-compatibility/2006" xmlns:o="urn:schemas-microsoft-com:office:office" xmlns:r="http://schemas.openxmlformats.org/officeDocument/2006/relationships" xmlns:m="http://schemas.openxmlformats.org/officeDocument/2006/math" xmlns:v="urn:schemas-microsoft-com:vml" xmlns:wp14="http://schemas.microsoft.com/office/word/2010/wordprocessingDrawing" xmlns:wp="http://schemas.openxmlformats.org/drawingml/2006/wordprocessingDrawing" xmlns:w10="urn:schemas-microsoft-com:office:word" xmlns:w="http://schemas.openxmlformats.org/wordprocessingml/2006/main" xmlns:w14="http://schemas.microsoft.com/office/word/2010/wordml" xmlns:w15="http://schemas.microsoft.com/office/word/2012/wordml" xmlns:wpg="http://schemas.microsoft.com/office/word/2010/wordprocessingGroup" xmlns:wpi="http://schemas.microsoft.com/office/word/2010/wordprocessingInk" xmlns:wne="http://schemas.microsoft.com/office/word/2006/wordml" xmlns:wps="http://schemas.microsoft.com/office/word/2010/wordprocessingShape" mc:Ignorable="w14 w15 wp14">
   <w:abstractNum w:abstractNumId="0">
     <w:nsid w:val="4A2A6FCB"/>
     <w:multiLevelType w:val="hybridMultilevel"/>
@@ -8310,7 +9896,7 @@
 </file>
 
 <file path=word/styles.xml><?xml version="1.0" encoding="utf-8"?>
-<w:styles xmlns:mc="http://schemas.openxmlformats.org/markup-compatibility/2006" xmlns:r="http://schemas.openxmlformats.org/officeDocument/2006/relationships" xmlns:w="http://schemas.openxmlformats.org/wordprocessingml/2006/main" xmlns:w14="http://schemas.microsoft.com/office/word/2010/wordml" mc:Ignorable="w14">
+<w:styles xmlns:mc="http://schemas.openxmlformats.org/markup-compatibility/2006" xmlns:r="http://schemas.openxmlformats.org/officeDocument/2006/relationships" xmlns:w="http://schemas.openxmlformats.org/wordprocessingml/2006/main" xmlns:w14="http://schemas.microsoft.com/office/word/2010/wordml" xmlns:w15="http://schemas.microsoft.com/office/word/2012/wordml" mc:Ignorable="w14 w15">
   <w:docDefaults>
     <w:rPrDefault>
       <w:rPr>
@@ -8322,144 +9908,378 @@
     </w:rPrDefault>
     <w:pPrDefault/>
   </w:docDefaults>
-  <w:latentStyles w:defLockedState="0" w:defUIPriority="99" w:defSemiHidden="1" w:defUnhideWhenUsed="1" w:defQFormat="0" w:count="267">
-    <w:lsdException w:name="Normal" w:semiHidden="0" w:uiPriority="0" w:unhideWhenUsed="0" w:qFormat="1"/>
-    <w:lsdException w:name="heading 1" w:semiHidden="0" w:uiPriority="9" w:unhideWhenUsed="0" w:qFormat="1"/>
-    <w:lsdException w:name="heading 2" w:uiPriority="9" w:qFormat="1"/>
-    <w:lsdException w:name="heading 3" w:uiPriority="9" w:qFormat="1"/>
-    <w:lsdException w:name="heading 4" w:uiPriority="9" w:qFormat="1"/>
-    <w:lsdException w:name="heading 5" w:uiPriority="9" w:qFormat="1"/>
-    <w:lsdException w:name="heading 6" w:uiPriority="9" w:qFormat="1"/>
-    <w:lsdException w:name="heading 7" w:uiPriority="9" w:qFormat="1"/>
-    <w:lsdException w:name="heading 8" w:uiPriority="9" w:qFormat="1"/>
-    <w:lsdException w:name="heading 9" w:uiPriority="9" w:qFormat="1"/>
-    <w:lsdException w:name="toc 1" w:uiPriority="39"/>
-    <w:lsdException w:name="toc 2" w:uiPriority="39"/>
-    <w:lsdException w:name="toc 3" w:uiPriority="39"/>
-    <w:lsdException w:name="toc 4" w:uiPriority="39"/>
-    <w:lsdException w:name="toc 5" w:uiPriority="39"/>
-    <w:lsdException w:name="toc 6" w:uiPriority="39"/>
-    <w:lsdException w:name="toc 7" w:uiPriority="39"/>
-    <w:lsdException w:name="toc 8" w:uiPriority="39"/>
-    <w:lsdException w:name="toc 9" w:uiPriority="39"/>
-    <w:lsdException w:name="caption" w:uiPriority="35" w:qFormat="1"/>
-    <w:lsdException w:name="Title" w:semiHidden="0" w:uiPriority="10" w:unhideWhenUsed="0" w:qFormat="1"/>
-    <w:lsdException w:name="Default Paragraph Font" w:uiPriority="1"/>
-    <w:lsdException w:name="Subtitle" w:semiHidden="0" w:uiPriority="11" w:unhideWhenUsed="0" w:qFormat="1"/>
-    <w:lsdException w:name="Strong" w:semiHidden="0" w:uiPriority="22" w:unhideWhenUsed="0" w:qFormat="1"/>
-    <w:lsdException w:name="Emphasis" w:semiHidden="0" w:uiPriority="20" w:unhideWhenUsed="0" w:qFormat="1"/>
-    <w:lsdException w:name="Table Grid" w:semiHidden="0" w:uiPriority="59" w:unhideWhenUsed="0"/>
-    <w:lsdException w:name="Placeholder Text" w:unhideWhenUsed="0"/>
-    <w:lsdException w:name="No Spacing" w:semiHidden="0" w:uiPriority="1" w:unhideWhenUsed="0" w:qFormat="1"/>
-    <w:lsdException w:name="Light Shading" w:semiHidden="0" w:uiPriority="60" w:unhideWhenUsed="0"/>
-    <w:lsdException w:name="Light List" w:semiHidden="0" w:uiPriority="61" w:unhideWhenUsed="0"/>
-    <w:lsdException w:name="Light Grid" w:semiHidden="0" w:uiPriority="62" w:unhideWhenUsed="0"/>
-    <w:lsdException w:name="Medium Shading 1" w:semiHidden="0" w:uiPriority="63" w:unhideWhenUsed="0"/>
-    <w:lsdException w:name="Medium Shading 2" w:semiHidden="0" w:uiPriority="64" w:unhideWhenUsed="0"/>
-    <w:lsdException w:name="Medium List 1" w:semiHidden="0" w:uiPriority="65" w:unhideWhenUsed="0"/>
-    <w:lsdException w:name="Medium List 2" w:semiHidden="0" w:uiPriority="66" w:unhideWhenUsed="0"/>
-    <w:lsdException w:name="Medium Grid 1" w:semiHidden="0" w:uiPriority="67" w:unhideWhenUsed="0"/>
-    <w:lsdException w:name="Medium Grid 2" w:semiHidden="0" w:uiPriority="68" w:unhideWhenUsed="0"/>
-    <w:lsdException w:name="Medium Grid 3" w:semiHidden="0" w:uiPriority="69" w:unhideWhenUsed="0"/>
-    <w:lsdException w:name="Dark List" w:semiHidden="0" w:uiPriority="70" w:unhideWhenUsed="0"/>
-    <w:lsdException w:name="Colorful Shading" w:semiHidden="0" w:uiPriority="71" w:unhideWhenUsed="0"/>
-    <w:lsdException w:name="Colorful List" w:semiHidden="0" w:uiPriority="72" w:unhideWhenUsed="0"/>
-    <w:lsdException w:name="Colorful Grid" w:semiHidden="0" w:uiPriority="73" w:unhideWhenUsed="0"/>
-    <w:lsdException w:name="Light Shading Accent 1" w:semiHidden="0" w:uiPriority="60" w:unhideWhenUsed="0"/>
-    <w:lsdException w:name="Light List Accent 1" w:semiHidden="0" w:uiPriority="61" w:unhideWhenUsed="0"/>
-    <w:lsdException w:name="Light Grid Accent 1" w:semiHidden="0" w:uiPriority="62" w:unhideWhenUsed="0"/>
-    <w:lsdException w:name="Medium Shading 1 Accent 1" w:semiHidden="0" w:uiPriority="63" w:unhideWhenUsed="0"/>
-    <w:lsdException w:name="Medium Shading 2 Accent 1" w:semiHidden="0" w:uiPriority="64" w:unhideWhenUsed="0"/>
-    <w:lsdException w:name="Medium List 1 Accent 1" w:semiHidden="0" w:uiPriority="65" w:unhideWhenUsed="0"/>
-    <w:lsdException w:name="Revision" w:unhideWhenUsed="0"/>
-    <w:lsdException w:name="List Paragraph" w:semiHidden="0" w:uiPriority="34" w:unhideWhenUsed="0" w:qFormat="1"/>
-    <w:lsdException w:name="Quote" w:semiHidden="0" w:uiPriority="29" w:unhideWhenUsed="0" w:qFormat="1"/>
-    <w:lsdException w:name="Intense Quote" w:semiHidden="0" w:uiPriority="30" w:unhideWhenUsed="0" w:qFormat="1"/>
-    <w:lsdException w:name="Medium List 2 Accent 1" w:semiHidden="0" w:uiPriority="66" w:unhideWhenUsed="0"/>
-    <w:lsdException w:name="Medium Grid 1 Accent 1" w:semiHidden="0" w:uiPriority="67" w:unhideWhenUsed="0"/>
-    <w:lsdException w:name="Medium Grid 2 Accent 1" w:semiHidden="0" w:uiPriority="68" w:unhideWhenUsed="0"/>
-    <w:lsdException w:name="Medium Grid 3 Accent 1" w:semiHidden="0" w:uiPriority="69" w:unhideWhenUsed="0"/>
-    <w:lsdException w:name="Dark List Accent 1" w:semiHidden="0" w:uiPriority="70" w:unhideWhenUsed="0"/>
-    <w:lsdException w:name="Colorful Shading Accent 1" w:semiHidden="0" w:uiPriority="71" w:unhideWhenUsed="0"/>
-    <w:lsdException w:name="Colorful List Accent 1" w:semiHidden="0" w:uiPriority="72" w:unhideWhenUsed="0"/>
-    <w:lsdException w:name="Colorful Grid Accent 1" w:semiHidden="0" w:uiPriority="73" w:unhideWhenUsed="0"/>
-    <w:lsdException w:name="Light Shading Accent 2" w:semiHidden="0" w:uiPriority="60" w:unhideWhenUsed="0"/>
-    <w:lsdException w:name="Light List Accent 2" w:semiHidden="0" w:uiPriority="61" w:unhideWhenUsed="0"/>
-    <w:lsdException w:name="Light Grid Accent 2" w:semiHidden="0" w:uiPriority="62" w:unhideWhenUsed="0"/>
-    <w:lsdException w:name="Medium Shading 1 Accent 2" w:semiHidden="0" w:uiPriority="63" w:unhideWhenUsed="0"/>
-    <w:lsdException w:name="Medium Shading 2 Accent 2" w:semiHidden="0" w:uiPriority="64" w:unhideWhenUsed="0"/>
-    <w:lsdException w:name="Medium List 1 Accent 2" w:semiHidden="0" w:uiPriority="65" w:unhideWhenUsed="0"/>
-    <w:lsdException w:name="Medium List 2 Accent 2" w:semiHidden="0" w:uiPriority="66" w:unhideWhenUsed="0"/>
-    <w:lsdException w:name="Medium Grid 1 Accent 2" w:semiHidden="0" w:uiPriority="67" w:unhideWhenUsed="0"/>
-    <w:lsdException w:name="Medium Grid 2 Accent 2" w:semiHidden="0" w:uiPriority="68" w:unhideWhenUsed="0"/>
-    <w:lsdException w:name="Medium Grid 3 Accent 2" w:semiHidden="0" w:uiPriority="69" w:unhideWhenUsed="0"/>
-    <w:lsdException w:name="Dark List Accent 2" w:semiHidden="0" w:uiPriority="70" w:unhideWhenUsed="0"/>
-    <w:lsdException w:name="Colorful Shading Accent 2" w:semiHidden="0" w:uiPriority="71" w:unhideWhenUsed="0"/>
-    <w:lsdException w:name="Colorful List Accent 2" w:semiHidden="0" w:uiPriority="72" w:unhideWhenUsed="0"/>
-    <w:lsdException w:name="Colorful Grid Accent 2" w:semiHidden="0" w:uiPriority="73" w:unhideWhenUsed="0"/>
-    <w:lsdException w:name="Light Shading Accent 3" w:semiHidden="0" w:uiPriority="60" w:unhideWhenUsed="0"/>
-    <w:lsdException w:name="Light List Accent 3" w:semiHidden="0" w:uiPriority="61" w:unhideWhenUsed="0"/>
-    <w:lsdException w:name="Light Grid Accent 3" w:semiHidden="0" w:uiPriority="62" w:unhideWhenUsed="0"/>
-    <w:lsdException w:name="Medium Shading 1 Accent 3" w:semiHidden="0" w:uiPriority="63" w:unhideWhenUsed="0"/>
-    <w:lsdException w:name="Medium Shading 2 Accent 3" w:semiHidden="0" w:uiPriority="64" w:unhideWhenUsed="0"/>
-    <w:lsdException w:name="Medium List 1 Accent 3" w:semiHidden="0" w:uiPriority="65" w:unhideWhenUsed="0"/>
-    <w:lsdException w:name="Medium List 2 Accent 3" w:semiHidden="0" w:uiPriority="66" w:unhideWhenUsed="0"/>
-    <w:lsdException w:name="Medium Grid 1 Accent 3" w:semiHidden="0" w:uiPriority="67" w:unhideWhenUsed="0"/>
-    <w:lsdException w:name="Medium Grid 2 Accent 3" w:semiHidden="0" w:uiPriority="68" w:unhideWhenUsed="0"/>
-    <w:lsdException w:name="Medium Grid 3 Accent 3" w:semiHidden="0" w:uiPriority="69" w:unhideWhenUsed="0"/>
-    <w:lsdException w:name="Dark List Accent 3" w:semiHidden="0" w:uiPriority="70" w:unhideWhenUsed="0"/>
-    <w:lsdException w:name="Colorful Shading Accent 3" w:semiHidden="0" w:uiPriority="71" w:unhideWhenUsed="0"/>
-    <w:lsdException w:name="Colorful List Accent 3" w:semiHidden="0" w:uiPriority="72" w:unhideWhenUsed="0"/>
-    <w:lsdException w:name="Colorful Grid Accent 3" w:semiHidden="0" w:uiPriority="73" w:unhideWhenUsed="0"/>
-    <w:lsdException w:name="Light Shading Accent 4" w:semiHidden="0" w:uiPriority="60" w:unhideWhenUsed="0"/>
-    <w:lsdException w:name="Light List Accent 4" w:semiHidden="0" w:uiPriority="61" w:unhideWhenUsed="0"/>
-    <w:lsdException w:name="Light Grid Accent 4" w:semiHidden="0" w:uiPriority="62" w:unhideWhenUsed="0"/>
-    <w:lsdException w:name="Medium Shading 1 Accent 4" w:semiHidden="0" w:uiPriority="63" w:unhideWhenUsed="0"/>
-    <w:lsdException w:name="Medium Shading 2 Accent 4" w:semiHidden="0" w:uiPriority="64" w:unhideWhenUsed="0"/>
-    <w:lsdException w:name="Medium List 1 Accent 4" w:semiHidden="0" w:uiPriority="65" w:unhideWhenUsed="0"/>
-    <w:lsdException w:name="Medium List 2 Accent 4" w:semiHidden="0" w:uiPriority="66" w:unhideWhenUsed="0"/>
-    <w:lsdException w:name="Medium Grid 1 Accent 4" w:semiHidden="0" w:uiPriority="67" w:unhideWhenUsed="0"/>
-    <w:lsdException w:name="Medium Grid 2 Accent 4" w:semiHidden="0" w:uiPriority="68" w:unhideWhenUsed="0"/>
-    <w:lsdException w:name="Medium Grid 3 Accent 4" w:semiHidden="0" w:uiPriority="69" w:unhideWhenUsed="0"/>
-    <w:lsdException w:name="Dark List Accent 4" w:semiHidden="0" w:uiPriority="70" w:unhideWhenUsed="0"/>
-    <w:lsdException w:name="Colorful Shading Accent 4" w:semiHidden="0" w:uiPriority="71" w:unhideWhenUsed="0"/>
-    <w:lsdException w:name="Colorful List Accent 4" w:semiHidden="0" w:uiPriority="72" w:unhideWhenUsed="0"/>
-    <w:lsdException w:name="Colorful Grid Accent 4" w:semiHidden="0" w:uiPriority="73" w:unhideWhenUsed="0"/>
-    <w:lsdException w:name="Light Shading Accent 5" w:semiHidden="0" w:uiPriority="60" w:unhideWhenUsed="0"/>
-    <w:lsdException w:name="Light List Accent 5" w:semiHidden="0" w:uiPriority="61" w:unhideWhenUsed="0"/>
-    <w:lsdException w:name="Light Grid Accent 5" w:semiHidden="0" w:uiPriority="62" w:unhideWhenUsed="0"/>
-    <w:lsdException w:name="Medium Shading 1 Accent 5" w:semiHidden="0" w:uiPriority="63" w:unhideWhenUsed="0"/>
-    <w:lsdException w:name="Medium Shading 2 Accent 5" w:semiHidden="0" w:uiPriority="64" w:unhideWhenUsed="0"/>
-    <w:lsdException w:name="Medium List 1 Accent 5" w:semiHidden="0" w:uiPriority="65" w:unhideWhenUsed="0"/>
-    <w:lsdException w:name="Medium List 2 Accent 5" w:semiHidden="0" w:uiPriority="66" w:unhideWhenUsed="0"/>
-    <w:lsdException w:name="Medium Grid 1 Accent 5" w:semiHidden="0" w:uiPriority="67" w:unhideWhenUsed="0"/>
-    <w:lsdException w:name="Medium Grid 2 Accent 5" w:semiHidden="0" w:uiPriority="68" w:unhideWhenUsed="0"/>
-    <w:lsdException w:name="Medium Grid 3 Accent 5" w:semiHidden="0" w:uiPriority="69" w:unhideWhenUsed="0"/>
-    <w:lsdException w:name="Dark List Accent 5" w:semiHidden="0" w:uiPriority="70" w:unhideWhenUsed="0"/>
-    <w:lsdException w:name="Colorful Shading Accent 5" w:semiHidden="0" w:uiPriority="71" w:unhideWhenUsed="0"/>
-    <w:lsdException w:name="Colorful List Accent 5" w:semiHidden="0" w:uiPriority="72" w:unhideWhenUsed="0"/>
-    <w:lsdException w:name="Colorful Grid Accent 5" w:semiHidden="0" w:uiPriority="73" w:unhideWhenUsed="0"/>
-    <w:lsdException w:name="Light Shading Accent 6" w:semiHidden="0" w:uiPriority="60" w:unhideWhenUsed="0"/>
-    <w:lsdException w:name="Light List Accent 6" w:semiHidden="0" w:uiPriority="61" w:unhideWhenUsed="0"/>
-    <w:lsdException w:name="Light Grid Accent 6" w:semiHidden="0" w:uiPriority="62" w:unhideWhenUsed="0"/>
-    <w:lsdException w:name="Medium Shading 1 Accent 6" w:semiHidden="0" w:uiPriority="63" w:unhideWhenUsed="0"/>
-    <w:lsdException w:name="Medium Shading 2 Accent 6" w:semiHidden="0" w:uiPriority="64" w:unhideWhenUsed="0"/>
-    <w:lsdException w:name="Medium List 1 Accent 6" w:semiHidden="0" w:uiPriority="65" w:unhideWhenUsed="0"/>
-    <w:lsdException w:name="Medium List 2 Accent 6" w:semiHidden="0" w:uiPriority="66" w:unhideWhenUsed="0"/>
-    <w:lsdException w:name="Medium Grid 1 Accent 6" w:semiHidden="0" w:uiPriority="67" w:unhideWhenUsed="0"/>
-    <w:lsdException w:name="Medium Grid 2 Accent 6" w:semiHidden="0" w:uiPriority="68" w:unhideWhenUsed="0"/>
-    <w:lsdException w:name="Medium Grid 3 Accent 6" w:semiHidden="0" w:uiPriority="69" w:unhideWhenUsed="0"/>
-    <w:lsdException w:name="Dark List Accent 6" w:semiHidden="0" w:uiPriority="70" w:unhideWhenUsed="0"/>
-    <w:lsdException w:name="Colorful Shading Accent 6" w:semiHidden="0" w:uiPriority="71" w:unhideWhenUsed="0"/>
-    <w:lsdException w:name="Colorful List Accent 6" w:semiHidden="0" w:uiPriority="72" w:unhideWhenUsed="0"/>
-    <w:lsdException w:name="Colorful Grid Accent 6" w:semiHidden="0" w:uiPriority="73" w:unhideWhenUsed="0"/>
-    <w:lsdException w:name="Subtle Emphasis" w:semiHidden="0" w:uiPriority="19" w:unhideWhenUsed="0" w:qFormat="1"/>
-    <w:lsdException w:name="Intense Emphasis" w:semiHidden="0" w:uiPriority="21" w:unhideWhenUsed="0" w:qFormat="1"/>
-    <w:lsdException w:name="Subtle Reference" w:semiHidden="0" w:uiPriority="31" w:unhideWhenUsed="0" w:qFormat="1"/>
-    <w:lsdException w:name="Intense Reference" w:semiHidden="0" w:uiPriority="32" w:unhideWhenUsed="0" w:qFormat="1"/>
-    <w:lsdException w:name="Book Title" w:semiHidden="0" w:uiPriority="33" w:unhideWhenUsed="0" w:qFormat="1"/>
-    <w:lsdException w:name="Bibliography" w:uiPriority="37"/>
-    <w:lsdException w:name="TOC Heading" w:uiPriority="39" w:qFormat="1"/>
+  <w:latentStyles w:defLockedState="0" w:defUIPriority="99" w:defSemiHidden="0" w:defUnhideWhenUsed="0" w:defQFormat="0" w:count="371">
+    <w:lsdException w:name="Normal" w:uiPriority="0" w:qFormat="1"/>
+    <w:lsdException w:name="heading 1" w:uiPriority="9" w:qFormat="1"/>
+    <w:lsdException w:name="heading 2" w:semiHidden="1" w:uiPriority="9" w:unhideWhenUsed="1" w:qFormat="1"/>
+    <w:lsdException w:name="heading 3" w:semiHidden="1" w:uiPriority="9" w:unhideWhenUsed="1" w:qFormat="1"/>
+    <w:lsdException w:name="heading 4" w:semiHidden="1" w:uiPriority="9" w:unhideWhenUsed="1" w:qFormat="1"/>
+    <w:lsdException w:name="heading 5" w:semiHidden="1" w:uiPriority="9" w:unhideWhenUsed="1" w:qFormat="1"/>
+    <w:lsdException w:name="heading 6" w:semiHidden="1" w:uiPriority="9" w:unhideWhenUsed="1" w:qFormat="1"/>
+    <w:lsdException w:name="heading 7" w:semiHidden="1" w:uiPriority="9" w:unhideWhenUsed="1" w:qFormat="1"/>
+    <w:lsdException w:name="heading 8" w:semiHidden="1" w:uiPriority="9" w:unhideWhenUsed="1" w:qFormat="1"/>
+    <w:lsdException w:name="heading 9" w:semiHidden="1" w:uiPriority="9" w:unhideWhenUsed="1" w:qFormat="1"/>
+    <w:lsdException w:name="index 1" w:semiHidden="1" w:unhideWhenUsed="1"/>
+    <w:lsdException w:name="index 2" w:semiHidden="1" w:unhideWhenUsed="1"/>
+    <w:lsdException w:name="index 3" w:semiHidden="1" w:unhideWhenUsed="1"/>
+    <w:lsdException w:name="index 4" w:semiHidden="1" w:unhideWhenUsed="1"/>
+    <w:lsdException w:name="index 5" w:semiHidden="1" w:unhideWhenUsed="1"/>
+    <w:lsdException w:name="index 6" w:semiHidden="1" w:unhideWhenUsed="1"/>
+    <w:lsdException w:name="index 7" w:semiHidden="1" w:unhideWhenUsed="1"/>
+    <w:lsdException w:name="index 8" w:semiHidden="1" w:unhideWhenUsed="1"/>
+    <w:lsdException w:name="index 9" w:semiHidden="1" w:unhideWhenUsed="1"/>
+    <w:lsdException w:name="toc 1" w:semiHidden="1" w:uiPriority="39" w:unhideWhenUsed="1"/>
+    <w:lsdException w:name="toc 2" w:semiHidden="1" w:uiPriority="39" w:unhideWhenUsed="1"/>
+    <w:lsdException w:name="toc 3" w:semiHidden="1" w:uiPriority="39" w:unhideWhenUsed="1"/>
+    <w:lsdException w:name="toc 4" w:semiHidden="1" w:uiPriority="39" w:unhideWhenUsed="1"/>
+    <w:lsdException w:name="toc 5" w:semiHidden="1" w:uiPriority="39" w:unhideWhenUsed="1"/>
+    <w:lsdException w:name="toc 6" w:semiHidden="1" w:uiPriority="39" w:unhideWhenUsed="1"/>
+    <w:lsdException w:name="toc 7" w:semiHidden="1" w:uiPriority="39" w:unhideWhenUsed="1"/>
+    <w:lsdException w:name="toc 8" w:semiHidden="1" w:uiPriority="39" w:unhideWhenUsed="1"/>
+    <w:lsdException w:name="toc 9" w:semiHidden="1" w:uiPriority="39" w:unhideWhenUsed="1"/>
+    <w:lsdException w:name="Normal Indent" w:semiHidden="1" w:unhideWhenUsed="1"/>
+    <w:lsdException w:name="footnote text" w:semiHidden="1" w:unhideWhenUsed="1"/>
+    <w:lsdException w:name="annotation text" w:semiHidden="1" w:unhideWhenUsed="1"/>
+    <w:lsdException w:name="header" w:semiHidden="1" w:unhideWhenUsed="1"/>
+    <w:lsdException w:name="footer" w:semiHidden="1" w:unhideWhenUsed="1"/>
+    <w:lsdException w:name="index heading" w:semiHidden="1" w:unhideWhenUsed="1"/>
+    <w:lsdException w:name="caption" w:semiHidden="1" w:uiPriority="35" w:unhideWhenUsed="1" w:qFormat="1"/>
+    <w:lsdException w:name="table of figures" w:semiHidden="1" w:unhideWhenUsed="1"/>
+    <w:lsdException w:name="envelope address" w:semiHidden="1" w:unhideWhenUsed="1"/>
+    <w:lsdException w:name="envelope return" w:semiHidden="1" w:unhideWhenUsed="1"/>
+    <w:lsdException w:name="footnote reference" w:semiHidden="1" w:unhideWhenUsed="1"/>
+    <w:lsdException w:name="annotation reference" w:semiHidden="1" w:unhideWhenUsed="1"/>
+    <w:lsdException w:name="line number" w:semiHidden="1" w:unhideWhenUsed="1"/>
+    <w:lsdException w:name="page number" w:semiHidden="1" w:unhideWhenUsed="1"/>
+    <w:lsdException w:name="endnote reference" w:semiHidden="1" w:unhideWhenUsed="1"/>
+    <w:lsdException w:name="endnote text" w:semiHidden="1" w:unhideWhenUsed="1"/>
+    <w:lsdException w:name="table of authorities" w:semiHidden="1" w:unhideWhenUsed="1"/>
+    <w:lsdException w:name="macro" w:semiHidden="1" w:unhideWhenUsed="1"/>
+    <w:lsdException w:name="toa heading" w:semiHidden="1" w:unhideWhenUsed="1"/>
+    <w:lsdException w:name="List" w:semiHidden="1" w:unhideWhenUsed="1"/>
+    <w:lsdException w:name="List Bullet" w:semiHidden="1" w:unhideWhenUsed="1"/>
+    <w:lsdException w:name="List Number" w:semiHidden="1" w:unhideWhenUsed="1"/>
+    <w:lsdException w:name="List 2" w:semiHidden="1" w:unhideWhenUsed="1"/>
+    <w:lsdException w:name="List 3" w:semiHidden="1" w:unhideWhenUsed="1"/>
+    <w:lsdException w:name="List 4" w:semiHidden="1" w:unhideWhenUsed="1"/>
+    <w:lsdException w:name="List 5" w:semiHidden="1" w:unhideWhenUsed="1"/>
+    <w:lsdException w:name="List Bullet 2" w:semiHidden="1" w:unhideWhenUsed="1"/>
+    <w:lsdException w:name="List Bullet 3" w:semiHidden="1" w:unhideWhenUsed="1"/>
+    <w:lsdException w:name="List Bullet 4" w:semiHidden="1" w:unhideWhenUsed="1"/>
+    <w:lsdException w:name="List Bullet 5" w:semiHidden="1" w:unhideWhenUsed="1"/>
+    <w:lsdException w:name="List Number 2" w:semiHidden="1" w:unhideWhenUsed="1"/>
+    <w:lsdException w:name="List Number 3" w:semiHidden="1" w:unhideWhenUsed="1"/>
+    <w:lsdException w:name="List Number 4" w:semiHidden="1" w:unhideWhenUsed="1"/>
+    <w:lsdException w:name="List Number 5" w:semiHidden="1" w:unhideWhenUsed="1"/>
+    <w:lsdException w:name="Title" w:uiPriority="10" w:qFormat="1"/>
+    <w:lsdException w:name="Closing" w:semiHidden="1" w:unhideWhenUsed="1"/>
+    <w:lsdException w:name="Signature" w:semiHidden="1" w:unhideWhenUsed="1"/>
+    <w:lsdException w:name="Default Paragraph Font" w:semiHidden="1" w:uiPriority="1" w:unhideWhenUsed="1"/>
+    <w:lsdException w:name="Body Text" w:semiHidden="1" w:unhideWhenUsed="1"/>
+    <w:lsdException w:name="Body Text Indent" w:semiHidden="1" w:unhideWhenUsed="1"/>
+    <w:lsdException w:name="List Continue" w:semiHidden="1" w:unhideWhenUsed="1"/>
+    <w:lsdException w:name="List Continue 2" w:semiHidden="1" w:unhideWhenUsed="1"/>
+    <w:lsdException w:name="List Continue 3" w:semiHidden="1" w:unhideWhenUsed="1"/>
+    <w:lsdException w:name="List Continue 4" w:semiHidden="1" w:unhideWhenUsed="1"/>
+    <w:lsdException w:name="List Continue 5" w:semiHidden="1" w:unhideWhenUsed="1"/>
+    <w:lsdException w:name="Message Header" w:semiHidden="1" w:unhideWhenUsed="1"/>
+    <w:lsdException w:name="Subtitle" w:uiPriority="11" w:qFormat="1"/>
+    <w:lsdException w:name="Salutation" w:semiHidden="1" w:unhideWhenUsed="1"/>
+    <w:lsdException w:name="Date" w:semiHidden="1" w:unhideWhenUsed="1"/>
+    <w:lsdException w:name="Body Text First Indent" w:semiHidden="1" w:unhideWhenUsed="1"/>
+    <w:lsdException w:name="Body Text First Indent 2" w:semiHidden="1" w:unhideWhenUsed="1"/>
+    <w:lsdException w:name="Note Heading" w:semiHidden="1" w:unhideWhenUsed="1"/>
+    <w:lsdException w:name="Body Text 2" w:semiHidden="1" w:unhideWhenUsed="1"/>
+    <w:lsdException w:name="Body Text 3" w:semiHidden="1" w:unhideWhenUsed="1"/>
+    <w:lsdException w:name="Body Text Indent 2" w:semiHidden="1" w:unhideWhenUsed="1"/>
+    <w:lsdException w:name="Body Text Indent 3" w:semiHidden="1" w:unhideWhenUsed="1"/>
+    <w:lsdException w:name="Block Text" w:semiHidden="1" w:unhideWhenUsed="1"/>
+    <w:lsdException w:name="Hyperlink" w:semiHidden="1" w:unhideWhenUsed="1"/>
+    <w:lsdException w:name="FollowedHyperlink" w:semiHidden="1" w:unhideWhenUsed="1"/>
+    <w:lsdException w:name="Strong" w:uiPriority="22" w:qFormat="1"/>
+    <w:lsdException w:name="Emphasis" w:uiPriority="20" w:qFormat="1"/>
+    <w:lsdException w:name="Document Map" w:semiHidden="1" w:unhideWhenUsed="1"/>
+    <w:lsdException w:name="Plain Text" w:semiHidden="1" w:unhideWhenUsed="1"/>
+    <w:lsdException w:name="E-mail Signature" w:semiHidden="1" w:unhideWhenUsed="1"/>
+    <w:lsdException w:name="HTML Top of Form" w:semiHidden="1" w:unhideWhenUsed="1"/>
+    <w:lsdException w:name="HTML Bottom of Form" w:semiHidden="1" w:unhideWhenUsed="1"/>
+    <w:lsdException w:name="Normal (Web)" w:semiHidden="1" w:unhideWhenUsed="1"/>
+    <w:lsdException w:name="HTML Acronym" w:semiHidden="1" w:unhideWhenUsed="1"/>
+    <w:lsdException w:name="HTML Address" w:semiHidden="1" w:unhideWhenUsed="1"/>
+    <w:lsdException w:name="HTML Cite" w:semiHidden="1" w:unhideWhenUsed="1"/>
+    <w:lsdException w:name="HTML Code" w:semiHidden="1" w:unhideWhenUsed="1"/>
+    <w:lsdException w:name="HTML Definition" w:semiHidden="1" w:unhideWhenUsed="1"/>
+    <w:lsdException w:name="HTML Keyboard" w:semiHidden="1" w:unhideWhenUsed="1"/>
+    <w:lsdException w:name="HTML Preformatted" w:semiHidden="1" w:unhideWhenUsed="1"/>
+    <w:lsdException w:name="HTML Sample" w:semiHidden="1" w:unhideWhenUsed="1"/>
+    <w:lsdException w:name="HTML Typewriter" w:semiHidden="1" w:unhideWhenUsed="1"/>
+    <w:lsdException w:name="HTML Variable" w:semiHidden="1" w:unhideWhenUsed="1"/>
+    <w:lsdException w:name="Normal Table" w:semiHidden="1" w:unhideWhenUsed="1"/>
+    <w:lsdException w:name="annotation subject" w:semiHidden="1" w:unhideWhenUsed="1"/>
+    <w:lsdException w:name="No List" w:semiHidden="1" w:unhideWhenUsed="1"/>
+    <w:lsdException w:name="Outline List 1" w:semiHidden="1" w:unhideWhenUsed="1"/>
+    <w:lsdException w:name="Outline List 2" w:semiHidden="1" w:unhideWhenUsed="1"/>
+    <w:lsdException w:name="Outline List 3" w:semiHidden="1" w:unhideWhenUsed="1"/>
+    <w:lsdException w:name="Table Simple 1" w:semiHidden="1" w:unhideWhenUsed="1"/>
+    <w:lsdException w:name="Table Simple 2" w:semiHidden="1" w:unhideWhenUsed="1"/>
+    <w:lsdException w:name="Table Simple 3" w:semiHidden="1" w:unhideWhenUsed="1"/>
+    <w:lsdException w:name="Table Classic 1" w:semiHidden="1" w:unhideWhenUsed="1"/>
+    <w:lsdException w:name="Table Classic 2" w:semiHidden="1" w:unhideWhenUsed="1"/>
+    <w:lsdException w:name="Table Classic 3" w:semiHidden="1" w:unhideWhenUsed="1"/>
+    <w:lsdException w:name="Table Classic 4" w:semiHidden="1" w:unhideWhenUsed="1"/>
+    <w:lsdException w:name="Table Colorful 1" w:semiHidden="1" w:unhideWhenUsed="1"/>
+    <w:lsdException w:name="Table Colorful 2" w:semiHidden="1" w:unhideWhenUsed="1"/>
+    <w:lsdException w:name="Table Colorful 3" w:semiHidden="1" w:unhideWhenUsed="1"/>
+    <w:lsdException w:name="Table Columns 1" w:semiHidden="1" w:unhideWhenUsed="1"/>
+    <w:lsdException w:name="Table Columns 2" w:semiHidden="1" w:unhideWhenUsed="1"/>
+    <w:lsdException w:name="Table Columns 3" w:semiHidden="1" w:unhideWhenUsed="1"/>
+    <w:lsdException w:name="Table Columns 4" w:semiHidden="1" w:unhideWhenUsed="1"/>
+    <w:lsdException w:name="Table Columns 5" w:semiHidden="1" w:unhideWhenUsed="1"/>
+    <w:lsdException w:name="Table Grid 1" w:semiHidden="1" w:unhideWhenUsed="1"/>
+    <w:lsdException w:name="Table Grid 2" w:semiHidden="1" w:unhideWhenUsed="1"/>
+    <w:lsdException w:name="Table Grid 3" w:semiHidden="1" w:unhideWhenUsed="1"/>
+    <w:lsdException w:name="Table Grid 4" w:semiHidden="1" w:unhideWhenUsed="1"/>
+    <w:lsdException w:name="Table Grid 5" w:semiHidden="1" w:unhideWhenUsed="1"/>
+    <w:lsdException w:name="Table Grid 6" w:semiHidden="1" w:unhideWhenUsed="1"/>
+    <w:lsdException w:name="Table Grid 7" w:semiHidden="1" w:unhideWhenUsed="1"/>
+    <w:lsdException w:name="Table Grid 8" w:semiHidden="1" w:unhideWhenUsed="1"/>
+    <w:lsdException w:name="Table List 1" w:semiHidden="1" w:unhideWhenUsed="1"/>
+    <w:lsdException w:name="Table List 2" w:semiHidden="1" w:unhideWhenUsed="1"/>
+    <w:lsdException w:name="Table List 3" w:semiHidden="1" w:unhideWhenUsed="1"/>
+    <w:lsdException w:name="Table List 4" w:semiHidden="1" w:unhideWhenUsed="1"/>
+    <w:lsdException w:name="Table List 5" w:semiHidden="1" w:unhideWhenUsed="1"/>
+    <w:lsdException w:name="Table List 6" w:semiHidden="1" w:unhideWhenUsed="1"/>
+    <w:lsdException w:name="Table List 7" w:semiHidden="1" w:unhideWhenUsed="1"/>
+    <w:lsdException w:name="Table List 8" w:semiHidden="1" w:unhideWhenUsed="1"/>
+    <w:lsdException w:name="Table 3D effects 1" w:semiHidden="1" w:unhideWhenUsed="1"/>
+    <w:lsdException w:name="Table 3D effects 2" w:semiHidden="1" w:unhideWhenUsed="1"/>
+    <w:lsdException w:name="Table 3D effects 3" w:semiHidden="1" w:unhideWhenUsed="1"/>
+    <w:lsdException w:name="Table Contemporary" w:semiHidden="1" w:unhideWhenUsed="1"/>
+    <w:lsdException w:name="Table Elegant" w:semiHidden="1" w:unhideWhenUsed="1"/>
+    <w:lsdException w:name="Table Professional" w:semiHidden="1" w:unhideWhenUsed="1"/>
+    <w:lsdException w:name="Table Subtle 1" w:semiHidden="1" w:unhideWhenUsed="1"/>
+    <w:lsdException w:name="Table Subtle 2" w:semiHidden="1" w:unhideWhenUsed="1"/>
+    <w:lsdException w:name="Table Web 1" w:semiHidden="1" w:unhideWhenUsed="1"/>
+    <w:lsdException w:name="Table Web 2" w:semiHidden="1" w:unhideWhenUsed="1"/>
+    <w:lsdException w:name="Table Web 3" w:semiHidden="1" w:unhideWhenUsed="1"/>
+    <w:lsdException w:name="Balloon Text" w:semiHidden="1" w:unhideWhenUsed="1"/>
+    <w:lsdException w:name="Table Grid" w:uiPriority="59"/>
+    <w:lsdException w:name="Table Theme" w:semiHidden="1" w:unhideWhenUsed="1"/>
+    <w:lsdException w:name="Placeholder Text" w:semiHidden="1"/>
+    <w:lsdException w:name="No Spacing" w:uiPriority="1" w:qFormat="1"/>
+    <w:lsdException w:name="Light Shading" w:uiPriority="60"/>
+    <w:lsdException w:name="Light List" w:uiPriority="61"/>
+    <w:lsdException w:name="Light Grid" w:uiPriority="62"/>
+    <w:lsdException w:name="Medium Shading 1" w:uiPriority="63"/>
+    <w:lsdException w:name="Medium Shading 2" w:uiPriority="64"/>
+    <w:lsdException w:name="Medium List 1" w:uiPriority="65"/>
+    <w:lsdException w:name="Medium List 2" w:uiPriority="66"/>
+    <w:lsdException w:name="Medium Grid 1" w:uiPriority="67"/>
+    <w:lsdException w:name="Medium Grid 2" w:uiPriority="68"/>
+    <w:lsdException w:name="Medium Grid 3" w:uiPriority="69"/>
+    <w:lsdException w:name="Dark List" w:uiPriority="70"/>
+    <w:lsdException w:name="Colorful Shading" w:uiPriority="71"/>
+    <w:lsdException w:name="Colorful List" w:uiPriority="72"/>
+    <w:lsdException w:name="Colorful Grid" w:uiPriority="73"/>
+    <w:lsdException w:name="Light Shading Accent 1" w:uiPriority="60"/>
+    <w:lsdException w:name="Light List Accent 1" w:uiPriority="61"/>
+    <w:lsdException w:name="Light Grid Accent 1" w:uiPriority="62"/>
+    <w:lsdException w:name="Medium Shading 1 Accent 1" w:uiPriority="63"/>
+    <w:lsdException w:name="Medium Shading 2 Accent 1" w:uiPriority="64"/>
+    <w:lsdException w:name="Medium List 1 Accent 1" w:uiPriority="65"/>
+    <w:lsdException w:name="Revision" w:semiHidden="1"/>
+    <w:lsdException w:name="List Paragraph" w:uiPriority="34" w:qFormat="1"/>
+    <w:lsdException w:name="Quote" w:uiPriority="29" w:qFormat="1"/>
+    <w:lsdException w:name="Intense Quote" w:uiPriority="30" w:qFormat="1"/>
+    <w:lsdException w:name="Medium List 2 Accent 1" w:uiPriority="66"/>
+    <w:lsdException w:name="Medium Grid 1 Accent 1" w:uiPriority="67"/>
+    <w:lsdException w:name="Medium Grid 2 Accent 1" w:uiPriority="68"/>
+    <w:lsdException w:name="Medium Grid 3 Accent 1" w:uiPriority="69"/>
+    <w:lsdException w:name="Dark List Accent 1" w:uiPriority="70"/>
+    <w:lsdException w:name="Colorful Shading Accent 1" w:uiPriority="71"/>
+    <w:lsdException w:name="Colorful List Accent 1" w:uiPriority="72"/>
+    <w:lsdException w:name="Colorful Grid Accent 1" w:uiPriority="73"/>
+    <w:lsdException w:name="Light Shading Accent 2" w:uiPriority="60"/>
+    <w:lsdException w:name="Light List Accent 2" w:uiPriority="61"/>
+    <w:lsdException w:name="Light Grid Accent 2" w:uiPriority="62"/>
+    <w:lsdException w:name="Medium Shading 1 Accent 2" w:uiPriority="63"/>
+    <w:lsdException w:name="Medium Shading 2 Accent 2" w:uiPriority="64"/>
+    <w:lsdException w:name="Medium List 1 Accent 2" w:uiPriority="65"/>
+    <w:lsdException w:name="Medium List 2 Accent 2" w:uiPriority="66"/>
+    <w:lsdException w:name="Medium Grid 1 Accent 2" w:uiPriority="67"/>
+    <w:lsdException w:name="Medium Grid 2 Accent 2" w:uiPriority="68"/>
+    <w:lsdException w:name="Medium Grid 3 Accent 2" w:uiPriority="69"/>
+    <w:lsdException w:name="Dark List Accent 2" w:uiPriority="70"/>
+    <w:lsdException w:name="Colorful Shading Accent 2" w:uiPriority="71"/>
+    <w:lsdException w:name="Colorful List Accent 2" w:uiPriority="72"/>
+    <w:lsdException w:name="Colorful Grid Accent 2" w:uiPriority="73"/>
+    <w:lsdException w:name="Light Shading Accent 3" w:uiPriority="60"/>
+    <w:lsdException w:name="Light List Accent 3" w:uiPriority="61"/>
+    <w:lsdException w:name="Light Grid Accent 3" w:uiPriority="62"/>
+    <w:lsdException w:name="Medium Shading 1 Accent 3" w:uiPriority="63"/>
+    <w:lsdException w:name="Medium Shading 2 Accent 3" w:uiPriority="64"/>
+    <w:lsdException w:name="Medium List 1 Accent 3" w:uiPriority="65"/>
+    <w:lsdException w:name="Medium List 2 Accent 3" w:uiPriority="66"/>
+    <w:lsdException w:name="Medium Grid 1 Accent 3" w:uiPriority="67"/>
+    <w:lsdException w:name="Medium Grid 2 Accent 3" w:uiPriority="68"/>
+    <w:lsdException w:name="Medium Grid 3 Accent 3" w:uiPriority="69"/>
+    <w:lsdException w:name="Dark List Accent 3" w:uiPriority="70"/>
+    <w:lsdException w:name="Colorful Shading Accent 3" w:uiPriority="71"/>
+    <w:lsdException w:name="Colorful List Accent 3" w:uiPriority="72"/>
+    <w:lsdException w:name="Colorful Grid Accent 3" w:uiPriority="73"/>
+    <w:lsdException w:name="Light Shading Accent 4" w:uiPriority="60"/>
+    <w:lsdException w:name="Light List Accent 4" w:uiPriority="61"/>
+    <w:lsdException w:name="Light Grid Accent 4" w:uiPriority="62"/>
+    <w:lsdException w:name="Medium Shading 1 Accent 4" w:uiPriority="63"/>
+    <w:lsdException w:name="Medium Shading 2 Accent 4" w:uiPriority="64"/>
+    <w:lsdException w:name="Medium List 1 Accent 4" w:uiPriority="65"/>
+    <w:lsdException w:name="Medium List 2 Accent 4" w:uiPriority="66"/>
+    <w:lsdException w:name="Medium Grid 1 Accent 4" w:uiPriority="67"/>
+    <w:lsdException w:name="Medium Grid 2 Accent 4" w:uiPriority="68"/>
+    <w:lsdException w:name="Medium Grid 3 Accent 4" w:uiPriority="69"/>
+    <w:lsdException w:name="Dark List Accent 4" w:uiPriority="70"/>
+    <w:lsdException w:name="Colorful Shading Accent 4" w:uiPriority="71"/>
+    <w:lsdException w:name="Colorful List Accent 4" w:uiPriority="72"/>
+    <w:lsdException w:name="Colorful Grid Accent 4" w:uiPriority="73"/>
+    <w:lsdException w:name="Light Shading Accent 5" w:uiPriority="60"/>
+    <w:lsdException w:name="Light List Accent 5" w:uiPriority="61"/>
+    <w:lsdException w:name="Light Grid Accent 5" w:uiPriority="62"/>
+    <w:lsdException w:name="Medium Shading 1 Accent 5" w:uiPriority="63"/>
+    <w:lsdException w:name="Medium Shading 2 Accent 5" w:uiPriority="64"/>
+    <w:lsdException w:name="Medium List 1 Accent 5" w:uiPriority="65"/>
+    <w:lsdException w:name="Medium List 2 Accent 5" w:uiPriority="66"/>
+    <w:lsdException w:name="Medium Grid 1 Accent 5" w:uiPriority="67"/>
+    <w:lsdException w:name="Medium Grid 2 Accent 5" w:uiPriority="68"/>
+    <w:lsdException w:name="Medium Grid 3 Accent 5" w:uiPriority="69"/>
+    <w:lsdException w:name="Dark List Accent 5" w:uiPriority="70"/>
+    <w:lsdException w:name="Colorful Shading Accent 5" w:uiPriority="71"/>
+    <w:lsdException w:name="Colorful List Accent 5" w:uiPriority="72"/>
+    <w:lsdException w:name="Colorful Grid Accent 5" w:uiPriority="73"/>
+    <w:lsdException w:name="Light Shading Accent 6" w:uiPriority="60"/>
+    <w:lsdException w:name="Light List Accent 6" w:uiPriority="61"/>
+    <w:lsdException w:name="Light Grid Accent 6" w:uiPriority="62"/>
+    <w:lsdException w:name="Medium Shading 1 Accent 6" w:uiPriority="63"/>
+    <w:lsdException w:name="Medium Shading 2 Accent 6" w:uiPriority="64"/>
+    <w:lsdException w:name="Medium List 1 Accent 6" w:uiPriority="65"/>
+    <w:lsdException w:name="Medium List 2 Accent 6" w:uiPriority="66"/>
+    <w:lsdException w:name="Medium Grid 1 Accent 6" w:uiPriority="67"/>
+    <w:lsdException w:name="Medium Grid 2 Accent 6" w:uiPriority="68"/>
+    <w:lsdException w:name="Medium Grid 3 Accent 6" w:uiPriority="69"/>
+    <w:lsdException w:name="Dark List Accent 6" w:uiPriority="70"/>
+    <w:lsdException w:name="Colorful Shading Accent 6" w:uiPriority="71"/>
+    <w:lsdException w:name="Colorful List Accent 6" w:uiPriority="72"/>
+    <w:lsdException w:name="Colorful Grid Accent 6" w:uiPriority="73"/>
+    <w:lsdException w:name="Subtle Emphasis" w:uiPriority="19" w:qFormat="1"/>
+    <w:lsdException w:name="Intense Emphasis" w:uiPriority="21" w:qFormat="1"/>
+    <w:lsdException w:name="Subtle Reference" w:uiPriority="31" w:qFormat="1"/>
+    <w:lsdException w:name="Intense Reference" w:uiPriority="32" w:qFormat="1"/>
+    <w:lsdException w:name="Book Title" w:uiPriority="33" w:qFormat="1"/>
+    <w:lsdException w:name="Bibliography" w:semiHidden="1" w:uiPriority="37" w:unhideWhenUsed="1"/>
+    <w:lsdException w:name="TOC Heading" w:semiHidden="1" w:uiPriority="39" w:unhideWhenUsed="1" w:qFormat="1"/>
+    <w:lsdException w:name="Plain Table 1" w:uiPriority="41"/>
+    <w:lsdException w:name="Plain Table 2" w:uiPriority="42"/>
+    <w:lsdException w:name="Plain Table 3" w:uiPriority="43"/>
+    <w:lsdException w:name="Plain Table 4" w:uiPriority="44"/>
+    <w:lsdException w:name="Plain Table 5" w:uiPriority="45"/>
+    <w:lsdException w:name="Grid Table Light" w:uiPriority="40"/>
+    <w:lsdException w:name="Grid Table 1 Light" w:uiPriority="46"/>
+    <w:lsdException w:name="Grid Table 2" w:uiPriority="47"/>
+    <w:lsdException w:name="Grid Table 3" w:uiPriority="48"/>
+    <w:lsdException w:name="Grid Table 4" w:uiPriority="49"/>
+    <w:lsdException w:name="Grid Table 5 Dark" w:uiPriority="50"/>
+    <w:lsdException w:name="Grid Table 6 Colorful" w:uiPriority="51"/>
+    <w:lsdException w:name="Grid Table 7 Colorful" w:uiPriority="52"/>
+    <w:lsdException w:name="Grid Table 1 Light Accent 1" w:uiPriority="46"/>
+    <w:lsdException w:name="Grid Table 2 Accent 1" w:uiPriority="47"/>
+    <w:lsdException w:name="Grid Table 3 Accent 1" w:uiPriority="48"/>
+    <w:lsdException w:name="Grid Table 4 Accent 1" w:uiPriority="49"/>
+    <w:lsdException w:name="Grid Table 5 Dark Accent 1" w:uiPriority="50"/>
+    <w:lsdException w:name="Grid Table 6 Colorful Accent 1" w:uiPriority="51"/>
+    <w:lsdException w:name="Grid Table 7 Colorful Accent 1" w:uiPriority="52"/>
+    <w:lsdException w:name="Grid Table 1 Light Accent 2" w:uiPriority="46"/>
+    <w:lsdException w:name="Grid Table 2 Accent 2" w:uiPriority="47"/>
+    <w:lsdException w:name="Grid Table 3 Accent 2" w:uiPriority="48"/>
+    <w:lsdException w:name="Grid Table 4 Accent 2" w:uiPriority="49"/>
+    <w:lsdException w:name="Grid Table 5 Dark Accent 2" w:uiPriority="50"/>
+    <w:lsdException w:name="Grid Table 6 Colorful Accent 2" w:uiPriority="51"/>
+    <w:lsdException w:name="Grid Table 7 Colorful Accent 2" w:uiPriority="52"/>
+    <w:lsdException w:name="Grid Table 1 Light Accent 3" w:uiPriority="46"/>
+    <w:lsdException w:name="Grid Table 2 Accent 3" w:uiPriority="47"/>
+    <w:lsdException w:name="Grid Table 3 Accent 3" w:uiPriority="48"/>
+    <w:lsdException w:name="Grid Table 4 Accent 3" w:uiPriority="49"/>
+    <w:lsdException w:name="Grid Table 5 Dark Accent 3" w:uiPriority="50"/>
+    <w:lsdException w:name="Grid Table 6 Colorful Accent 3" w:uiPriority="51"/>
+    <w:lsdException w:name="Grid Table 7 Colorful Accent 3" w:uiPriority="52"/>
+    <w:lsdException w:name="Grid Table 1 Light Accent 4" w:uiPriority="46"/>
+    <w:lsdException w:name="Grid Table 2 Accent 4" w:uiPriority="47"/>
+    <w:lsdException w:name="Grid Table 3 Accent 4" w:uiPriority="48"/>
+    <w:lsdException w:name="Grid Table 4 Accent 4" w:uiPriority="49"/>
+    <w:lsdException w:name="Grid Table 5 Dark Accent 4" w:uiPriority="50"/>
+    <w:lsdException w:name="Grid Table 6 Colorful Accent 4" w:uiPriority="51"/>
+    <w:lsdException w:name="Grid Table 7 Colorful Accent 4" w:uiPriority="52"/>
+    <w:lsdException w:name="Grid Table 1 Light Accent 5" w:uiPriority="46"/>
+    <w:lsdException w:name="Grid Table 2 Accent 5" w:uiPriority="47"/>
+    <w:lsdException w:name="Grid Table 3 Accent 5" w:uiPriority="48"/>
+    <w:lsdException w:name="Grid Table 4 Accent 5" w:uiPriority="49"/>
+    <w:lsdException w:name="Grid Table 5 Dark Accent 5" w:uiPriority="50"/>
+    <w:lsdException w:name="Grid Table 6 Colorful Accent 5" w:uiPriority="51"/>
+    <w:lsdException w:name="Grid Table 7 Colorful Accent 5" w:uiPriority="52"/>
+    <w:lsdException w:name="Grid Table 1 Light Accent 6" w:uiPriority="46"/>
+    <w:lsdException w:name="Grid Table 2 Accent 6" w:uiPriority="47"/>
+    <w:lsdException w:name="Grid Table 3 Accent 6" w:uiPriority="48"/>
+    <w:lsdException w:name="Grid Table 4 Accent 6" w:uiPriority="49"/>
+    <w:lsdException w:name="Grid Table 5 Dark Accent 6" w:uiPriority="50"/>
+    <w:lsdException w:name="Grid Table 6 Colorful Accent 6" w:uiPriority="51"/>
+    <w:lsdException w:name="Grid Table 7 Colorful Accent 6" w:uiPriority="52"/>
+    <w:lsdException w:name="List Table 1 Light" w:uiPriority="46"/>
+    <w:lsdException w:name="List Table 2" w:uiPriority="47"/>
+    <w:lsdException w:name="List Table 3" w:uiPriority="48"/>
+    <w:lsdException w:name="List Table 4" w:uiPriority="49"/>
+    <w:lsdException w:name="List Table 5 Dark" w:uiPriority="50"/>
+    <w:lsdException w:name="List Table 6 Colorful" w:uiPriority="51"/>
+    <w:lsdException w:name="List Table 7 Colorful" w:uiPriority="52"/>
+    <w:lsdException w:name="List Table 1 Light Accent 1" w:uiPriority="46"/>
+    <w:lsdException w:name="List Table 2 Accent 1" w:uiPriority="47"/>
+    <w:lsdException w:name="List Table 3 Accent 1" w:uiPriority="48"/>
+    <w:lsdException w:name="List Table 4 Accent 1" w:uiPriority="49"/>
+    <w:lsdException w:name="List Table 5 Dark Accent 1" w:uiPriority="50"/>
+    <w:lsdException w:name="List Table 6 Colorful Accent 1" w:uiPriority="51"/>
+    <w:lsdException w:name="List Table 7 Colorful Accent 1" w:uiPriority="52"/>
+    <w:lsdException w:name="List Table 1 Light Accent 2" w:uiPriority="46"/>
+    <w:lsdException w:name="List Table 2 Accent 2" w:uiPriority="47"/>
+    <w:lsdException w:name="List Table 3 Accent 2" w:uiPriority="48"/>
+    <w:lsdException w:name="List Table 4 Accent 2" w:uiPriority="49"/>
+    <w:lsdException w:name="List Table 5 Dark Accent 2" w:uiPriority="50"/>
+    <w:lsdException w:name="List Table 6 Colorful Accent 2" w:uiPriority="51"/>
+    <w:lsdException w:name="List Table 7 Colorful Accent 2" w:uiPriority="52"/>
+    <w:lsdException w:name="List Table 1 Light Accent 3" w:uiPriority="46"/>
+    <w:lsdException w:name="List Table 2 Accent 3" w:uiPriority="47"/>
+    <w:lsdException w:name="List Table 3 Accent 3" w:uiPriority="48"/>
+    <w:lsdException w:name="List Table 4 Accent 3" w:uiPriority="49"/>
+    <w:lsdException w:name="List Table 5 Dark Accent 3" w:uiPriority="50"/>
+    <w:lsdException w:name="List Table 6 Colorful Accent 3" w:uiPriority="51"/>
+    <w:lsdException w:name="List Table 7 Colorful Accent 3" w:uiPriority="52"/>
+    <w:lsdException w:name="List Table 1 Light Accent 4" w:uiPriority="46"/>
+    <w:lsdException w:name="List Table 2 Accent 4" w:uiPriority="47"/>
+    <w:lsdException w:name="List Table 3 Accent 4" w:uiPriority="48"/>
+    <w:lsdException w:name="List Table 4 Accent 4" w:uiPriority="49"/>
+    <w:lsdException w:name="List Table 5 Dark Accent 4" w:uiPriority="50"/>
+    <w:lsdException w:name="List Table 6 Colorful Accent 4" w:uiPriority="51"/>
+    <w:lsdException w:name="List Table 7 Colorful Accent 4" w:uiPriority="52"/>
+    <w:lsdException w:name="List Table 1 Light Accent 5" w:uiPriority="46"/>
+    <w:lsdException w:name="List Table 2 Accent 5" w:uiPriority="47"/>
+    <w:lsdException w:name="List Table 3 Accent 5" w:uiPriority="48"/>
+    <w:lsdException w:name="List Table 4 Accent 5" w:uiPriority="49"/>
+    <w:lsdException w:name="List Table 5 Dark Accent 5" w:uiPriority="50"/>
+    <w:lsdException w:name="List Table 6 Colorful Accent 5" w:uiPriority="51"/>
+    <w:lsdException w:name="List Table 7 Colorful Accent 5" w:uiPriority="52"/>
+    <w:lsdException w:name="List Table 1 Light Accent 6" w:uiPriority="46"/>
+    <w:lsdException w:name="List Table 2 Accent 6" w:uiPriority="47"/>
+    <w:lsdException w:name="List Table 3 Accent 6" w:uiPriority="48"/>
+    <w:lsdException w:name="List Table 4 Accent 6" w:uiPriority="49"/>
+    <w:lsdException w:name="List Table 5 Dark Accent 6" w:uiPriority="50"/>
+    <w:lsdException w:name="List Table 6 Colorful Accent 6" w:uiPriority="51"/>
+    <w:lsdException w:name="List Table 7 Colorful Accent 6" w:uiPriority="52"/>
   </w:latentStyles>
   <w:style w:type="paragraph" w:default="1" w:styleId="Normal">
     <w:name w:val="Normal"/>
@@ -8593,8 +10413,8 @@
       </w:tblCellMar>
     </w:tblPr>
   </w:style>
-  <w:style w:type="table" w:customStyle="1" w:styleId="ListTable3Accent6">
-    <w:name w:val="List Table 3 Accent 6"/>
+  <w:style w:type="table" w:customStyle="1" w:styleId="ListTable3-Accent61">
+    <w:name w:val="List Table 3 - Accent 61"/>
     <w:basedOn w:val="TableNormal"/>
     <w:uiPriority w:val="48"/>
     <w:rsid w:val="005634A8"/>
@@ -8721,8 +10541,8 @@
       </w:tcPr>
     </w:tblStylePr>
   </w:style>
-  <w:style w:type="table" w:customStyle="1" w:styleId="GridTable4Accent6">
-    <w:name w:val="Grid Table 4 Accent 6"/>
+  <w:style w:type="table" w:customStyle="1" w:styleId="GridTable4-Accent61">
+    <w:name w:val="Grid Table 4 - Accent 61"/>
     <w:basedOn w:val="TableNormal"/>
     <w:uiPriority w:val="49"/>
     <w:rsid w:val="005634A8"/>
@@ -8801,582 +10621,8 @@
       </w:tcPr>
     </w:tblStylePr>
   </w:style>
-  <w:style w:type="table" w:customStyle="1" w:styleId="GridTable2Accent6">
-    <w:name w:val="Grid Table 2 Accent 6"/>
-    <w:basedOn w:val="TableNormal"/>
-    <w:uiPriority w:val="47"/>
-    <w:rsid w:val="005634A8"/>
-    <w:tblPr>
-      <w:tblStyleRowBandSize w:val="1"/>
-      <w:tblStyleColBandSize w:val="1"/>
-      <w:tblInd w:w="0" w:type="dxa"/>
-      <w:tblBorders>
-        <w:top w:val="single" w:sz="2" w:space="0" w:color="FABF8F" w:themeColor="accent6" w:themeTint="99"/>
-        <w:bottom w:val="single" w:sz="2" w:space="0" w:color="FABF8F" w:themeColor="accent6" w:themeTint="99"/>
-        <w:insideH w:val="single" w:sz="2" w:space="0" w:color="FABF8F" w:themeColor="accent6" w:themeTint="99"/>
-        <w:insideV w:val="single" w:sz="2" w:space="0" w:color="FABF8F" w:themeColor="accent6" w:themeTint="99"/>
-      </w:tblBorders>
-      <w:tblCellMar>
-        <w:top w:w="0" w:type="dxa"/>
-        <w:left w:w="108" w:type="dxa"/>
-        <w:bottom w:w="0" w:type="dxa"/>
-        <w:right w:w="108" w:type="dxa"/>
-      </w:tblCellMar>
-    </w:tblPr>
-    <w:tblStylePr w:type="firstRow">
-      <w:rPr>
-        <w:b/>
-        <w:bCs/>
-      </w:rPr>
-      <w:tblPr/>
-      <w:tcPr>
-        <w:tcBorders>
-          <w:top w:val="nil"/>
-          <w:bottom w:val="single" w:sz="12" w:space="0" w:color="FABF8F" w:themeColor="accent6" w:themeTint="99"/>
-          <w:insideH w:val="nil"/>
-          <w:insideV w:val="nil"/>
-        </w:tcBorders>
-        <w:shd w:val="clear" w:color="auto" w:fill="FFFFFF" w:themeFill="background1"/>
-      </w:tcPr>
-    </w:tblStylePr>
-    <w:tblStylePr w:type="lastRow">
-      <w:rPr>
-        <w:b/>
-        <w:bCs/>
-      </w:rPr>
-      <w:tblPr/>
-      <w:tcPr>
-        <w:tcBorders>
-          <w:top w:val="double" w:sz="2" w:space="0" w:color="FABF8F" w:themeColor="accent6" w:themeTint="99"/>
-          <w:bottom w:val="nil"/>
-          <w:insideH w:val="nil"/>
-          <w:insideV w:val="nil"/>
-        </w:tcBorders>
-        <w:shd w:val="clear" w:color="auto" w:fill="FFFFFF" w:themeFill="background1"/>
-      </w:tcPr>
-    </w:tblStylePr>
-    <w:tblStylePr w:type="firstCol">
-      <w:rPr>
-        <w:b/>
-        <w:bCs/>
-      </w:rPr>
-    </w:tblStylePr>
-    <w:tblStylePr w:type="lastCol">
-      <w:rPr>
-        <w:b/>
-        <w:bCs/>
-      </w:rPr>
-    </w:tblStylePr>
-    <w:tblStylePr w:type="band1Vert">
-      <w:tblPr/>
-      <w:tcPr>
-        <w:shd w:val="clear" w:color="auto" w:fill="FDE9D9" w:themeFill="accent6" w:themeFillTint="33"/>
-      </w:tcPr>
-    </w:tblStylePr>
-    <w:tblStylePr w:type="band1Horz">
-      <w:tblPr/>
-      <w:tcPr>
-        <w:shd w:val="clear" w:color="auto" w:fill="FDE9D9" w:themeFill="accent6" w:themeFillTint="33"/>
-      </w:tcPr>
-    </w:tblStylePr>
-  </w:style>
-</w:styles>
-</file>
-
-<file path=word/stylesWithEffects.xml><?xml version="1.0" encoding="utf-8"?>
-<w:styles xmlns:wpc="http://schemas.microsoft.com/office/word/2010/wordprocessingCanvas" xmlns:mc="http://schemas.openxmlformats.org/markup-compatibility/2006" xmlns:o="urn:schemas-microsoft-com:office:office" xmlns:r="http://schemas.openxmlformats.org/officeDocument/2006/relationships" xmlns:m="http://schemas.openxmlformats.org/officeDocument/2006/math" xmlns:v="urn:schemas-microsoft-com:vml" xmlns:wp14="http://schemas.microsoft.com/office/word/2010/wordprocessingDrawing" xmlns:wp="http://schemas.openxmlformats.org/drawingml/2006/wordprocessingDrawing" xmlns:w10="urn:schemas-microsoft-com:office:word" xmlns:w="http://schemas.openxmlformats.org/wordprocessingml/2006/main" xmlns:w14="http://schemas.microsoft.com/office/word/2010/wordml" xmlns:wpg="http://schemas.microsoft.com/office/word/2010/wordprocessingGroup" xmlns:wpi="http://schemas.microsoft.com/office/word/2010/wordprocessingInk" xmlns:wne="http://schemas.microsoft.com/office/word/2006/wordml" xmlns:wps="http://schemas.microsoft.com/office/word/2010/wordprocessingShape" mc:Ignorable="w14 wp14">
-  <w:docDefaults>
-    <w:rPrDefault>
-      <w:rPr>
-        <w:rFonts w:asciiTheme="minorHAnsi" w:eastAsiaTheme="minorEastAsia" w:hAnsiTheme="minorHAnsi" w:cstheme="minorBidi"/>
-        <w:sz w:val="24"/>
-        <w:szCs w:val="24"/>
-        <w:lang w:val="en-US" w:eastAsia="en-US" w:bidi="ar-SA"/>
-      </w:rPr>
-    </w:rPrDefault>
-    <w:pPrDefault/>
-  </w:docDefaults>
-  <w:latentStyles w:defLockedState="0" w:defUIPriority="99" w:defSemiHidden="1" w:defUnhideWhenUsed="1" w:defQFormat="0" w:count="267">
-    <w:lsdException w:name="Normal" w:semiHidden="0" w:uiPriority="0" w:unhideWhenUsed="0" w:qFormat="1"/>
-    <w:lsdException w:name="heading 1" w:semiHidden="0" w:uiPriority="9" w:unhideWhenUsed="0" w:qFormat="1"/>
-    <w:lsdException w:name="heading 2" w:uiPriority="9" w:qFormat="1"/>
-    <w:lsdException w:name="heading 3" w:uiPriority="9" w:qFormat="1"/>
-    <w:lsdException w:name="heading 4" w:uiPriority="9" w:qFormat="1"/>
-    <w:lsdException w:name="heading 5" w:uiPriority="9" w:qFormat="1"/>
-    <w:lsdException w:name="heading 6" w:uiPriority="9" w:qFormat="1"/>
-    <w:lsdException w:name="heading 7" w:uiPriority="9" w:qFormat="1"/>
-    <w:lsdException w:name="heading 8" w:uiPriority="9" w:qFormat="1"/>
-    <w:lsdException w:name="heading 9" w:uiPriority="9" w:qFormat="1"/>
-    <w:lsdException w:name="toc 1" w:uiPriority="39"/>
-    <w:lsdException w:name="toc 2" w:uiPriority="39"/>
-    <w:lsdException w:name="toc 3" w:uiPriority="39"/>
-    <w:lsdException w:name="toc 4" w:uiPriority="39"/>
-    <w:lsdException w:name="toc 5" w:uiPriority="39"/>
-    <w:lsdException w:name="toc 6" w:uiPriority="39"/>
-    <w:lsdException w:name="toc 7" w:uiPriority="39"/>
-    <w:lsdException w:name="toc 8" w:uiPriority="39"/>
-    <w:lsdException w:name="toc 9" w:uiPriority="39"/>
-    <w:lsdException w:name="caption" w:uiPriority="35" w:qFormat="1"/>
-    <w:lsdException w:name="Title" w:semiHidden="0" w:uiPriority="10" w:unhideWhenUsed="0" w:qFormat="1"/>
-    <w:lsdException w:name="Default Paragraph Font" w:uiPriority="1"/>
-    <w:lsdException w:name="Subtitle" w:semiHidden="0" w:uiPriority="11" w:unhideWhenUsed="0" w:qFormat="1"/>
-    <w:lsdException w:name="Strong" w:semiHidden="0" w:uiPriority="22" w:unhideWhenUsed="0" w:qFormat="1"/>
-    <w:lsdException w:name="Emphasis" w:semiHidden="0" w:uiPriority="20" w:unhideWhenUsed="0" w:qFormat="1"/>
-    <w:lsdException w:name="Table Grid" w:semiHidden="0" w:uiPriority="59" w:unhideWhenUsed="0"/>
-    <w:lsdException w:name="Placeholder Text" w:unhideWhenUsed="0"/>
-    <w:lsdException w:name="No Spacing" w:semiHidden="0" w:uiPriority="1" w:unhideWhenUsed="0" w:qFormat="1"/>
-    <w:lsdException w:name="Light Shading" w:semiHidden="0" w:uiPriority="60" w:unhideWhenUsed="0"/>
-    <w:lsdException w:name="Light List" w:semiHidden="0" w:uiPriority="61" w:unhideWhenUsed="0"/>
-    <w:lsdException w:name="Light Grid" w:semiHidden="0" w:uiPriority="62" w:unhideWhenUsed="0"/>
-    <w:lsdException w:name="Medium Shading 1" w:semiHidden="0" w:uiPriority="63" w:unhideWhenUsed="0"/>
-    <w:lsdException w:name="Medium Shading 2" w:semiHidden="0" w:uiPriority="64" w:unhideWhenUsed="0"/>
-    <w:lsdException w:name="Medium List 1" w:semiHidden="0" w:uiPriority="65" w:unhideWhenUsed="0"/>
-    <w:lsdException w:name="Medium List 2" w:semiHidden="0" w:uiPriority="66" w:unhideWhenUsed="0"/>
-    <w:lsdException w:name="Medium Grid 1" w:semiHidden="0" w:uiPriority="67" w:unhideWhenUsed="0"/>
-    <w:lsdException w:name="Medium Grid 2" w:semiHidden="0" w:uiPriority="68" w:unhideWhenUsed="0"/>
-    <w:lsdException w:name="Medium Grid 3" w:semiHidden="0" w:uiPriority="69" w:unhideWhenUsed="0"/>
-    <w:lsdException w:name="Dark List" w:semiHidden="0" w:uiPriority="70" w:unhideWhenUsed="0"/>
-    <w:lsdException w:name="Colorful Shading" w:semiHidden="0" w:uiPriority="71" w:unhideWhenUsed="0"/>
-    <w:lsdException w:name="Colorful List" w:semiHidden="0" w:uiPriority="72" w:unhideWhenUsed="0"/>
-    <w:lsdException w:name="Colorful Grid" w:semiHidden="0" w:uiPriority="73" w:unhideWhenUsed="0"/>
-    <w:lsdException w:name="Light Shading Accent 1" w:semiHidden="0" w:uiPriority="60" w:unhideWhenUsed="0"/>
-    <w:lsdException w:name="Light List Accent 1" w:semiHidden="0" w:uiPriority="61" w:unhideWhenUsed="0"/>
-    <w:lsdException w:name="Light Grid Accent 1" w:semiHidden="0" w:uiPriority="62" w:unhideWhenUsed="0"/>
-    <w:lsdException w:name="Medium Shading 1 Accent 1" w:semiHidden="0" w:uiPriority="63" w:unhideWhenUsed="0"/>
-    <w:lsdException w:name="Medium Shading 2 Accent 1" w:semiHidden="0" w:uiPriority="64" w:unhideWhenUsed="0"/>
-    <w:lsdException w:name="Medium List 1 Accent 1" w:semiHidden="0" w:uiPriority="65" w:unhideWhenUsed="0"/>
-    <w:lsdException w:name="Revision" w:unhideWhenUsed="0"/>
-    <w:lsdException w:name="List Paragraph" w:semiHidden="0" w:uiPriority="34" w:unhideWhenUsed="0" w:qFormat="1"/>
-    <w:lsdException w:name="Quote" w:semiHidden="0" w:uiPriority="29" w:unhideWhenUsed="0" w:qFormat="1"/>
-    <w:lsdException w:name="Intense Quote" w:semiHidden="0" w:uiPriority="30" w:unhideWhenUsed="0" w:qFormat="1"/>
-    <w:lsdException w:name="Medium List 2 Accent 1" w:semiHidden="0" w:uiPriority="66" w:unhideWhenUsed="0"/>
-    <w:lsdException w:name="Medium Grid 1 Accent 1" w:semiHidden="0" w:uiPriority="67" w:unhideWhenUsed="0"/>
-    <w:lsdException w:name="Medium Grid 2 Accent 1" w:semiHidden="0" w:uiPriority="68" w:unhideWhenUsed="0"/>
-    <w:lsdException w:name="Medium Grid 3 Accent 1" w:semiHidden="0" w:uiPriority="69" w:unhideWhenUsed="0"/>
-    <w:lsdException w:name="Dark List Accent 1" w:semiHidden="0" w:uiPriority="70" w:unhideWhenUsed="0"/>
-    <w:lsdException w:name="Colorful Shading Accent 1" w:semiHidden="0" w:uiPriority="71" w:unhideWhenUsed="0"/>
-    <w:lsdException w:name="Colorful List Accent 1" w:semiHidden="0" w:uiPriority="72" w:unhideWhenUsed="0"/>
-    <w:lsdException w:name="Colorful Grid Accent 1" w:semiHidden="0" w:uiPriority="73" w:unhideWhenUsed="0"/>
-    <w:lsdException w:name="Light Shading Accent 2" w:semiHidden="0" w:uiPriority="60" w:unhideWhenUsed="0"/>
-    <w:lsdException w:name="Light List Accent 2" w:semiHidden="0" w:uiPriority="61" w:unhideWhenUsed="0"/>
-    <w:lsdException w:name="Light Grid Accent 2" w:semiHidden="0" w:uiPriority="62" w:unhideWhenUsed="0"/>
-    <w:lsdException w:name="Medium Shading 1 Accent 2" w:semiHidden="0" w:uiPriority="63" w:unhideWhenUsed="0"/>
-    <w:lsdException w:name="Medium Shading 2 Accent 2" w:semiHidden="0" w:uiPriority="64" w:unhideWhenUsed="0"/>
-    <w:lsdException w:name="Medium List 1 Accent 2" w:semiHidden="0" w:uiPriority="65" w:unhideWhenUsed="0"/>
-    <w:lsdException w:name="Medium List 2 Accent 2" w:semiHidden="0" w:uiPriority="66" w:unhideWhenUsed="0"/>
-    <w:lsdException w:name="Medium Grid 1 Accent 2" w:semiHidden="0" w:uiPriority="67" w:unhideWhenUsed="0"/>
-    <w:lsdException w:name="Medium Grid 2 Accent 2" w:semiHidden="0" w:uiPriority="68" w:unhideWhenUsed="0"/>
-    <w:lsdException w:name="Medium Grid 3 Accent 2" w:semiHidden="0" w:uiPriority="69" w:unhideWhenUsed="0"/>
-    <w:lsdException w:name="Dark List Accent 2" w:semiHidden="0" w:uiPriority="70" w:unhideWhenUsed="0"/>
-    <w:lsdException w:name="Colorful Shading Accent 2" w:semiHidden="0" w:uiPriority="71" w:unhideWhenUsed="0"/>
-    <w:lsdException w:name="Colorful List Accent 2" w:semiHidden="0" w:uiPriority="72" w:unhideWhenUsed="0"/>
-    <w:lsdException w:name="Colorful Grid Accent 2" w:semiHidden="0" w:uiPriority="73" w:unhideWhenUsed="0"/>
-    <w:lsdException w:name="Light Shading Accent 3" w:semiHidden="0" w:uiPriority="60" w:unhideWhenUsed="0"/>
-    <w:lsdException w:name="Light List Accent 3" w:semiHidden="0" w:uiPriority="61" w:unhideWhenUsed="0"/>
-    <w:lsdException w:name="Light Grid Accent 3" w:semiHidden="0" w:uiPriority="62" w:unhideWhenUsed="0"/>
-    <w:lsdException w:name="Medium Shading 1 Accent 3" w:semiHidden="0" w:uiPriority="63" w:unhideWhenUsed="0"/>
-    <w:lsdException w:name="Medium Shading 2 Accent 3" w:semiHidden="0" w:uiPriority="64" w:unhideWhenUsed="0"/>
-    <w:lsdException w:name="Medium List 1 Accent 3" w:semiHidden="0" w:uiPriority="65" w:unhideWhenUsed="0"/>
-    <w:lsdException w:name="Medium List 2 Accent 3" w:semiHidden="0" w:uiPriority="66" w:unhideWhenUsed="0"/>
-    <w:lsdException w:name="Medium Grid 1 Accent 3" w:semiHidden="0" w:uiPriority="67" w:unhideWhenUsed="0"/>
-    <w:lsdException w:name="Medium Grid 2 Accent 3" w:semiHidden="0" w:uiPriority="68" w:unhideWhenUsed="0"/>
-    <w:lsdException w:name="Medium Grid 3 Accent 3" w:semiHidden="0" w:uiPriority="69" w:unhideWhenUsed="0"/>
-    <w:lsdException w:name="Dark List Accent 3" w:semiHidden="0" w:uiPriority="70" w:unhideWhenUsed="0"/>
-    <w:lsdException w:name="Colorful Shading Accent 3" w:semiHidden="0" w:uiPriority="71" w:unhideWhenUsed="0"/>
-    <w:lsdException w:name="Colorful List Accent 3" w:semiHidden="0" w:uiPriority="72" w:unhideWhenUsed="0"/>
-    <w:lsdException w:name="Colorful Grid Accent 3" w:semiHidden="0" w:uiPriority="73" w:unhideWhenUsed="0"/>
-    <w:lsdException w:name="Light Shading Accent 4" w:semiHidden="0" w:uiPriority="60" w:unhideWhenUsed="0"/>
-    <w:lsdException w:name="Light List Accent 4" w:semiHidden="0" w:uiPriority="61" w:unhideWhenUsed="0"/>
-    <w:lsdException w:name="Light Grid Accent 4" w:semiHidden="0" w:uiPriority="62" w:unhideWhenUsed="0"/>
-    <w:lsdException w:name="Medium Shading 1 Accent 4" w:semiHidden="0" w:uiPriority="63" w:unhideWhenUsed="0"/>
-    <w:lsdException w:name="Medium Shading 2 Accent 4" w:semiHidden="0" w:uiPriority="64" w:unhideWhenUsed="0"/>
-    <w:lsdException w:name="Medium List 1 Accent 4" w:semiHidden="0" w:uiPriority="65" w:unhideWhenUsed="0"/>
-    <w:lsdException w:name="Medium List 2 Accent 4" w:semiHidden="0" w:uiPriority="66" w:unhideWhenUsed="0"/>
-    <w:lsdException w:name="Medium Grid 1 Accent 4" w:semiHidden="0" w:uiPriority="67" w:unhideWhenUsed="0"/>
-    <w:lsdException w:name="Medium Grid 2 Accent 4" w:semiHidden="0" w:uiPriority="68" w:unhideWhenUsed="0"/>
-    <w:lsdException w:name="Medium Grid 3 Accent 4" w:semiHidden="0" w:uiPriority="69" w:unhideWhenUsed="0"/>
-    <w:lsdException w:name="Dark List Accent 4" w:semiHidden="0" w:uiPriority="70" w:unhideWhenUsed="0"/>
-    <w:lsdException w:name="Colorful Shading Accent 4" w:semiHidden="0" w:uiPriority="71" w:unhideWhenUsed="0"/>
-    <w:lsdException w:name="Colorful List Accent 4" w:semiHidden="0" w:uiPriority="72" w:unhideWhenUsed="0"/>
-    <w:lsdException w:name="Colorful Grid Accent 4" w:semiHidden="0" w:uiPriority="73" w:unhideWhenUsed="0"/>
-    <w:lsdException w:name="Light Shading Accent 5" w:semiHidden="0" w:uiPriority="60" w:unhideWhenUsed="0"/>
-    <w:lsdException w:name="Light List Accent 5" w:semiHidden="0" w:uiPriority="61" w:unhideWhenUsed="0"/>
-    <w:lsdException w:name="Light Grid Accent 5" w:semiHidden="0" w:uiPriority="62" w:unhideWhenUsed="0"/>
-    <w:lsdException w:name="Medium Shading 1 Accent 5" w:semiHidden="0" w:uiPriority="63" w:unhideWhenUsed="0"/>
-    <w:lsdException w:name="Medium Shading 2 Accent 5" w:semiHidden="0" w:uiPriority="64" w:unhideWhenUsed="0"/>
-    <w:lsdException w:name="Medium List 1 Accent 5" w:semiHidden="0" w:uiPriority="65" w:unhideWhenUsed="0"/>
-    <w:lsdException w:name="Medium List 2 Accent 5" w:semiHidden="0" w:uiPriority="66" w:unhideWhenUsed="0"/>
-    <w:lsdException w:name="Medium Grid 1 Accent 5" w:semiHidden="0" w:uiPriority="67" w:unhideWhenUsed="0"/>
-    <w:lsdException w:name="Medium Grid 2 Accent 5" w:semiHidden="0" w:uiPriority="68" w:unhideWhenUsed="0"/>
-    <w:lsdException w:name="Medium Grid 3 Accent 5" w:semiHidden="0" w:uiPriority="69" w:unhideWhenUsed="0"/>
-    <w:lsdException w:name="Dark List Accent 5" w:semiHidden="0" w:uiPriority="70" w:unhideWhenUsed="0"/>
-    <w:lsdException w:name="Colorful Shading Accent 5" w:semiHidden="0" w:uiPriority="71" w:unhideWhenUsed="0"/>
-    <w:lsdException w:name="Colorful List Accent 5" w:semiHidden="0" w:uiPriority="72" w:unhideWhenUsed="0"/>
-    <w:lsdException w:name="Colorful Grid Accent 5" w:semiHidden="0" w:uiPriority="73" w:unhideWhenUsed="0"/>
-    <w:lsdException w:name="Light Shading Accent 6" w:semiHidden="0" w:uiPriority="60" w:unhideWhenUsed="0"/>
-    <w:lsdException w:name="Light List Accent 6" w:semiHidden="0" w:uiPriority="61" w:unhideWhenUsed="0"/>
-    <w:lsdException w:name="Light Grid Accent 6" w:semiHidden="0" w:uiPriority="62" w:unhideWhenUsed="0"/>
-    <w:lsdException w:name="Medium Shading 1 Accent 6" w:semiHidden="0" w:uiPriority="63" w:unhideWhenUsed="0"/>
-    <w:lsdException w:name="Medium Shading 2 Accent 6" w:semiHidden="0" w:uiPriority="64" w:unhideWhenUsed="0"/>
-    <w:lsdException w:name="Medium List 1 Accent 6" w:semiHidden="0" w:uiPriority="65" w:unhideWhenUsed="0"/>
-    <w:lsdException w:name="Medium List 2 Accent 6" w:semiHidden="0" w:uiPriority="66" w:unhideWhenUsed="0"/>
-    <w:lsdException w:name="Medium Grid 1 Accent 6" w:semiHidden="0" w:uiPriority="67" w:unhideWhenUsed="0"/>
-    <w:lsdException w:name="Medium Grid 2 Accent 6" w:semiHidden="0" w:uiPriority="68" w:unhideWhenUsed="0"/>
-    <w:lsdException w:name="Medium Grid 3 Accent 6" w:semiHidden="0" w:uiPriority="69" w:unhideWhenUsed="0"/>
-    <w:lsdException w:name="Dark List Accent 6" w:semiHidden="0" w:uiPriority="70" w:unhideWhenUsed="0"/>
-    <w:lsdException w:name="Colorful Shading Accent 6" w:semiHidden="0" w:uiPriority="71" w:unhideWhenUsed="0"/>
-    <w:lsdException w:name="Colorful List Accent 6" w:semiHidden="0" w:uiPriority="72" w:unhideWhenUsed="0"/>
-    <w:lsdException w:name="Colorful Grid Accent 6" w:semiHidden="0" w:uiPriority="73" w:unhideWhenUsed="0"/>
-    <w:lsdException w:name="Subtle Emphasis" w:semiHidden="0" w:uiPriority="19" w:unhideWhenUsed="0" w:qFormat="1"/>
-    <w:lsdException w:name="Intense Emphasis" w:semiHidden="0" w:uiPriority="21" w:unhideWhenUsed="0" w:qFormat="1"/>
-    <w:lsdException w:name="Subtle Reference" w:semiHidden="0" w:uiPriority="31" w:unhideWhenUsed="0" w:qFormat="1"/>
-    <w:lsdException w:name="Intense Reference" w:semiHidden="0" w:uiPriority="32" w:unhideWhenUsed="0" w:qFormat="1"/>
-    <w:lsdException w:name="Book Title" w:semiHidden="0" w:uiPriority="33" w:unhideWhenUsed="0" w:qFormat="1"/>
-    <w:lsdException w:name="Bibliography" w:uiPriority="37"/>
-    <w:lsdException w:name="TOC Heading" w:uiPriority="39" w:qFormat="1"/>
-  </w:latentStyles>
-  <w:style w:type="paragraph" w:default="1" w:styleId="Normal">
-    <w:name w:val="Normal"/>
-    <w:qFormat/>
-  </w:style>
-  <w:style w:type="paragraph" w:styleId="Heading1">
-    <w:name w:val="heading 1"/>
-    <w:basedOn w:val="Normal"/>
-    <w:next w:val="Normal"/>
-    <w:link w:val="Heading1Char"/>
-    <w:uiPriority w:val="9"/>
-    <w:qFormat/>
-    <w:rsid w:val="003D0A7F"/>
-    <w:pPr>
-      <w:keepNext/>
-      <w:keepLines/>
-      <w:spacing w:before="480" w:line="276" w:lineRule="auto"/>
-      <w:outlineLvl w:val="0"/>
-    </w:pPr>
-    <w:rPr>
-      <w:rFonts w:asciiTheme="majorHAnsi" w:eastAsiaTheme="majorEastAsia" w:hAnsiTheme="majorHAnsi" w:cstheme="majorBidi"/>
-      <w:b/>
-      <w:bCs/>
-      <w:color w:val="365F91" w:themeColor="accent1" w:themeShade="BF"/>
-      <w:sz w:val="28"/>
-      <w:szCs w:val="28"/>
-      <w:lang w:eastAsia="ja-JP"/>
-    </w:rPr>
-  </w:style>
-  <w:style w:type="character" w:default="1" w:styleId="DefaultParagraphFont">
-    <w:name w:val="Default Paragraph Font"/>
-    <w:uiPriority w:val="1"/>
-    <w:semiHidden/>
-    <w:unhideWhenUsed/>
-  </w:style>
-  <w:style w:type="table" w:default="1" w:styleId="TableNormal">
-    <w:name w:val="Normal Table"/>
-    <w:uiPriority w:val="99"/>
-    <w:semiHidden/>
-    <w:unhideWhenUsed/>
-    <w:tblPr>
-      <w:tblInd w:w="0" w:type="dxa"/>
-      <w:tblCellMar>
-        <w:top w:w="0" w:type="dxa"/>
-        <w:left w:w="108" w:type="dxa"/>
-        <w:bottom w:w="0" w:type="dxa"/>
-        <w:right w:w="108" w:type="dxa"/>
-      </w:tblCellMar>
-    </w:tblPr>
-  </w:style>
-  <w:style w:type="numbering" w:default="1" w:styleId="NoList">
-    <w:name w:val="No List"/>
-    <w:uiPriority w:val="99"/>
-    <w:semiHidden/>
-    <w:unhideWhenUsed/>
-  </w:style>
-  <w:style w:type="paragraph" w:styleId="BalloonText">
-    <w:name w:val="Balloon Text"/>
-    <w:basedOn w:val="Normal"/>
-    <w:link w:val="BalloonTextChar"/>
-    <w:uiPriority w:val="99"/>
-    <w:semiHidden/>
-    <w:unhideWhenUsed/>
-    <w:rsid w:val="00F62B70"/>
-    <w:rPr>
-      <w:rFonts w:ascii="Lucida Grande" w:hAnsi="Lucida Grande"/>
-      <w:sz w:val="18"/>
-      <w:szCs w:val="18"/>
-    </w:rPr>
-  </w:style>
-  <w:style w:type="character" w:customStyle="1" w:styleId="BalloonTextChar">
-    <w:name w:val="Balloon Text Char"/>
-    <w:basedOn w:val="DefaultParagraphFont"/>
-    <w:link w:val="BalloonText"/>
-    <w:uiPriority w:val="99"/>
-    <w:semiHidden/>
-    <w:rsid w:val="00F62B70"/>
-    <w:rPr>
-      <w:rFonts w:ascii="Lucida Grande" w:hAnsi="Lucida Grande"/>
-      <w:sz w:val="18"/>
-      <w:szCs w:val="18"/>
-    </w:rPr>
-  </w:style>
-  <w:style w:type="character" w:customStyle="1" w:styleId="Heading1Char">
-    <w:name w:val="Heading 1 Char"/>
-    <w:basedOn w:val="DefaultParagraphFont"/>
-    <w:link w:val="Heading1"/>
-    <w:uiPriority w:val="9"/>
-    <w:rsid w:val="003D0A7F"/>
-    <w:rPr>
-      <w:rFonts w:asciiTheme="majorHAnsi" w:eastAsiaTheme="majorEastAsia" w:hAnsiTheme="majorHAnsi" w:cstheme="majorBidi"/>
-      <w:b/>
-      <w:bCs/>
-      <w:color w:val="365F91" w:themeColor="accent1" w:themeShade="BF"/>
-      <w:sz w:val="28"/>
-      <w:szCs w:val="28"/>
-      <w:lang w:eastAsia="ja-JP"/>
-    </w:rPr>
-  </w:style>
-  <w:style w:type="paragraph" w:styleId="ListParagraph">
-    <w:name w:val="List Paragraph"/>
-    <w:basedOn w:val="Normal"/>
-    <w:uiPriority w:val="34"/>
-    <w:qFormat/>
-    <w:rsid w:val="003D0A7F"/>
-    <w:pPr>
-      <w:ind w:left="720"/>
-      <w:contextualSpacing/>
-    </w:pPr>
-  </w:style>
-  <w:style w:type="table" w:styleId="TableGrid">
-    <w:name w:val="Table Grid"/>
-    <w:basedOn w:val="TableNormal"/>
-    <w:uiPriority w:val="59"/>
-    <w:rsid w:val="005634A8"/>
-    <w:tblPr>
-      <w:tblInd w:w="0" w:type="dxa"/>
-      <w:tblBorders>
-        <w:top w:val="single" w:sz="4" w:space="0" w:color="auto"/>
-        <w:left w:val="single" w:sz="4" w:space="0" w:color="auto"/>
-        <w:bottom w:val="single" w:sz="4" w:space="0" w:color="auto"/>
-        <w:right w:val="single" w:sz="4" w:space="0" w:color="auto"/>
-        <w:insideH w:val="single" w:sz="4" w:space="0" w:color="auto"/>
-        <w:insideV w:val="single" w:sz="4" w:space="0" w:color="auto"/>
-      </w:tblBorders>
-      <w:tblCellMar>
-        <w:top w:w="0" w:type="dxa"/>
-        <w:left w:w="108" w:type="dxa"/>
-        <w:bottom w:w="0" w:type="dxa"/>
-        <w:right w:w="108" w:type="dxa"/>
-      </w:tblCellMar>
-    </w:tblPr>
-  </w:style>
-  <w:style w:type="table" w:customStyle="1" w:styleId="ListTable3Accent6">
-    <w:name w:val="List Table 3 Accent 6"/>
-    <w:basedOn w:val="TableNormal"/>
-    <w:uiPriority w:val="48"/>
-    <w:rsid w:val="005634A8"/>
-    <w:tblPr>
-      <w:tblStyleRowBandSize w:val="1"/>
-      <w:tblStyleColBandSize w:val="1"/>
-      <w:tblInd w:w="0" w:type="dxa"/>
-      <w:tblBorders>
-        <w:top w:val="single" w:sz="4" w:space="0" w:color="F79646" w:themeColor="accent6"/>
-        <w:left w:val="single" w:sz="4" w:space="0" w:color="F79646" w:themeColor="accent6"/>
-        <w:bottom w:val="single" w:sz="4" w:space="0" w:color="F79646" w:themeColor="accent6"/>
-        <w:right w:val="single" w:sz="4" w:space="0" w:color="F79646" w:themeColor="accent6"/>
-      </w:tblBorders>
-      <w:tblCellMar>
-        <w:top w:w="0" w:type="dxa"/>
-        <w:left w:w="108" w:type="dxa"/>
-        <w:bottom w:w="0" w:type="dxa"/>
-        <w:right w:w="108" w:type="dxa"/>
-      </w:tblCellMar>
-    </w:tblPr>
-    <w:tblStylePr w:type="firstRow">
-      <w:rPr>
-        <w:b/>
-        <w:bCs/>
-        <w:color w:val="FFFFFF" w:themeColor="background1"/>
-      </w:rPr>
-      <w:tblPr/>
-      <w:tcPr>
-        <w:shd w:val="clear" w:color="auto" w:fill="F79646" w:themeFill="accent6"/>
-      </w:tcPr>
-    </w:tblStylePr>
-    <w:tblStylePr w:type="lastRow">
-      <w:rPr>
-        <w:b/>
-        <w:bCs/>
-      </w:rPr>
-      <w:tblPr/>
-      <w:tcPr>
-        <w:tcBorders>
-          <w:top w:val="double" w:sz="4" w:space="0" w:color="F79646" w:themeColor="accent6"/>
-        </w:tcBorders>
-        <w:shd w:val="clear" w:color="auto" w:fill="FFFFFF" w:themeFill="background1"/>
-      </w:tcPr>
-    </w:tblStylePr>
-    <w:tblStylePr w:type="firstCol">
-      <w:rPr>
-        <w:b/>
-        <w:bCs/>
-      </w:rPr>
-      <w:tblPr/>
-      <w:tcPr>
-        <w:tcBorders>
-          <w:right w:val="nil"/>
-        </w:tcBorders>
-        <w:shd w:val="clear" w:color="auto" w:fill="FFFFFF" w:themeFill="background1"/>
-      </w:tcPr>
-    </w:tblStylePr>
-    <w:tblStylePr w:type="lastCol">
-      <w:rPr>
-        <w:b/>
-        <w:bCs/>
-      </w:rPr>
-      <w:tblPr/>
-      <w:tcPr>
-        <w:tcBorders>
-          <w:left w:val="nil"/>
-        </w:tcBorders>
-        <w:shd w:val="clear" w:color="auto" w:fill="FFFFFF" w:themeFill="background1"/>
-      </w:tcPr>
-    </w:tblStylePr>
-    <w:tblStylePr w:type="band1Vert">
-      <w:tblPr/>
-      <w:tcPr>
-        <w:tcBorders>
-          <w:left w:val="single" w:sz="4" w:space="0" w:color="F79646" w:themeColor="accent6"/>
-          <w:right w:val="single" w:sz="4" w:space="0" w:color="F79646" w:themeColor="accent6"/>
-        </w:tcBorders>
-      </w:tcPr>
-    </w:tblStylePr>
-    <w:tblStylePr w:type="band1Horz">
-      <w:tblPr/>
-      <w:tcPr>
-        <w:tcBorders>
-          <w:top w:val="single" w:sz="4" w:space="0" w:color="F79646" w:themeColor="accent6"/>
-          <w:bottom w:val="single" w:sz="4" w:space="0" w:color="F79646" w:themeColor="accent6"/>
-          <w:insideH w:val="nil"/>
-        </w:tcBorders>
-      </w:tcPr>
-    </w:tblStylePr>
-    <w:tblStylePr w:type="neCell">
-      <w:tblPr/>
-      <w:tcPr>
-        <w:tcBorders>
-          <w:left w:val="nil"/>
-          <w:bottom w:val="nil"/>
-        </w:tcBorders>
-      </w:tcPr>
-    </w:tblStylePr>
-    <w:tblStylePr w:type="nwCell">
-      <w:tblPr/>
-      <w:tcPr>
-        <w:tcBorders>
-          <w:bottom w:val="nil"/>
-          <w:right w:val="nil"/>
-        </w:tcBorders>
-      </w:tcPr>
-    </w:tblStylePr>
-    <w:tblStylePr w:type="seCell">
-      <w:tblPr/>
-      <w:tcPr>
-        <w:tcBorders>
-          <w:top w:val="double" w:sz="4" w:space="0" w:color="F79646" w:themeColor="accent6"/>
-          <w:left w:val="nil"/>
-        </w:tcBorders>
-      </w:tcPr>
-    </w:tblStylePr>
-    <w:tblStylePr w:type="swCell">
-      <w:tblPr/>
-      <w:tcPr>
-        <w:tcBorders>
-          <w:top w:val="double" w:sz="4" w:space="0" w:color="F79646" w:themeColor="accent6"/>
-          <w:right w:val="nil"/>
-        </w:tcBorders>
-      </w:tcPr>
-    </w:tblStylePr>
-  </w:style>
-  <w:style w:type="table" w:customStyle="1" w:styleId="GridTable4Accent6">
-    <w:name w:val="Grid Table 4 Accent 6"/>
-    <w:basedOn w:val="TableNormal"/>
-    <w:uiPriority w:val="49"/>
-    <w:rsid w:val="005634A8"/>
-    <w:tblPr>
-      <w:tblStyleRowBandSize w:val="1"/>
-      <w:tblStyleColBandSize w:val="1"/>
-      <w:tblInd w:w="0" w:type="dxa"/>
-      <w:tblBorders>
-        <w:top w:val="single" w:sz="4" w:space="0" w:color="FABF8F" w:themeColor="accent6" w:themeTint="99"/>
-        <w:left w:val="single" w:sz="4" w:space="0" w:color="FABF8F" w:themeColor="accent6" w:themeTint="99"/>
-        <w:bottom w:val="single" w:sz="4" w:space="0" w:color="FABF8F" w:themeColor="accent6" w:themeTint="99"/>
-        <w:right w:val="single" w:sz="4" w:space="0" w:color="FABF8F" w:themeColor="accent6" w:themeTint="99"/>
-        <w:insideH w:val="single" w:sz="4" w:space="0" w:color="FABF8F" w:themeColor="accent6" w:themeTint="99"/>
-        <w:insideV w:val="single" w:sz="4" w:space="0" w:color="FABF8F" w:themeColor="accent6" w:themeTint="99"/>
-      </w:tblBorders>
-      <w:tblCellMar>
-        <w:top w:w="0" w:type="dxa"/>
-        <w:left w:w="108" w:type="dxa"/>
-        <w:bottom w:w="0" w:type="dxa"/>
-        <w:right w:w="108" w:type="dxa"/>
-      </w:tblCellMar>
-    </w:tblPr>
-    <w:tblStylePr w:type="firstRow">
-      <w:rPr>
-        <w:b/>
-        <w:bCs/>
-        <w:color w:val="FFFFFF" w:themeColor="background1"/>
-      </w:rPr>
-      <w:tblPr/>
-      <w:tcPr>
-        <w:tcBorders>
-          <w:top w:val="single" w:sz="4" w:space="0" w:color="F79646" w:themeColor="accent6"/>
-          <w:left w:val="single" w:sz="4" w:space="0" w:color="F79646" w:themeColor="accent6"/>
-          <w:bottom w:val="single" w:sz="4" w:space="0" w:color="F79646" w:themeColor="accent6"/>
-          <w:right w:val="single" w:sz="4" w:space="0" w:color="F79646" w:themeColor="accent6"/>
-          <w:insideH w:val="nil"/>
-          <w:insideV w:val="nil"/>
-        </w:tcBorders>
-        <w:shd w:val="clear" w:color="auto" w:fill="F79646" w:themeFill="accent6"/>
-      </w:tcPr>
-    </w:tblStylePr>
-    <w:tblStylePr w:type="lastRow">
-      <w:rPr>
-        <w:b/>
-        <w:bCs/>
-      </w:rPr>
-      <w:tblPr/>
-      <w:tcPr>
-        <w:tcBorders>
-          <w:top w:val="double" w:sz="4" w:space="0" w:color="F79646" w:themeColor="accent6"/>
-        </w:tcBorders>
-      </w:tcPr>
-    </w:tblStylePr>
-    <w:tblStylePr w:type="firstCol">
-      <w:rPr>
-        <w:b/>
-        <w:bCs/>
-      </w:rPr>
-    </w:tblStylePr>
-    <w:tblStylePr w:type="lastCol">
-      <w:rPr>
-        <w:b/>
-        <w:bCs/>
-      </w:rPr>
-    </w:tblStylePr>
-    <w:tblStylePr w:type="band1Vert">
-      <w:tblPr/>
-      <w:tcPr>
-        <w:shd w:val="clear" w:color="auto" w:fill="FDE9D9" w:themeFill="accent6" w:themeFillTint="33"/>
-      </w:tcPr>
-    </w:tblStylePr>
-    <w:tblStylePr w:type="band1Horz">
-      <w:tblPr/>
-      <w:tcPr>
-        <w:shd w:val="clear" w:color="auto" w:fill="FDE9D9" w:themeFill="accent6" w:themeFillTint="33"/>
-      </w:tcPr>
-    </w:tblStylePr>
-  </w:style>
-  <w:style w:type="table" w:customStyle="1" w:styleId="GridTable2Accent6">
-    <w:name w:val="Grid Table 2 Accent 6"/>
+  <w:style w:type="table" w:customStyle="1" w:styleId="GridTable2-Accent61">
+    <w:name w:val="Grid Table 2 - Accent 61"/>
     <w:basedOn w:val="TableNormal"/>
     <w:uiPriority w:val="47"/>
     <w:rsid w:val="005634A8"/>
@@ -9782,7 +11028,7 @@
 </file>
 
 <file path=customXml/itemProps1.xml><?xml version="1.0" encoding="utf-8"?>
-<ds:datastoreItem xmlns:ds="http://schemas.openxmlformats.org/officeDocument/2006/customXml" ds:itemID="{2870FD3B-3C15-4825-AECA-1C18E8A0A595}">
+<ds:datastoreItem xmlns:ds="http://schemas.openxmlformats.org/officeDocument/2006/customXml" ds:itemID="{426CBB76-75DA-484F-A588-555DFDA94442}">
   <ds:schemaRefs>
     <ds:schemaRef ds:uri="http://schemas.openxmlformats.org/officeDocument/2006/bibliography"/>
   </ds:schemaRefs>

</xml_diff>

<commit_message>
KAZOO-2435: Updated the doc
</commit_message>
<xml_diff>
--- a/kazooJSDocv1.0.docx
+++ b/kazooJSDocv1.0.docx
@@ -66,7 +66,7 @@
                     </a:prstGeom>
                     <a:extLst>
                       <a:ext uri="{FAA26D3D-D897-4be2-8F04-BA451C77F1D7}">
-                        <ma14:placeholderFlag xmlns:ma14="http://schemas.microsoft.com/office/mac/drawingml/2011/main" xmlns:w="http://schemas.openxmlformats.org/wordprocessingml/2006/main" xmlns:w10="urn:schemas-microsoft-com:office:word" xmlns:v="urn:schemas-microsoft-com:vml" xmlns:o="urn:schemas-microsoft-com:office:office" xmlns:mv="urn:schemas-microsoft-com:mac:vml" xmlns:mo="http://schemas.microsoft.com/office/mac/office/2008/main" xmlns=""/>
+                        <ma14:placeholderFlag xmlns="" xmlns:mo="http://schemas.microsoft.com/office/mac/office/2008/main" xmlns:mv="urn:schemas-microsoft-com:mac:vml" xmlns:o="urn:schemas-microsoft-com:office:office" xmlns:v="urn:schemas-microsoft-com:vml" xmlns:w10="urn:schemas-microsoft-com:office:word" xmlns:w="http://schemas.openxmlformats.org/wordprocessingml/2006/main" xmlns:ma14="http://schemas.microsoft.com/office/mac/drawingml/2011/main"/>
                       </a:ext>
                     </a:extLst>
                   </pic:spPr>
@@ -9507,7 +9507,6 @@
           <w:szCs w:val="20"/>
         </w:rPr>
       </w:pPr>
-      <w:proofErr w:type="spellStart"/>
       <w:proofErr w:type="gramStart"/>
       <w:r>
         <w:rPr>
@@ -9518,80 +9517,69 @@
           <w:sz w:val="20"/>
           <w:szCs w:val="20"/>
         </w:rPr>
-        <w:t>startAutoReconnect</w:t>
+        <w:t>reconnect</w:t>
+      </w:r>
+      <w:proofErr w:type="gramEnd"/>
+      <w:r>
+        <w:rPr>
+          <w:rFonts w:ascii="Verdana" w:hAnsi="Verdana"/>
+          <w:color w:val="282828"/>
+          <w:sz w:val="20"/>
+          <w:szCs w:val="20"/>
+        </w:rPr>
+        <w:t>:</w:t>
+      </w:r>
+      <w:r>
+        <w:rPr>
+          <w:rFonts w:ascii="Verdana" w:hAnsi="Verdana"/>
+          <w:color w:val="282828"/>
+          <w:sz w:val="20"/>
+          <w:szCs w:val="20"/>
+        </w:rPr>
+        <w:t xml:space="preserve"> Attempts to re-register the device with the same parameters originally provided to the </w:t>
+      </w:r>
+      <w:r>
+        <w:rPr>
+          <w:rFonts w:ascii="Verdana" w:hAnsi="Verdana"/>
+          <w:i/>
+          <w:color w:val="282828"/>
+          <w:sz w:val="20"/>
+          <w:szCs w:val="20"/>
+        </w:rPr>
+        <w:t>register</w:t>
+      </w:r>
+      <w:r>
+        <w:rPr>
+          <w:rFonts w:ascii="Verdana" w:hAnsi="Verdana"/>
+          <w:color w:val="282828"/>
+          <w:sz w:val="20"/>
+          <w:szCs w:val="20"/>
+        </w:rPr>
+        <w:t xml:space="preserve"> function and sends a </w:t>
+      </w:r>
+      <w:proofErr w:type="spellStart"/>
+      <w:r>
+        <w:rPr>
+          <w:rFonts w:ascii="Verdana" w:hAnsi="Verdana"/>
+          <w:i/>
+          <w:color w:val="282828"/>
+          <w:sz w:val="20"/>
+          <w:szCs w:val="20"/>
+        </w:rPr>
+        <w:t>reconnecting_notification</w:t>
       </w:r>
       <w:proofErr w:type="spellEnd"/>
-      <w:proofErr w:type="gramEnd"/>
-      <w:r>
-        <w:rPr>
-          <w:rFonts w:ascii="Verdana" w:hAnsi="Verdana"/>
-          <w:color w:val="282828"/>
-          <w:sz w:val="20"/>
-          <w:szCs w:val="20"/>
-        </w:rPr>
-        <w:t xml:space="preserve">: triggers the auto-reconnect using the </w:t>
-      </w:r>
-      <w:proofErr w:type="spellStart"/>
-      <w:r>
-        <w:rPr>
-          <w:rFonts w:ascii="Verdana" w:hAnsi="Verdana"/>
-          <w:i/>
-          <w:color w:val="282828"/>
-          <w:sz w:val="20"/>
-          <w:szCs w:val="20"/>
-        </w:rPr>
-        <w:t>reconnectMaxAttempts</w:t>
-      </w:r>
-      <w:proofErr w:type="spellEnd"/>
-      <w:r>
-        <w:rPr>
-          <w:rFonts w:ascii="Verdana" w:hAnsi="Verdana"/>
-          <w:color w:val="282828"/>
-          <w:sz w:val="20"/>
-          <w:szCs w:val="20"/>
-        </w:rPr>
-        <w:t xml:space="preserve"> and </w:t>
-      </w:r>
-      <w:proofErr w:type="spellStart"/>
-      <w:r>
-        <w:rPr>
-          <w:rFonts w:ascii="Verdana" w:hAnsi="Verdana"/>
-          <w:i/>
-          <w:color w:val="282828"/>
-          <w:sz w:val="20"/>
-          <w:szCs w:val="20"/>
-        </w:rPr>
-        <w:t>reconnectDelay</w:t>
-      </w:r>
-      <w:proofErr w:type="spellEnd"/>
-      <w:r>
-        <w:rPr>
-          <w:rFonts w:ascii="Verdana" w:hAnsi="Verdana"/>
-          <w:color w:val="282828"/>
-          <w:sz w:val="20"/>
-          <w:szCs w:val="20"/>
-        </w:rPr>
-        <w:t xml:space="preserve"> values provided in the </w:t>
-      </w:r>
-      <w:r>
-        <w:rPr>
-          <w:rFonts w:ascii="Verdana" w:hAnsi="Verdana"/>
-          <w:i/>
-          <w:color w:val="282828"/>
-          <w:sz w:val="20"/>
-          <w:szCs w:val="20"/>
-        </w:rPr>
-        <w:t>register</w:t>
-      </w:r>
-      <w:r>
-        <w:rPr>
-          <w:rFonts w:ascii="Verdana" w:hAnsi="Verdana"/>
-          <w:color w:val="282828"/>
-          <w:sz w:val="20"/>
-          <w:szCs w:val="20"/>
-        </w:rPr>
-        <w:t xml:space="preserve"> parameters. You should not have to call this method as it will be automatically called when getting disconnected (except when the registration is getting overridden).</w:t>
-      </w:r>
+      <w:r>
+        <w:rPr>
+          <w:rFonts w:ascii="Verdana" w:hAnsi="Verdana"/>
+          <w:color w:val="282828"/>
+          <w:sz w:val="20"/>
+          <w:szCs w:val="20"/>
+        </w:rPr>
+        <w:t>. This function gets called by the auto-reconnect feature.</w:t>
+      </w:r>
+      <w:bookmarkStart w:id="0" w:name="_GoBack"/>
+      <w:bookmarkEnd w:id="0"/>
     </w:p>
     <w:p>
       <w:pPr>
@@ -9619,7 +9607,7 @@
           <w:sz w:val="20"/>
           <w:szCs w:val="20"/>
         </w:rPr>
-        <w:t>stopAutoReconnect</w:t>
+        <w:t>startAutoReconnect</w:t>
       </w:r>
       <w:proofErr w:type="spellEnd"/>
       <w:proofErr w:type="gramEnd"/>
@@ -9630,16 +9618,68 @@
           <w:sz w:val="20"/>
           <w:szCs w:val="20"/>
         </w:rPr>
-        <w:t>:</w:t>
-      </w:r>
-      <w:r>
-        <w:rPr>
-          <w:rFonts w:ascii="Verdana" w:hAnsi="Verdana"/>
-          <w:color w:val="282828"/>
-          <w:sz w:val="20"/>
-          <w:szCs w:val="20"/>
-        </w:rPr>
-        <w:t xml:space="preserve"> stops the currently ongoing auto-reconnect. Note that the auto-reconnect automatically stops by itself as soon as the connection is successful.</w:t>
+        <w:t xml:space="preserve">: triggers the auto-reconnect using the </w:t>
+      </w:r>
+      <w:proofErr w:type="spellStart"/>
+      <w:r>
+        <w:rPr>
+          <w:rFonts w:ascii="Verdana" w:hAnsi="Verdana"/>
+          <w:i/>
+          <w:color w:val="282828"/>
+          <w:sz w:val="20"/>
+          <w:szCs w:val="20"/>
+        </w:rPr>
+        <w:t>reconnectMaxAttempts</w:t>
+      </w:r>
+      <w:proofErr w:type="spellEnd"/>
+      <w:r>
+        <w:rPr>
+          <w:rFonts w:ascii="Verdana" w:hAnsi="Verdana"/>
+          <w:color w:val="282828"/>
+          <w:sz w:val="20"/>
+          <w:szCs w:val="20"/>
+        </w:rPr>
+        <w:t xml:space="preserve"> and </w:t>
+      </w:r>
+      <w:proofErr w:type="spellStart"/>
+      <w:r>
+        <w:rPr>
+          <w:rFonts w:ascii="Verdana" w:hAnsi="Verdana"/>
+          <w:i/>
+          <w:color w:val="282828"/>
+          <w:sz w:val="20"/>
+          <w:szCs w:val="20"/>
+        </w:rPr>
+        <w:t>reconnectDelay</w:t>
+      </w:r>
+      <w:proofErr w:type="spellEnd"/>
+      <w:r>
+        <w:rPr>
+          <w:rFonts w:ascii="Verdana" w:hAnsi="Verdana"/>
+          <w:color w:val="282828"/>
+          <w:sz w:val="20"/>
+          <w:szCs w:val="20"/>
+        </w:rPr>
+        <w:t xml:space="preserve"> values provided in the </w:t>
+      </w:r>
+      <w:r>
+        <w:rPr>
+          <w:rFonts w:ascii="Verdana" w:hAnsi="Verdana"/>
+          <w:i/>
+          <w:color w:val="282828"/>
+          <w:sz w:val="20"/>
+          <w:szCs w:val="20"/>
+        </w:rPr>
+        <w:t>register</w:t>
+      </w:r>
+      <w:r>
+        <w:rPr>
+          <w:rFonts w:ascii="Verdana" w:hAnsi="Verdana"/>
+          <w:color w:val="282828"/>
+          <w:sz w:val="20"/>
+          <w:szCs w:val="20"/>
+        </w:rPr>
+        <w:t xml:space="preserve"> parameters. You should not have to call this method as it will be automatically called when getting disconnected (except when the registration is getting overridden).</w:t>
       </w:r>
     </w:p>
     <w:p>
@@ -9668,7 +9708,7 @@
           <w:sz w:val="20"/>
           <w:szCs w:val="20"/>
         </w:rPr>
-        <w:t>monitorConnectivity</w:t>
+        <w:t>stopAutoReconnect</w:t>
       </w:r>
       <w:proofErr w:type="spellEnd"/>
       <w:proofErr w:type="gramEnd"/>
@@ -9679,10 +9719,57 @@
           <w:sz w:val="20"/>
           <w:szCs w:val="20"/>
         </w:rPr>
+        <w:t>:</w:t>
+      </w:r>
+      <w:r>
+        <w:rPr>
+          <w:rFonts w:ascii="Verdana" w:hAnsi="Verdana"/>
+          <w:color w:val="282828"/>
+          <w:sz w:val="20"/>
+          <w:szCs w:val="20"/>
+        </w:rPr>
+        <w:t xml:space="preserve"> stops the currently ongoing auto-reconnect. Note that the auto-reconnect automatically stops by itself as soon as the connection is successful.</w:t>
+      </w:r>
+    </w:p>
+    <w:p>
+      <w:pPr>
+        <w:pStyle w:val="ListParagraph"/>
+        <w:numPr>
+          <w:ilvl w:val="0"/>
+          <w:numId w:val="1"/>
+        </w:numPr>
+        <w:spacing w:line="276" w:lineRule="auto"/>
+        <w:rPr>
+          <w:rFonts w:ascii="Verdana" w:hAnsi="Verdana"/>
+          <w:color w:val="282828"/>
+          <w:sz w:val="20"/>
+          <w:szCs w:val="20"/>
+        </w:rPr>
+      </w:pPr>
+      <w:proofErr w:type="spellStart"/>
+      <w:proofErr w:type="gramStart"/>
+      <w:r>
+        <w:rPr>
+          <w:rFonts w:ascii="Verdana" w:hAnsi="Verdana"/>
+          <w:b/>
+          <w:i/>
+          <w:color w:val="282828"/>
+          <w:sz w:val="20"/>
+          <w:szCs w:val="20"/>
+        </w:rPr>
+        <w:t>monitorConnectivity</w:t>
+      </w:r>
+      <w:proofErr w:type="spellEnd"/>
+      <w:proofErr w:type="gramEnd"/>
+      <w:r>
+        <w:rPr>
+          <w:rFonts w:ascii="Verdana" w:hAnsi="Verdana"/>
+          <w:color w:val="282828"/>
+          <w:sz w:val="20"/>
+          <w:szCs w:val="20"/>
+        </w:rPr>
         <w:t>: takes a Boolean as a parameter, which is true by default. This function allows to enable (true) or disable (false) the monitoring of your network connectivity. It is enabled by default, and disabling it will prevent the library from knowing when your connectivity has been loss, hence impairing the auto-reconnect feature. This is especially used for recovering from sleep/hibernate mode.</w:t>
       </w:r>
-      <w:bookmarkStart w:id="0" w:name="_GoBack"/>
-      <w:bookmarkEnd w:id="0"/>
     </w:p>
     <w:p>
       <w:pPr>
@@ -11028,7 +11115,7 @@
 </file>
 
 <file path=customXml/itemProps1.xml><?xml version="1.0" encoding="utf-8"?>
-<ds:datastoreItem xmlns:ds="http://schemas.openxmlformats.org/officeDocument/2006/customXml" ds:itemID="{426CBB76-75DA-484F-A588-555DFDA94442}">
+<ds:datastoreItem xmlns:ds="http://schemas.openxmlformats.org/officeDocument/2006/customXml" ds:itemID="{490F5310-DCA4-4249-BF77-B2EBDDE17E8A}">
   <ds:schemaRefs>
     <ds:schemaRef ds:uri="http://schemas.openxmlformats.org/officeDocument/2006/bibliography"/>
   </ds:schemaRefs>

</xml_diff>

<commit_message>
Re-engineered the auto-reconnect system to avoid overlapping auto-reconnect attempts.
</commit_message>
<xml_diff>
--- a/kazooJSDocv1.0.docx
+++ b/kazooJSDocv1.0.docx
@@ -66,7 +66,7 @@
                     </a:prstGeom>
                     <a:extLst>
                       <a:ext uri="{FAA26D3D-D897-4be2-8F04-BA451C77F1D7}">
-                        <ma14:placeholderFlag xmlns="" xmlns:mo="http://schemas.microsoft.com/office/mac/office/2008/main" xmlns:mv="urn:schemas-microsoft-com:mac:vml" xmlns:o="urn:schemas-microsoft-com:office:office" xmlns:v="urn:schemas-microsoft-com:vml" xmlns:w10="urn:schemas-microsoft-com:office:word" xmlns:w="http://schemas.openxmlformats.org/wordprocessingml/2006/main" xmlns:ma14="http://schemas.microsoft.com/office/mac/drawingml/2011/main"/>
+                        <ma14:placeholderFlag xmlns:ma14="http://schemas.microsoft.com/office/mac/drawingml/2011/main" xmlns:w="http://schemas.openxmlformats.org/wordprocessingml/2006/main" xmlns:w10="urn:schemas-microsoft-com:office:word" xmlns:v="urn:schemas-microsoft-com:vml" xmlns:o="urn:schemas-microsoft-com:office:office" xmlns:mv="urn:schemas-microsoft-com:mac:vml" xmlns:mo="http://schemas.microsoft.com/office/mac/office/2008/main" xmlns=""/>
                       </a:ext>
                     </a:extLst>
                   </pic:spPr>
@@ -184,51 +184,7 @@
           <w:sz w:val="18"/>
           <w:szCs w:val="18"/>
         </w:rPr>
-        <w:t xml:space="preserve">The goal of this library is to turn the browser in a softphone, using the correct protocol depending on the browser used by the client. On supported browsers, the goal is to allow calls using </w:t>
-      </w:r>
-      <w:proofErr w:type="spellStart"/>
-      <w:r>
-        <w:rPr>
-          <w:rFonts w:ascii="Verdana" w:hAnsi="Verdana"/>
-          <w:i/>
-          <w:color w:val="282828"/>
-          <w:sz w:val="18"/>
-          <w:szCs w:val="18"/>
-        </w:rPr>
-        <w:t>WebRTC</w:t>
-      </w:r>
-      <w:proofErr w:type="spellEnd"/>
-      <w:r>
-        <w:rPr>
-          <w:rFonts w:ascii="Verdana" w:hAnsi="Verdana"/>
-          <w:i/>
-          <w:color w:val="282828"/>
-          <w:sz w:val="18"/>
-          <w:szCs w:val="18"/>
-        </w:rPr>
-        <w:t xml:space="preserve">, and to fall back on the RTMP protocol if </w:t>
-      </w:r>
-      <w:proofErr w:type="spellStart"/>
-      <w:r>
-        <w:rPr>
-          <w:rFonts w:ascii="Verdana" w:hAnsi="Verdana"/>
-          <w:i/>
-          <w:color w:val="282828"/>
-          <w:sz w:val="18"/>
-          <w:szCs w:val="18"/>
-        </w:rPr>
-        <w:t>WebRTC</w:t>
-      </w:r>
-      <w:proofErr w:type="spellEnd"/>
-      <w:r>
-        <w:rPr>
-          <w:rFonts w:ascii="Verdana" w:hAnsi="Verdana"/>
-          <w:i/>
-          <w:color w:val="282828"/>
-          <w:sz w:val="18"/>
-          <w:szCs w:val="18"/>
-        </w:rPr>
-        <w:t xml:space="preserve"> is not supported by the browser.</w:t>
+        <w:t>The goal of this library is to turn the browser in a softphone, using the correct protocol depending on the browser used by the client. On supported browsers, the goal is to allow calls using WebRTC, and to fall back on the RTMP protocol if WebRTC is not supported by the browser.</w:t>
       </w:r>
     </w:p>
     <w:p>
@@ -390,59 +346,23 @@
                                 <w:sz w:val="22"/>
                                 <w:szCs w:val="22"/>
                               </w:rPr>
-                              <w:t xml:space="preserve">&lt;script </w:t>
-                            </w:r>
-                            <w:proofErr w:type="spellStart"/>
+                              <w:t>&lt;script src="lib/kazoo</w:t>
+                            </w:r>
                             <w:r>
                               <w:rPr>
                                 <w:rFonts w:ascii="Courier New" w:hAnsi="Courier New" w:cs="Courier New"/>
                                 <w:sz w:val="22"/>
                                 <w:szCs w:val="22"/>
                               </w:rPr>
-                              <w:t>src</w:t>
-                            </w:r>
-                            <w:proofErr w:type="spellEnd"/>
+                              <w:t>.</w:t>
+                            </w:r>
                             <w:r>
                               <w:rPr>
                                 <w:rFonts w:ascii="Courier New" w:hAnsi="Courier New" w:cs="Courier New"/>
                                 <w:sz w:val="22"/>
                                 <w:szCs w:val="22"/>
                               </w:rPr>
-                              <w:t>="lib/kazoo</w:t>
-                            </w:r>
-                            <w:r>
-                              <w:rPr>
-                                <w:rFonts w:ascii="Courier New" w:hAnsi="Courier New" w:cs="Courier New"/>
-                                <w:sz w:val="22"/>
-                                <w:szCs w:val="22"/>
-                              </w:rPr>
-                              <w:t>.</w:t>
-                            </w:r>
-                            <w:r>
-                              <w:rPr>
-                                <w:rFonts w:ascii="Courier New" w:hAnsi="Courier New" w:cs="Courier New"/>
-                                <w:sz w:val="22"/>
-                                <w:szCs w:val="22"/>
-                              </w:rPr>
-                              <w:t>js" type="text/</w:t>
-                            </w:r>
-                            <w:proofErr w:type="spellStart"/>
-                            <w:r>
-                              <w:rPr>
-                                <w:rFonts w:ascii="Courier New" w:hAnsi="Courier New" w:cs="Courier New"/>
-                                <w:sz w:val="22"/>
-                                <w:szCs w:val="22"/>
-                              </w:rPr>
-                              <w:t>javascript</w:t>
-                            </w:r>
-                            <w:proofErr w:type="spellEnd"/>
-                            <w:r>
-                              <w:rPr>
-                                <w:rFonts w:ascii="Courier New" w:hAnsi="Courier New" w:cs="Courier New"/>
-                                <w:sz w:val="22"/>
-                                <w:szCs w:val="22"/>
-                              </w:rPr>
-                              <w:t>"&gt;&lt;/script&gt;</w:t>
+                              <w:t>js" type="text/javascript"&gt;&lt;/script&gt;</w:t>
                             </w:r>
                           </w:p>
                           <w:p/>
@@ -487,59 +407,23 @@
                           <w:sz w:val="22"/>
                           <w:szCs w:val="22"/>
                         </w:rPr>
-                        <w:t xml:space="preserve">&lt;script </w:t>
-                      </w:r>
-                      <w:proofErr w:type="spellStart"/>
+                        <w:t>&lt;script src="lib/kazoo</w:t>
+                      </w:r>
                       <w:r>
                         <w:rPr>
                           <w:rFonts w:ascii="Courier New" w:hAnsi="Courier New" w:cs="Courier New"/>
                           <w:sz w:val="22"/>
                           <w:szCs w:val="22"/>
                         </w:rPr>
-                        <w:t>src</w:t>
-                      </w:r>
-                      <w:proofErr w:type="spellEnd"/>
+                        <w:t>.</w:t>
+                      </w:r>
                       <w:r>
                         <w:rPr>
                           <w:rFonts w:ascii="Courier New" w:hAnsi="Courier New" w:cs="Courier New"/>
                           <w:sz w:val="22"/>
                           <w:szCs w:val="22"/>
                         </w:rPr>
-                        <w:t>="lib/kazoo</w:t>
-                      </w:r>
-                      <w:r>
-                        <w:rPr>
-                          <w:rFonts w:ascii="Courier New" w:hAnsi="Courier New" w:cs="Courier New"/>
-                          <w:sz w:val="22"/>
-                          <w:szCs w:val="22"/>
-                        </w:rPr>
-                        <w:t>.</w:t>
-                      </w:r>
-                      <w:r>
-                        <w:rPr>
-                          <w:rFonts w:ascii="Courier New" w:hAnsi="Courier New" w:cs="Courier New"/>
-                          <w:sz w:val="22"/>
-                          <w:szCs w:val="22"/>
-                        </w:rPr>
-                        <w:t>js" type="text/</w:t>
-                      </w:r>
-                      <w:proofErr w:type="spellStart"/>
-                      <w:r>
-                        <w:rPr>
-                          <w:rFonts w:ascii="Courier New" w:hAnsi="Courier New" w:cs="Courier New"/>
-                          <w:sz w:val="22"/>
-                          <w:szCs w:val="22"/>
-                        </w:rPr>
-                        <w:t>javascript</w:t>
-                      </w:r>
-                      <w:proofErr w:type="spellEnd"/>
-                      <w:r>
-                        <w:rPr>
-                          <w:rFonts w:ascii="Courier New" w:hAnsi="Courier New" w:cs="Courier New"/>
-                          <w:sz w:val="22"/>
-                          <w:szCs w:val="22"/>
-                        </w:rPr>
-                        <w:t>"&gt;&lt;/script&gt;</w:t>
+                        <w:t>js" type="text/javascript"&gt;&lt;/script&gt;</w:t>
                       </w:r>
                     </w:p>
                     <w:p/>
@@ -639,49 +523,7 @@
           <w:sz w:val="20"/>
           <w:szCs w:val="20"/>
         </w:rPr>
-        <w:t xml:space="preserve">Now that the library is loaded, we need to initialize it by calling </w:t>
-      </w:r>
-      <w:proofErr w:type="spellStart"/>
-      <w:proofErr w:type="gramStart"/>
-      <w:r>
-        <w:rPr>
-          <w:rFonts w:ascii="Verdana" w:hAnsi="Verdana" w:cs="Tahoma"/>
-          <w:color w:val="282828"/>
-          <w:sz w:val="20"/>
-          <w:szCs w:val="20"/>
-        </w:rPr>
-        <w:t>kazoo.init</w:t>
-      </w:r>
-      <w:proofErr w:type="spellEnd"/>
-      <w:r>
-        <w:rPr>
-          <w:rFonts w:ascii="Verdana" w:hAnsi="Verdana" w:cs="Tahoma"/>
-          <w:color w:val="282828"/>
-          <w:sz w:val="20"/>
-          <w:szCs w:val="20"/>
-        </w:rPr>
-        <w:t>(</w:t>
-      </w:r>
-      <w:proofErr w:type="spellStart"/>
-      <w:proofErr w:type="gramEnd"/>
-      <w:r>
-        <w:rPr>
-          <w:rFonts w:ascii="Verdana" w:hAnsi="Verdana" w:cs="Tahoma"/>
-          <w:color w:val="282828"/>
-          <w:sz w:val="20"/>
-          <w:szCs w:val="20"/>
-        </w:rPr>
-        <w:t>params</w:t>
-      </w:r>
-      <w:proofErr w:type="spellEnd"/>
-      <w:r>
-        <w:rPr>
-          <w:rFonts w:ascii="Verdana" w:hAnsi="Verdana" w:cs="Tahoma"/>
-          <w:color w:val="282828"/>
-          <w:sz w:val="20"/>
-          <w:szCs w:val="20"/>
-        </w:rPr>
-        <w:t>). The expected parameters are the following:</w:t>
+        <w:t>Now that the library is loaded, we need to initialize it by calling kazoo.init(params). The expected parameters are the following:</w:t>
       </w:r>
     </w:p>
     <w:p>
@@ -699,45 +541,14 @@
           <w:szCs w:val="20"/>
         </w:rPr>
       </w:pPr>
-      <w:proofErr w:type="spellStart"/>
-      <w:r>
-        <w:rPr>
-          <w:rFonts w:ascii="Verdana" w:hAnsi="Verdana" w:cs="Tahoma"/>
-          <w:color w:val="282828"/>
-          <w:sz w:val="20"/>
-          <w:szCs w:val="20"/>
-        </w:rPr>
-        <w:t>onLoaded</w:t>
-      </w:r>
-      <w:proofErr w:type="spellEnd"/>
-      <w:r>
-        <w:rPr>
-          <w:rFonts w:ascii="Verdana" w:hAnsi="Verdana" w:cs="Tahoma"/>
-          <w:color w:val="282828"/>
-          <w:sz w:val="20"/>
-          <w:szCs w:val="20"/>
-        </w:rPr>
-        <w:t xml:space="preserve">: </w:t>
-      </w:r>
-      <w:proofErr w:type="spellStart"/>
-      <w:r>
-        <w:rPr>
-          <w:rFonts w:ascii="Verdana" w:hAnsi="Verdana" w:cs="Tahoma"/>
-          <w:color w:val="282828"/>
-          <w:sz w:val="20"/>
-          <w:szCs w:val="20"/>
-        </w:rPr>
-        <w:t>Javascript</w:t>
-      </w:r>
-      <w:proofErr w:type="spellEnd"/>
-      <w:r>
-        <w:rPr>
-          <w:rFonts w:ascii="Verdana" w:hAnsi="Verdana" w:cs="Tahoma"/>
-          <w:color w:val="282828"/>
-          <w:sz w:val="20"/>
-          <w:szCs w:val="20"/>
-        </w:rPr>
-        <w:t xml:space="preserve"> callback called once the library has been loaded</w:t>
+      <w:r>
+        <w:rPr>
+          <w:rFonts w:ascii="Verdana" w:hAnsi="Verdana" w:cs="Tahoma"/>
+          <w:color w:val="282828"/>
+          <w:sz w:val="20"/>
+          <w:szCs w:val="20"/>
+        </w:rPr>
+        <w:t>onLoaded: Javascript callback called once the library has been loaded</w:t>
       </w:r>
     </w:p>
     <w:p>
@@ -755,8 +566,6 @@
           <w:szCs w:val="20"/>
         </w:rPr>
       </w:pPr>
-      <w:proofErr w:type="spellStart"/>
-      <w:proofErr w:type="gramStart"/>
       <w:r>
         <w:rPr>
           <w:rFonts w:ascii="Verdana" w:hAnsi="Verdana" w:cs="Tahoma"/>
@@ -766,25 +575,14 @@
         </w:rPr>
         <w:t>onFlashMissing</w:t>
       </w:r>
-      <w:proofErr w:type="spellEnd"/>
-      <w:r>
-        <w:rPr>
-          <w:rFonts w:ascii="Verdana" w:hAnsi="Verdana" w:cs="Tahoma"/>
-          <w:color w:val="282828"/>
-          <w:sz w:val="20"/>
-          <w:szCs w:val="20"/>
-        </w:rPr>
-        <w:t>(</w:t>
-      </w:r>
-      <w:proofErr w:type="gramEnd"/>
-      <w:r>
-        <w:rPr>
-          <w:rFonts w:ascii="Verdana" w:hAnsi="Verdana" w:cs="Tahoma"/>
-          <w:color w:val="282828"/>
-          <w:sz w:val="20"/>
-          <w:szCs w:val="20"/>
-        </w:rPr>
-        <w:t>container)</w:t>
+      <w:r>
+        <w:rPr>
+          <w:rFonts w:ascii="Verdana" w:hAnsi="Verdana" w:cs="Tahoma"/>
+          <w:color w:val="282828"/>
+          <w:sz w:val="20"/>
+          <w:szCs w:val="20"/>
+        </w:rPr>
+        <w:t>(container)</w:t>
       </w:r>
       <w:r>
         <w:rPr>
@@ -795,25 +593,14 @@
         </w:rPr>
         <w:t xml:space="preserve">: </w:t>
       </w:r>
-      <w:proofErr w:type="spellStart"/>
-      <w:r>
-        <w:rPr>
-          <w:rFonts w:ascii="Verdana" w:hAnsi="Verdana" w:cs="Tahoma"/>
-          <w:color w:val="282828"/>
-          <w:sz w:val="20"/>
-          <w:szCs w:val="20"/>
-        </w:rPr>
-        <w:t>Javascript</w:t>
-      </w:r>
-      <w:proofErr w:type="spellEnd"/>
-      <w:r>
-        <w:rPr>
-          <w:rFonts w:ascii="Verdana" w:hAnsi="Verdana" w:cs="Tahoma"/>
-          <w:color w:val="282828"/>
-          <w:sz w:val="20"/>
-          <w:szCs w:val="20"/>
-        </w:rPr>
-        <w:t xml:space="preserve"> callback called when trying to use RTMP without Flash available</w:t>
+      <w:r>
+        <w:rPr>
+          <w:rFonts w:ascii="Verdana" w:hAnsi="Verdana" w:cs="Tahoma"/>
+          <w:color w:val="282828"/>
+          <w:sz w:val="20"/>
+          <w:szCs w:val="20"/>
+        </w:rPr>
+        <w:t>Javascript callback called when trying to use RTMP without Flash available</w:t>
       </w:r>
       <w:r>
         <w:rPr>
@@ -858,25 +645,14 @@
           <w:szCs w:val="20"/>
         </w:rPr>
       </w:pPr>
-      <w:proofErr w:type="spellStart"/>
-      <w:r>
-        <w:rPr>
-          <w:rFonts w:ascii="Verdana" w:hAnsi="Verdana" w:cs="Tahoma"/>
-          <w:color w:val="282828"/>
-          <w:sz w:val="20"/>
-          <w:szCs w:val="20"/>
-        </w:rPr>
-        <w:t>flashContainer</w:t>
-      </w:r>
-      <w:proofErr w:type="spellEnd"/>
-      <w:r>
-        <w:rPr>
-          <w:rFonts w:ascii="Verdana" w:hAnsi="Verdana" w:cs="Tahoma"/>
-          <w:color w:val="282828"/>
-          <w:sz w:val="20"/>
-          <w:szCs w:val="20"/>
-        </w:rPr>
-        <w:t>: OPTIONAL, id of a div that will contain the Flash Embed element</w:t>
+      <w:r>
+        <w:rPr>
+          <w:rFonts w:ascii="Verdana" w:hAnsi="Verdana" w:cs="Tahoma"/>
+          <w:color w:val="282828"/>
+          <w:sz w:val="20"/>
+          <w:szCs w:val="20"/>
+        </w:rPr>
+        <w:t>flashContainer: OPTIONAL, id of a div that will contain the Flash Embed element</w:t>
       </w:r>
     </w:p>
     <w:p>
@@ -894,27 +670,14 @@
           <w:szCs w:val="20"/>
         </w:rPr>
       </w:pPr>
-      <w:proofErr w:type="spellStart"/>
-      <w:proofErr w:type="gramStart"/>
-      <w:r>
-        <w:rPr>
-          <w:rFonts w:ascii="Verdana" w:hAnsi="Verdana" w:cs="Tahoma"/>
-          <w:color w:val="282828"/>
-          <w:sz w:val="20"/>
-          <w:szCs w:val="20"/>
-        </w:rPr>
-        <w:t>forceRTMP</w:t>
-      </w:r>
-      <w:proofErr w:type="spellEnd"/>
-      <w:proofErr w:type="gramEnd"/>
-      <w:r>
-        <w:rPr>
-          <w:rFonts w:ascii="Verdana" w:hAnsi="Verdana" w:cs="Tahoma"/>
-          <w:color w:val="282828"/>
-          <w:sz w:val="20"/>
-          <w:szCs w:val="20"/>
-        </w:rPr>
-        <w:t xml:space="preserve">: </w:t>
+      <w:r>
+        <w:rPr>
+          <w:rFonts w:ascii="Verdana" w:hAnsi="Verdana" w:cs="Tahoma"/>
+          <w:color w:val="282828"/>
+          <w:sz w:val="20"/>
+          <w:szCs w:val="20"/>
+        </w:rPr>
+        <w:t xml:space="preserve">forceRTMP: </w:t>
       </w:r>
       <w:r>
         <w:rPr>
@@ -1033,34 +796,13 @@
                               </w:rPr>
                               <w:t xml:space="preserve">     </w:t>
                             </w:r>
-                            <w:proofErr w:type="spellStart"/>
-                            <w:proofErr w:type="gramStart"/>
-                            <w:r>
-                              <w:rPr>
-                                <w:rFonts w:ascii="Courier New" w:hAnsi="Courier New" w:cs="Courier New"/>
-                                <w:sz w:val="20"/>
-                                <w:szCs w:val="20"/>
-                              </w:rPr>
-                              <w:t>var</w:t>
-                            </w:r>
-                            <w:proofErr w:type="spellEnd"/>
-                            <w:proofErr w:type="gramEnd"/>
-                            <w:r>
-                              <w:rPr>
-                                <w:rFonts w:ascii="Courier New" w:hAnsi="Courier New" w:cs="Courier New"/>
-                                <w:sz w:val="20"/>
-                                <w:szCs w:val="20"/>
-                              </w:rPr>
-                              <w:t xml:space="preserve"> </w:t>
-                            </w:r>
-                            <w:proofErr w:type="spellStart"/>
-                            <w:r>
-                              <w:rPr>
-                                <w:rFonts w:ascii="Courier New" w:hAnsi="Courier New" w:cs="Courier New"/>
-                                <w:sz w:val="20"/>
-                                <w:szCs w:val="20"/>
-                              </w:rPr>
-                              <w:t>params</w:t>
+                            <w:r>
+                              <w:rPr>
+                                <w:rFonts w:ascii="Courier New" w:hAnsi="Courier New" w:cs="Courier New"/>
+                                <w:sz w:val="20"/>
+                                <w:szCs w:val="20"/>
+                              </w:rPr>
+                              <w:t>var params</w:t>
                             </w:r>
                             <w:r>
                               <w:rPr>
@@ -1070,7 +812,6 @@
                               </w:rPr>
                               <w:t>Init</w:t>
                             </w:r>
-                            <w:proofErr w:type="spellEnd"/>
                             <w:r>
                               <w:rPr>
                                 <w:rFonts w:ascii="Courier New" w:hAnsi="Courier New" w:cs="Courier New"/>
@@ -1104,25 +845,13 @@
                               </w:rPr>
                               <w:t xml:space="preserve">    </w:t>
                             </w:r>
-                            <w:proofErr w:type="spellStart"/>
-                            <w:proofErr w:type="gramStart"/>
-                            <w:r>
-                              <w:rPr>
-                                <w:rFonts w:ascii="Courier New" w:hAnsi="Courier New" w:cs="Courier New"/>
-                                <w:sz w:val="20"/>
-                                <w:szCs w:val="20"/>
-                              </w:rPr>
-                              <w:t>forceRTMP</w:t>
-                            </w:r>
-                            <w:proofErr w:type="spellEnd"/>
-                            <w:proofErr w:type="gramEnd"/>
-                            <w:r>
-                              <w:rPr>
-                                <w:rFonts w:ascii="Courier New" w:hAnsi="Courier New" w:cs="Courier New"/>
-                                <w:sz w:val="20"/>
-                                <w:szCs w:val="20"/>
-                              </w:rPr>
-                              <w:t xml:space="preserve">: </w:t>
+                            <w:r>
+                              <w:rPr>
+                                <w:rFonts w:ascii="Courier New" w:hAnsi="Courier New" w:cs="Courier New"/>
+                                <w:sz w:val="20"/>
+                                <w:szCs w:val="20"/>
+                              </w:rPr>
+                              <w:t xml:space="preserve">forceRTMP: </w:t>
                             </w:r>
                             <w:r>
                               <w:rPr>
@@ -1155,45 +884,7 @@
                                 <w:sz w:val="20"/>
                                 <w:szCs w:val="20"/>
                               </w:rPr>
-                              <w:t xml:space="preserve">         </w:t>
-                            </w:r>
-                            <w:proofErr w:type="spellStart"/>
-                            <w:proofErr w:type="gramStart"/>
-                            <w:r>
-                              <w:rPr>
-                                <w:rFonts w:ascii="Courier New" w:hAnsi="Courier New" w:cs="Courier New"/>
-                                <w:sz w:val="20"/>
-                                <w:szCs w:val="20"/>
-                              </w:rPr>
-                              <w:t>flashContainer</w:t>
-                            </w:r>
-                            <w:proofErr w:type="spellEnd"/>
-                            <w:proofErr w:type="gramEnd"/>
-                            <w:r>
-                              <w:rPr>
-                                <w:rFonts w:ascii="Courier New" w:hAnsi="Courier New" w:cs="Courier New"/>
-                                <w:sz w:val="20"/>
-                                <w:szCs w:val="20"/>
-                              </w:rPr>
-                              <w:t>: ‘</w:t>
-                            </w:r>
-                            <w:proofErr w:type="spellStart"/>
-                            <w:r>
-                              <w:rPr>
-                                <w:rFonts w:ascii="Courier New" w:hAnsi="Courier New" w:cs="Courier New"/>
-                                <w:sz w:val="20"/>
-                                <w:szCs w:val="20"/>
-                              </w:rPr>
-                              <w:t>flash_div</w:t>
-                            </w:r>
-                            <w:proofErr w:type="spellEnd"/>
-                            <w:r>
-                              <w:rPr>
-                                <w:rFonts w:ascii="Courier New" w:hAnsi="Courier New" w:cs="Courier New"/>
-                                <w:sz w:val="20"/>
-                                <w:szCs w:val="20"/>
-                              </w:rPr>
-                              <w:t>’,</w:t>
+                              <w:t xml:space="preserve">         flashContainer: ‘flash_div’,</w:t>
                             </w:r>
                           </w:p>
                           <w:p>
@@ -1210,27 +901,7 @@
                                 <w:sz w:val="20"/>
                                 <w:szCs w:val="20"/>
                               </w:rPr>
-                              <w:t xml:space="preserve">         </w:t>
-                            </w:r>
-                            <w:proofErr w:type="spellStart"/>
-                            <w:proofErr w:type="gramStart"/>
-                            <w:r>
-                              <w:rPr>
-                                <w:rFonts w:ascii="Courier New" w:hAnsi="Courier New" w:cs="Courier New"/>
-                                <w:sz w:val="20"/>
-                                <w:szCs w:val="20"/>
-                              </w:rPr>
-                              <w:t>onLoaded</w:t>
-                            </w:r>
-                            <w:proofErr w:type="spellEnd"/>
-                            <w:proofErr w:type="gramEnd"/>
-                            <w:r>
-                              <w:rPr>
-                                <w:rFonts w:ascii="Courier New" w:hAnsi="Courier New" w:cs="Courier New"/>
-                                <w:sz w:val="20"/>
-                                <w:szCs w:val="20"/>
-                              </w:rPr>
-                              <w:t>: function</w:t>
+                              <w:t xml:space="preserve">         onLoaded: function</w:t>
                             </w:r>
                             <w:r>
                               <w:rPr>
@@ -1289,69 +960,13 @@
                               </w:rPr>
                               <w:t xml:space="preserve">             </w:t>
                             </w:r>
-                            <w:proofErr w:type="spellStart"/>
-                            <w:proofErr w:type="gramStart"/>
-                            <w:r>
-                              <w:rPr>
-                                <w:rFonts w:ascii="Courier New" w:hAnsi="Courier New" w:cs="Courier New"/>
-                                <w:sz w:val="20"/>
-                                <w:szCs w:val="20"/>
-                              </w:rPr>
-                              <w:t>document.getElementById</w:t>
-                            </w:r>
-                            <w:proofErr w:type="spellEnd"/>
-                            <w:r>
-                              <w:rPr>
-                                <w:rFonts w:ascii="Courier New" w:hAnsi="Courier New" w:cs="Courier New"/>
-                                <w:sz w:val="20"/>
-                                <w:szCs w:val="20"/>
-                              </w:rPr>
-                              <w:t>(</w:t>
-                            </w:r>
-                            <w:proofErr w:type="gramEnd"/>
-                            <w:r>
-                              <w:rPr>
-                                <w:rFonts w:ascii="Courier New" w:hAnsi="Courier New" w:cs="Courier New"/>
-                                <w:sz w:val="20"/>
-                                <w:szCs w:val="20"/>
-                              </w:rPr>
-                              <w:t>‘</w:t>
-                            </w:r>
-                            <w:proofErr w:type="spellStart"/>
-                            <w:r>
-                              <w:rPr>
-                                <w:rFonts w:ascii="Courier New" w:hAnsi="Courier New" w:cs="Courier New"/>
-                                <w:sz w:val="20"/>
-                                <w:szCs w:val="20"/>
-                              </w:rPr>
-                              <w:t>loginForm</w:t>
-                            </w:r>
-                            <w:proofErr w:type="spellEnd"/>
-                            <w:r>
-                              <w:rPr>
-                                <w:rFonts w:ascii="Courier New" w:hAnsi="Courier New" w:cs="Courier New"/>
-                                <w:sz w:val="20"/>
-                                <w:szCs w:val="20"/>
-                              </w:rPr>
-                              <w:t>’).</w:t>
-                            </w:r>
-                            <w:proofErr w:type="spellStart"/>
-                            <w:r>
-                              <w:rPr>
-                                <w:rFonts w:ascii="Courier New" w:hAnsi="Courier New" w:cs="Courier New"/>
-                                <w:sz w:val="20"/>
-                                <w:szCs w:val="20"/>
-                              </w:rPr>
-                              <w:t>style.display</w:t>
-                            </w:r>
-                            <w:proofErr w:type="spellEnd"/>
-                            <w:r>
-                              <w:rPr>
-                                <w:rFonts w:ascii="Courier New" w:hAnsi="Courier New" w:cs="Courier New"/>
-                                <w:sz w:val="20"/>
-                                <w:szCs w:val="20"/>
-                              </w:rPr>
-                              <w:t xml:space="preserve"> = ‘block’;</w:t>
+                            <w:r>
+                              <w:rPr>
+                                <w:rFonts w:ascii="Courier New" w:hAnsi="Courier New" w:cs="Courier New"/>
+                                <w:sz w:val="20"/>
+                                <w:szCs w:val="20"/>
+                              </w:rPr>
+                              <w:t>document.getElementById(‘loginForm’).style.display = ‘block’;</w:t>
                             </w:r>
                           </w:p>
                           <w:p>
@@ -1398,25 +1013,13 @@
                               </w:rPr>
                               <w:t xml:space="preserve">         </w:t>
                             </w:r>
-                            <w:proofErr w:type="spellStart"/>
-                            <w:proofErr w:type="gramStart"/>
-                            <w:r>
-                              <w:rPr>
-                                <w:rFonts w:ascii="Courier New" w:hAnsi="Courier New" w:cs="Courier New"/>
-                                <w:sz w:val="20"/>
-                                <w:szCs w:val="20"/>
-                              </w:rPr>
-                              <w:t>onFlashMissing</w:t>
-                            </w:r>
-                            <w:proofErr w:type="spellEnd"/>
-                            <w:proofErr w:type="gramEnd"/>
-                            <w:r>
-                              <w:rPr>
-                                <w:rFonts w:ascii="Courier New" w:hAnsi="Courier New" w:cs="Courier New"/>
-                                <w:sz w:val="20"/>
-                                <w:szCs w:val="20"/>
-                              </w:rPr>
-                              <w:t>: function(container) {</w:t>
+                            <w:r>
+                              <w:rPr>
+                                <w:rFonts w:ascii="Courier New" w:hAnsi="Courier New" w:cs="Courier New"/>
+                                <w:sz w:val="20"/>
+                                <w:szCs w:val="20"/>
+                              </w:rPr>
+                              <w:t>onFlashMissing: function(container) {</w:t>
                             </w:r>
                           </w:p>
                           <w:p>
@@ -1435,23 +1038,13 @@
                               </w:rPr>
                               <w:t xml:space="preserve">             </w:t>
                             </w:r>
-                            <w:proofErr w:type="spellStart"/>
-                            <w:r>
-                              <w:rPr>
-                                <w:rFonts w:ascii="Courier New" w:hAnsi="Courier New" w:cs="Courier New"/>
-                                <w:sz w:val="20"/>
-                                <w:szCs w:val="20"/>
-                              </w:rPr>
-                              <w:t>container.innerHTML</w:t>
-                            </w:r>
-                            <w:proofErr w:type="spellEnd"/>
-                            <w:r>
-                              <w:rPr>
-                                <w:rFonts w:ascii="Courier New" w:hAnsi="Courier New" w:cs="Courier New"/>
-                                <w:sz w:val="20"/>
-                                <w:szCs w:val="20"/>
-                              </w:rPr>
-                              <w:t xml:space="preserve"> = 'This requires the Adobe Flash Player. ';</w:t>
+                            <w:r>
+                              <w:rPr>
+                                <w:rFonts w:ascii="Courier New" w:hAnsi="Courier New" w:cs="Courier New"/>
+                                <w:sz w:val="20"/>
+                                <w:szCs w:val="20"/>
+                              </w:rPr>
+                              <w:t>container.innerHTML = 'This requires the Adobe Flash Player. ';</w:t>
                             </w:r>
                           </w:p>
                           <w:p>
@@ -1470,23 +1063,13 @@
                               </w:rPr>
                               <w:t xml:space="preserve">             </w:t>
                             </w:r>
-                            <w:proofErr w:type="spellStart"/>
-                            <w:r>
-                              <w:rPr>
-                                <w:rFonts w:ascii="Courier New" w:hAnsi="Courier New" w:cs="Courier New"/>
-                                <w:sz w:val="20"/>
-                                <w:szCs w:val="20"/>
-                              </w:rPr>
-                              <w:t>container.className</w:t>
-                            </w:r>
-                            <w:proofErr w:type="spellEnd"/>
-                            <w:r>
-                              <w:rPr>
-                                <w:rFonts w:ascii="Courier New" w:hAnsi="Courier New" w:cs="Courier New"/>
-                                <w:sz w:val="20"/>
-                                <w:szCs w:val="20"/>
-                              </w:rPr>
-                              <w:t xml:space="preserve"> = 'flash-</w:t>
+                            <w:r>
+                              <w:rPr>
+                                <w:rFonts w:ascii="Courier New" w:hAnsi="Courier New" w:cs="Courier New"/>
+                                <w:sz w:val="20"/>
+                                <w:szCs w:val="20"/>
+                              </w:rPr>
+                              <w:t>container.className = 'flash-</w:t>
                             </w:r>
                             <w:r>
                               <w:rPr>
@@ -1570,36 +1153,7 @@
                                 <w:sz w:val="20"/>
                                 <w:szCs w:val="20"/>
                               </w:rPr>
-                              <w:t xml:space="preserve">     </w:t>
-                            </w:r>
-                            <w:proofErr w:type="spellStart"/>
-                            <w:proofErr w:type="gramStart"/>
-                            <w:r>
-                              <w:rPr>
-                                <w:rFonts w:ascii="Courier New" w:hAnsi="Courier New" w:cs="Courier New"/>
-                                <w:sz w:val="20"/>
-                                <w:szCs w:val="20"/>
-                              </w:rPr>
-                              <w:t>kazoo.init</w:t>
-                            </w:r>
-                            <w:proofErr w:type="spellEnd"/>
-                            <w:r>
-                              <w:rPr>
-                                <w:rFonts w:ascii="Courier New" w:hAnsi="Courier New" w:cs="Courier New"/>
-                                <w:sz w:val="20"/>
-                                <w:szCs w:val="20"/>
-                              </w:rPr>
-                              <w:t>(</w:t>
-                            </w:r>
-                            <w:proofErr w:type="spellStart"/>
-                            <w:proofErr w:type="gramEnd"/>
-                            <w:r>
-                              <w:rPr>
-                                <w:rFonts w:ascii="Courier New" w:hAnsi="Courier New" w:cs="Courier New"/>
-                                <w:sz w:val="20"/>
-                                <w:szCs w:val="20"/>
-                              </w:rPr>
-                              <w:t>params</w:t>
+                              <w:t xml:space="preserve">     kazoo.init(params</w:t>
                             </w:r>
                             <w:r>
                               <w:rPr>
@@ -1609,7 +1163,6 @@
                               </w:rPr>
                               <w:t>Init</w:t>
                             </w:r>
-                            <w:proofErr w:type="spellEnd"/>
                             <w:r>
                               <w:rPr>
                                 <w:rFonts w:ascii="Courier New" w:hAnsi="Courier New" w:cs="Courier New"/>
@@ -1657,34 +1210,13 @@
                         </w:rPr>
                         <w:t xml:space="preserve">     </w:t>
                       </w:r>
-                      <w:proofErr w:type="spellStart"/>
-                      <w:proofErr w:type="gramStart"/>
-                      <w:r>
-                        <w:rPr>
-                          <w:rFonts w:ascii="Courier New" w:hAnsi="Courier New" w:cs="Courier New"/>
-                          <w:sz w:val="20"/>
-                          <w:szCs w:val="20"/>
-                        </w:rPr>
-                        <w:t>var</w:t>
-                      </w:r>
-                      <w:proofErr w:type="spellEnd"/>
-                      <w:proofErr w:type="gramEnd"/>
-                      <w:r>
-                        <w:rPr>
-                          <w:rFonts w:ascii="Courier New" w:hAnsi="Courier New" w:cs="Courier New"/>
-                          <w:sz w:val="20"/>
-                          <w:szCs w:val="20"/>
-                        </w:rPr>
-                        <w:t xml:space="preserve"> </w:t>
-                      </w:r>
-                      <w:proofErr w:type="spellStart"/>
-                      <w:r>
-                        <w:rPr>
-                          <w:rFonts w:ascii="Courier New" w:hAnsi="Courier New" w:cs="Courier New"/>
-                          <w:sz w:val="20"/>
-                          <w:szCs w:val="20"/>
-                        </w:rPr>
-                        <w:t>params</w:t>
+                      <w:r>
+                        <w:rPr>
+                          <w:rFonts w:ascii="Courier New" w:hAnsi="Courier New" w:cs="Courier New"/>
+                          <w:sz w:val="20"/>
+                          <w:szCs w:val="20"/>
+                        </w:rPr>
+                        <w:t>var params</w:t>
                       </w:r>
                       <w:r>
                         <w:rPr>
@@ -1694,7 +1226,6 @@
                         </w:rPr>
                         <w:t>Init</w:t>
                       </w:r>
-                      <w:proofErr w:type="spellEnd"/>
                       <w:r>
                         <w:rPr>
                           <w:rFonts w:ascii="Courier New" w:hAnsi="Courier New" w:cs="Courier New"/>
@@ -1728,25 +1259,13 @@
                         </w:rPr>
                         <w:t xml:space="preserve">    </w:t>
                       </w:r>
-                      <w:proofErr w:type="spellStart"/>
-                      <w:proofErr w:type="gramStart"/>
-                      <w:r>
-                        <w:rPr>
-                          <w:rFonts w:ascii="Courier New" w:hAnsi="Courier New" w:cs="Courier New"/>
-                          <w:sz w:val="20"/>
-                          <w:szCs w:val="20"/>
-                        </w:rPr>
-                        <w:t>forceRTMP</w:t>
-                      </w:r>
-                      <w:proofErr w:type="spellEnd"/>
-                      <w:proofErr w:type="gramEnd"/>
-                      <w:r>
-                        <w:rPr>
-                          <w:rFonts w:ascii="Courier New" w:hAnsi="Courier New" w:cs="Courier New"/>
-                          <w:sz w:val="20"/>
-                          <w:szCs w:val="20"/>
-                        </w:rPr>
-                        <w:t xml:space="preserve">: </w:t>
+                      <w:r>
+                        <w:rPr>
+                          <w:rFonts w:ascii="Courier New" w:hAnsi="Courier New" w:cs="Courier New"/>
+                          <w:sz w:val="20"/>
+                          <w:szCs w:val="20"/>
+                        </w:rPr>
+                        <w:t xml:space="preserve">forceRTMP: </w:t>
                       </w:r>
                       <w:r>
                         <w:rPr>
@@ -1779,45 +1298,7 @@
                           <w:sz w:val="20"/>
                           <w:szCs w:val="20"/>
                         </w:rPr>
-                        <w:t xml:space="preserve">         </w:t>
-                      </w:r>
-                      <w:proofErr w:type="spellStart"/>
-                      <w:proofErr w:type="gramStart"/>
-                      <w:r>
-                        <w:rPr>
-                          <w:rFonts w:ascii="Courier New" w:hAnsi="Courier New" w:cs="Courier New"/>
-                          <w:sz w:val="20"/>
-                          <w:szCs w:val="20"/>
-                        </w:rPr>
-                        <w:t>flashContainer</w:t>
-                      </w:r>
-                      <w:proofErr w:type="spellEnd"/>
-                      <w:proofErr w:type="gramEnd"/>
-                      <w:r>
-                        <w:rPr>
-                          <w:rFonts w:ascii="Courier New" w:hAnsi="Courier New" w:cs="Courier New"/>
-                          <w:sz w:val="20"/>
-                          <w:szCs w:val="20"/>
-                        </w:rPr>
-                        <w:t>: ‘</w:t>
-                      </w:r>
-                      <w:proofErr w:type="spellStart"/>
-                      <w:r>
-                        <w:rPr>
-                          <w:rFonts w:ascii="Courier New" w:hAnsi="Courier New" w:cs="Courier New"/>
-                          <w:sz w:val="20"/>
-                          <w:szCs w:val="20"/>
-                        </w:rPr>
-                        <w:t>flash_div</w:t>
-                      </w:r>
-                      <w:proofErr w:type="spellEnd"/>
-                      <w:r>
-                        <w:rPr>
-                          <w:rFonts w:ascii="Courier New" w:hAnsi="Courier New" w:cs="Courier New"/>
-                          <w:sz w:val="20"/>
-                          <w:szCs w:val="20"/>
-                        </w:rPr>
-                        <w:t>’,</w:t>
+                        <w:t xml:space="preserve">         flashContainer: ‘flash_div’,</w:t>
                       </w:r>
                     </w:p>
                     <w:p>
@@ -1834,27 +1315,7 @@
                           <w:sz w:val="20"/>
                           <w:szCs w:val="20"/>
                         </w:rPr>
-                        <w:t xml:space="preserve">         </w:t>
-                      </w:r>
-                      <w:proofErr w:type="spellStart"/>
-                      <w:proofErr w:type="gramStart"/>
-                      <w:r>
-                        <w:rPr>
-                          <w:rFonts w:ascii="Courier New" w:hAnsi="Courier New" w:cs="Courier New"/>
-                          <w:sz w:val="20"/>
-                          <w:szCs w:val="20"/>
-                        </w:rPr>
-                        <w:t>onLoaded</w:t>
-                      </w:r>
-                      <w:proofErr w:type="spellEnd"/>
-                      <w:proofErr w:type="gramEnd"/>
-                      <w:r>
-                        <w:rPr>
-                          <w:rFonts w:ascii="Courier New" w:hAnsi="Courier New" w:cs="Courier New"/>
-                          <w:sz w:val="20"/>
-                          <w:szCs w:val="20"/>
-                        </w:rPr>
-                        <w:t>: function</w:t>
+                        <w:t xml:space="preserve">         onLoaded: function</w:t>
                       </w:r>
                       <w:r>
                         <w:rPr>
@@ -1913,69 +1374,13 @@
                         </w:rPr>
                         <w:t xml:space="preserve">             </w:t>
                       </w:r>
-                      <w:proofErr w:type="spellStart"/>
-                      <w:proofErr w:type="gramStart"/>
-                      <w:r>
-                        <w:rPr>
-                          <w:rFonts w:ascii="Courier New" w:hAnsi="Courier New" w:cs="Courier New"/>
-                          <w:sz w:val="20"/>
-                          <w:szCs w:val="20"/>
-                        </w:rPr>
-                        <w:t>document.getElementById</w:t>
-                      </w:r>
-                      <w:proofErr w:type="spellEnd"/>
-                      <w:r>
-                        <w:rPr>
-                          <w:rFonts w:ascii="Courier New" w:hAnsi="Courier New" w:cs="Courier New"/>
-                          <w:sz w:val="20"/>
-                          <w:szCs w:val="20"/>
-                        </w:rPr>
-                        <w:t>(</w:t>
-                      </w:r>
-                      <w:proofErr w:type="gramEnd"/>
-                      <w:r>
-                        <w:rPr>
-                          <w:rFonts w:ascii="Courier New" w:hAnsi="Courier New" w:cs="Courier New"/>
-                          <w:sz w:val="20"/>
-                          <w:szCs w:val="20"/>
-                        </w:rPr>
-                        <w:t>‘</w:t>
-                      </w:r>
-                      <w:proofErr w:type="spellStart"/>
-                      <w:r>
-                        <w:rPr>
-                          <w:rFonts w:ascii="Courier New" w:hAnsi="Courier New" w:cs="Courier New"/>
-                          <w:sz w:val="20"/>
-                          <w:szCs w:val="20"/>
-                        </w:rPr>
-                        <w:t>loginForm</w:t>
-                      </w:r>
-                      <w:proofErr w:type="spellEnd"/>
-                      <w:r>
-                        <w:rPr>
-                          <w:rFonts w:ascii="Courier New" w:hAnsi="Courier New" w:cs="Courier New"/>
-                          <w:sz w:val="20"/>
-                          <w:szCs w:val="20"/>
-                        </w:rPr>
-                        <w:t>’).</w:t>
-                      </w:r>
-                      <w:proofErr w:type="spellStart"/>
-                      <w:r>
-                        <w:rPr>
-                          <w:rFonts w:ascii="Courier New" w:hAnsi="Courier New" w:cs="Courier New"/>
-                          <w:sz w:val="20"/>
-                          <w:szCs w:val="20"/>
-                        </w:rPr>
-                        <w:t>style.display</w:t>
-                      </w:r>
-                      <w:proofErr w:type="spellEnd"/>
-                      <w:r>
-                        <w:rPr>
-                          <w:rFonts w:ascii="Courier New" w:hAnsi="Courier New" w:cs="Courier New"/>
-                          <w:sz w:val="20"/>
-                          <w:szCs w:val="20"/>
-                        </w:rPr>
-                        <w:t xml:space="preserve"> = ‘block’;</w:t>
+                      <w:r>
+                        <w:rPr>
+                          <w:rFonts w:ascii="Courier New" w:hAnsi="Courier New" w:cs="Courier New"/>
+                          <w:sz w:val="20"/>
+                          <w:szCs w:val="20"/>
+                        </w:rPr>
+                        <w:t>document.getElementById(‘loginForm’).style.display = ‘block’;</w:t>
                       </w:r>
                     </w:p>
                     <w:p>
@@ -2022,25 +1427,13 @@
                         </w:rPr>
                         <w:t xml:space="preserve">         </w:t>
                       </w:r>
-                      <w:proofErr w:type="spellStart"/>
-                      <w:proofErr w:type="gramStart"/>
-                      <w:r>
-                        <w:rPr>
-                          <w:rFonts w:ascii="Courier New" w:hAnsi="Courier New" w:cs="Courier New"/>
-                          <w:sz w:val="20"/>
-                          <w:szCs w:val="20"/>
-                        </w:rPr>
-                        <w:t>onFlashMissing</w:t>
-                      </w:r>
-                      <w:proofErr w:type="spellEnd"/>
-                      <w:proofErr w:type="gramEnd"/>
-                      <w:r>
-                        <w:rPr>
-                          <w:rFonts w:ascii="Courier New" w:hAnsi="Courier New" w:cs="Courier New"/>
-                          <w:sz w:val="20"/>
-                          <w:szCs w:val="20"/>
-                        </w:rPr>
-                        <w:t>: function(container) {</w:t>
+                      <w:r>
+                        <w:rPr>
+                          <w:rFonts w:ascii="Courier New" w:hAnsi="Courier New" w:cs="Courier New"/>
+                          <w:sz w:val="20"/>
+                          <w:szCs w:val="20"/>
+                        </w:rPr>
+                        <w:t>onFlashMissing: function(container) {</w:t>
                       </w:r>
                     </w:p>
                     <w:p>
@@ -2059,23 +1452,13 @@
                         </w:rPr>
                         <w:t xml:space="preserve">             </w:t>
                       </w:r>
-                      <w:proofErr w:type="spellStart"/>
-                      <w:r>
-                        <w:rPr>
-                          <w:rFonts w:ascii="Courier New" w:hAnsi="Courier New" w:cs="Courier New"/>
-                          <w:sz w:val="20"/>
-                          <w:szCs w:val="20"/>
-                        </w:rPr>
-                        <w:t>container.innerHTML</w:t>
-                      </w:r>
-                      <w:proofErr w:type="spellEnd"/>
-                      <w:r>
-                        <w:rPr>
-                          <w:rFonts w:ascii="Courier New" w:hAnsi="Courier New" w:cs="Courier New"/>
-                          <w:sz w:val="20"/>
-                          <w:szCs w:val="20"/>
-                        </w:rPr>
-                        <w:t xml:space="preserve"> = 'This requires the Adobe Flash Player. ';</w:t>
+                      <w:r>
+                        <w:rPr>
+                          <w:rFonts w:ascii="Courier New" w:hAnsi="Courier New" w:cs="Courier New"/>
+                          <w:sz w:val="20"/>
+                          <w:szCs w:val="20"/>
+                        </w:rPr>
+                        <w:t>container.innerHTML = 'This requires the Adobe Flash Player. ';</w:t>
                       </w:r>
                     </w:p>
                     <w:p>
@@ -2094,23 +1477,13 @@
                         </w:rPr>
                         <w:t xml:space="preserve">             </w:t>
                       </w:r>
-                      <w:proofErr w:type="spellStart"/>
-                      <w:r>
-                        <w:rPr>
-                          <w:rFonts w:ascii="Courier New" w:hAnsi="Courier New" w:cs="Courier New"/>
-                          <w:sz w:val="20"/>
-                          <w:szCs w:val="20"/>
-                        </w:rPr>
-                        <w:t>container.className</w:t>
-                      </w:r>
-                      <w:proofErr w:type="spellEnd"/>
-                      <w:r>
-                        <w:rPr>
-                          <w:rFonts w:ascii="Courier New" w:hAnsi="Courier New" w:cs="Courier New"/>
-                          <w:sz w:val="20"/>
-                          <w:szCs w:val="20"/>
-                        </w:rPr>
-                        <w:t xml:space="preserve"> = 'flash-</w:t>
+                      <w:r>
+                        <w:rPr>
+                          <w:rFonts w:ascii="Courier New" w:hAnsi="Courier New" w:cs="Courier New"/>
+                          <w:sz w:val="20"/>
+                          <w:szCs w:val="20"/>
+                        </w:rPr>
+                        <w:t>container.className = 'flash-</w:t>
                       </w:r>
                       <w:r>
                         <w:rPr>
@@ -2194,36 +1567,7 @@
                           <w:sz w:val="20"/>
                           <w:szCs w:val="20"/>
                         </w:rPr>
-                        <w:t xml:space="preserve">     </w:t>
-                      </w:r>
-                      <w:proofErr w:type="spellStart"/>
-                      <w:proofErr w:type="gramStart"/>
-                      <w:r>
-                        <w:rPr>
-                          <w:rFonts w:ascii="Courier New" w:hAnsi="Courier New" w:cs="Courier New"/>
-                          <w:sz w:val="20"/>
-                          <w:szCs w:val="20"/>
-                        </w:rPr>
-                        <w:t>kazoo.init</w:t>
-                      </w:r>
-                      <w:proofErr w:type="spellEnd"/>
-                      <w:r>
-                        <w:rPr>
-                          <w:rFonts w:ascii="Courier New" w:hAnsi="Courier New" w:cs="Courier New"/>
-                          <w:sz w:val="20"/>
-                          <w:szCs w:val="20"/>
-                        </w:rPr>
-                        <w:t>(</w:t>
-                      </w:r>
-                      <w:proofErr w:type="spellStart"/>
-                      <w:proofErr w:type="gramEnd"/>
-                      <w:r>
-                        <w:rPr>
-                          <w:rFonts w:ascii="Courier New" w:hAnsi="Courier New" w:cs="Courier New"/>
-                          <w:sz w:val="20"/>
-                          <w:szCs w:val="20"/>
-                        </w:rPr>
-                        <w:t>params</w:t>
+                        <w:t xml:space="preserve">     kazoo.init(params</w:t>
                       </w:r>
                       <w:r>
                         <w:rPr>
@@ -2233,7 +1577,6 @@
                         </w:rPr>
                         <w:t>Init</w:t>
                       </w:r>
-                      <w:proofErr w:type="spellEnd"/>
                       <w:r>
                         <w:rPr>
                           <w:rFonts w:ascii="Courier New" w:hAnsi="Courier New" w:cs="Courier New"/>
@@ -2362,27 +1705,7 @@
           <w:szCs w:val="20"/>
         </w:rPr>
         <w:lastRenderedPageBreak/>
-        <w:t xml:space="preserve">In order to register to some SIP credentials, we need to use the </w:t>
-      </w:r>
-      <w:proofErr w:type="spellStart"/>
-      <w:r>
-        <w:rPr>
-          <w:rFonts w:ascii="Verdana" w:hAnsi="Verdana" w:cs="Tahoma"/>
-          <w:color w:val="282828"/>
-          <w:sz w:val="20"/>
-          <w:szCs w:val="20"/>
-        </w:rPr>
-        <w:t>kazoo.register</w:t>
-      </w:r>
-      <w:proofErr w:type="spellEnd"/>
-      <w:r>
-        <w:rPr>
-          <w:rFonts w:ascii="Verdana" w:hAnsi="Verdana" w:cs="Tahoma"/>
-          <w:color w:val="282828"/>
-          <w:sz w:val="20"/>
-          <w:szCs w:val="20"/>
-        </w:rPr>
-        <w:t xml:space="preserve"> function, the expected parameters are the following:</w:t>
+        <w:t>In order to register to some SIP credentials, we need to use the kazoo.register function, the expected parameters are the following:</w:t>
       </w:r>
     </w:p>
     <w:p>
@@ -2411,7 +1734,6 @@
           <w:szCs w:val="20"/>
         </w:rPr>
       </w:pPr>
-      <w:proofErr w:type="spellStart"/>
       <w:r>
         <w:rPr>
           <w:rFonts w:ascii="Verdana" w:hAnsi="Verdana" w:cs="Tahoma"/>
@@ -2434,35 +1756,14 @@
         </w:rPr>
         <w:t>sUrl</w:t>
       </w:r>
-      <w:proofErr w:type="spellEnd"/>
-      <w:r>
-        <w:rPr>
-          <w:rFonts w:ascii="Verdana" w:hAnsi="Verdana" w:cs="Tahoma"/>
-          <w:color w:val="282828"/>
-          <w:sz w:val="20"/>
-          <w:szCs w:val="20"/>
-        </w:rPr>
-        <w:t>: Web Socket Server URL (</w:t>
-      </w:r>
-      <w:proofErr w:type="spellStart"/>
-      <w:r>
-        <w:rPr>
-          <w:rFonts w:ascii="Verdana" w:hAnsi="Verdana" w:cs="Tahoma"/>
-          <w:color w:val="282828"/>
-          <w:sz w:val="20"/>
-          <w:szCs w:val="20"/>
-        </w:rPr>
-        <w:t>eg</w:t>
-      </w:r>
-      <w:proofErr w:type="spellEnd"/>
-      <w:r>
-        <w:rPr>
-          <w:rFonts w:ascii="Verdana" w:hAnsi="Verdana" w:cs="Tahoma"/>
-          <w:color w:val="282828"/>
-          <w:sz w:val="20"/>
-          <w:szCs w:val="20"/>
-        </w:rPr>
-        <w:t>: ws://10.26.0.41:8080)</w:t>
+      <w:r>
+        <w:rPr>
+          <w:rFonts w:ascii="Verdana" w:hAnsi="Verdana" w:cs="Tahoma"/>
+          <w:color w:val="282828"/>
+          <w:sz w:val="20"/>
+          <w:szCs w:val="20"/>
+        </w:rPr>
+        <w:t>: Web Socket Server URL (eg: ws://10.26.0.41:8080)</w:t>
       </w:r>
     </w:p>
     <w:p>
@@ -2480,7 +1781,6 @@
           <w:szCs w:val="20"/>
         </w:rPr>
       </w:pPr>
-      <w:proofErr w:type="spellStart"/>
       <w:r>
         <w:rPr>
           <w:rFonts w:ascii="Verdana" w:hAnsi="Verdana" w:cs="Tahoma"/>
@@ -2492,35 +1792,14 @@
         </w:rPr>
         <w:t>rtmpUrl</w:t>
       </w:r>
-      <w:proofErr w:type="spellEnd"/>
-      <w:r>
-        <w:rPr>
-          <w:rFonts w:ascii="Verdana" w:hAnsi="Verdana" w:cs="Tahoma"/>
-          <w:color w:val="282828"/>
-          <w:sz w:val="20"/>
-          <w:szCs w:val="20"/>
-        </w:rPr>
-        <w:t>: RTMP Server URL (</w:t>
-      </w:r>
-      <w:proofErr w:type="spellStart"/>
-      <w:r>
-        <w:rPr>
-          <w:rFonts w:ascii="Verdana" w:hAnsi="Verdana" w:cs="Tahoma"/>
-          <w:color w:val="282828"/>
-          <w:sz w:val="20"/>
-          <w:szCs w:val="20"/>
-        </w:rPr>
-        <w:t>eg</w:t>
-      </w:r>
-      <w:proofErr w:type="spellEnd"/>
-      <w:r>
-        <w:rPr>
-          <w:rFonts w:ascii="Verdana" w:hAnsi="Verdana" w:cs="Tahoma"/>
-          <w:color w:val="282828"/>
-          <w:sz w:val="20"/>
-          <w:szCs w:val="20"/>
-        </w:rPr>
-        <w:t>: rtmp://10.26.0.41/sip)</w:t>
+      <w:r>
+        <w:rPr>
+          <w:rFonts w:ascii="Verdana" w:hAnsi="Verdana" w:cs="Tahoma"/>
+          <w:color w:val="282828"/>
+          <w:sz w:val="20"/>
+          <w:szCs w:val="20"/>
+        </w:rPr>
+        <w:t>: RTMP Server URL (eg: rtmp://10.26.0.41/sip)</w:t>
       </w:r>
     </w:p>
     <w:p>
@@ -2556,27 +1835,7 @@
           <w:sz w:val="20"/>
           <w:szCs w:val="20"/>
         </w:rPr>
-        <w:t xml:space="preserve">: SIP Realm (Realm linked to your Kazoo account, </w:t>
-      </w:r>
-      <w:proofErr w:type="spellStart"/>
-      <w:r>
-        <w:rPr>
-          <w:rFonts w:ascii="Verdana" w:hAnsi="Verdana" w:cs="Tahoma"/>
-          <w:color w:val="282828"/>
-          <w:sz w:val="20"/>
-          <w:szCs w:val="20"/>
-        </w:rPr>
-        <w:t>eg</w:t>
-      </w:r>
-      <w:proofErr w:type="spellEnd"/>
-      <w:r>
-        <w:rPr>
-          <w:rFonts w:ascii="Verdana" w:hAnsi="Verdana" w:cs="Tahoma"/>
-          <w:color w:val="282828"/>
-          <w:sz w:val="20"/>
-          <w:szCs w:val="20"/>
-        </w:rPr>
-        <w:t>: d218ds.sip.2600hz.com)</w:t>
+        <w:t>: SIP Realm (Realm linked to your Kazoo account, eg: d218ds.sip.2600hz.com)</w:t>
       </w:r>
     </w:p>
     <w:p>
@@ -2594,7 +1853,6 @@
           <w:szCs w:val="20"/>
         </w:rPr>
       </w:pPr>
-      <w:proofErr w:type="spellStart"/>
       <w:r>
         <w:rPr>
           <w:rFonts w:ascii="Verdana" w:hAnsi="Verdana" w:cs="Tahoma"/>
@@ -2606,7 +1864,6 @@
         </w:rPr>
         <w:t>privateIdentity</w:t>
       </w:r>
-      <w:proofErr w:type="spellEnd"/>
       <w:r>
         <w:rPr>
           <w:rFonts w:ascii="Verdana" w:hAnsi="Verdana" w:cs="Tahoma"/>
@@ -2650,27 +1907,7 @@
           <w:sz w:val="20"/>
           <w:szCs w:val="20"/>
         </w:rPr>
-        <w:t xml:space="preserve"> (</w:t>
-      </w:r>
-      <w:proofErr w:type="spellStart"/>
-      <w:r>
-        <w:rPr>
-          <w:rFonts w:ascii="Verdana" w:hAnsi="Verdana" w:cs="Tahoma"/>
-          <w:color w:val="282828"/>
-          <w:sz w:val="20"/>
-          <w:szCs w:val="20"/>
-        </w:rPr>
-        <w:t>eg</w:t>
-      </w:r>
-      <w:proofErr w:type="spellEnd"/>
-      <w:r>
-        <w:rPr>
-          <w:rFonts w:ascii="Verdana" w:hAnsi="Verdana" w:cs="Tahoma"/>
-          <w:color w:val="282828"/>
-          <w:sz w:val="20"/>
-          <w:szCs w:val="20"/>
-        </w:rPr>
-        <w:t xml:space="preserve">: </w:t>
+        <w:t xml:space="preserve"> (eg: </w:t>
       </w:r>
       <w:r>
         <w:rPr>
@@ -2724,7 +1961,6 @@
           <w:szCs w:val="20"/>
         </w:rPr>
       </w:pPr>
-      <w:proofErr w:type="spellStart"/>
       <w:r>
         <w:rPr>
           <w:rFonts w:ascii="Verdana" w:hAnsi="Verdana" w:cs="Tahoma"/>
@@ -2736,35 +1972,14 @@
         </w:rPr>
         <w:t>publicIdentity</w:t>
       </w:r>
-      <w:proofErr w:type="spellEnd"/>
-      <w:r>
-        <w:rPr>
-          <w:rFonts w:ascii="Verdana" w:hAnsi="Verdana" w:cs="Tahoma"/>
-          <w:color w:val="282828"/>
-          <w:sz w:val="20"/>
-          <w:szCs w:val="20"/>
-        </w:rPr>
-        <w:t>: SIP Username (</w:t>
-      </w:r>
-      <w:proofErr w:type="spellStart"/>
-      <w:r>
-        <w:rPr>
-          <w:rFonts w:ascii="Verdana" w:hAnsi="Verdana" w:cs="Tahoma"/>
-          <w:color w:val="282828"/>
-          <w:sz w:val="20"/>
-          <w:szCs w:val="20"/>
-        </w:rPr>
-        <w:t>eg</w:t>
-      </w:r>
-      <w:proofErr w:type="spellEnd"/>
-      <w:r>
-        <w:rPr>
-          <w:rFonts w:ascii="Verdana" w:hAnsi="Verdana" w:cs="Tahoma"/>
-          <w:color w:val="282828"/>
-          <w:sz w:val="20"/>
-          <w:szCs w:val="20"/>
-        </w:rPr>
-        <w:t>: user_31dsajsjds)</w:t>
+      <w:r>
+        <w:rPr>
+          <w:rFonts w:ascii="Verdana" w:hAnsi="Verdana" w:cs="Tahoma"/>
+          <w:color w:val="282828"/>
+          <w:sz w:val="20"/>
+          <w:szCs w:val="20"/>
+        </w:rPr>
+        <w:t>: SIP Username (eg: user_31dsajsjds)</w:t>
       </w:r>
     </w:p>
     <w:p>
@@ -2800,27 +2015,7 @@
           <w:sz w:val="20"/>
           <w:szCs w:val="20"/>
         </w:rPr>
-        <w:t>: SIP Password (</w:t>
-      </w:r>
-      <w:proofErr w:type="spellStart"/>
-      <w:r>
-        <w:rPr>
-          <w:rFonts w:ascii="Verdana" w:hAnsi="Verdana" w:cs="Tahoma"/>
-          <w:color w:val="282828"/>
-          <w:sz w:val="20"/>
-          <w:szCs w:val="20"/>
-        </w:rPr>
-        <w:t>eg</w:t>
-      </w:r>
-      <w:proofErr w:type="spellEnd"/>
-      <w:r>
-        <w:rPr>
-          <w:rFonts w:ascii="Verdana" w:hAnsi="Verdana" w:cs="Tahoma"/>
-          <w:color w:val="282828"/>
-          <w:sz w:val="20"/>
-          <w:szCs w:val="20"/>
-        </w:rPr>
-        <w:t>: 23bf1f9wwdslw2)</w:t>
+        <w:t>: SIP Password (eg: 23bf1f9wwdslw2)</w:t>
       </w:r>
     </w:p>
     <w:p>
@@ -2838,8 +2033,6 @@
           <w:szCs w:val="20"/>
         </w:rPr>
       </w:pPr>
-      <w:proofErr w:type="spellStart"/>
-      <w:proofErr w:type="gramStart"/>
       <w:r>
         <w:rPr>
           <w:rFonts w:ascii="Verdana" w:hAnsi="Verdana" w:cs="Tahoma"/>
@@ -2851,76 +2044,14 @@
         </w:rPr>
         <w:t>onIncoming</w:t>
       </w:r>
-      <w:proofErr w:type="spellEnd"/>
-      <w:proofErr w:type="gramEnd"/>
-      <w:r>
-        <w:rPr>
-          <w:rFonts w:ascii="Verdana" w:hAnsi="Verdana" w:cs="Tahoma"/>
-          <w:color w:val="282828"/>
-          <w:sz w:val="20"/>
-          <w:szCs w:val="20"/>
-        </w:rPr>
-        <w:t xml:space="preserve">: </w:t>
-      </w:r>
-      <w:proofErr w:type="spellStart"/>
-      <w:r>
-        <w:rPr>
-          <w:rFonts w:ascii="Verdana" w:hAnsi="Verdana" w:cs="Tahoma"/>
-          <w:color w:val="282828"/>
-          <w:sz w:val="20"/>
-          <w:szCs w:val="20"/>
-        </w:rPr>
-        <w:t>Javascript</w:t>
-      </w:r>
-      <w:proofErr w:type="spellEnd"/>
-      <w:r>
-        <w:rPr>
-          <w:rFonts w:ascii="Verdana" w:hAnsi="Verdana" w:cs="Tahoma"/>
-          <w:color w:val="282828"/>
-          <w:sz w:val="20"/>
-          <w:szCs w:val="20"/>
-        </w:rPr>
-        <w:t xml:space="preserve"> callback called once an incoming call has been detected. It takes one argument, a call object that has 2 methods: accept, and reject (which will either accept or reject the call) and one attribute: </w:t>
-      </w:r>
-      <w:proofErr w:type="spellStart"/>
-      <w:r>
-        <w:rPr>
-          <w:rFonts w:ascii="Verdana" w:hAnsi="Verdana" w:cs="Tahoma"/>
-          <w:color w:val="282828"/>
-          <w:sz w:val="20"/>
-          <w:szCs w:val="20"/>
-        </w:rPr>
-        <w:t>callerName</w:t>
-      </w:r>
-      <w:proofErr w:type="spellEnd"/>
-      <w:r>
-        <w:rPr>
-          <w:rFonts w:ascii="Verdana" w:hAnsi="Verdana" w:cs="Tahoma"/>
-          <w:color w:val="282828"/>
-          <w:sz w:val="20"/>
-          <w:szCs w:val="20"/>
-        </w:rPr>
-        <w:t xml:space="preserve"> (which will give you the </w:t>
-      </w:r>
-      <w:proofErr w:type="spellStart"/>
-      <w:r>
-        <w:rPr>
-          <w:rFonts w:ascii="Verdana" w:hAnsi="Verdana" w:cs="Tahoma"/>
-          <w:color w:val="282828"/>
-          <w:sz w:val="20"/>
-          <w:szCs w:val="20"/>
-        </w:rPr>
-        <w:t>callerId</w:t>
-      </w:r>
-      <w:proofErr w:type="spellEnd"/>
-      <w:r>
-        <w:rPr>
-          <w:rFonts w:ascii="Verdana" w:hAnsi="Verdana" w:cs="Tahoma"/>
-          <w:color w:val="282828"/>
-          <w:sz w:val="20"/>
-          <w:szCs w:val="20"/>
-        </w:rPr>
-        <w:t xml:space="preserve"> for this incoming call). </w:t>
+      <w:r>
+        <w:rPr>
+          <w:rFonts w:ascii="Verdana" w:hAnsi="Verdana" w:cs="Tahoma"/>
+          <w:color w:val="282828"/>
+          <w:sz w:val="20"/>
+          <w:szCs w:val="20"/>
+        </w:rPr>
+        <w:t xml:space="preserve">: Javascript callback called once an incoming call has been detected. It takes one argument, a call object that has 2 methods: accept, and reject (which will either accept or reject the call) and one attribute: callerName (which will give you the callerId for this incoming call). </w:t>
       </w:r>
     </w:p>
     <w:p>
@@ -2938,7 +2069,6 @@
           <w:szCs w:val="20"/>
         </w:rPr>
       </w:pPr>
-      <w:proofErr w:type="spellStart"/>
       <w:r>
         <w:rPr>
           <w:rFonts w:ascii="Verdana" w:hAnsi="Verdana" w:cs="Tahoma"/>
@@ -2950,35 +2080,14 @@
         </w:rPr>
         <w:t>onConnected</w:t>
       </w:r>
-      <w:proofErr w:type="spellEnd"/>
-      <w:r>
-        <w:rPr>
-          <w:rFonts w:ascii="Verdana" w:hAnsi="Verdana" w:cs="Tahoma"/>
-          <w:color w:val="282828"/>
-          <w:sz w:val="20"/>
-          <w:szCs w:val="20"/>
-        </w:rPr>
-        <w:t xml:space="preserve">: OPTIONAL, </w:t>
-      </w:r>
-      <w:proofErr w:type="spellStart"/>
-      <w:r>
-        <w:rPr>
-          <w:rFonts w:ascii="Verdana" w:hAnsi="Verdana" w:cs="Tahoma"/>
-          <w:color w:val="282828"/>
-          <w:sz w:val="20"/>
-          <w:szCs w:val="20"/>
-        </w:rPr>
-        <w:t>Javascript</w:t>
-      </w:r>
-      <w:proofErr w:type="spellEnd"/>
-      <w:r>
-        <w:rPr>
-          <w:rFonts w:ascii="Verdana" w:hAnsi="Verdana" w:cs="Tahoma"/>
-          <w:color w:val="282828"/>
-          <w:sz w:val="20"/>
-          <w:szCs w:val="20"/>
-        </w:rPr>
-        <w:t xml:space="preserve"> function called by the library once the user is successfully registered</w:t>
+      <w:r>
+        <w:rPr>
+          <w:rFonts w:ascii="Verdana" w:hAnsi="Verdana" w:cs="Tahoma"/>
+          <w:color w:val="282828"/>
+          <w:sz w:val="20"/>
+          <w:szCs w:val="20"/>
+        </w:rPr>
+        <w:t>: OPTIONAL, Javascript function called by the library once the user is successfully registered</w:t>
       </w:r>
     </w:p>
     <w:p>
@@ -2996,7 +2105,6 @@
           <w:szCs w:val="20"/>
         </w:rPr>
       </w:pPr>
-      <w:proofErr w:type="spellStart"/>
       <w:r>
         <w:rPr>
           <w:rFonts w:ascii="Verdana" w:hAnsi="Verdana" w:cs="Tahoma"/>
@@ -3008,7 +2116,6 @@
         </w:rPr>
         <w:t>onAccepted</w:t>
       </w:r>
-      <w:proofErr w:type="spellEnd"/>
       <w:r>
         <w:rPr>
           <w:rFonts w:ascii="Verdana" w:hAnsi="Verdana" w:cs="Tahoma"/>
@@ -3034,8 +2141,6 @@
           <w:szCs w:val="20"/>
         </w:rPr>
       </w:pPr>
-      <w:proofErr w:type="spellStart"/>
-      <w:proofErr w:type="gramStart"/>
       <w:r>
         <w:rPr>
           <w:rFonts w:ascii="Verdana" w:hAnsi="Verdana" w:cs="Tahoma"/>
@@ -3047,36 +2152,14 @@
         </w:rPr>
         <w:t>onHangup</w:t>
       </w:r>
-      <w:proofErr w:type="spellEnd"/>
-      <w:proofErr w:type="gramEnd"/>
-      <w:r>
-        <w:rPr>
-          <w:rFonts w:ascii="Verdana" w:hAnsi="Verdana" w:cs="Tahoma"/>
-          <w:color w:val="282828"/>
-          <w:sz w:val="20"/>
-          <w:szCs w:val="20"/>
-        </w:rPr>
-        <w:t xml:space="preserve">: OPTIONAL, </w:t>
-      </w:r>
-      <w:proofErr w:type="spellStart"/>
-      <w:r>
-        <w:rPr>
-          <w:rFonts w:ascii="Verdana" w:hAnsi="Verdana" w:cs="Tahoma"/>
-          <w:color w:val="282828"/>
-          <w:sz w:val="20"/>
-          <w:szCs w:val="20"/>
-        </w:rPr>
-        <w:t>Javascript</w:t>
-      </w:r>
-      <w:proofErr w:type="spellEnd"/>
-      <w:r>
-        <w:rPr>
-          <w:rFonts w:ascii="Verdana" w:hAnsi="Verdana" w:cs="Tahoma"/>
-          <w:color w:val="282828"/>
-          <w:sz w:val="20"/>
-          <w:szCs w:val="20"/>
-        </w:rPr>
-        <w:t xml:space="preserve"> callback called once a call has been terminated.</w:t>
+      <w:r>
+        <w:rPr>
+          <w:rFonts w:ascii="Verdana" w:hAnsi="Verdana" w:cs="Tahoma"/>
+          <w:color w:val="282828"/>
+          <w:sz w:val="20"/>
+          <w:szCs w:val="20"/>
+        </w:rPr>
+        <w:t>: OPTIONAL, Javascript callback called once a call has been terminated.</w:t>
       </w:r>
     </w:p>
     <w:p>
@@ -3094,8 +2177,6 @@
           <w:szCs w:val="20"/>
         </w:rPr>
       </w:pPr>
-      <w:proofErr w:type="spellStart"/>
-      <w:proofErr w:type="gramStart"/>
       <w:r>
         <w:rPr>
           <w:rFonts w:ascii="Verdana" w:hAnsi="Verdana" w:cs="Tahoma"/>
@@ -3107,8 +2188,6 @@
         </w:rPr>
         <w:t>onCancel</w:t>
       </w:r>
-      <w:proofErr w:type="spellEnd"/>
-      <w:proofErr w:type="gramEnd"/>
       <w:r>
         <w:rPr>
           <w:rFonts w:ascii="Verdana" w:hAnsi="Verdana" w:cs="Tahoma"/>
@@ -3125,27 +2204,7 @@
           <w:sz w:val="20"/>
           <w:szCs w:val="20"/>
         </w:rPr>
-        <w:t xml:space="preserve"> </w:t>
-      </w:r>
-      <w:proofErr w:type="spellStart"/>
-      <w:r>
-        <w:rPr>
-          <w:rFonts w:ascii="Verdana" w:hAnsi="Verdana" w:cs="Tahoma"/>
-          <w:color w:val="282828"/>
-          <w:sz w:val="20"/>
-          <w:szCs w:val="20"/>
-        </w:rPr>
-        <w:t>Javascript</w:t>
-      </w:r>
-      <w:proofErr w:type="spellEnd"/>
-      <w:r>
-        <w:rPr>
-          <w:rFonts w:ascii="Verdana" w:hAnsi="Verdana" w:cs="Tahoma"/>
-          <w:color w:val="282828"/>
-          <w:sz w:val="20"/>
-          <w:szCs w:val="20"/>
-        </w:rPr>
-        <w:t xml:space="preserve"> callback called whenever a call gets cancelled/rejected. The cancel details (such as SIP code, message and event) are provided as an object parameter when available.</w:t>
+        <w:t xml:space="preserve"> Javascript callback called whenever a call gets cancelled/rejected. The cancel details (such as SIP code, message and event) are provided as an object parameter when available.</w:t>
       </w:r>
     </w:p>
     <w:p>
@@ -3163,7 +2222,6 @@
           <w:szCs w:val="20"/>
         </w:rPr>
       </w:pPr>
-      <w:proofErr w:type="spellStart"/>
       <w:r>
         <w:rPr>
           <w:rFonts w:ascii="Verdana" w:hAnsi="Verdana" w:cs="Tahoma"/>
@@ -3175,35 +2233,14 @@
         </w:rPr>
         <w:t>onTransfer</w:t>
       </w:r>
-      <w:proofErr w:type="spellEnd"/>
-      <w:r>
-        <w:rPr>
-          <w:rFonts w:ascii="Verdana" w:hAnsi="Verdana" w:cs="Tahoma"/>
-          <w:color w:val="282828"/>
-          <w:sz w:val="20"/>
-          <w:szCs w:val="20"/>
-        </w:rPr>
-        <w:t xml:space="preserve">: </w:t>
-      </w:r>
-      <w:proofErr w:type="spellStart"/>
-      <w:r>
-        <w:rPr>
-          <w:rFonts w:ascii="Verdana" w:hAnsi="Verdana" w:cs="Tahoma"/>
-          <w:color w:val="282828"/>
-          <w:sz w:val="20"/>
-          <w:szCs w:val="20"/>
-        </w:rPr>
-        <w:t>Javascript</w:t>
-      </w:r>
-      <w:proofErr w:type="spellEnd"/>
-      <w:r>
-        <w:rPr>
-          <w:rFonts w:ascii="Verdana" w:hAnsi="Verdana" w:cs="Tahoma"/>
-          <w:color w:val="282828"/>
-          <w:sz w:val="20"/>
-          <w:szCs w:val="20"/>
-        </w:rPr>
-        <w:t xml:space="preserve"> callback called once a call has been transferred </w:t>
+      <w:r>
+        <w:rPr>
+          <w:rFonts w:ascii="Verdana" w:hAnsi="Verdana" w:cs="Tahoma"/>
+          <w:color w:val="282828"/>
+          <w:sz w:val="20"/>
+          <w:szCs w:val="20"/>
+        </w:rPr>
+        <w:t xml:space="preserve">: Javascript callback called once a call has been transferred </w:t>
       </w:r>
     </w:p>
     <w:p>
@@ -3221,8 +2258,6 @@
           <w:szCs w:val="20"/>
         </w:rPr>
       </w:pPr>
-      <w:proofErr w:type="spellStart"/>
-      <w:proofErr w:type="gramStart"/>
       <w:r>
         <w:rPr>
           <w:rFonts w:ascii="Verdana" w:hAnsi="Verdana" w:cs="Tahoma"/>
@@ -3245,36 +2280,14 @@
         </w:rPr>
         <w:t>Notified</w:t>
       </w:r>
-      <w:proofErr w:type="spellEnd"/>
-      <w:proofErr w:type="gramEnd"/>
-      <w:r>
-        <w:rPr>
-          <w:rFonts w:ascii="Verdana" w:hAnsi="Verdana" w:cs="Tahoma"/>
-          <w:color w:val="282828"/>
-          <w:sz w:val="20"/>
-          <w:szCs w:val="20"/>
-        </w:rPr>
-        <w:t xml:space="preserve">: </w:t>
-      </w:r>
-      <w:proofErr w:type="spellStart"/>
-      <w:r>
-        <w:rPr>
-          <w:rFonts w:ascii="Verdana" w:hAnsi="Verdana" w:cs="Tahoma"/>
-          <w:color w:val="282828"/>
-          <w:sz w:val="20"/>
-          <w:szCs w:val="20"/>
-        </w:rPr>
-        <w:t>Javascript</w:t>
-      </w:r>
-      <w:proofErr w:type="spellEnd"/>
-      <w:r>
-        <w:rPr>
-          <w:rFonts w:ascii="Verdana" w:hAnsi="Verdana" w:cs="Tahoma"/>
-          <w:color w:val="282828"/>
-          <w:sz w:val="20"/>
-          <w:szCs w:val="20"/>
-        </w:rPr>
-        <w:t xml:space="preserve"> callback called </w:t>
+      <w:r>
+        <w:rPr>
+          <w:rFonts w:ascii="Verdana" w:hAnsi="Verdana" w:cs="Tahoma"/>
+          <w:color w:val="282828"/>
+          <w:sz w:val="20"/>
+          <w:szCs w:val="20"/>
+        </w:rPr>
+        <w:t xml:space="preserve">: Javascript callback called </w:t>
       </w:r>
       <w:r>
         <w:rPr>
@@ -3301,8 +2314,6 @@
           <w:szCs w:val="20"/>
         </w:rPr>
       </w:pPr>
-      <w:proofErr w:type="spellStart"/>
-      <w:proofErr w:type="gramStart"/>
       <w:r>
         <w:rPr>
           <w:rFonts w:ascii="Verdana" w:hAnsi="Verdana" w:cs="Tahoma"/>
@@ -3325,36 +2336,14 @@
         </w:rPr>
         <w:t>Error</w:t>
       </w:r>
-      <w:proofErr w:type="spellEnd"/>
-      <w:proofErr w:type="gramEnd"/>
-      <w:r>
-        <w:rPr>
-          <w:rFonts w:ascii="Verdana" w:hAnsi="Verdana" w:cs="Tahoma"/>
-          <w:color w:val="282828"/>
-          <w:sz w:val="20"/>
-          <w:szCs w:val="20"/>
-        </w:rPr>
-        <w:t xml:space="preserve">: </w:t>
-      </w:r>
-      <w:proofErr w:type="spellStart"/>
-      <w:r>
-        <w:rPr>
-          <w:rFonts w:ascii="Verdana" w:hAnsi="Verdana" w:cs="Tahoma"/>
-          <w:color w:val="282828"/>
-          <w:sz w:val="20"/>
-          <w:szCs w:val="20"/>
-        </w:rPr>
-        <w:t>Javascript</w:t>
-      </w:r>
-      <w:proofErr w:type="spellEnd"/>
-      <w:r>
-        <w:rPr>
-          <w:rFonts w:ascii="Verdana" w:hAnsi="Verdana" w:cs="Tahoma"/>
-          <w:color w:val="282828"/>
-          <w:sz w:val="20"/>
-          <w:szCs w:val="20"/>
-        </w:rPr>
-        <w:t xml:space="preserve"> callback called </w:t>
+      <w:r>
+        <w:rPr>
+          <w:rFonts w:ascii="Verdana" w:hAnsi="Verdana" w:cs="Tahoma"/>
+          <w:color w:val="282828"/>
+          <w:sz w:val="20"/>
+          <w:szCs w:val="20"/>
+        </w:rPr>
+        <w:t xml:space="preserve">: Javascript callback called </w:t>
       </w:r>
       <w:r>
         <w:rPr>
@@ -3381,8 +2370,6 @@
           <w:szCs w:val="20"/>
         </w:rPr>
       </w:pPr>
-      <w:proofErr w:type="spellStart"/>
-      <w:proofErr w:type="gramStart"/>
       <w:r>
         <w:rPr>
           <w:rFonts w:ascii="Verdana" w:hAnsi="Verdana"/>
@@ -3394,8 +2381,6 @@
         </w:rPr>
         <w:t>reconnectMaxAttempts</w:t>
       </w:r>
-      <w:proofErr w:type="spellEnd"/>
-      <w:proofErr w:type="gramEnd"/>
       <w:r>
         <w:rPr>
           <w:rFonts w:ascii="Verdana" w:hAnsi="Verdana"/>
@@ -3543,8 +2528,6 @@
           <w:szCs w:val="20"/>
         </w:rPr>
       </w:pPr>
-      <w:proofErr w:type="spellStart"/>
-      <w:proofErr w:type="gramStart"/>
       <w:r>
         <w:rPr>
           <w:rFonts w:ascii="Verdana" w:hAnsi="Verdana"/>
@@ -3556,8 +2539,6 @@
         </w:rPr>
         <w:t>reconnectDelay</w:t>
       </w:r>
-      <w:proofErr w:type="spellEnd"/>
-      <w:proofErr w:type="gramEnd"/>
       <w:r>
         <w:rPr>
           <w:rFonts w:ascii="Verdana" w:hAnsi="Verdana"/>
@@ -3574,36 +2555,54 @@
           <w:sz w:val="20"/>
           <w:szCs w:val="20"/>
         </w:rPr>
-        <w:t xml:space="preserve"> OPTIONAL, Integer value representing the delay in milliseconds between consecutive auto-reconnect attempts. The minimum value is 2000. The default value is 5000. Note: the first auto-reconnect attempt will always be triggered shortly after</w:t>
-      </w:r>
-      <w:r>
-        <w:rPr>
-          <w:rFonts w:ascii="Verdana" w:hAnsi="Verdana"/>
-          <w:color w:val="282828"/>
-          <w:sz w:val="20"/>
-          <w:szCs w:val="20"/>
-        </w:rPr>
-        <w:t xml:space="preserve"> the </w:t>
-      </w:r>
-      <w:proofErr w:type="spellStart"/>
-      <w:r>
-        <w:rPr>
-          <w:rFonts w:ascii="Verdana" w:hAnsi="Verdana"/>
-          <w:color w:val="282828"/>
-          <w:sz w:val="20"/>
-          <w:szCs w:val="20"/>
-        </w:rPr>
-        <w:t>deconnection</w:t>
-      </w:r>
-      <w:proofErr w:type="spellEnd"/>
-      <w:r>
-        <w:rPr>
-          <w:rFonts w:ascii="Verdana" w:hAnsi="Verdana"/>
-          <w:color w:val="282828"/>
-          <w:sz w:val="20"/>
-          <w:szCs w:val="20"/>
-        </w:rPr>
-        <w:t>.</w:t>
+        <w:t xml:space="preserve"> OPTIONAL, Integer value representing the delay in milliseconds </w:t>
+      </w:r>
+      <w:r>
+        <w:rPr>
+          <w:rFonts w:ascii="Verdana" w:hAnsi="Verdana"/>
+          <w:color w:val="282828"/>
+          <w:sz w:val="20"/>
+          <w:szCs w:val="20"/>
+        </w:rPr>
+        <w:t xml:space="preserve">before attempting to </w:t>
+      </w:r>
+      <w:r>
+        <w:rPr>
+          <w:rFonts w:ascii="Verdana" w:hAnsi="Verdana"/>
+          <w:color w:val="282828"/>
+          <w:sz w:val="20"/>
+          <w:szCs w:val="20"/>
+        </w:rPr>
+        <w:t xml:space="preserve">auto-reconnect </w:t>
+      </w:r>
+      <w:r>
+        <w:rPr>
+          <w:rFonts w:ascii="Verdana" w:hAnsi="Verdana"/>
+          <w:color w:val="282828"/>
+          <w:sz w:val="20"/>
+          <w:szCs w:val="20"/>
+        </w:rPr>
+        <w:t>after a disconnection or a failed re-connect attempt</w:t>
+      </w:r>
+      <w:bookmarkStart w:id="0" w:name="_GoBack"/>
+      <w:bookmarkEnd w:id="0"/>
+      <w:r>
+        <w:rPr>
+          <w:rFonts w:ascii="Verdana" w:hAnsi="Verdana"/>
+          <w:color w:val="282828"/>
+          <w:sz w:val="20"/>
+          <w:szCs w:val="20"/>
+        </w:rPr>
+        <w:t xml:space="preserve">. The minimum value is </w:t>
+      </w:r>
+      <w:r>
+        <w:rPr>
+          <w:rFonts w:ascii="Verdana" w:hAnsi="Verdana"/>
+          <w:color w:val="282828"/>
+          <w:sz w:val="20"/>
+          <w:szCs w:val="20"/>
+        </w:rPr>
+        <w:t>1000. The default value is 5000.</w:t>
       </w:r>
     </w:p>
     <w:p>
@@ -3700,41 +2699,13 @@
                                 <w:szCs w:val="20"/>
                               </w:rPr>
                             </w:pPr>
-                            <w:proofErr w:type="gramStart"/>
-                            <w:r>
-                              <w:rPr>
-                                <w:rFonts w:ascii="Courier New" w:hAnsi="Courier New" w:cs="Courier New"/>
-                                <w:sz w:val="20"/>
-                                <w:szCs w:val="20"/>
-                              </w:rPr>
-                              <w:t>function</w:t>
-                            </w:r>
-                            <w:proofErr w:type="gramEnd"/>
-                            <w:r>
-                              <w:rPr>
-                                <w:rFonts w:ascii="Courier New" w:hAnsi="Courier New" w:cs="Courier New"/>
-                                <w:sz w:val="20"/>
-                                <w:szCs w:val="20"/>
-                              </w:rPr>
-                              <w:t xml:space="preserve"> </w:t>
-                            </w:r>
-                            <w:proofErr w:type="spellStart"/>
-                            <w:r>
-                              <w:rPr>
-                                <w:rFonts w:ascii="Courier New" w:hAnsi="Courier New" w:cs="Courier New"/>
-                                <w:sz w:val="20"/>
-                                <w:szCs w:val="20"/>
-                              </w:rPr>
-                              <w:t>onIncoming</w:t>
-                            </w:r>
-                            <w:proofErr w:type="spellEnd"/>
-                            <w:r>
-                              <w:rPr>
-                                <w:rFonts w:ascii="Courier New" w:hAnsi="Courier New" w:cs="Courier New"/>
-                                <w:sz w:val="20"/>
-                                <w:szCs w:val="20"/>
-                              </w:rPr>
-                              <w:t>(call) {</w:t>
+                            <w:r>
+                              <w:rPr>
+                                <w:rFonts w:ascii="Courier New" w:hAnsi="Courier New" w:cs="Courier New"/>
+                                <w:sz w:val="20"/>
+                                <w:szCs w:val="20"/>
+                              </w:rPr>
+                              <w:t>function onIncoming(call) {</w:t>
                             </w:r>
                           </w:p>
                           <w:p>
@@ -3746,79 +2717,13 @@
                                 <w:szCs w:val="20"/>
                               </w:rPr>
                             </w:pPr>
-                            <w:proofErr w:type="gramStart"/>
-                            <w:r>
-                              <w:rPr>
-                                <w:rFonts w:ascii="Courier New" w:hAnsi="Courier New" w:cs="Courier New"/>
-                                <w:sz w:val="20"/>
-                                <w:szCs w:val="20"/>
-                              </w:rPr>
-                              <w:t>confirm(</w:t>
-                            </w:r>
-                            <w:proofErr w:type="spellStart"/>
-                            <w:proofErr w:type="gramEnd"/>
-                            <w:r>
-                              <w:rPr>
-                                <w:rFonts w:ascii="Courier New" w:hAnsi="Courier New" w:cs="Courier New"/>
-                                <w:sz w:val="20"/>
-                                <w:szCs w:val="20"/>
-                              </w:rPr>
-                              <w:t>call.callerName</w:t>
-                            </w:r>
-                            <w:proofErr w:type="spellEnd"/>
-                            <w:r>
-                              <w:rPr>
-                                <w:rFonts w:ascii="Courier New" w:hAnsi="Courier New" w:cs="Courier New"/>
-                                <w:sz w:val="20"/>
-                                <w:szCs w:val="20"/>
-                              </w:rPr>
-                              <w:t xml:space="preserve"> + ' is calling you! Pick up the call?') ? </w:t>
-                            </w:r>
-                            <w:proofErr w:type="spellStart"/>
-                            <w:proofErr w:type="gramStart"/>
-                            <w:r>
-                              <w:rPr>
-                                <w:rFonts w:ascii="Courier New" w:hAnsi="Courier New" w:cs="Courier New"/>
-                                <w:sz w:val="20"/>
-                                <w:szCs w:val="20"/>
-                              </w:rPr>
-                              <w:t>call.accept</w:t>
-                            </w:r>
-                            <w:proofErr w:type="spellEnd"/>
-                            <w:r>
-                              <w:rPr>
-                                <w:rFonts w:ascii="Courier New" w:hAnsi="Courier New" w:cs="Courier New"/>
-                                <w:sz w:val="20"/>
-                                <w:szCs w:val="20"/>
-                              </w:rPr>
-                              <w:t>(</w:t>
-                            </w:r>
-                            <w:proofErr w:type="gramEnd"/>
-                            <w:r>
-                              <w:rPr>
-                                <w:rFonts w:ascii="Courier New" w:hAnsi="Courier New" w:cs="Courier New"/>
-                                <w:sz w:val="20"/>
-                                <w:szCs w:val="20"/>
-                              </w:rPr>
-                              <w:t xml:space="preserve">) : </w:t>
-                            </w:r>
-                            <w:proofErr w:type="spellStart"/>
-                            <w:r>
-                              <w:rPr>
-                                <w:rFonts w:ascii="Courier New" w:hAnsi="Courier New" w:cs="Courier New"/>
-                                <w:sz w:val="20"/>
-                                <w:szCs w:val="20"/>
-                              </w:rPr>
-                              <w:t>call.reject</w:t>
-                            </w:r>
-                            <w:proofErr w:type="spellEnd"/>
-                            <w:r>
-                              <w:rPr>
-                                <w:rFonts w:ascii="Courier New" w:hAnsi="Courier New" w:cs="Courier New"/>
-                                <w:sz w:val="20"/>
-                                <w:szCs w:val="20"/>
-                              </w:rPr>
-                              <w:t>();</w:t>
+                            <w:r>
+                              <w:rPr>
+                                <w:rFonts w:ascii="Courier New" w:hAnsi="Courier New" w:cs="Courier New"/>
+                                <w:sz w:val="20"/>
+                                <w:szCs w:val="20"/>
+                              </w:rPr>
+                              <w:t>confirm(call.callerName + ' is calling you! Pick up the call?') ? call.accept() : call.reject();</w:t>
                             </w:r>
                           </w:p>
                           <w:p>
@@ -3858,41 +2763,13 @@
                                 <w:szCs w:val="20"/>
                               </w:rPr>
                             </w:pPr>
-                            <w:proofErr w:type="gramStart"/>
-                            <w:r>
-                              <w:rPr>
-                                <w:rFonts w:ascii="Courier New" w:hAnsi="Courier New" w:cs="Courier New"/>
-                                <w:sz w:val="20"/>
-                                <w:szCs w:val="20"/>
-                              </w:rPr>
-                              <w:t>function</w:t>
-                            </w:r>
-                            <w:proofErr w:type="gramEnd"/>
-                            <w:r>
-                              <w:rPr>
-                                <w:rFonts w:ascii="Courier New" w:hAnsi="Courier New" w:cs="Courier New"/>
-                                <w:sz w:val="20"/>
-                                <w:szCs w:val="20"/>
-                              </w:rPr>
-                              <w:t xml:space="preserve"> </w:t>
-                            </w:r>
-                            <w:proofErr w:type="spellStart"/>
-                            <w:r>
-                              <w:rPr>
-                                <w:rFonts w:ascii="Courier New" w:hAnsi="Courier New" w:cs="Courier New"/>
-                                <w:sz w:val="20"/>
-                                <w:szCs w:val="20"/>
-                              </w:rPr>
-                              <w:t>onHangup</w:t>
-                            </w:r>
-                            <w:proofErr w:type="spellEnd"/>
-                            <w:r>
-                              <w:rPr>
-                                <w:rFonts w:ascii="Courier New" w:hAnsi="Courier New" w:cs="Courier New"/>
-                                <w:sz w:val="20"/>
-                                <w:szCs w:val="20"/>
-                              </w:rPr>
-                              <w:t>() {</w:t>
+                            <w:r>
+                              <w:rPr>
+                                <w:rFonts w:ascii="Courier New" w:hAnsi="Courier New" w:cs="Courier New"/>
+                                <w:sz w:val="20"/>
+                                <w:szCs w:val="20"/>
+                              </w:rPr>
+                              <w:t>function onHangup() {</w:t>
                             </w:r>
                           </w:p>
                           <w:p>
@@ -3904,69 +2781,13 @@
                                 <w:szCs w:val="20"/>
                               </w:rPr>
                             </w:pPr>
-                            <w:proofErr w:type="spellStart"/>
-                            <w:proofErr w:type="gramStart"/>
-                            <w:r>
-                              <w:rPr>
-                                <w:rFonts w:ascii="Courier New" w:hAnsi="Courier New" w:cs="Courier New"/>
-                                <w:sz w:val="20"/>
-                                <w:szCs w:val="20"/>
-                              </w:rPr>
-                              <w:t>document.getElementById</w:t>
-                            </w:r>
-                            <w:proofErr w:type="spellEnd"/>
-                            <w:r>
-                              <w:rPr>
-                                <w:rFonts w:ascii="Courier New" w:hAnsi="Courier New" w:cs="Courier New"/>
-                                <w:sz w:val="20"/>
-                                <w:szCs w:val="20"/>
-                              </w:rPr>
-                              <w:t>(</w:t>
-                            </w:r>
-                            <w:proofErr w:type="gramEnd"/>
-                            <w:r>
-                              <w:rPr>
-                                <w:rFonts w:ascii="Courier New" w:hAnsi="Courier New" w:cs="Courier New"/>
-                                <w:sz w:val="20"/>
-                                <w:szCs w:val="20"/>
-                              </w:rPr>
-                              <w:t>'</w:t>
-                            </w:r>
-                            <w:proofErr w:type="spellStart"/>
-                            <w:r>
-                              <w:rPr>
-                                <w:rFonts w:ascii="Courier New" w:hAnsi="Courier New" w:cs="Courier New"/>
-                                <w:sz w:val="20"/>
-                                <w:szCs w:val="20"/>
-                              </w:rPr>
-                              <w:t>divCalling</w:t>
-                            </w:r>
-                            <w:proofErr w:type="spellEnd"/>
-                            <w:r>
-                              <w:rPr>
-                                <w:rFonts w:ascii="Courier New" w:hAnsi="Courier New" w:cs="Courier New"/>
-                                <w:sz w:val="20"/>
-                                <w:szCs w:val="20"/>
-                              </w:rPr>
-                              <w:t>').</w:t>
-                            </w:r>
-                            <w:proofErr w:type="spellStart"/>
-                            <w:r>
-                              <w:rPr>
-                                <w:rFonts w:ascii="Courier New" w:hAnsi="Courier New" w:cs="Courier New"/>
-                                <w:sz w:val="20"/>
-                                <w:szCs w:val="20"/>
-                              </w:rPr>
-                              <w:t>style.display</w:t>
-                            </w:r>
-                            <w:proofErr w:type="spellEnd"/>
-                            <w:r>
-                              <w:rPr>
-                                <w:rFonts w:ascii="Courier New" w:hAnsi="Courier New" w:cs="Courier New"/>
-                                <w:sz w:val="20"/>
-                                <w:szCs w:val="20"/>
-                              </w:rPr>
-                              <w:t xml:space="preserve"> = "none";</w:t>
+                            <w:r>
+                              <w:rPr>
+                                <w:rFonts w:ascii="Courier New" w:hAnsi="Courier New" w:cs="Courier New"/>
+                                <w:sz w:val="20"/>
+                                <w:szCs w:val="20"/>
+                              </w:rPr>
+                              <w:t>document.getElementById('divCalling').style.display = "none";</w:t>
                             </w:r>
                           </w:p>
                           <w:p>
@@ -4006,27 +2827,14 @@
                                 <w:szCs w:val="20"/>
                               </w:rPr>
                             </w:pPr>
-                            <w:proofErr w:type="spellStart"/>
-                            <w:proofErr w:type="gramStart"/>
-                            <w:r>
-                              <w:rPr>
-                                <w:rFonts w:ascii="Courier New" w:hAnsi="Courier New" w:cs="Courier New"/>
-                                <w:sz w:val="20"/>
-                                <w:szCs w:val="20"/>
-                              </w:rPr>
-                              <w:t>var</w:t>
-                            </w:r>
-                            <w:proofErr w:type="spellEnd"/>
-                            <w:proofErr w:type="gramEnd"/>
-                            <w:r>
-                              <w:rPr>
-                                <w:rFonts w:ascii="Courier New" w:hAnsi="Courier New" w:cs="Courier New"/>
-                                <w:sz w:val="20"/>
-                                <w:szCs w:val="20"/>
-                              </w:rPr>
-                              <w:t xml:space="preserve"> </w:t>
-                            </w:r>
-                            <w:proofErr w:type="spellStart"/>
+                            <w:r>
+                              <w:rPr>
+                                <w:rFonts w:ascii="Courier New" w:hAnsi="Courier New" w:cs="Courier New"/>
+                                <w:sz w:val="20"/>
+                                <w:szCs w:val="20"/>
+                              </w:rPr>
+                              <w:t xml:space="preserve">var </w:t>
+                            </w:r>
                             <w:r>
                               <w:rPr>
                                 <w:rFonts w:ascii="Courier New" w:hAnsi="Courier New" w:cs="Courier New"/>
@@ -4041,16 +2849,7 @@
                                 <w:sz w:val="20"/>
                                 <w:szCs w:val="20"/>
                               </w:rPr>
-                              <w:t>arams</w:t>
-                            </w:r>
-                            <w:proofErr w:type="spellEnd"/>
-                            <w:r>
-                              <w:rPr>
-                                <w:rFonts w:ascii="Courier New" w:hAnsi="Courier New" w:cs="Courier New"/>
-                                <w:sz w:val="20"/>
-                                <w:szCs w:val="20"/>
-                              </w:rPr>
-                              <w:t xml:space="preserve"> = {</w:t>
+                              <w:t>arams = {</w:t>
                             </w:r>
                           </w:p>
                           <w:p>
@@ -4062,25 +2861,13 @@
                                 <w:szCs w:val="20"/>
                               </w:rPr>
                             </w:pPr>
-                            <w:proofErr w:type="spellStart"/>
-                            <w:proofErr w:type="gramStart"/>
-                            <w:r>
-                              <w:rPr>
-                                <w:rFonts w:ascii="Courier New" w:hAnsi="Courier New" w:cs="Courier New"/>
-                                <w:sz w:val="20"/>
-                                <w:szCs w:val="20"/>
-                              </w:rPr>
-                              <w:t>forceRTMP</w:t>
-                            </w:r>
-                            <w:proofErr w:type="spellEnd"/>
-                            <w:proofErr w:type="gramEnd"/>
-                            <w:r>
-                              <w:rPr>
-                                <w:rFonts w:ascii="Courier New" w:hAnsi="Courier New" w:cs="Courier New"/>
-                                <w:sz w:val="20"/>
-                                <w:szCs w:val="20"/>
-                              </w:rPr>
-                              <w:t>: true,</w:t>
+                            <w:r>
+                              <w:rPr>
+                                <w:rFonts w:ascii="Courier New" w:hAnsi="Courier New" w:cs="Courier New"/>
+                                <w:sz w:val="20"/>
+                                <w:szCs w:val="20"/>
+                              </w:rPr>
+                              <w:t>forceRTMP: true,</w:t>
                             </w:r>
                           </w:p>
                           <w:p>
@@ -4115,43 +2902,13 @@
                               </w:rPr>
                               <w:tab/>
                             </w:r>
-                            <w:proofErr w:type="spellStart"/>
-                            <w:proofErr w:type="gramStart"/>
-                            <w:r>
-                              <w:rPr>
-                                <w:rFonts w:ascii="Courier New" w:hAnsi="Courier New" w:cs="Courier New"/>
-                                <w:sz w:val="20"/>
-                                <w:szCs w:val="20"/>
-                              </w:rPr>
-                              <w:t>wsUrl</w:t>
-                            </w:r>
-                            <w:proofErr w:type="spellEnd"/>
-                            <w:proofErr w:type="gramEnd"/>
-                            <w:r>
-                              <w:rPr>
-                                <w:rFonts w:ascii="Courier New" w:hAnsi="Courier New" w:cs="Courier New"/>
-                                <w:sz w:val="20"/>
-                                <w:szCs w:val="20"/>
-                              </w:rPr>
-                              <w:t>: '</w:t>
-                            </w:r>
-                            <w:proofErr w:type="spellStart"/>
-                            <w:r>
-                              <w:rPr>
-                                <w:rFonts w:ascii="Courier New" w:hAnsi="Courier New" w:cs="Courier New"/>
-                                <w:sz w:val="20"/>
-                                <w:szCs w:val="20"/>
-                              </w:rPr>
-                              <w:t>ws</w:t>
-                            </w:r>
-                            <w:proofErr w:type="spellEnd"/>
-                            <w:r>
-                              <w:rPr>
-                                <w:rFonts w:ascii="Courier New" w:hAnsi="Courier New" w:cs="Courier New"/>
-                                <w:sz w:val="20"/>
-                                <w:szCs w:val="20"/>
-                              </w:rPr>
-                              <w:t>://10.26.0.41:8080',</w:t>
+                            <w:r>
+                              <w:rPr>
+                                <w:rFonts w:ascii="Courier New" w:hAnsi="Courier New" w:cs="Courier New"/>
+                                <w:sz w:val="20"/>
+                                <w:szCs w:val="20"/>
+                              </w:rPr>
+                              <w:t>wsUrl: 'ws://10.26.0.41:8080',</w:t>
                             </w:r>
                           </w:p>
                           <w:p>
@@ -4163,43 +2920,13 @@
                                 <w:szCs w:val="20"/>
                               </w:rPr>
                             </w:pPr>
-                            <w:proofErr w:type="spellStart"/>
-                            <w:proofErr w:type="gramStart"/>
-                            <w:r>
-                              <w:rPr>
-                                <w:rFonts w:ascii="Courier New" w:hAnsi="Courier New" w:cs="Courier New"/>
-                                <w:sz w:val="20"/>
-                                <w:szCs w:val="20"/>
-                              </w:rPr>
-                              <w:t>rtmpUrl</w:t>
-                            </w:r>
-                            <w:proofErr w:type="spellEnd"/>
-                            <w:proofErr w:type="gramEnd"/>
-                            <w:r>
-                              <w:rPr>
-                                <w:rFonts w:ascii="Courier New" w:hAnsi="Courier New" w:cs="Courier New"/>
-                                <w:sz w:val="20"/>
-                                <w:szCs w:val="20"/>
-                              </w:rPr>
-                              <w:t>: '</w:t>
-                            </w:r>
-                            <w:proofErr w:type="spellStart"/>
-                            <w:r>
-                              <w:rPr>
-                                <w:rFonts w:ascii="Courier New" w:hAnsi="Courier New" w:cs="Courier New"/>
-                                <w:sz w:val="20"/>
-                                <w:szCs w:val="20"/>
-                              </w:rPr>
-                              <w:t>rtmp</w:t>
-                            </w:r>
-                            <w:proofErr w:type="spellEnd"/>
-                            <w:r>
-                              <w:rPr>
-                                <w:rFonts w:ascii="Courier New" w:hAnsi="Courier New" w:cs="Courier New"/>
-                                <w:sz w:val="20"/>
-                                <w:szCs w:val="20"/>
-                              </w:rPr>
-                              <w:t>://10.26.0.41/sip',</w:t>
+                            <w:r>
+                              <w:rPr>
+                                <w:rFonts w:ascii="Courier New" w:hAnsi="Courier New" w:cs="Courier New"/>
+                                <w:sz w:val="20"/>
+                                <w:szCs w:val="20"/>
+                              </w:rPr>
+                              <w:t>rtmpUrl: 'rtmp://10.26.0.41/sip',</w:t>
                             </w:r>
                           </w:p>
                           <w:p>
@@ -4211,41 +2938,13 @@
                                 <w:szCs w:val="20"/>
                               </w:rPr>
                             </w:pPr>
-                            <w:proofErr w:type="gramStart"/>
-                            <w:r>
-                              <w:rPr>
-                                <w:rFonts w:ascii="Courier New" w:hAnsi="Courier New" w:cs="Courier New"/>
-                                <w:sz w:val="20"/>
-                                <w:szCs w:val="20"/>
-                              </w:rPr>
-                              <w:t>realm</w:t>
-                            </w:r>
-                            <w:proofErr w:type="gramEnd"/>
-                            <w:r>
-                              <w:rPr>
-                                <w:rFonts w:ascii="Courier New" w:hAnsi="Courier New" w:cs="Courier New"/>
-                                <w:sz w:val="20"/>
-                                <w:szCs w:val="20"/>
-                              </w:rPr>
-                              <w:t xml:space="preserve">: </w:t>
-                            </w:r>
-                            <w:proofErr w:type="spellStart"/>
-                            <w:r>
-                              <w:rPr>
-                                <w:rFonts w:ascii="Courier New" w:hAnsi="Courier New" w:cs="Courier New"/>
-                                <w:sz w:val="20"/>
-                                <w:szCs w:val="20"/>
-                              </w:rPr>
-                              <w:t>document.getElementById</w:t>
-                            </w:r>
-                            <w:proofErr w:type="spellEnd"/>
-                            <w:r>
-                              <w:rPr>
-                                <w:rFonts w:ascii="Courier New" w:hAnsi="Courier New" w:cs="Courier New"/>
-                                <w:sz w:val="20"/>
-                                <w:szCs w:val="20"/>
-                              </w:rPr>
-                              <w:t>('realm').value,</w:t>
+                            <w:r>
+                              <w:rPr>
+                                <w:rFonts w:ascii="Courier New" w:hAnsi="Courier New" w:cs="Courier New"/>
+                                <w:sz w:val="20"/>
+                                <w:szCs w:val="20"/>
+                              </w:rPr>
+                              <w:t>realm: document.getElementById('realm').value,</w:t>
                             </w:r>
                           </w:p>
                           <w:p>
@@ -4257,61 +2956,13 @@
                                 <w:szCs w:val="20"/>
                               </w:rPr>
                             </w:pPr>
-                            <w:proofErr w:type="spellStart"/>
-                            <w:proofErr w:type="gramStart"/>
-                            <w:r>
-                              <w:rPr>
-                                <w:rFonts w:ascii="Courier New" w:hAnsi="Courier New" w:cs="Courier New"/>
-                                <w:sz w:val="20"/>
-                                <w:szCs w:val="20"/>
-                              </w:rPr>
-                              <w:t>privateIdentity</w:t>
-                            </w:r>
-                            <w:proofErr w:type="spellEnd"/>
-                            <w:proofErr w:type="gramEnd"/>
-                            <w:r>
-                              <w:rPr>
-                                <w:rFonts w:ascii="Courier New" w:hAnsi="Courier New" w:cs="Courier New"/>
-                                <w:sz w:val="20"/>
-                                <w:szCs w:val="20"/>
-                              </w:rPr>
-                              <w:t xml:space="preserve">: </w:t>
-                            </w:r>
-                            <w:proofErr w:type="spellStart"/>
-                            <w:r>
-                              <w:rPr>
-                                <w:rFonts w:ascii="Courier New" w:hAnsi="Courier New" w:cs="Courier New"/>
-                                <w:sz w:val="20"/>
-                                <w:szCs w:val="20"/>
-                              </w:rPr>
-                              <w:t>document.getElementById</w:t>
-                            </w:r>
-                            <w:proofErr w:type="spellEnd"/>
-                            <w:r>
-                              <w:rPr>
-                                <w:rFonts w:ascii="Courier New" w:hAnsi="Courier New" w:cs="Courier New"/>
-                                <w:sz w:val="20"/>
-                                <w:szCs w:val="20"/>
-                              </w:rPr>
-                              <w:t>('</w:t>
-                            </w:r>
-                            <w:proofErr w:type="spellStart"/>
-                            <w:r>
-                              <w:rPr>
-                                <w:rFonts w:ascii="Courier New" w:hAnsi="Courier New" w:cs="Courier New"/>
-                                <w:sz w:val="20"/>
-                                <w:szCs w:val="20"/>
-                              </w:rPr>
-                              <w:t>privateIdentity</w:t>
-                            </w:r>
-                            <w:proofErr w:type="spellEnd"/>
-                            <w:r>
-                              <w:rPr>
-                                <w:rFonts w:ascii="Courier New" w:hAnsi="Courier New" w:cs="Courier New"/>
-                                <w:sz w:val="20"/>
-                                <w:szCs w:val="20"/>
-                              </w:rPr>
-                              <w:t>').value,</w:t>
+                            <w:r>
+                              <w:rPr>
+                                <w:rFonts w:ascii="Courier New" w:hAnsi="Courier New" w:cs="Courier New"/>
+                                <w:sz w:val="20"/>
+                                <w:szCs w:val="20"/>
+                              </w:rPr>
+                              <w:t>privateIdentity: document.getElementById('privateIdentity').value,</w:t>
                             </w:r>
                           </w:p>
                           <w:p>
@@ -4323,61 +2974,13 @@
                                 <w:szCs w:val="20"/>
                               </w:rPr>
                             </w:pPr>
-                            <w:proofErr w:type="spellStart"/>
-                            <w:proofErr w:type="gramStart"/>
-                            <w:r>
-                              <w:rPr>
-                                <w:rFonts w:ascii="Courier New" w:hAnsi="Courier New" w:cs="Courier New"/>
-                                <w:sz w:val="20"/>
-                                <w:szCs w:val="20"/>
-                              </w:rPr>
-                              <w:t>publicIdentity</w:t>
-                            </w:r>
-                            <w:proofErr w:type="spellEnd"/>
-                            <w:proofErr w:type="gramEnd"/>
-                            <w:r>
-                              <w:rPr>
-                                <w:rFonts w:ascii="Courier New" w:hAnsi="Courier New" w:cs="Courier New"/>
-                                <w:sz w:val="20"/>
-                                <w:szCs w:val="20"/>
-                              </w:rPr>
-                              <w:t xml:space="preserve">: </w:t>
-                            </w:r>
-                            <w:proofErr w:type="spellStart"/>
-                            <w:r>
-                              <w:rPr>
-                                <w:rFonts w:ascii="Courier New" w:hAnsi="Courier New" w:cs="Courier New"/>
-                                <w:sz w:val="20"/>
-                                <w:szCs w:val="20"/>
-                              </w:rPr>
-                              <w:t>document.getElementById</w:t>
-                            </w:r>
-                            <w:proofErr w:type="spellEnd"/>
-                            <w:r>
-                              <w:rPr>
-                                <w:rFonts w:ascii="Courier New" w:hAnsi="Courier New" w:cs="Courier New"/>
-                                <w:sz w:val="20"/>
-                                <w:szCs w:val="20"/>
-                              </w:rPr>
-                              <w:t>('</w:t>
-                            </w:r>
-                            <w:proofErr w:type="spellStart"/>
-                            <w:r>
-                              <w:rPr>
-                                <w:rFonts w:ascii="Courier New" w:hAnsi="Courier New" w:cs="Courier New"/>
-                                <w:sz w:val="20"/>
-                                <w:szCs w:val="20"/>
-                              </w:rPr>
-                              <w:t>publicIdentity</w:t>
-                            </w:r>
-                            <w:proofErr w:type="spellEnd"/>
-                            <w:r>
-                              <w:rPr>
-                                <w:rFonts w:ascii="Courier New" w:hAnsi="Courier New" w:cs="Courier New"/>
-                                <w:sz w:val="20"/>
-                                <w:szCs w:val="20"/>
-                              </w:rPr>
-                              <w:t>').value,</w:t>
+                            <w:r>
+                              <w:rPr>
+                                <w:rFonts w:ascii="Courier New" w:hAnsi="Courier New" w:cs="Courier New"/>
+                                <w:sz w:val="20"/>
+                                <w:szCs w:val="20"/>
+                              </w:rPr>
+                              <w:t>publicIdentity: document.getElementById('publicIdentity').value,</w:t>
                             </w:r>
                           </w:p>
                           <w:p>
@@ -4389,41 +2992,13 @@
                                 <w:szCs w:val="20"/>
                               </w:rPr>
                             </w:pPr>
-                            <w:proofErr w:type="gramStart"/>
-                            <w:r>
-                              <w:rPr>
-                                <w:rFonts w:ascii="Courier New" w:hAnsi="Courier New" w:cs="Courier New"/>
-                                <w:sz w:val="20"/>
-                                <w:szCs w:val="20"/>
-                              </w:rPr>
-                              <w:t>password</w:t>
-                            </w:r>
-                            <w:proofErr w:type="gramEnd"/>
-                            <w:r>
-                              <w:rPr>
-                                <w:rFonts w:ascii="Courier New" w:hAnsi="Courier New" w:cs="Courier New"/>
-                                <w:sz w:val="20"/>
-                                <w:szCs w:val="20"/>
-                              </w:rPr>
-                              <w:t xml:space="preserve">: </w:t>
-                            </w:r>
-                            <w:proofErr w:type="spellStart"/>
-                            <w:r>
-                              <w:rPr>
-                                <w:rFonts w:ascii="Courier New" w:hAnsi="Courier New" w:cs="Courier New"/>
-                                <w:sz w:val="20"/>
-                                <w:szCs w:val="20"/>
-                              </w:rPr>
-                              <w:t>document.getElementById</w:t>
-                            </w:r>
-                            <w:proofErr w:type="spellEnd"/>
-                            <w:r>
-                              <w:rPr>
-                                <w:rFonts w:ascii="Courier New" w:hAnsi="Courier New" w:cs="Courier New"/>
-                                <w:sz w:val="20"/>
-                                <w:szCs w:val="20"/>
-                              </w:rPr>
-                              <w:t>('password').value,</w:t>
+                            <w:r>
+                              <w:rPr>
+                                <w:rFonts w:ascii="Courier New" w:hAnsi="Courier New" w:cs="Courier New"/>
+                                <w:sz w:val="20"/>
+                                <w:szCs w:val="20"/>
+                              </w:rPr>
+                              <w:t>password: document.getElementById('password').value,</w:t>
                             </w:r>
                           </w:p>
                           <w:p>
@@ -4435,25 +3010,13 @@
                                 <w:szCs w:val="20"/>
                               </w:rPr>
                             </w:pPr>
-                            <w:proofErr w:type="spellStart"/>
-                            <w:proofErr w:type="gramStart"/>
-                            <w:r>
-                              <w:rPr>
-                                <w:rFonts w:ascii="Courier New" w:hAnsi="Courier New" w:cs="Courier New"/>
-                                <w:sz w:val="20"/>
-                                <w:szCs w:val="20"/>
-                              </w:rPr>
-                              <w:t>onAccepted</w:t>
-                            </w:r>
-                            <w:proofErr w:type="spellEnd"/>
-                            <w:proofErr w:type="gramEnd"/>
-                            <w:r>
-                              <w:rPr>
-                                <w:rFonts w:ascii="Courier New" w:hAnsi="Courier New" w:cs="Courier New"/>
-                                <w:sz w:val="20"/>
-                                <w:szCs w:val="20"/>
-                              </w:rPr>
-                              <w:t xml:space="preserve">: </w:t>
+                            <w:r>
+                              <w:rPr>
+                                <w:rFonts w:ascii="Courier New" w:hAnsi="Courier New" w:cs="Courier New"/>
+                                <w:sz w:val="20"/>
+                                <w:szCs w:val="20"/>
+                              </w:rPr>
+                              <w:t xml:space="preserve">onAccepted: </w:t>
                             </w:r>
                             <w:r>
                               <w:rPr>
@@ -4481,25 +3044,13 @@
                                 <w:szCs w:val="20"/>
                               </w:rPr>
                             </w:pPr>
-                            <w:proofErr w:type="spellStart"/>
-                            <w:proofErr w:type="gramStart"/>
-                            <w:r>
-                              <w:rPr>
-                                <w:rFonts w:ascii="Courier New" w:hAnsi="Courier New" w:cs="Courier New"/>
-                                <w:sz w:val="20"/>
-                                <w:szCs w:val="20"/>
-                              </w:rPr>
-                              <w:t>onConnected</w:t>
-                            </w:r>
-                            <w:proofErr w:type="spellEnd"/>
-                            <w:proofErr w:type="gramEnd"/>
-                            <w:r>
-                              <w:rPr>
-                                <w:rFonts w:ascii="Courier New" w:hAnsi="Courier New" w:cs="Courier New"/>
-                                <w:sz w:val="20"/>
-                                <w:szCs w:val="20"/>
-                              </w:rPr>
-                              <w:t xml:space="preserve">: </w:t>
+                            <w:r>
+                              <w:rPr>
+                                <w:rFonts w:ascii="Courier New" w:hAnsi="Courier New" w:cs="Courier New"/>
+                                <w:sz w:val="20"/>
+                                <w:szCs w:val="20"/>
+                              </w:rPr>
+                              <w:t xml:space="preserve">onConnected: </w:t>
                             </w:r>
                             <w:r>
                               <w:rPr>
@@ -4527,8 +3078,14 @@
                                 <w:szCs w:val="20"/>
                               </w:rPr>
                             </w:pPr>
-                            <w:proofErr w:type="spellStart"/>
-                            <w:proofErr w:type="gramStart"/>
+                            <w:r>
+                              <w:rPr>
+                                <w:rFonts w:ascii="Courier New" w:hAnsi="Courier New" w:cs="Courier New"/>
+                                <w:sz w:val="20"/>
+                                <w:szCs w:val="20"/>
+                              </w:rPr>
+                              <w:t xml:space="preserve">onHangup: </w:t>
+                            </w:r>
                             <w:r>
                               <w:rPr>
                                 <w:rFonts w:ascii="Courier New" w:hAnsi="Courier New" w:cs="Courier New"/>
@@ -4537,26 +3094,6 @@
                               </w:rPr>
                               <w:t>onHangup</w:t>
                             </w:r>
-                            <w:proofErr w:type="spellEnd"/>
-                            <w:proofErr w:type="gramEnd"/>
-                            <w:r>
-                              <w:rPr>
-                                <w:rFonts w:ascii="Courier New" w:hAnsi="Courier New" w:cs="Courier New"/>
-                                <w:sz w:val="20"/>
-                                <w:szCs w:val="20"/>
-                              </w:rPr>
-                              <w:t xml:space="preserve">: </w:t>
-                            </w:r>
-                            <w:proofErr w:type="spellStart"/>
-                            <w:r>
-                              <w:rPr>
-                                <w:rFonts w:ascii="Courier New" w:hAnsi="Courier New" w:cs="Courier New"/>
-                                <w:sz w:val="20"/>
-                                <w:szCs w:val="20"/>
-                              </w:rPr>
-                              <w:t>onHangup</w:t>
-                            </w:r>
-                            <w:proofErr w:type="spellEnd"/>
                             <w:r>
                               <w:rPr>
                                 <w:rFonts w:ascii="Courier New" w:hAnsi="Courier New" w:cs="Courier New"/>
@@ -4575,8 +3112,14 @@
                                 <w:szCs w:val="20"/>
                               </w:rPr>
                             </w:pPr>
-                            <w:proofErr w:type="spellStart"/>
-                            <w:proofErr w:type="gramStart"/>
+                            <w:r>
+                              <w:rPr>
+                                <w:rFonts w:ascii="Courier New" w:hAnsi="Courier New" w:cs="Courier New"/>
+                                <w:sz w:val="20"/>
+                                <w:szCs w:val="20"/>
+                              </w:rPr>
+                              <w:t xml:space="preserve">onIncoming: </w:t>
+                            </w:r>
                             <w:r>
                               <w:rPr>
                                 <w:rFonts w:ascii="Courier New" w:hAnsi="Courier New" w:cs="Courier New"/>
@@ -4585,26 +3128,6 @@
                               </w:rPr>
                               <w:t>onIncoming</w:t>
                             </w:r>
-                            <w:proofErr w:type="spellEnd"/>
-                            <w:proofErr w:type="gramEnd"/>
-                            <w:r>
-                              <w:rPr>
-                                <w:rFonts w:ascii="Courier New" w:hAnsi="Courier New" w:cs="Courier New"/>
-                                <w:sz w:val="20"/>
-                                <w:szCs w:val="20"/>
-                              </w:rPr>
-                              <w:t xml:space="preserve">: </w:t>
-                            </w:r>
-                            <w:proofErr w:type="spellStart"/>
-                            <w:r>
-                              <w:rPr>
-                                <w:rFonts w:ascii="Courier New" w:hAnsi="Courier New" w:cs="Courier New"/>
-                                <w:sz w:val="20"/>
-                                <w:szCs w:val="20"/>
-                              </w:rPr>
-                              <w:t>onIncoming</w:t>
-                            </w:r>
-                            <w:proofErr w:type="spellEnd"/>
                             <w:r>
                               <w:rPr>
                                 <w:rFonts w:ascii="Courier New" w:hAnsi="Courier New" w:cs="Courier New"/>
@@ -4623,43 +3146,13 @@
                                 <w:szCs w:val="20"/>
                               </w:rPr>
                             </w:pPr>
-                            <w:proofErr w:type="spellStart"/>
-                            <w:proofErr w:type="gramStart"/>
-                            <w:r>
-                              <w:rPr>
-                                <w:rFonts w:ascii="Courier New" w:hAnsi="Courier New" w:cs="Courier New"/>
-                                <w:sz w:val="20"/>
-                                <w:szCs w:val="20"/>
-                              </w:rPr>
-                              <w:t>onCancel</w:t>
-                            </w:r>
-                            <w:proofErr w:type="spellEnd"/>
-                            <w:proofErr w:type="gramEnd"/>
-                            <w:r>
-                              <w:rPr>
-                                <w:rFonts w:ascii="Courier New" w:hAnsi="Courier New" w:cs="Courier New"/>
-                                <w:sz w:val="20"/>
-                                <w:szCs w:val="20"/>
-                              </w:rPr>
-                              <w:t>: function(</w:t>
-                            </w:r>
-                            <w:proofErr w:type="spellStart"/>
-                            <w:r>
-                              <w:rPr>
-                                <w:rFonts w:ascii="Courier New" w:hAnsi="Courier New" w:cs="Courier New"/>
-                                <w:sz w:val="20"/>
-                                <w:szCs w:val="20"/>
-                              </w:rPr>
-                              <w:t>cancelDetails</w:t>
-                            </w:r>
-                            <w:proofErr w:type="spellEnd"/>
-                            <w:r>
-                              <w:rPr>
-                                <w:rFonts w:ascii="Courier New" w:hAnsi="Courier New" w:cs="Courier New"/>
-                                <w:sz w:val="20"/>
-                                <w:szCs w:val="20"/>
-                              </w:rPr>
-                              <w:t>) { /*****/ },</w:t>
+                            <w:r>
+                              <w:rPr>
+                                <w:rFonts w:ascii="Courier New" w:hAnsi="Courier New" w:cs="Courier New"/>
+                                <w:sz w:val="20"/>
+                                <w:szCs w:val="20"/>
+                              </w:rPr>
+                              <w:t>onCancel: function(cancelDetails) { /*****/ },</w:t>
                             </w:r>
                           </w:p>
                           <w:p>
@@ -4671,25 +3164,13 @@
                                 <w:szCs w:val="20"/>
                               </w:rPr>
                             </w:pPr>
-                            <w:proofErr w:type="spellStart"/>
-                            <w:proofErr w:type="gramStart"/>
-                            <w:r>
-                              <w:rPr>
-                                <w:rFonts w:ascii="Courier New" w:hAnsi="Courier New" w:cs="Courier New"/>
-                                <w:sz w:val="20"/>
-                                <w:szCs w:val="20"/>
-                              </w:rPr>
-                              <w:t>onTransfer</w:t>
-                            </w:r>
-                            <w:proofErr w:type="spellEnd"/>
-                            <w:proofErr w:type="gramEnd"/>
-                            <w:r>
-                              <w:rPr>
-                                <w:rFonts w:ascii="Courier New" w:hAnsi="Courier New" w:cs="Courier New"/>
-                                <w:sz w:val="20"/>
-                                <w:szCs w:val="20"/>
-                              </w:rPr>
-                              <w:t xml:space="preserve">: </w:t>
+                            <w:r>
+                              <w:rPr>
+                                <w:rFonts w:ascii="Courier New" w:hAnsi="Courier New" w:cs="Courier New"/>
+                                <w:sz w:val="20"/>
+                                <w:szCs w:val="20"/>
+                              </w:rPr>
+                              <w:t xml:space="preserve">onTransfer: </w:t>
                             </w:r>
                             <w:r>
                               <w:rPr>
@@ -4709,8 +3190,6 @@
                                 <w:szCs w:val="20"/>
                               </w:rPr>
                             </w:pPr>
-                            <w:proofErr w:type="spellStart"/>
-                            <w:proofErr w:type="gramStart"/>
                             <w:r>
                               <w:rPr>
                                 <w:rFonts w:ascii="Courier New" w:hAnsi="Courier New" w:cs="Courier New"/>
@@ -4727,8 +3206,6 @@
                               </w:rPr>
                               <w:t>Notified</w:t>
                             </w:r>
-                            <w:proofErr w:type="spellEnd"/>
-                            <w:proofErr w:type="gramEnd"/>
                             <w:r>
                               <w:rPr>
                                 <w:rFonts w:ascii="Courier New" w:hAnsi="Courier New" w:cs="Courier New"/>
@@ -4763,8 +3240,6 @@
                                 <w:szCs w:val="20"/>
                               </w:rPr>
                             </w:pPr>
-                            <w:proofErr w:type="spellStart"/>
-                            <w:proofErr w:type="gramStart"/>
                             <w:r>
                               <w:rPr>
                                 <w:rFonts w:ascii="Courier New" w:hAnsi="Courier New" w:cs="Courier New"/>
@@ -4781,8 +3256,6 @@
                               </w:rPr>
                               <w:t>Error</w:t>
                             </w:r>
-                            <w:proofErr w:type="spellEnd"/>
-                            <w:proofErr w:type="gramEnd"/>
                             <w:r>
                               <w:rPr>
                                 <w:rFonts w:ascii="Courier New" w:hAnsi="Courier New" w:cs="Courier New"/>
@@ -4825,25 +3298,13 @@
                                 <w:szCs w:val="20"/>
                               </w:rPr>
                             </w:pPr>
-                            <w:proofErr w:type="spellStart"/>
-                            <w:proofErr w:type="gramStart"/>
-                            <w:r>
-                              <w:rPr>
-                                <w:rFonts w:ascii="Courier New" w:hAnsi="Courier New" w:cs="Courier New"/>
-                                <w:sz w:val="20"/>
-                                <w:szCs w:val="20"/>
-                              </w:rPr>
-                              <w:t>reconnectMaxAttempts</w:t>
-                            </w:r>
-                            <w:proofErr w:type="spellEnd"/>
-                            <w:proofErr w:type="gramEnd"/>
-                            <w:r>
-                              <w:rPr>
-                                <w:rFonts w:ascii="Courier New" w:hAnsi="Courier New" w:cs="Courier New"/>
-                                <w:sz w:val="20"/>
-                                <w:szCs w:val="20"/>
-                              </w:rPr>
-                              <w:t xml:space="preserve">: </w:t>
+                            <w:r>
+                              <w:rPr>
+                                <w:rFonts w:ascii="Courier New" w:hAnsi="Courier New" w:cs="Courier New"/>
+                                <w:sz w:val="20"/>
+                                <w:szCs w:val="20"/>
+                              </w:rPr>
+                              <w:t xml:space="preserve">reconnectMaxAttempts: </w:t>
                             </w:r>
                             <w:r>
                               <w:rPr>
@@ -4871,25 +3332,13 @@
                                 <w:szCs w:val="20"/>
                               </w:rPr>
                             </w:pPr>
-                            <w:proofErr w:type="spellStart"/>
-                            <w:proofErr w:type="gramStart"/>
-                            <w:r>
-                              <w:rPr>
-                                <w:rFonts w:ascii="Courier New" w:hAnsi="Courier New" w:cs="Courier New"/>
-                                <w:sz w:val="20"/>
-                                <w:szCs w:val="20"/>
-                              </w:rPr>
-                              <w:t>reconnectDelay</w:t>
-                            </w:r>
-                            <w:proofErr w:type="spellEnd"/>
-                            <w:proofErr w:type="gramEnd"/>
-                            <w:r>
-                              <w:rPr>
-                                <w:rFonts w:ascii="Courier New" w:hAnsi="Courier New" w:cs="Courier New"/>
-                                <w:sz w:val="20"/>
-                                <w:szCs w:val="20"/>
-                              </w:rPr>
-                              <w:t xml:space="preserve">: </w:t>
+                            <w:r>
+                              <w:rPr>
+                                <w:rFonts w:ascii="Courier New" w:hAnsi="Courier New" w:cs="Courier New"/>
+                                <w:sz w:val="20"/>
+                                <w:szCs w:val="20"/>
+                              </w:rPr>
+                              <w:t xml:space="preserve">reconnectDelay: </w:t>
                             </w:r>
                             <w:r>
                               <w:rPr>
@@ -4935,8 +3384,6 @@
                                 <w:szCs w:val="20"/>
                               </w:rPr>
                             </w:pPr>
-                            <w:proofErr w:type="spellStart"/>
-                            <w:proofErr w:type="gramStart"/>
                             <w:r>
                               <w:rPr>
                                 <w:rFonts w:ascii="Courier New" w:hAnsi="Courier New" w:cs="Courier New"/>
@@ -4953,7 +3400,6 @@
                               </w:rPr>
                               <w:t>register</w:t>
                             </w:r>
-                            <w:proofErr w:type="spellEnd"/>
                             <w:r>
                               <w:rPr>
                                 <w:rFonts w:ascii="Courier New" w:hAnsi="Courier New" w:cs="Courier New"/>
@@ -4962,8 +3408,6 @@
                               </w:rPr>
                               <w:t>(</w:t>
                             </w:r>
-                            <w:proofErr w:type="spellStart"/>
-                            <w:proofErr w:type="gramEnd"/>
                             <w:r>
                               <w:rPr>
                                 <w:rFonts w:ascii="Courier New" w:hAnsi="Courier New" w:cs="Courier New"/>
@@ -4972,7 +3416,6 @@
                               </w:rPr>
                               <w:t>registerParams</w:t>
                             </w:r>
-                            <w:proofErr w:type="spellEnd"/>
                             <w:r>
                               <w:rPr>
                                 <w:rFonts w:ascii="Courier New" w:hAnsi="Courier New" w:cs="Courier New"/>
@@ -5013,41 +3456,13 @@
                           <w:szCs w:val="20"/>
                         </w:rPr>
                       </w:pPr>
-                      <w:proofErr w:type="gramStart"/>
-                      <w:r>
-                        <w:rPr>
-                          <w:rFonts w:ascii="Courier New" w:hAnsi="Courier New" w:cs="Courier New"/>
-                          <w:sz w:val="20"/>
-                          <w:szCs w:val="20"/>
-                        </w:rPr>
-                        <w:t>function</w:t>
-                      </w:r>
-                      <w:proofErr w:type="gramEnd"/>
-                      <w:r>
-                        <w:rPr>
-                          <w:rFonts w:ascii="Courier New" w:hAnsi="Courier New" w:cs="Courier New"/>
-                          <w:sz w:val="20"/>
-                          <w:szCs w:val="20"/>
-                        </w:rPr>
-                        <w:t xml:space="preserve"> </w:t>
-                      </w:r>
-                      <w:proofErr w:type="spellStart"/>
-                      <w:r>
-                        <w:rPr>
-                          <w:rFonts w:ascii="Courier New" w:hAnsi="Courier New" w:cs="Courier New"/>
-                          <w:sz w:val="20"/>
-                          <w:szCs w:val="20"/>
-                        </w:rPr>
-                        <w:t>onIncoming</w:t>
-                      </w:r>
-                      <w:proofErr w:type="spellEnd"/>
-                      <w:r>
-                        <w:rPr>
-                          <w:rFonts w:ascii="Courier New" w:hAnsi="Courier New" w:cs="Courier New"/>
-                          <w:sz w:val="20"/>
-                          <w:szCs w:val="20"/>
-                        </w:rPr>
-                        <w:t>(call) {</w:t>
+                      <w:r>
+                        <w:rPr>
+                          <w:rFonts w:ascii="Courier New" w:hAnsi="Courier New" w:cs="Courier New"/>
+                          <w:sz w:val="20"/>
+                          <w:szCs w:val="20"/>
+                        </w:rPr>
+                        <w:t>function onIncoming(call) {</w:t>
                       </w:r>
                     </w:p>
                     <w:p>
@@ -5059,79 +3474,13 @@
                           <w:szCs w:val="20"/>
                         </w:rPr>
                       </w:pPr>
-                      <w:proofErr w:type="gramStart"/>
-                      <w:r>
-                        <w:rPr>
-                          <w:rFonts w:ascii="Courier New" w:hAnsi="Courier New" w:cs="Courier New"/>
-                          <w:sz w:val="20"/>
-                          <w:szCs w:val="20"/>
-                        </w:rPr>
-                        <w:t>confirm(</w:t>
-                      </w:r>
-                      <w:proofErr w:type="spellStart"/>
-                      <w:proofErr w:type="gramEnd"/>
-                      <w:r>
-                        <w:rPr>
-                          <w:rFonts w:ascii="Courier New" w:hAnsi="Courier New" w:cs="Courier New"/>
-                          <w:sz w:val="20"/>
-                          <w:szCs w:val="20"/>
-                        </w:rPr>
-                        <w:t>call.callerName</w:t>
-                      </w:r>
-                      <w:proofErr w:type="spellEnd"/>
-                      <w:r>
-                        <w:rPr>
-                          <w:rFonts w:ascii="Courier New" w:hAnsi="Courier New" w:cs="Courier New"/>
-                          <w:sz w:val="20"/>
-                          <w:szCs w:val="20"/>
-                        </w:rPr>
-                        <w:t xml:space="preserve"> + ' is calling you! Pick up the call?') ? </w:t>
-                      </w:r>
-                      <w:proofErr w:type="spellStart"/>
-                      <w:proofErr w:type="gramStart"/>
-                      <w:r>
-                        <w:rPr>
-                          <w:rFonts w:ascii="Courier New" w:hAnsi="Courier New" w:cs="Courier New"/>
-                          <w:sz w:val="20"/>
-                          <w:szCs w:val="20"/>
-                        </w:rPr>
-                        <w:t>call.accept</w:t>
-                      </w:r>
-                      <w:proofErr w:type="spellEnd"/>
-                      <w:r>
-                        <w:rPr>
-                          <w:rFonts w:ascii="Courier New" w:hAnsi="Courier New" w:cs="Courier New"/>
-                          <w:sz w:val="20"/>
-                          <w:szCs w:val="20"/>
-                        </w:rPr>
-                        <w:t>(</w:t>
-                      </w:r>
-                      <w:proofErr w:type="gramEnd"/>
-                      <w:r>
-                        <w:rPr>
-                          <w:rFonts w:ascii="Courier New" w:hAnsi="Courier New" w:cs="Courier New"/>
-                          <w:sz w:val="20"/>
-                          <w:szCs w:val="20"/>
-                        </w:rPr>
-                        <w:t xml:space="preserve">) : </w:t>
-                      </w:r>
-                      <w:proofErr w:type="spellStart"/>
-                      <w:r>
-                        <w:rPr>
-                          <w:rFonts w:ascii="Courier New" w:hAnsi="Courier New" w:cs="Courier New"/>
-                          <w:sz w:val="20"/>
-                          <w:szCs w:val="20"/>
-                        </w:rPr>
-                        <w:t>call.reject</w:t>
-                      </w:r>
-                      <w:proofErr w:type="spellEnd"/>
-                      <w:r>
-                        <w:rPr>
-                          <w:rFonts w:ascii="Courier New" w:hAnsi="Courier New" w:cs="Courier New"/>
-                          <w:sz w:val="20"/>
-                          <w:szCs w:val="20"/>
-                        </w:rPr>
-                        <w:t>();</w:t>
+                      <w:r>
+                        <w:rPr>
+                          <w:rFonts w:ascii="Courier New" w:hAnsi="Courier New" w:cs="Courier New"/>
+                          <w:sz w:val="20"/>
+                          <w:szCs w:val="20"/>
+                        </w:rPr>
+                        <w:t>confirm(call.callerName + ' is calling you! Pick up the call?') ? call.accept() : call.reject();</w:t>
                       </w:r>
                     </w:p>
                     <w:p>
@@ -5171,41 +3520,13 @@
                           <w:szCs w:val="20"/>
                         </w:rPr>
                       </w:pPr>
-                      <w:proofErr w:type="gramStart"/>
-                      <w:r>
-                        <w:rPr>
-                          <w:rFonts w:ascii="Courier New" w:hAnsi="Courier New" w:cs="Courier New"/>
-                          <w:sz w:val="20"/>
-                          <w:szCs w:val="20"/>
-                        </w:rPr>
-                        <w:t>function</w:t>
-                      </w:r>
-                      <w:proofErr w:type="gramEnd"/>
-                      <w:r>
-                        <w:rPr>
-                          <w:rFonts w:ascii="Courier New" w:hAnsi="Courier New" w:cs="Courier New"/>
-                          <w:sz w:val="20"/>
-                          <w:szCs w:val="20"/>
-                        </w:rPr>
-                        <w:t xml:space="preserve"> </w:t>
-                      </w:r>
-                      <w:proofErr w:type="spellStart"/>
-                      <w:r>
-                        <w:rPr>
-                          <w:rFonts w:ascii="Courier New" w:hAnsi="Courier New" w:cs="Courier New"/>
-                          <w:sz w:val="20"/>
-                          <w:szCs w:val="20"/>
-                        </w:rPr>
-                        <w:t>onHangup</w:t>
-                      </w:r>
-                      <w:proofErr w:type="spellEnd"/>
-                      <w:r>
-                        <w:rPr>
-                          <w:rFonts w:ascii="Courier New" w:hAnsi="Courier New" w:cs="Courier New"/>
-                          <w:sz w:val="20"/>
-                          <w:szCs w:val="20"/>
-                        </w:rPr>
-                        <w:t>() {</w:t>
+                      <w:r>
+                        <w:rPr>
+                          <w:rFonts w:ascii="Courier New" w:hAnsi="Courier New" w:cs="Courier New"/>
+                          <w:sz w:val="20"/>
+                          <w:szCs w:val="20"/>
+                        </w:rPr>
+                        <w:t>function onHangup() {</w:t>
                       </w:r>
                     </w:p>
                     <w:p>
@@ -5217,69 +3538,13 @@
                           <w:szCs w:val="20"/>
                         </w:rPr>
                       </w:pPr>
-                      <w:proofErr w:type="spellStart"/>
-                      <w:proofErr w:type="gramStart"/>
-                      <w:r>
-                        <w:rPr>
-                          <w:rFonts w:ascii="Courier New" w:hAnsi="Courier New" w:cs="Courier New"/>
-                          <w:sz w:val="20"/>
-                          <w:szCs w:val="20"/>
-                        </w:rPr>
-                        <w:t>document.getElementById</w:t>
-                      </w:r>
-                      <w:proofErr w:type="spellEnd"/>
-                      <w:r>
-                        <w:rPr>
-                          <w:rFonts w:ascii="Courier New" w:hAnsi="Courier New" w:cs="Courier New"/>
-                          <w:sz w:val="20"/>
-                          <w:szCs w:val="20"/>
-                        </w:rPr>
-                        <w:t>(</w:t>
-                      </w:r>
-                      <w:proofErr w:type="gramEnd"/>
-                      <w:r>
-                        <w:rPr>
-                          <w:rFonts w:ascii="Courier New" w:hAnsi="Courier New" w:cs="Courier New"/>
-                          <w:sz w:val="20"/>
-                          <w:szCs w:val="20"/>
-                        </w:rPr>
-                        <w:t>'</w:t>
-                      </w:r>
-                      <w:proofErr w:type="spellStart"/>
-                      <w:r>
-                        <w:rPr>
-                          <w:rFonts w:ascii="Courier New" w:hAnsi="Courier New" w:cs="Courier New"/>
-                          <w:sz w:val="20"/>
-                          <w:szCs w:val="20"/>
-                        </w:rPr>
-                        <w:t>divCalling</w:t>
-                      </w:r>
-                      <w:proofErr w:type="spellEnd"/>
-                      <w:r>
-                        <w:rPr>
-                          <w:rFonts w:ascii="Courier New" w:hAnsi="Courier New" w:cs="Courier New"/>
-                          <w:sz w:val="20"/>
-                          <w:szCs w:val="20"/>
-                        </w:rPr>
-                        <w:t>').</w:t>
-                      </w:r>
-                      <w:proofErr w:type="spellStart"/>
-                      <w:r>
-                        <w:rPr>
-                          <w:rFonts w:ascii="Courier New" w:hAnsi="Courier New" w:cs="Courier New"/>
-                          <w:sz w:val="20"/>
-                          <w:szCs w:val="20"/>
-                        </w:rPr>
-                        <w:t>style.display</w:t>
-                      </w:r>
-                      <w:proofErr w:type="spellEnd"/>
-                      <w:r>
-                        <w:rPr>
-                          <w:rFonts w:ascii="Courier New" w:hAnsi="Courier New" w:cs="Courier New"/>
-                          <w:sz w:val="20"/>
-                          <w:szCs w:val="20"/>
-                        </w:rPr>
-                        <w:t xml:space="preserve"> = "none";</w:t>
+                      <w:r>
+                        <w:rPr>
+                          <w:rFonts w:ascii="Courier New" w:hAnsi="Courier New" w:cs="Courier New"/>
+                          <w:sz w:val="20"/>
+                          <w:szCs w:val="20"/>
+                        </w:rPr>
+                        <w:t>document.getElementById('divCalling').style.display = "none";</w:t>
                       </w:r>
                     </w:p>
                     <w:p>
@@ -5319,27 +3584,14 @@
                           <w:szCs w:val="20"/>
                         </w:rPr>
                       </w:pPr>
-                      <w:proofErr w:type="spellStart"/>
-                      <w:proofErr w:type="gramStart"/>
-                      <w:r>
-                        <w:rPr>
-                          <w:rFonts w:ascii="Courier New" w:hAnsi="Courier New" w:cs="Courier New"/>
-                          <w:sz w:val="20"/>
-                          <w:szCs w:val="20"/>
-                        </w:rPr>
-                        <w:t>var</w:t>
-                      </w:r>
-                      <w:proofErr w:type="spellEnd"/>
-                      <w:proofErr w:type="gramEnd"/>
-                      <w:r>
-                        <w:rPr>
-                          <w:rFonts w:ascii="Courier New" w:hAnsi="Courier New" w:cs="Courier New"/>
-                          <w:sz w:val="20"/>
-                          <w:szCs w:val="20"/>
-                        </w:rPr>
-                        <w:t xml:space="preserve"> </w:t>
-                      </w:r>
-                      <w:proofErr w:type="spellStart"/>
+                      <w:r>
+                        <w:rPr>
+                          <w:rFonts w:ascii="Courier New" w:hAnsi="Courier New" w:cs="Courier New"/>
+                          <w:sz w:val="20"/>
+                          <w:szCs w:val="20"/>
+                        </w:rPr>
+                        <w:t xml:space="preserve">var </w:t>
+                      </w:r>
                       <w:r>
                         <w:rPr>
                           <w:rFonts w:ascii="Courier New" w:hAnsi="Courier New" w:cs="Courier New"/>
@@ -5354,16 +3606,7 @@
                           <w:sz w:val="20"/>
                           <w:szCs w:val="20"/>
                         </w:rPr>
-                        <w:t>arams</w:t>
-                      </w:r>
-                      <w:proofErr w:type="spellEnd"/>
-                      <w:r>
-                        <w:rPr>
-                          <w:rFonts w:ascii="Courier New" w:hAnsi="Courier New" w:cs="Courier New"/>
-                          <w:sz w:val="20"/>
-                          <w:szCs w:val="20"/>
-                        </w:rPr>
-                        <w:t xml:space="preserve"> = {</w:t>
+                        <w:t>arams = {</w:t>
                       </w:r>
                     </w:p>
                     <w:p>
@@ -5375,25 +3618,13 @@
                           <w:szCs w:val="20"/>
                         </w:rPr>
                       </w:pPr>
-                      <w:proofErr w:type="spellStart"/>
-                      <w:proofErr w:type="gramStart"/>
-                      <w:r>
-                        <w:rPr>
-                          <w:rFonts w:ascii="Courier New" w:hAnsi="Courier New" w:cs="Courier New"/>
-                          <w:sz w:val="20"/>
-                          <w:szCs w:val="20"/>
-                        </w:rPr>
-                        <w:t>forceRTMP</w:t>
-                      </w:r>
-                      <w:proofErr w:type="spellEnd"/>
-                      <w:proofErr w:type="gramEnd"/>
-                      <w:r>
-                        <w:rPr>
-                          <w:rFonts w:ascii="Courier New" w:hAnsi="Courier New" w:cs="Courier New"/>
-                          <w:sz w:val="20"/>
-                          <w:szCs w:val="20"/>
-                        </w:rPr>
-                        <w:t>: true,</w:t>
+                      <w:r>
+                        <w:rPr>
+                          <w:rFonts w:ascii="Courier New" w:hAnsi="Courier New" w:cs="Courier New"/>
+                          <w:sz w:val="20"/>
+                          <w:szCs w:val="20"/>
+                        </w:rPr>
+                        <w:t>forceRTMP: true,</w:t>
                       </w:r>
                     </w:p>
                     <w:p>
@@ -5428,43 +3659,13 @@
                         </w:rPr>
                         <w:tab/>
                       </w:r>
-                      <w:proofErr w:type="spellStart"/>
-                      <w:proofErr w:type="gramStart"/>
-                      <w:r>
-                        <w:rPr>
-                          <w:rFonts w:ascii="Courier New" w:hAnsi="Courier New" w:cs="Courier New"/>
-                          <w:sz w:val="20"/>
-                          <w:szCs w:val="20"/>
-                        </w:rPr>
-                        <w:t>wsUrl</w:t>
-                      </w:r>
-                      <w:proofErr w:type="spellEnd"/>
-                      <w:proofErr w:type="gramEnd"/>
-                      <w:r>
-                        <w:rPr>
-                          <w:rFonts w:ascii="Courier New" w:hAnsi="Courier New" w:cs="Courier New"/>
-                          <w:sz w:val="20"/>
-                          <w:szCs w:val="20"/>
-                        </w:rPr>
-                        <w:t>: '</w:t>
-                      </w:r>
-                      <w:proofErr w:type="spellStart"/>
-                      <w:r>
-                        <w:rPr>
-                          <w:rFonts w:ascii="Courier New" w:hAnsi="Courier New" w:cs="Courier New"/>
-                          <w:sz w:val="20"/>
-                          <w:szCs w:val="20"/>
-                        </w:rPr>
-                        <w:t>ws</w:t>
-                      </w:r>
-                      <w:proofErr w:type="spellEnd"/>
-                      <w:r>
-                        <w:rPr>
-                          <w:rFonts w:ascii="Courier New" w:hAnsi="Courier New" w:cs="Courier New"/>
-                          <w:sz w:val="20"/>
-                          <w:szCs w:val="20"/>
-                        </w:rPr>
-                        <w:t>://10.26.0.41:8080',</w:t>
+                      <w:r>
+                        <w:rPr>
+                          <w:rFonts w:ascii="Courier New" w:hAnsi="Courier New" w:cs="Courier New"/>
+                          <w:sz w:val="20"/>
+                          <w:szCs w:val="20"/>
+                        </w:rPr>
+                        <w:t>wsUrl: 'ws://10.26.0.41:8080',</w:t>
                       </w:r>
                     </w:p>
                     <w:p>
@@ -5476,43 +3677,13 @@
                           <w:szCs w:val="20"/>
                         </w:rPr>
                       </w:pPr>
-                      <w:proofErr w:type="spellStart"/>
-                      <w:proofErr w:type="gramStart"/>
-                      <w:r>
-                        <w:rPr>
-                          <w:rFonts w:ascii="Courier New" w:hAnsi="Courier New" w:cs="Courier New"/>
-                          <w:sz w:val="20"/>
-                          <w:szCs w:val="20"/>
-                        </w:rPr>
-                        <w:t>rtmpUrl</w:t>
-                      </w:r>
-                      <w:proofErr w:type="spellEnd"/>
-                      <w:proofErr w:type="gramEnd"/>
-                      <w:r>
-                        <w:rPr>
-                          <w:rFonts w:ascii="Courier New" w:hAnsi="Courier New" w:cs="Courier New"/>
-                          <w:sz w:val="20"/>
-                          <w:szCs w:val="20"/>
-                        </w:rPr>
-                        <w:t>: '</w:t>
-                      </w:r>
-                      <w:proofErr w:type="spellStart"/>
-                      <w:r>
-                        <w:rPr>
-                          <w:rFonts w:ascii="Courier New" w:hAnsi="Courier New" w:cs="Courier New"/>
-                          <w:sz w:val="20"/>
-                          <w:szCs w:val="20"/>
-                        </w:rPr>
-                        <w:t>rtmp</w:t>
-                      </w:r>
-                      <w:proofErr w:type="spellEnd"/>
-                      <w:r>
-                        <w:rPr>
-                          <w:rFonts w:ascii="Courier New" w:hAnsi="Courier New" w:cs="Courier New"/>
-                          <w:sz w:val="20"/>
-                          <w:szCs w:val="20"/>
-                        </w:rPr>
-                        <w:t>://10.26.0.41/sip',</w:t>
+                      <w:r>
+                        <w:rPr>
+                          <w:rFonts w:ascii="Courier New" w:hAnsi="Courier New" w:cs="Courier New"/>
+                          <w:sz w:val="20"/>
+                          <w:szCs w:val="20"/>
+                        </w:rPr>
+                        <w:t>rtmpUrl: 'rtmp://10.26.0.41/sip',</w:t>
                       </w:r>
                     </w:p>
                     <w:p>
@@ -5524,41 +3695,13 @@
                           <w:szCs w:val="20"/>
                         </w:rPr>
                       </w:pPr>
-                      <w:proofErr w:type="gramStart"/>
-                      <w:r>
-                        <w:rPr>
-                          <w:rFonts w:ascii="Courier New" w:hAnsi="Courier New" w:cs="Courier New"/>
-                          <w:sz w:val="20"/>
-                          <w:szCs w:val="20"/>
-                        </w:rPr>
-                        <w:t>realm</w:t>
-                      </w:r>
-                      <w:proofErr w:type="gramEnd"/>
-                      <w:r>
-                        <w:rPr>
-                          <w:rFonts w:ascii="Courier New" w:hAnsi="Courier New" w:cs="Courier New"/>
-                          <w:sz w:val="20"/>
-                          <w:szCs w:val="20"/>
-                        </w:rPr>
-                        <w:t xml:space="preserve">: </w:t>
-                      </w:r>
-                      <w:proofErr w:type="spellStart"/>
-                      <w:r>
-                        <w:rPr>
-                          <w:rFonts w:ascii="Courier New" w:hAnsi="Courier New" w:cs="Courier New"/>
-                          <w:sz w:val="20"/>
-                          <w:szCs w:val="20"/>
-                        </w:rPr>
-                        <w:t>document.getElementById</w:t>
-                      </w:r>
-                      <w:proofErr w:type="spellEnd"/>
-                      <w:r>
-                        <w:rPr>
-                          <w:rFonts w:ascii="Courier New" w:hAnsi="Courier New" w:cs="Courier New"/>
-                          <w:sz w:val="20"/>
-                          <w:szCs w:val="20"/>
-                        </w:rPr>
-                        <w:t>('realm').value,</w:t>
+                      <w:r>
+                        <w:rPr>
+                          <w:rFonts w:ascii="Courier New" w:hAnsi="Courier New" w:cs="Courier New"/>
+                          <w:sz w:val="20"/>
+                          <w:szCs w:val="20"/>
+                        </w:rPr>
+                        <w:t>realm: document.getElementById('realm').value,</w:t>
                       </w:r>
                     </w:p>
                     <w:p>
@@ -5570,61 +3713,13 @@
                           <w:szCs w:val="20"/>
                         </w:rPr>
                       </w:pPr>
-                      <w:proofErr w:type="spellStart"/>
-                      <w:proofErr w:type="gramStart"/>
-                      <w:r>
-                        <w:rPr>
-                          <w:rFonts w:ascii="Courier New" w:hAnsi="Courier New" w:cs="Courier New"/>
-                          <w:sz w:val="20"/>
-                          <w:szCs w:val="20"/>
-                        </w:rPr>
-                        <w:t>privateIdentity</w:t>
-                      </w:r>
-                      <w:proofErr w:type="spellEnd"/>
-                      <w:proofErr w:type="gramEnd"/>
-                      <w:r>
-                        <w:rPr>
-                          <w:rFonts w:ascii="Courier New" w:hAnsi="Courier New" w:cs="Courier New"/>
-                          <w:sz w:val="20"/>
-                          <w:szCs w:val="20"/>
-                        </w:rPr>
-                        <w:t xml:space="preserve">: </w:t>
-                      </w:r>
-                      <w:proofErr w:type="spellStart"/>
-                      <w:r>
-                        <w:rPr>
-                          <w:rFonts w:ascii="Courier New" w:hAnsi="Courier New" w:cs="Courier New"/>
-                          <w:sz w:val="20"/>
-                          <w:szCs w:val="20"/>
-                        </w:rPr>
-                        <w:t>document.getElementById</w:t>
-                      </w:r>
-                      <w:proofErr w:type="spellEnd"/>
-                      <w:r>
-                        <w:rPr>
-                          <w:rFonts w:ascii="Courier New" w:hAnsi="Courier New" w:cs="Courier New"/>
-                          <w:sz w:val="20"/>
-                          <w:szCs w:val="20"/>
-                        </w:rPr>
-                        <w:t>('</w:t>
-                      </w:r>
-                      <w:proofErr w:type="spellStart"/>
-                      <w:r>
-                        <w:rPr>
-                          <w:rFonts w:ascii="Courier New" w:hAnsi="Courier New" w:cs="Courier New"/>
-                          <w:sz w:val="20"/>
-                          <w:szCs w:val="20"/>
-                        </w:rPr>
-                        <w:t>privateIdentity</w:t>
-                      </w:r>
-                      <w:proofErr w:type="spellEnd"/>
-                      <w:r>
-                        <w:rPr>
-                          <w:rFonts w:ascii="Courier New" w:hAnsi="Courier New" w:cs="Courier New"/>
-                          <w:sz w:val="20"/>
-                          <w:szCs w:val="20"/>
-                        </w:rPr>
-                        <w:t>').value,</w:t>
+                      <w:r>
+                        <w:rPr>
+                          <w:rFonts w:ascii="Courier New" w:hAnsi="Courier New" w:cs="Courier New"/>
+                          <w:sz w:val="20"/>
+                          <w:szCs w:val="20"/>
+                        </w:rPr>
+                        <w:t>privateIdentity: document.getElementById('privateIdentity').value,</w:t>
                       </w:r>
                     </w:p>
                     <w:p>
@@ -5636,61 +3731,13 @@
                           <w:szCs w:val="20"/>
                         </w:rPr>
                       </w:pPr>
-                      <w:proofErr w:type="spellStart"/>
-                      <w:proofErr w:type="gramStart"/>
-                      <w:r>
-                        <w:rPr>
-                          <w:rFonts w:ascii="Courier New" w:hAnsi="Courier New" w:cs="Courier New"/>
-                          <w:sz w:val="20"/>
-                          <w:szCs w:val="20"/>
-                        </w:rPr>
-                        <w:t>publicIdentity</w:t>
-                      </w:r>
-                      <w:proofErr w:type="spellEnd"/>
-                      <w:proofErr w:type="gramEnd"/>
-                      <w:r>
-                        <w:rPr>
-                          <w:rFonts w:ascii="Courier New" w:hAnsi="Courier New" w:cs="Courier New"/>
-                          <w:sz w:val="20"/>
-                          <w:szCs w:val="20"/>
-                        </w:rPr>
-                        <w:t xml:space="preserve">: </w:t>
-                      </w:r>
-                      <w:proofErr w:type="spellStart"/>
-                      <w:r>
-                        <w:rPr>
-                          <w:rFonts w:ascii="Courier New" w:hAnsi="Courier New" w:cs="Courier New"/>
-                          <w:sz w:val="20"/>
-                          <w:szCs w:val="20"/>
-                        </w:rPr>
-                        <w:t>document.getElementById</w:t>
-                      </w:r>
-                      <w:proofErr w:type="spellEnd"/>
-                      <w:r>
-                        <w:rPr>
-                          <w:rFonts w:ascii="Courier New" w:hAnsi="Courier New" w:cs="Courier New"/>
-                          <w:sz w:val="20"/>
-                          <w:szCs w:val="20"/>
-                        </w:rPr>
-                        <w:t>('</w:t>
-                      </w:r>
-                      <w:proofErr w:type="spellStart"/>
-                      <w:r>
-                        <w:rPr>
-                          <w:rFonts w:ascii="Courier New" w:hAnsi="Courier New" w:cs="Courier New"/>
-                          <w:sz w:val="20"/>
-                          <w:szCs w:val="20"/>
-                        </w:rPr>
-                        <w:t>publicIdentity</w:t>
-                      </w:r>
-                      <w:proofErr w:type="spellEnd"/>
-                      <w:r>
-                        <w:rPr>
-                          <w:rFonts w:ascii="Courier New" w:hAnsi="Courier New" w:cs="Courier New"/>
-                          <w:sz w:val="20"/>
-                          <w:szCs w:val="20"/>
-                        </w:rPr>
-                        <w:t>').value,</w:t>
+                      <w:r>
+                        <w:rPr>
+                          <w:rFonts w:ascii="Courier New" w:hAnsi="Courier New" w:cs="Courier New"/>
+                          <w:sz w:val="20"/>
+                          <w:szCs w:val="20"/>
+                        </w:rPr>
+                        <w:t>publicIdentity: document.getElementById('publicIdentity').value,</w:t>
                       </w:r>
                     </w:p>
                     <w:p>
@@ -5702,41 +3749,13 @@
                           <w:szCs w:val="20"/>
                         </w:rPr>
                       </w:pPr>
-                      <w:proofErr w:type="gramStart"/>
-                      <w:r>
-                        <w:rPr>
-                          <w:rFonts w:ascii="Courier New" w:hAnsi="Courier New" w:cs="Courier New"/>
-                          <w:sz w:val="20"/>
-                          <w:szCs w:val="20"/>
-                        </w:rPr>
-                        <w:t>password</w:t>
-                      </w:r>
-                      <w:proofErr w:type="gramEnd"/>
-                      <w:r>
-                        <w:rPr>
-                          <w:rFonts w:ascii="Courier New" w:hAnsi="Courier New" w:cs="Courier New"/>
-                          <w:sz w:val="20"/>
-                          <w:szCs w:val="20"/>
-                        </w:rPr>
-                        <w:t xml:space="preserve">: </w:t>
-                      </w:r>
-                      <w:proofErr w:type="spellStart"/>
-                      <w:r>
-                        <w:rPr>
-                          <w:rFonts w:ascii="Courier New" w:hAnsi="Courier New" w:cs="Courier New"/>
-                          <w:sz w:val="20"/>
-                          <w:szCs w:val="20"/>
-                        </w:rPr>
-                        <w:t>document.getElementById</w:t>
-                      </w:r>
-                      <w:proofErr w:type="spellEnd"/>
-                      <w:r>
-                        <w:rPr>
-                          <w:rFonts w:ascii="Courier New" w:hAnsi="Courier New" w:cs="Courier New"/>
-                          <w:sz w:val="20"/>
-                          <w:szCs w:val="20"/>
-                        </w:rPr>
-                        <w:t>('password').value,</w:t>
+                      <w:r>
+                        <w:rPr>
+                          <w:rFonts w:ascii="Courier New" w:hAnsi="Courier New" w:cs="Courier New"/>
+                          <w:sz w:val="20"/>
+                          <w:szCs w:val="20"/>
+                        </w:rPr>
+                        <w:t>password: document.getElementById('password').value,</w:t>
                       </w:r>
                     </w:p>
                     <w:p>
@@ -5748,25 +3767,13 @@
                           <w:szCs w:val="20"/>
                         </w:rPr>
                       </w:pPr>
-                      <w:proofErr w:type="spellStart"/>
-                      <w:proofErr w:type="gramStart"/>
-                      <w:r>
-                        <w:rPr>
-                          <w:rFonts w:ascii="Courier New" w:hAnsi="Courier New" w:cs="Courier New"/>
-                          <w:sz w:val="20"/>
-                          <w:szCs w:val="20"/>
-                        </w:rPr>
-                        <w:t>onAccepted</w:t>
-                      </w:r>
-                      <w:proofErr w:type="spellEnd"/>
-                      <w:proofErr w:type="gramEnd"/>
-                      <w:r>
-                        <w:rPr>
-                          <w:rFonts w:ascii="Courier New" w:hAnsi="Courier New" w:cs="Courier New"/>
-                          <w:sz w:val="20"/>
-                          <w:szCs w:val="20"/>
-                        </w:rPr>
-                        <w:t xml:space="preserve">: </w:t>
+                      <w:r>
+                        <w:rPr>
+                          <w:rFonts w:ascii="Courier New" w:hAnsi="Courier New" w:cs="Courier New"/>
+                          <w:sz w:val="20"/>
+                          <w:szCs w:val="20"/>
+                        </w:rPr>
+                        <w:t xml:space="preserve">onAccepted: </w:t>
                       </w:r>
                       <w:r>
                         <w:rPr>
@@ -5794,25 +3801,13 @@
                           <w:szCs w:val="20"/>
                         </w:rPr>
                       </w:pPr>
-                      <w:proofErr w:type="spellStart"/>
-                      <w:proofErr w:type="gramStart"/>
-                      <w:r>
-                        <w:rPr>
-                          <w:rFonts w:ascii="Courier New" w:hAnsi="Courier New" w:cs="Courier New"/>
-                          <w:sz w:val="20"/>
-                          <w:szCs w:val="20"/>
-                        </w:rPr>
-                        <w:t>onConnected</w:t>
-                      </w:r>
-                      <w:proofErr w:type="spellEnd"/>
-                      <w:proofErr w:type="gramEnd"/>
-                      <w:r>
-                        <w:rPr>
-                          <w:rFonts w:ascii="Courier New" w:hAnsi="Courier New" w:cs="Courier New"/>
-                          <w:sz w:val="20"/>
-                          <w:szCs w:val="20"/>
-                        </w:rPr>
-                        <w:t xml:space="preserve">: </w:t>
+                      <w:r>
+                        <w:rPr>
+                          <w:rFonts w:ascii="Courier New" w:hAnsi="Courier New" w:cs="Courier New"/>
+                          <w:sz w:val="20"/>
+                          <w:szCs w:val="20"/>
+                        </w:rPr>
+                        <w:t xml:space="preserve">onConnected: </w:t>
                       </w:r>
                       <w:r>
                         <w:rPr>
@@ -5840,8 +3835,14 @@
                           <w:szCs w:val="20"/>
                         </w:rPr>
                       </w:pPr>
-                      <w:proofErr w:type="spellStart"/>
-                      <w:proofErr w:type="gramStart"/>
+                      <w:r>
+                        <w:rPr>
+                          <w:rFonts w:ascii="Courier New" w:hAnsi="Courier New" w:cs="Courier New"/>
+                          <w:sz w:val="20"/>
+                          <w:szCs w:val="20"/>
+                        </w:rPr>
+                        <w:t xml:space="preserve">onHangup: </w:t>
+                      </w:r>
                       <w:r>
                         <w:rPr>
                           <w:rFonts w:ascii="Courier New" w:hAnsi="Courier New" w:cs="Courier New"/>
@@ -5850,26 +3851,6 @@
                         </w:rPr>
                         <w:t>onHangup</w:t>
                       </w:r>
-                      <w:proofErr w:type="spellEnd"/>
-                      <w:proofErr w:type="gramEnd"/>
-                      <w:r>
-                        <w:rPr>
-                          <w:rFonts w:ascii="Courier New" w:hAnsi="Courier New" w:cs="Courier New"/>
-                          <w:sz w:val="20"/>
-                          <w:szCs w:val="20"/>
-                        </w:rPr>
-                        <w:t xml:space="preserve">: </w:t>
-                      </w:r>
-                      <w:proofErr w:type="spellStart"/>
-                      <w:r>
-                        <w:rPr>
-                          <w:rFonts w:ascii="Courier New" w:hAnsi="Courier New" w:cs="Courier New"/>
-                          <w:sz w:val="20"/>
-                          <w:szCs w:val="20"/>
-                        </w:rPr>
-                        <w:t>onHangup</w:t>
-                      </w:r>
-                      <w:proofErr w:type="spellEnd"/>
                       <w:r>
                         <w:rPr>
                           <w:rFonts w:ascii="Courier New" w:hAnsi="Courier New" w:cs="Courier New"/>
@@ -5888,8 +3869,14 @@
                           <w:szCs w:val="20"/>
                         </w:rPr>
                       </w:pPr>
-                      <w:proofErr w:type="spellStart"/>
-                      <w:proofErr w:type="gramStart"/>
+                      <w:r>
+                        <w:rPr>
+                          <w:rFonts w:ascii="Courier New" w:hAnsi="Courier New" w:cs="Courier New"/>
+                          <w:sz w:val="20"/>
+                          <w:szCs w:val="20"/>
+                        </w:rPr>
+                        <w:t xml:space="preserve">onIncoming: </w:t>
+                      </w:r>
                       <w:r>
                         <w:rPr>
                           <w:rFonts w:ascii="Courier New" w:hAnsi="Courier New" w:cs="Courier New"/>
@@ -5898,26 +3885,6 @@
                         </w:rPr>
                         <w:t>onIncoming</w:t>
                       </w:r>
-                      <w:proofErr w:type="spellEnd"/>
-                      <w:proofErr w:type="gramEnd"/>
-                      <w:r>
-                        <w:rPr>
-                          <w:rFonts w:ascii="Courier New" w:hAnsi="Courier New" w:cs="Courier New"/>
-                          <w:sz w:val="20"/>
-                          <w:szCs w:val="20"/>
-                        </w:rPr>
-                        <w:t xml:space="preserve">: </w:t>
-                      </w:r>
-                      <w:proofErr w:type="spellStart"/>
-                      <w:r>
-                        <w:rPr>
-                          <w:rFonts w:ascii="Courier New" w:hAnsi="Courier New" w:cs="Courier New"/>
-                          <w:sz w:val="20"/>
-                          <w:szCs w:val="20"/>
-                        </w:rPr>
-                        <w:t>onIncoming</w:t>
-                      </w:r>
-                      <w:proofErr w:type="spellEnd"/>
                       <w:r>
                         <w:rPr>
                           <w:rFonts w:ascii="Courier New" w:hAnsi="Courier New" w:cs="Courier New"/>
@@ -5936,43 +3903,13 @@
                           <w:szCs w:val="20"/>
                         </w:rPr>
                       </w:pPr>
-                      <w:proofErr w:type="spellStart"/>
-                      <w:proofErr w:type="gramStart"/>
-                      <w:r>
-                        <w:rPr>
-                          <w:rFonts w:ascii="Courier New" w:hAnsi="Courier New" w:cs="Courier New"/>
-                          <w:sz w:val="20"/>
-                          <w:szCs w:val="20"/>
-                        </w:rPr>
-                        <w:t>onCancel</w:t>
-                      </w:r>
-                      <w:proofErr w:type="spellEnd"/>
-                      <w:proofErr w:type="gramEnd"/>
-                      <w:r>
-                        <w:rPr>
-                          <w:rFonts w:ascii="Courier New" w:hAnsi="Courier New" w:cs="Courier New"/>
-                          <w:sz w:val="20"/>
-                          <w:szCs w:val="20"/>
-                        </w:rPr>
-                        <w:t>: function(</w:t>
-                      </w:r>
-                      <w:proofErr w:type="spellStart"/>
-                      <w:r>
-                        <w:rPr>
-                          <w:rFonts w:ascii="Courier New" w:hAnsi="Courier New" w:cs="Courier New"/>
-                          <w:sz w:val="20"/>
-                          <w:szCs w:val="20"/>
-                        </w:rPr>
-                        <w:t>cancelDetails</w:t>
-                      </w:r>
-                      <w:proofErr w:type="spellEnd"/>
-                      <w:r>
-                        <w:rPr>
-                          <w:rFonts w:ascii="Courier New" w:hAnsi="Courier New" w:cs="Courier New"/>
-                          <w:sz w:val="20"/>
-                          <w:szCs w:val="20"/>
-                        </w:rPr>
-                        <w:t>) { /*****/ },</w:t>
+                      <w:r>
+                        <w:rPr>
+                          <w:rFonts w:ascii="Courier New" w:hAnsi="Courier New" w:cs="Courier New"/>
+                          <w:sz w:val="20"/>
+                          <w:szCs w:val="20"/>
+                        </w:rPr>
+                        <w:t>onCancel: function(cancelDetails) { /*****/ },</w:t>
                       </w:r>
                     </w:p>
                     <w:p>
@@ -5984,25 +3921,13 @@
                           <w:szCs w:val="20"/>
                         </w:rPr>
                       </w:pPr>
-                      <w:proofErr w:type="spellStart"/>
-                      <w:proofErr w:type="gramStart"/>
-                      <w:r>
-                        <w:rPr>
-                          <w:rFonts w:ascii="Courier New" w:hAnsi="Courier New" w:cs="Courier New"/>
-                          <w:sz w:val="20"/>
-                          <w:szCs w:val="20"/>
-                        </w:rPr>
-                        <w:t>onTransfer</w:t>
-                      </w:r>
-                      <w:proofErr w:type="spellEnd"/>
-                      <w:proofErr w:type="gramEnd"/>
-                      <w:r>
-                        <w:rPr>
-                          <w:rFonts w:ascii="Courier New" w:hAnsi="Courier New" w:cs="Courier New"/>
-                          <w:sz w:val="20"/>
-                          <w:szCs w:val="20"/>
-                        </w:rPr>
-                        <w:t xml:space="preserve">: </w:t>
+                      <w:r>
+                        <w:rPr>
+                          <w:rFonts w:ascii="Courier New" w:hAnsi="Courier New" w:cs="Courier New"/>
+                          <w:sz w:val="20"/>
+                          <w:szCs w:val="20"/>
+                        </w:rPr>
+                        <w:t xml:space="preserve">onTransfer: </w:t>
                       </w:r>
                       <w:r>
                         <w:rPr>
@@ -6022,8 +3947,6 @@
                           <w:szCs w:val="20"/>
                         </w:rPr>
                       </w:pPr>
-                      <w:proofErr w:type="spellStart"/>
-                      <w:proofErr w:type="gramStart"/>
                       <w:r>
                         <w:rPr>
                           <w:rFonts w:ascii="Courier New" w:hAnsi="Courier New" w:cs="Courier New"/>
@@ -6040,8 +3963,6 @@
                         </w:rPr>
                         <w:t>Notified</w:t>
                       </w:r>
-                      <w:proofErr w:type="spellEnd"/>
-                      <w:proofErr w:type="gramEnd"/>
                       <w:r>
                         <w:rPr>
                           <w:rFonts w:ascii="Courier New" w:hAnsi="Courier New" w:cs="Courier New"/>
@@ -6076,8 +3997,6 @@
                           <w:szCs w:val="20"/>
                         </w:rPr>
                       </w:pPr>
-                      <w:proofErr w:type="spellStart"/>
-                      <w:proofErr w:type="gramStart"/>
                       <w:r>
                         <w:rPr>
                           <w:rFonts w:ascii="Courier New" w:hAnsi="Courier New" w:cs="Courier New"/>
@@ -6094,8 +4013,6 @@
                         </w:rPr>
                         <w:t>Error</w:t>
                       </w:r>
-                      <w:proofErr w:type="spellEnd"/>
-                      <w:proofErr w:type="gramEnd"/>
                       <w:r>
                         <w:rPr>
                           <w:rFonts w:ascii="Courier New" w:hAnsi="Courier New" w:cs="Courier New"/>
@@ -6138,25 +4055,13 @@
                           <w:szCs w:val="20"/>
                         </w:rPr>
                       </w:pPr>
-                      <w:proofErr w:type="spellStart"/>
-                      <w:proofErr w:type="gramStart"/>
-                      <w:r>
-                        <w:rPr>
-                          <w:rFonts w:ascii="Courier New" w:hAnsi="Courier New" w:cs="Courier New"/>
-                          <w:sz w:val="20"/>
-                          <w:szCs w:val="20"/>
-                        </w:rPr>
-                        <w:t>reconnectMaxAttempts</w:t>
-                      </w:r>
-                      <w:proofErr w:type="spellEnd"/>
-                      <w:proofErr w:type="gramEnd"/>
-                      <w:r>
-                        <w:rPr>
-                          <w:rFonts w:ascii="Courier New" w:hAnsi="Courier New" w:cs="Courier New"/>
-                          <w:sz w:val="20"/>
-                          <w:szCs w:val="20"/>
-                        </w:rPr>
-                        <w:t xml:space="preserve">: </w:t>
+                      <w:r>
+                        <w:rPr>
+                          <w:rFonts w:ascii="Courier New" w:hAnsi="Courier New" w:cs="Courier New"/>
+                          <w:sz w:val="20"/>
+                          <w:szCs w:val="20"/>
+                        </w:rPr>
+                        <w:t xml:space="preserve">reconnectMaxAttempts: </w:t>
                       </w:r>
                       <w:r>
                         <w:rPr>
@@ -6184,25 +4089,13 @@
                           <w:szCs w:val="20"/>
                         </w:rPr>
                       </w:pPr>
-                      <w:proofErr w:type="spellStart"/>
-                      <w:proofErr w:type="gramStart"/>
-                      <w:r>
-                        <w:rPr>
-                          <w:rFonts w:ascii="Courier New" w:hAnsi="Courier New" w:cs="Courier New"/>
-                          <w:sz w:val="20"/>
-                          <w:szCs w:val="20"/>
-                        </w:rPr>
-                        <w:t>reconnectDelay</w:t>
-                      </w:r>
-                      <w:proofErr w:type="spellEnd"/>
-                      <w:proofErr w:type="gramEnd"/>
-                      <w:r>
-                        <w:rPr>
-                          <w:rFonts w:ascii="Courier New" w:hAnsi="Courier New" w:cs="Courier New"/>
-                          <w:sz w:val="20"/>
-                          <w:szCs w:val="20"/>
-                        </w:rPr>
-                        <w:t xml:space="preserve">: </w:t>
+                      <w:r>
+                        <w:rPr>
+                          <w:rFonts w:ascii="Courier New" w:hAnsi="Courier New" w:cs="Courier New"/>
+                          <w:sz w:val="20"/>
+                          <w:szCs w:val="20"/>
+                        </w:rPr>
+                        <w:t xml:space="preserve">reconnectDelay: </w:t>
                       </w:r>
                       <w:r>
                         <w:rPr>
@@ -6248,8 +4141,6 @@
                           <w:szCs w:val="20"/>
                         </w:rPr>
                       </w:pPr>
-                      <w:proofErr w:type="spellStart"/>
-                      <w:proofErr w:type="gramStart"/>
                       <w:r>
                         <w:rPr>
                           <w:rFonts w:ascii="Courier New" w:hAnsi="Courier New" w:cs="Courier New"/>
@@ -6266,7 +4157,6 @@
                         </w:rPr>
                         <w:t>register</w:t>
                       </w:r>
-                      <w:proofErr w:type="spellEnd"/>
                       <w:r>
                         <w:rPr>
                           <w:rFonts w:ascii="Courier New" w:hAnsi="Courier New" w:cs="Courier New"/>
@@ -6275,8 +4165,6 @@
                         </w:rPr>
                         <w:t>(</w:t>
                       </w:r>
-                      <w:proofErr w:type="spellStart"/>
-                      <w:proofErr w:type="gramEnd"/>
                       <w:r>
                         <w:rPr>
                           <w:rFonts w:ascii="Courier New" w:hAnsi="Courier New" w:cs="Courier New"/>
@@ -6285,7 +4173,6 @@
                         </w:rPr>
                         <w:t>registerParams</w:t>
                       </w:r>
-                      <w:proofErr w:type="spellEnd"/>
                       <w:r>
                         <w:rPr>
                           <w:rFonts w:ascii="Courier New" w:hAnsi="Courier New" w:cs="Courier New"/>
@@ -6474,47 +4361,7 @@
           <w:sz w:val="20"/>
           <w:szCs w:val="20"/>
         </w:rPr>
-        <w:t xml:space="preserve">Below is the complete list of notifications and errors that you can handle in the </w:t>
-      </w:r>
-      <w:proofErr w:type="spellStart"/>
-      <w:r>
-        <w:rPr>
-          <w:rFonts w:ascii="Verdana" w:hAnsi="Verdana"/>
-          <w:color w:val="282828"/>
-          <w:sz w:val="20"/>
-          <w:szCs w:val="20"/>
-        </w:rPr>
-        <w:t>onNotified</w:t>
-      </w:r>
-      <w:proofErr w:type="spellEnd"/>
-      <w:r>
-        <w:rPr>
-          <w:rFonts w:ascii="Verdana" w:hAnsi="Verdana"/>
-          <w:color w:val="282828"/>
-          <w:sz w:val="20"/>
-          <w:szCs w:val="20"/>
-        </w:rPr>
-        <w:t xml:space="preserve"> and </w:t>
-      </w:r>
-      <w:proofErr w:type="spellStart"/>
-      <w:r>
-        <w:rPr>
-          <w:rFonts w:ascii="Verdana" w:hAnsi="Verdana"/>
-          <w:color w:val="282828"/>
-          <w:sz w:val="20"/>
-          <w:szCs w:val="20"/>
-        </w:rPr>
-        <w:t>onError</w:t>
-      </w:r>
-      <w:proofErr w:type="spellEnd"/>
-      <w:r>
-        <w:rPr>
-          <w:rFonts w:ascii="Verdana" w:hAnsi="Verdana"/>
-          <w:color w:val="282828"/>
-          <w:sz w:val="20"/>
-          <w:szCs w:val="20"/>
-        </w:rPr>
-        <w:t xml:space="preserve"> callbacks.</w:t>
+        <w:t>Below is the complete list of notifications and errors that you can handle in the onNotified and onError callbacks.</w:t>
       </w:r>
       <w:r>
         <w:rPr>
@@ -6739,7 +4586,6 @@
                 <w:szCs w:val="20"/>
               </w:rPr>
             </w:pPr>
-            <w:proofErr w:type="spellStart"/>
             <w:r>
               <w:rPr>
                 <w:rFonts w:ascii="Verdana" w:hAnsi="Verdana"/>
@@ -6749,7 +4595,6 @@
               </w:rPr>
               <w:t>Occurence</w:t>
             </w:r>
-            <w:proofErr w:type="spellEnd"/>
           </w:p>
         </w:tc>
         <w:tc>
@@ -6886,7 +4731,6 @@
                 <w:szCs w:val="20"/>
               </w:rPr>
             </w:pPr>
-            <w:proofErr w:type="spellStart"/>
             <w:r>
               <w:rPr>
                 <w:rFonts w:ascii="Verdana" w:hAnsi="Verdana"/>
@@ -6898,7 +4742,6 @@
               </w:rPr>
               <w:t>WebRTC</w:t>
             </w:r>
-            <w:proofErr w:type="spellEnd"/>
           </w:p>
         </w:tc>
         <w:tc>
@@ -6964,7 +4807,6 @@
                 <w:szCs w:val="16"/>
               </w:rPr>
             </w:pPr>
-            <w:proofErr w:type="spellStart"/>
             <w:r>
               <w:rPr>
                 <w:rFonts w:ascii="Verdana" w:hAnsi="Verdana"/>
@@ -6975,7 +4817,6 @@
               </w:rPr>
               <w:t>server_not_reachable</w:t>
             </w:r>
-            <w:proofErr w:type="spellEnd"/>
           </w:p>
         </w:tc>
         <w:tc>
@@ -7574,7 +5415,6 @@
                 <w:szCs w:val="16"/>
               </w:rPr>
             </w:pPr>
-            <w:proofErr w:type="spellStart"/>
             <w:r>
               <w:rPr>
                 <w:rFonts w:ascii="Verdana" w:hAnsi="Verdana"/>
@@ -7585,7 +5425,6 @@
               </w:rPr>
               <w:t>overriding_registration</w:t>
             </w:r>
-            <w:proofErr w:type="spellEnd"/>
           </w:p>
         </w:tc>
         <w:tc>
@@ -7741,7 +5580,6 @@
                 <w:szCs w:val="16"/>
               </w:rPr>
             </w:pPr>
-            <w:proofErr w:type="spellStart"/>
             <w:r>
               <w:rPr>
                 <w:rFonts w:ascii="Verdana" w:hAnsi="Verdana"/>
@@ -7752,7 +5590,6 @@
               </w:rPr>
               <w:t>replaced_registration</w:t>
             </w:r>
-            <w:proofErr w:type="spellEnd"/>
           </w:p>
         </w:tc>
         <w:tc>
@@ -7909,7 +5746,6 @@
                 <w:szCs w:val="16"/>
               </w:rPr>
             </w:pPr>
-            <w:proofErr w:type="spellStart"/>
             <w:r>
               <w:rPr>
                 <w:rFonts w:ascii="Verdana" w:hAnsi="Verdana"/>
@@ -7921,7 +5757,6 @@
               <w:lastRenderedPageBreak/>
               <w:t>voicemail_notification</w:t>
             </w:r>
-            <w:proofErr w:type="spellEnd"/>
           </w:p>
         </w:tc>
         <w:tc>
@@ -8069,7 +5904,6 @@
                 <w:szCs w:val="16"/>
               </w:rPr>
             </w:pPr>
-            <w:proofErr w:type="spellStart"/>
             <w:r>
               <w:rPr>
                 <w:rFonts w:ascii="Verdana" w:hAnsi="Verdana"/>
@@ -8093,7 +5927,6 @@
               </w:rPr>
               <w:t>n</w:t>
             </w:r>
-            <w:proofErr w:type="spellEnd"/>
           </w:p>
         </w:tc>
         <w:tc>
@@ -8297,7 +6130,6 @@
                 <w:szCs w:val="16"/>
               </w:rPr>
             </w:pPr>
-            <w:proofErr w:type="spellStart"/>
             <w:r>
               <w:rPr>
                 <w:rFonts w:ascii="Verdana" w:hAnsi="Verdana"/>
@@ -8321,7 +6153,6 @@
               </w:rPr>
               <w:t>n</w:t>
             </w:r>
-            <w:proofErr w:type="spellEnd"/>
           </w:p>
         </w:tc>
         <w:tc>
@@ -8385,38 +6216,7 @@
                 <w:sz w:val="20"/>
                 <w:szCs w:val="20"/>
               </w:rPr>
-              <w:t xml:space="preserve"> sent when the </w:t>
-            </w:r>
-            <w:proofErr w:type="spellStart"/>
-            <w:proofErr w:type="gramStart"/>
-            <w:r>
-              <w:rPr>
-                <w:rFonts w:ascii="Verdana" w:hAnsi="Verdana"/>
-                <w:color w:val="282828"/>
-                <w:sz w:val="20"/>
-                <w:szCs w:val="20"/>
-              </w:rPr>
-              <w:t>kazoo.reconnect</w:t>
-            </w:r>
-            <w:proofErr w:type="spellEnd"/>
-            <w:r>
-              <w:rPr>
-                <w:rFonts w:ascii="Verdana" w:hAnsi="Verdana"/>
-                <w:color w:val="282828"/>
-                <w:sz w:val="20"/>
-                <w:szCs w:val="20"/>
-              </w:rPr>
-              <w:t>(</w:t>
-            </w:r>
-            <w:proofErr w:type="gramEnd"/>
-            <w:r>
-              <w:rPr>
-                <w:rFonts w:ascii="Verdana" w:hAnsi="Verdana"/>
-                <w:color w:val="282828"/>
-                <w:sz w:val="20"/>
-                <w:szCs w:val="20"/>
-              </w:rPr>
-              <w:t>) function is called, either manually or automatically from the auto-reconnect feature.</w:t>
+              <w:t xml:space="preserve"> sent when the kazoo.reconnect() function is called, either manually or automatically from the auto-reconnect feature.</w:t>
             </w:r>
           </w:p>
         </w:tc>
@@ -8499,7 +6299,6 @@
                 <w:szCs w:val="16"/>
               </w:rPr>
             </w:pPr>
-            <w:proofErr w:type="spellStart"/>
             <w:r>
               <w:rPr>
                 <w:rFonts w:ascii="Verdana" w:hAnsi="Verdana"/>
@@ -8510,7 +6309,6 @@
               </w:rPr>
               <w:t>unknown_notification</w:t>
             </w:r>
-            <w:proofErr w:type="spellEnd"/>
           </w:p>
         </w:tc>
         <w:tc>
@@ -8808,7 +6606,6 @@
           <w:szCs w:val="20"/>
         </w:rPr>
       </w:pPr>
-      <w:proofErr w:type="spellStart"/>
       <w:r>
         <w:rPr>
           <w:rFonts w:ascii="Verdana" w:hAnsi="Verdana"/>
@@ -8820,7 +6617,6 @@
         </w:rPr>
         <w:t>init</w:t>
       </w:r>
-      <w:proofErr w:type="spellEnd"/>
       <w:r>
         <w:rPr>
           <w:rFonts w:ascii="Verdana" w:hAnsi="Verdana"/>
@@ -8909,37 +6705,7 @@
           <w:sz w:val="20"/>
           <w:szCs w:val="20"/>
         </w:rPr>
-        <w:t>: takes a SIP URL as the only parameter, and will try to call the following address (</w:t>
-      </w:r>
-      <w:proofErr w:type="spellStart"/>
-      <w:r>
-        <w:rPr>
-          <w:rFonts w:ascii="Verdana" w:hAnsi="Verdana"/>
-          <w:color w:val="282828"/>
-          <w:sz w:val="20"/>
-          <w:szCs w:val="20"/>
-        </w:rPr>
-        <w:t>eg</w:t>
-      </w:r>
-      <w:proofErr w:type="spellEnd"/>
-      <w:r>
-        <w:rPr>
-          <w:rFonts w:ascii="Verdana" w:hAnsi="Verdana"/>
-          <w:color w:val="282828"/>
-          <w:sz w:val="20"/>
-          <w:szCs w:val="20"/>
-        </w:rPr>
-        <w:t xml:space="preserve">: </w:t>
-      </w:r>
-      <w:proofErr w:type="spellStart"/>
-      <w:r>
-        <w:rPr>
-          <w:rFonts w:ascii="Verdana" w:hAnsi="Verdana"/>
-          <w:color w:val="282828"/>
-          <w:sz w:val="20"/>
-          <w:szCs w:val="20"/>
-        </w:rPr>
-        <w:t>kazoo.</w:t>
+        <w:t>: takes a SIP URL as the only parameter, and will try to call the following address (eg: kazoo.</w:t>
       </w:r>
       <w:r>
         <w:rPr>
@@ -8950,7 +6716,6 @@
         </w:rPr>
         <w:t>connect</w:t>
       </w:r>
-      <w:proofErr w:type="spellEnd"/>
       <w:r>
         <w:rPr>
           <w:rFonts w:ascii="Verdana" w:hAnsi="Verdana"/>
@@ -8985,8 +6750,6 @@
           <w:szCs w:val="20"/>
         </w:rPr>
       </w:pPr>
-      <w:proofErr w:type="spellStart"/>
-      <w:proofErr w:type="gramStart"/>
       <w:r>
         <w:rPr>
           <w:rFonts w:ascii="Verdana" w:hAnsi="Verdana"/>
@@ -8998,85 +6761,23 @@
         </w:rPr>
         <w:t>hangup</w:t>
       </w:r>
-      <w:proofErr w:type="spellEnd"/>
-      <w:proofErr w:type="gramEnd"/>
-      <w:r>
-        <w:rPr>
-          <w:rFonts w:ascii="Verdana" w:hAnsi="Verdana"/>
-          <w:color w:val="282828"/>
-          <w:sz w:val="20"/>
-          <w:szCs w:val="20"/>
-        </w:rPr>
-        <w:t xml:space="preserve">: no arguments needed, will </w:t>
-      </w:r>
-      <w:proofErr w:type="spellStart"/>
-      <w:r>
-        <w:rPr>
-          <w:rFonts w:ascii="Verdana" w:hAnsi="Verdana"/>
-          <w:color w:val="282828"/>
-          <w:sz w:val="20"/>
-          <w:szCs w:val="20"/>
-        </w:rPr>
-        <w:t>hangup</w:t>
-      </w:r>
-      <w:proofErr w:type="spellEnd"/>
-      <w:r>
-        <w:rPr>
-          <w:rFonts w:ascii="Verdana" w:hAnsi="Verdana"/>
-          <w:color w:val="282828"/>
-          <w:sz w:val="20"/>
-          <w:szCs w:val="20"/>
-        </w:rPr>
-        <w:t xml:space="preserve"> the current call.</w:t>
-      </w:r>
-      <w:r>
-        <w:rPr>
-          <w:rFonts w:ascii="Verdana" w:hAnsi="Verdana"/>
-          <w:color w:val="282828"/>
-          <w:sz w:val="20"/>
-          <w:szCs w:val="20"/>
-        </w:rPr>
-        <w:t xml:space="preserve"> (</w:t>
-      </w:r>
-      <w:proofErr w:type="spellStart"/>
-      <w:r>
-        <w:rPr>
-          <w:rFonts w:ascii="Verdana" w:hAnsi="Verdana"/>
-          <w:color w:val="282828"/>
-          <w:sz w:val="20"/>
-          <w:szCs w:val="20"/>
-        </w:rPr>
-        <w:t>eg</w:t>
-      </w:r>
-      <w:proofErr w:type="spellEnd"/>
-      <w:r>
-        <w:rPr>
-          <w:rFonts w:ascii="Verdana" w:hAnsi="Verdana"/>
-          <w:color w:val="282828"/>
-          <w:sz w:val="20"/>
-          <w:szCs w:val="20"/>
-        </w:rPr>
-        <w:t xml:space="preserve">: </w:t>
-      </w:r>
-      <w:proofErr w:type="spellStart"/>
-      <w:r>
-        <w:rPr>
-          <w:rFonts w:ascii="Verdana" w:hAnsi="Verdana"/>
-          <w:color w:val="282828"/>
-          <w:sz w:val="20"/>
-          <w:szCs w:val="20"/>
-        </w:rPr>
-        <w:t>kazoo.hangup</w:t>
-      </w:r>
-      <w:proofErr w:type="spellEnd"/>
-      <w:r>
-        <w:rPr>
-          <w:rFonts w:ascii="Verdana" w:hAnsi="Verdana"/>
-          <w:color w:val="282828"/>
-          <w:sz w:val="20"/>
-          <w:szCs w:val="20"/>
-        </w:rPr>
-        <w:t>());</w:t>
+      <w:r>
+        <w:rPr>
+          <w:rFonts w:ascii="Verdana" w:hAnsi="Verdana"/>
+          <w:color w:val="282828"/>
+          <w:sz w:val="20"/>
+          <w:szCs w:val="20"/>
+        </w:rPr>
+        <w:t>: no arguments needed, will hangup the current call.</w:t>
+      </w:r>
+      <w:r>
+        <w:rPr>
+          <w:rFonts w:ascii="Verdana" w:hAnsi="Verdana"/>
+          <w:color w:val="282828"/>
+          <w:sz w:val="20"/>
+          <w:szCs w:val="20"/>
+        </w:rPr>
+        <w:t xml:space="preserve"> (eg: kazoo.hangup());</w:t>
       </w:r>
     </w:p>
     <w:p>
@@ -9094,7 +6795,6 @@
           <w:szCs w:val="20"/>
         </w:rPr>
       </w:pPr>
-      <w:proofErr w:type="spellStart"/>
       <w:r>
         <w:rPr>
           <w:rFonts w:ascii="Verdana" w:hAnsi="Verdana"/>
@@ -9106,7 +6806,6 @@
         </w:rPr>
         <w:t>sendDTMF</w:t>
       </w:r>
-      <w:proofErr w:type="spellEnd"/>
       <w:r>
         <w:rPr>
           <w:rFonts w:ascii="Verdana" w:hAnsi="Verdana"/>
@@ -9141,47 +6840,7 @@
           <w:sz w:val="20"/>
           <w:szCs w:val="20"/>
         </w:rPr>
-        <w:t xml:space="preserve"> and send it as a DTMF to the platform (</w:t>
-      </w:r>
-      <w:proofErr w:type="spellStart"/>
-      <w:r>
-        <w:rPr>
-          <w:rFonts w:ascii="Verdana" w:hAnsi="Verdana"/>
-          <w:color w:val="282828"/>
-          <w:sz w:val="20"/>
-          <w:szCs w:val="20"/>
-        </w:rPr>
-        <w:t>eg</w:t>
-      </w:r>
-      <w:proofErr w:type="spellEnd"/>
-      <w:r>
-        <w:rPr>
-          <w:rFonts w:ascii="Verdana" w:hAnsi="Verdana"/>
-          <w:color w:val="282828"/>
-          <w:sz w:val="20"/>
-          <w:szCs w:val="20"/>
-        </w:rPr>
-        <w:t xml:space="preserve">: </w:t>
-      </w:r>
-      <w:proofErr w:type="spellStart"/>
-      <w:r>
-        <w:rPr>
-          <w:rFonts w:ascii="Verdana" w:hAnsi="Verdana"/>
-          <w:color w:val="282828"/>
-          <w:sz w:val="20"/>
-          <w:szCs w:val="20"/>
-        </w:rPr>
-        <w:t>kazoo.sendDTMF</w:t>
-      </w:r>
-      <w:proofErr w:type="spellEnd"/>
-      <w:r>
-        <w:rPr>
-          <w:rFonts w:ascii="Verdana" w:hAnsi="Verdana"/>
-          <w:color w:val="282828"/>
-          <w:sz w:val="20"/>
-          <w:szCs w:val="20"/>
-        </w:rPr>
-        <w:t>(‘2’));</w:t>
+        <w:t xml:space="preserve"> and send it as a DTMF to the platform (eg: kazoo.sendDTMF(‘2’));</w:t>
       </w:r>
     </w:p>
     <w:p>
@@ -9217,47 +6876,7 @@
           <w:sz w:val="20"/>
           <w:szCs w:val="20"/>
         </w:rPr>
-        <w:t>: Will unregister the browser from the platform (</w:t>
-      </w:r>
-      <w:proofErr w:type="spellStart"/>
-      <w:r>
-        <w:rPr>
-          <w:rFonts w:ascii="Verdana" w:hAnsi="Verdana"/>
-          <w:color w:val="282828"/>
-          <w:sz w:val="20"/>
-          <w:szCs w:val="20"/>
-        </w:rPr>
-        <w:t>eg</w:t>
-      </w:r>
-      <w:proofErr w:type="spellEnd"/>
-      <w:r>
-        <w:rPr>
-          <w:rFonts w:ascii="Verdana" w:hAnsi="Verdana"/>
-          <w:color w:val="282828"/>
-          <w:sz w:val="20"/>
-          <w:szCs w:val="20"/>
-        </w:rPr>
-        <w:t xml:space="preserve">: </w:t>
-      </w:r>
-      <w:proofErr w:type="spellStart"/>
-      <w:r>
-        <w:rPr>
-          <w:rFonts w:ascii="Verdana" w:hAnsi="Verdana"/>
-          <w:color w:val="282828"/>
-          <w:sz w:val="20"/>
-          <w:szCs w:val="20"/>
-        </w:rPr>
-        <w:t>kazoo.logout</w:t>
-      </w:r>
-      <w:proofErr w:type="spellEnd"/>
-      <w:r>
-        <w:rPr>
-          <w:rFonts w:ascii="Verdana" w:hAnsi="Verdana"/>
-          <w:color w:val="282828"/>
-          <w:sz w:val="20"/>
-          <w:szCs w:val="20"/>
-        </w:rPr>
-        <w:t>());</w:t>
+        <w:t>: Will unregister the browser from the platform (eg: kazoo.logout());</w:t>
       </w:r>
     </w:p>
     <w:p>
@@ -9275,7 +6894,6 @@
           <w:szCs w:val="20"/>
         </w:rPr>
       </w:pPr>
-      <w:proofErr w:type="gramStart"/>
       <w:r>
         <w:rPr>
           <w:rFonts w:ascii="Verdana" w:hAnsi="Verdana"/>
@@ -9287,55 +6905,14 @@
         </w:rPr>
         <w:t>transfer</w:t>
       </w:r>
-      <w:proofErr w:type="gramEnd"/>
-      <w:r>
-        <w:rPr>
-          <w:rFonts w:ascii="Verdana" w:hAnsi="Verdana"/>
-          <w:color w:val="282828"/>
-          <w:sz w:val="20"/>
-          <w:szCs w:val="20"/>
-        </w:rPr>
-        <w:t>: takes a SIP URL as the only parameter, and will try to call the following address (</w:t>
-      </w:r>
-      <w:proofErr w:type="spellStart"/>
-      <w:r>
-        <w:rPr>
-          <w:rFonts w:ascii="Verdana" w:hAnsi="Verdana"/>
-          <w:color w:val="282828"/>
-          <w:sz w:val="20"/>
-          <w:szCs w:val="20"/>
-        </w:rPr>
-        <w:t>eg</w:t>
-      </w:r>
-      <w:proofErr w:type="spellEnd"/>
-      <w:r>
-        <w:rPr>
-          <w:rFonts w:ascii="Verdana" w:hAnsi="Verdana"/>
-          <w:color w:val="282828"/>
-          <w:sz w:val="20"/>
-          <w:szCs w:val="20"/>
-        </w:rPr>
-        <w:t xml:space="preserve">: </w:t>
-      </w:r>
-      <w:proofErr w:type="spellStart"/>
-      <w:r>
-        <w:rPr>
-          <w:rFonts w:ascii="Verdana" w:hAnsi="Verdana"/>
-          <w:color w:val="282828"/>
-          <w:sz w:val="20"/>
-          <w:szCs w:val="20"/>
-        </w:rPr>
-        <w:t>kazoo.transfer</w:t>
-      </w:r>
-      <w:proofErr w:type="spellEnd"/>
-      <w:r>
-        <w:rPr>
-          <w:rFonts w:ascii="Verdana" w:hAnsi="Verdana"/>
-          <w:color w:val="282828"/>
-          <w:sz w:val="20"/>
-          <w:szCs w:val="20"/>
-        </w:rPr>
-        <w:t>(‘sip</w:t>
+      <w:r>
+        <w:rPr>
+          <w:rFonts w:ascii="Verdana" w:hAnsi="Verdana"/>
+          <w:color w:val="282828"/>
+          <w:sz w:val="20"/>
+          <w:szCs w:val="20"/>
+        </w:rPr>
+        <w:t>: takes a SIP URL as the only parameter, and will try to call the following address (eg: kazoo.transfer(‘sip</w:t>
       </w:r>
       <w:r>
         <w:rPr>
@@ -9362,8 +6939,6 @@
           <w:szCs w:val="20"/>
         </w:rPr>
       </w:pPr>
-      <w:proofErr w:type="spellStart"/>
-      <w:proofErr w:type="gramStart"/>
       <w:r>
         <w:rPr>
           <w:rFonts w:ascii="Verdana" w:hAnsi="Verdana"/>
@@ -9375,8 +6950,6 @@
         </w:rPr>
         <w:t>muteMicrophone</w:t>
       </w:r>
-      <w:proofErr w:type="spellEnd"/>
-      <w:proofErr w:type="gramEnd"/>
       <w:r>
         <w:rPr>
           <w:rFonts w:ascii="Verdana" w:hAnsi="Verdana"/>
@@ -9393,27 +6966,7 @@
           <w:sz w:val="20"/>
           <w:szCs w:val="20"/>
         </w:rPr>
-        <w:t xml:space="preserve"> takes a </w:t>
-      </w:r>
-      <w:proofErr w:type="spellStart"/>
-      <w:r>
-        <w:rPr>
-          <w:rFonts w:ascii="Verdana" w:hAnsi="Verdana"/>
-          <w:color w:val="282828"/>
-          <w:sz w:val="20"/>
-          <w:szCs w:val="20"/>
-        </w:rPr>
-        <w:t>boolean</w:t>
-      </w:r>
-      <w:proofErr w:type="spellEnd"/>
-      <w:r>
-        <w:rPr>
-          <w:rFonts w:ascii="Verdana" w:hAnsi="Verdana"/>
-          <w:color w:val="282828"/>
-          <w:sz w:val="20"/>
-          <w:szCs w:val="20"/>
-        </w:rPr>
-        <w:t xml:space="preserve"> as a parameter</w:t>
+        <w:t xml:space="preserve"> takes a boolean as a parameter</w:t>
       </w:r>
       <w:r>
         <w:rPr>
@@ -9460,27 +7013,7 @@
           <w:sz w:val="20"/>
           <w:szCs w:val="20"/>
         </w:rPr>
-        <w:t xml:space="preserve"> to unmute), as well as two callbacks for success and error (e.g. </w:t>
-      </w:r>
-      <w:proofErr w:type="spellStart"/>
-      <w:r>
-        <w:rPr>
-          <w:rFonts w:ascii="Verdana" w:hAnsi="Verdana"/>
-          <w:color w:val="282828"/>
-          <w:sz w:val="20"/>
-          <w:szCs w:val="20"/>
-        </w:rPr>
-        <w:t>kazoo.muteMicrophone</w:t>
-      </w:r>
-      <w:proofErr w:type="spellEnd"/>
-      <w:r>
-        <w:rPr>
-          <w:rFonts w:ascii="Verdana" w:hAnsi="Verdana"/>
-          <w:color w:val="282828"/>
-          <w:sz w:val="20"/>
-          <w:szCs w:val="20"/>
-        </w:rPr>
-        <w:t>(true, success, error); ).</w:t>
+        <w:t xml:space="preserve"> to unmute), as well as two callbacks for success and error (e.g. kazoo.muteMicrophone(true, success, error); ).</w:t>
       </w:r>
       <w:r>
         <w:rPr>
@@ -9507,7 +7040,6 @@
           <w:szCs w:val="20"/>
         </w:rPr>
       </w:pPr>
-      <w:proofErr w:type="gramStart"/>
       <w:r>
         <w:rPr>
           <w:rFonts w:ascii="Verdana" w:hAnsi="Verdana"/>
@@ -9519,7 +7051,6 @@
         </w:rPr>
         <w:t>reconnect</w:t>
       </w:r>
-      <w:proofErr w:type="gramEnd"/>
       <w:r>
         <w:rPr>
           <w:rFonts w:ascii="Verdana" w:hAnsi="Verdana"/>
@@ -9557,7 +7088,6 @@
         </w:rPr>
         <w:t xml:space="preserve"> function and sends a </w:t>
       </w:r>
-      <w:proofErr w:type="spellStart"/>
       <w:r>
         <w:rPr>
           <w:rFonts w:ascii="Verdana" w:hAnsi="Verdana"/>
@@ -9568,7 +7098,6 @@
         </w:rPr>
         <w:t>reconnecting_notification</w:t>
       </w:r>
-      <w:proofErr w:type="spellEnd"/>
       <w:r>
         <w:rPr>
           <w:rFonts w:ascii="Verdana" w:hAnsi="Verdana"/>
@@ -9578,8 +7107,6 @@
         </w:rPr>
         <w:t>. This function gets called by the auto-reconnect feature.</w:t>
       </w:r>
-      <w:bookmarkStart w:id="0" w:name="_GoBack"/>
-      <w:bookmarkEnd w:id="0"/>
     </w:p>
     <w:p>
       <w:pPr>
@@ -9596,8 +7123,6 @@
           <w:szCs w:val="20"/>
         </w:rPr>
       </w:pPr>
-      <w:proofErr w:type="spellStart"/>
-      <w:proofErr w:type="gramStart"/>
       <w:r>
         <w:rPr>
           <w:rFonts w:ascii="Verdana" w:hAnsi="Verdana"/>
@@ -9609,8 +7134,6 @@
         </w:rPr>
         <w:t>startAutoReconnect</w:t>
       </w:r>
-      <w:proofErr w:type="spellEnd"/>
-      <w:proofErr w:type="gramEnd"/>
       <w:r>
         <w:rPr>
           <w:rFonts w:ascii="Verdana" w:hAnsi="Verdana"/>
@@ -9620,7 +7143,6 @@
         </w:rPr>
         <w:t xml:space="preserve">: triggers the auto-reconnect using the </w:t>
       </w:r>
-      <w:proofErr w:type="spellStart"/>
       <w:r>
         <w:rPr>
           <w:rFonts w:ascii="Verdana" w:hAnsi="Verdana"/>
@@ -9631,7 +7153,6 @@
         </w:rPr>
         <w:t>reconnectMaxAttempts</w:t>
       </w:r>
-      <w:proofErr w:type="spellEnd"/>
       <w:r>
         <w:rPr>
           <w:rFonts w:ascii="Verdana" w:hAnsi="Verdana"/>
@@ -9641,7 +7162,6 @@
         </w:rPr>
         <w:t xml:space="preserve"> and </w:t>
       </w:r>
-      <w:proofErr w:type="spellStart"/>
       <w:r>
         <w:rPr>
           <w:rFonts w:ascii="Verdana" w:hAnsi="Verdana"/>
@@ -9652,7 +7172,6 @@
         </w:rPr>
         <w:t>reconnectDelay</w:t>
       </w:r>
-      <w:proofErr w:type="spellEnd"/>
       <w:r>
         <w:rPr>
           <w:rFonts w:ascii="Verdana" w:hAnsi="Verdana"/>
@@ -9697,8 +7216,6 @@
           <w:szCs w:val="20"/>
         </w:rPr>
       </w:pPr>
-      <w:proofErr w:type="spellStart"/>
-      <w:proofErr w:type="gramStart"/>
       <w:r>
         <w:rPr>
           <w:rFonts w:ascii="Verdana" w:hAnsi="Verdana"/>
@@ -9710,8 +7227,6 @@
         </w:rPr>
         <w:t>stopAutoReconnect</w:t>
       </w:r>
-      <w:proofErr w:type="spellEnd"/>
-      <w:proofErr w:type="gramEnd"/>
       <w:r>
         <w:rPr>
           <w:rFonts w:ascii="Verdana" w:hAnsi="Verdana"/>
@@ -9746,8 +7261,6 @@
           <w:szCs w:val="20"/>
         </w:rPr>
       </w:pPr>
-      <w:proofErr w:type="spellStart"/>
-      <w:proofErr w:type="gramStart"/>
       <w:r>
         <w:rPr>
           <w:rFonts w:ascii="Verdana" w:hAnsi="Verdana"/>
@@ -9759,8 +7272,6 @@
         </w:rPr>
         <w:t>monitorConnectivity</w:t>
       </w:r>
-      <w:proofErr w:type="spellEnd"/>
-      <w:proofErr w:type="gramEnd"/>
       <w:r>
         <w:rPr>
           <w:rFonts w:ascii="Verdana" w:hAnsi="Verdana"/>
@@ -11115,7 +8626,7 @@
 </file>
 
 <file path=customXml/itemProps1.xml><?xml version="1.0" encoding="utf-8"?>
-<ds:datastoreItem xmlns:ds="http://schemas.openxmlformats.org/officeDocument/2006/customXml" ds:itemID="{490F5310-DCA4-4249-BF77-B2EBDDE17E8A}">
+<ds:datastoreItem xmlns:ds="http://schemas.openxmlformats.org/officeDocument/2006/customXml" ds:itemID="{0860B3BD-F547-4023-A892-ABC4EB1BADE2}">
   <ds:schemaRefs>
     <ds:schemaRef ds:uri="http://schemas.openxmlformats.org/officeDocument/2006/bibliography"/>
   </ds:schemaRefs>

</xml_diff>